<commit_message>
copies of the paling perspective scale and more additions to our brainstorming doc, including actionable todos
</commit_message>
<xml_diff>
--- a/Comps Reading List/Statistical Mediation/Statistical Mediation Notes.docx
+++ b/Comps Reading List/Statistical Mediation/Statistical Mediation Notes.docx
@@ -5784,6 +5784,227 @@
           <w:szCs w:val="24"/>
         </w:rPr>
         <w:t>This identification result does NOT hold under standard sequential ignorability assumption! Also, we must condition on the post-treatment counfounders Zi as well as the pretreatment covariates Xi. This limitation matters because you can’t assume the absence of post-treatment confounders based on the experimental setup. You can address this by conditioning on the pre-treatment variables alone in some cases!</w:t>
+      </w:r>
+    </w:p>
+    <w:p>
+      <w:pPr>
+        <w:rPr>
+          <w:sz w:val="24"/>
+          <w:szCs w:val="24"/>
+        </w:rPr>
+      </w:pPr>
+    </w:p>
+    <w:p>
+      <w:pPr>
+        <w:rPr>
+          <w:sz w:val="24"/>
+          <w:szCs w:val="24"/>
+        </w:rPr>
+      </w:pPr>
+      <w:r>
+        <w:rPr>
+          <w:sz w:val="24"/>
+          <w:szCs w:val="24"/>
+        </w:rPr>
+        <w:lastRenderedPageBreak/>
+        <w:t>For formula (9), we see that there is a no-interaction assumption. That given the same mediator, and a difference in treatment, there is a singular value Bi, that results, and is NOT the product of interaction.</w:t>
+      </w:r>
+    </w:p>
+    <w:p>
+      <w:pPr>
+        <w:rPr>
+          <w:sz w:val="28"/>
+          <w:szCs w:val="28"/>
+        </w:rPr>
+      </w:pPr>
+      <w:r>
+        <w:rPr>
+          <w:sz w:val="28"/>
+          <w:szCs w:val="28"/>
+        </w:rPr>
+        <w:t>Implications for Linear Structural Equation Model</w:t>
+      </w:r>
+    </w:p>
+    <w:p>
+      <w:pPr>
+        <w:rPr>
+          <w:sz w:val="24"/>
+          <w:szCs w:val="24"/>
+        </w:rPr>
+      </w:pPr>
+      <w:r>
+        <w:rPr>
+          <w:sz w:val="24"/>
+          <w:szCs w:val="24"/>
+        </w:rPr>
+        <w:t>Based on the original framework by Baron and Kenny, the following sequence of linear equations (eq 11 through 13).</w:t>
+      </w:r>
+    </w:p>
+    <w:p>
+      <w:pPr>
+        <w:rPr>
+          <w:sz w:val="24"/>
+          <w:szCs w:val="24"/>
+        </w:rPr>
+      </w:pPr>
+      <w:r>
+        <w:rPr>
+          <w:sz w:val="24"/>
+          <w:szCs w:val="24"/>
+        </w:rPr>
+        <w:drawing>
+          <wp:inline distT="0" distB="0" distL="0" distR="0" wp14:anchorId="10D6442E" wp14:editId="07024825">
+            <wp:extent cx="4639322" cy="1133633"/>
+            <wp:effectExtent l="0" t="0" r="8890" b="9525"/>
+            <wp:docPr id="5" name="Picture 5" descr="Text&#10;&#10;Description automatically generated"/>
+            <wp:cNvGraphicFramePr>
+              <a:graphicFrameLocks xmlns:a="http://schemas.openxmlformats.org/drawingml/2006/main" noChangeAspect="1"/>
+            </wp:cNvGraphicFramePr>
+            <a:graphic xmlns:a="http://schemas.openxmlformats.org/drawingml/2006/main">
+              <a:graphicData uri="http://schemas.openxmlformats.org/drawingml/2006/picture">
+                <pic:pic xmlns:pic="http://schemas.openxmlformats.org/drawingml/2006/picture">
+                  <pic:nvPicPr>
+                    <pic:cNvPr id="5" name="Picture 5" descr="Text&#10;&#10;Description automatically generated"/>
+                    <pic:cNvPicPr/>
+                  </pic:nvPicPr>
+                  <pic:blipFill>
+                    <a:blip r:embed="rId10"/>
+                    <a:stretch>
+                      <a:fillRect/>
+                    </a:stretch>
+                  </pic:blipFill>
+                  <pic:spPr>
+                    <a:xfrm>
+                      <a:off x="0" y="0"/>
+                      <a:ext cx="4639322" cy="1133633"/>
+                    </a:xfrm>
+                    <a:prstGeom prst="rect">
+                      <a:avLst/>
+                    </a:prstGeom>
+                  </pic:spPr>
+                </pic:pic>
+              </a:graphicData>
+            </a:graphic>
+          </wp:inline>
+        </w:drawing>
+      </w:r>
+    </w:p>
+    <w:p>
+      <w:pPr>
+        <w:rPr>
+          <w:sz w:val="24"/>
+          <w:szCs w:val="24"/>
+        </w:rPr>
+      </w:pPr>
+      <w:r>
+        <w:rPr>
+          <w:sz w:val="24"/>
+          <w:szCs w:val="24"/>
+          <w:highlight w:val="yellow"/>
+        </w:rPr>
+        <w:t xml:space="preserve">See </w:t>
+      </w:r>
+      <w:r>
+        <w:rPr>
+          <w:sz w:val="24"/>
+          <w:szCs w:val="24"/>
+          <w:highlight w:val="yellow"/>
+        </w:rPr>
+        <w:t>MacKinnon (2008) for a review and Imai, Keele and</w:t>
+      </w:r>
+      <w:r>
+        <w:rPr>
+          <w:sz w:val="24"/>
+          <w:szCs w:val="24"/>
+          <w:highlight w:val="yellow"/>
+        </w:rPr>
+        <w:t xml:space="preserve"> </w:t>
+      </w:r>
+      <w:r>
+        <w:rPr>
+          <w:sz w:val="24"/>
+          <w:szCs w:val="24"/>
+          <w:highlight w:val="yellow"/>
+        </w:rPr>
+        <w:t>Tingley (2009) for a critique of this literature.</w:t>
+      </w:r>
+    </w:p>
+    <w:p>
+      <w:pPr>
+        <w:rPr>
+          <w:sz w:val="24"/>
+          <w:szCs w:val="24"/>
+        </w:rPr>
+      </w:pPr>
+    </w:p>
+    <w:p>
+      <w:pPr>
+        <w:rPr>
+          <w:sz w:val="24"/>
+          <w:szCs w:val="24"/>
+        </w:rPr>
+      </w:pPr>
+      <w:r>
+        <w:rPr>
+          <w:sz w:val="24"/>
+          <w:szCs w:val="24"/>
+        </w:rPr>
+        <w:t>Note that the original model can be additionally conditioned on any observed pre-treatment co-variates by including them as ADDITIONAL REGRESSORS in each equation.</w:t>
+      </w:r>
+    </w:p>
+    <w:p>
+      <w:pPr>
+        <w:rPr>
+          <w:sz w:val="24"/>
+          <w:szCs w:val="24"/>
+        </w:rPr>
+      </w:pPr>
+      <w:r>
+        <w:rPr>
+          <w:sz w:val="24"/>
+          <w:szCs w:val="24"/>
+        </w:rPr>
+        <w:t>Under this model, Baron and Kenny supposed that mediation can be tested by fitting the three linear regressions and testing the H0, b1=0, b2=0, and y =0. If all of these null hypothesis are rejected, then B2y could fairly be interpreted as a mediation effect!</w:t>
+      </w:r>
+    </w:p>
+    <w:p>
+      <w:pPr>
+        <w:pStyle w:val="ListParagraph"/>
+        <w:numPr>
+          <w:ilvl w:val="0"/>
+          <w:numId w:val="1"/>
+        </w:numPr>
+        <w:rPr>
+          <w:sz w:val="24"/>
+          <w:szCs w:val="24"/>
+        </w:rPr>
+      </w:pPr>
+      <w:r>
+        <w:rPr>
+          <w:sz w:val="24"/>
+          <w:szCs w:val="24"/>
+        </w:rPr>
+        <w:t>Equation 11 is apparently redundant, by subbing equation 12 into 13, we find that we don’t have to test b1=0. This is since the ACME CAN be nonzero even when the average total causal effect is zero</w:t>
+      </w:r>
+    </w:p>
+    <w:p>
+      <w:pPr>
+        <w:pStyle w:val="ListParagraph"/>
+        <w:numPr>
+          <w:ilvl w:val="1"/>
+          <w:numId w:val="1"/>
+        </w:numPr>
+        <w:rPr>
+          <w:sz w:val="24"/>
+          <w:szCs w:val="24"/>
+        </w:rPr>
+      </w:pPr>
+      <w:r>
+        <w:rPr>
+          <w:sz w:val="24"/>
+          <w:szCs w:val="24"/>
+        </w:rPr>
+        <w:t>Aka what happens when the mediation effect offsets the direct effect of the treatment!</w:t>
       </w:r>
     </w:p>
     <w:sectPr>

</xml_diff>

<commit_message>
Did our first presentable draft to victoria for our ideas, also sent victoria our reading list. Reading these Mediation papers is a mega slog however >:(
</commit_message>
<xml_diff>
--- a/Comps Reading List/Statistical Mediation/Statistical Mediation Notes.docx
+++ b/Comps Reading List/Statistical Mediation/Statistical Mediation Notes.docx
@@ -5849,6 +5849,7 @@
       </w:pPr>
       <w:r>
         <w:rPr>
+          <w:noProof/>
           <w:sz w:val="24"/>
           <w:szCs w:val="24"/>
         </w:rPr>
@@ -5902,31 +5903,7 @@
           <w:szCs w:val="24"/>
           <w:highlight w:val="yellow"/>
         </w:rPr>
-        <w:t xml:space="preserve">See </w:t>
-      </w:r>
-      <w:r>
-        <w:rPr>
-          <w:sz w:val="24"/>
-          <w:szCs w:val="24"/>
-          <w:highlight w:val="yellow"/>
-        </w:rPr>
-        <w:t>MacKinnon (2008) for a review and Imai, Keele and</w:t>
-      </w:r>
-      <w:r>
-        <w:rPr>
-          <w:sz w:val="24"/>
-          <w:szCs w:val="24"/>
-          <w:highlight w:val="yellow"/>
-        </w:rPr>
-        <w:t xml:space="preserve"> </w:t>
-      </w:r>
-      <w:r>
-        <w:rPr>
-          <w:sz w:val="24"/>
-          <w:szCs w:val="24"/>
-          <w:highlight w:val="yellow"/>
-        </w:rPr>
-        <w:t>Tingley (2009) for a critique of this literature.</w:t>
+        <w:t>See MacKinnon (2008) for a review and Imai, Keele and Tingley (2009) for a critique of this literature.</w:t>
       </w:r>
     </w:p>
     <w:p>
@@ -6005,6 +5982,152 @@
           <w:szCs w:val="24"/>
         </w:rPr>
         <w:t>Aka what happens when the mediation effect offsets the direct effect of the treatment!</w:t>
+      </w:r>
+    </w:p>
+    <w:p>
+      <w:pPr>
+        <w:pStyle w:val="ListParagraph"/>
+        <w:numPr>
+          <w:ilvl w:val="0"/>
+          <w:numId w:val="1"/>
+        </w:numPr>
+        <w:rPr>
+          <w:sz w:val="24"/>
+          <w:szCs w:val="24"/>
+        </w:rPr>
+      </w:pPr>
+      <w:r>
+        <w:rPr>
+          <w:sz w:val="24"/>
+          <w:szCs w:val="24"/>
+        </w:rPr>
+        <w:t>Additionally, we see that the assumed natural direct effect is beta3, whereas the total causal effect is beta3 + beta2 * gamma.</w:t>
+      </w:r>
+    </w:p>
+    <w:p>
+      <w:pPr>
+        <w:pStyle w:val="ListParagraph"/>
+        <w:numPr>
+          <w:ilvl w:val="1"/>
+          <w:numId w:val="1"/>
+        </w:numPr>
+        <w:rPr>
+          <w:sz w:val="24"/>
+          <w:szCs w:val="24"/>
+        </w:rPr>
+      </w:pPr>
+      <w:r>
+        <w:rPr>
+          <w:sz w:val="24"/>
+          <w:szCs w:val="24"/>
+        </w:rPr>
+        <w:t>We also note no-interaction assumption between our treatment and our average causal mediational effect!</w:t>
+      </w:r>
+    </w:p>
+    <w:p>
+      <w:pPr>
+        <w:pStyle w:val="ListParagraph"/>
+        <w:numPr>
+          <w:ilvl w:val="2"/>
+          <w:numId w:val="1"/>
+        </w:numPr>
+        <w:rPr>
+          <w:sz w:val="24"/>
+          <w:szCs w:val="24"/>
+        </w:rPr>
+      </w:pPr>
+      <w:r>
+        <w:rPr>
+          <w:sz w:val="24"/>
+          <w:szCs w:val="24"/>
+        </w:rPr>
+        <w:t>Which is the same as the no-interaction assumption for our average natural direct effects.</w:t>
+      </w:r>
+    </w:p>
+    <w:p>
+      <w:pPr>
+        <w:rPr>
+          <w:sz w:val="24"/>
+          <w:szCs w:val="24"/>
+        </w:rPr>
+      </w:pPr>
+      <w:r>
+        <w:rPr>
+          <w:sz w:val="24"/>
+          <w:szCs w:val="24"/>
+        </w:rPr>
+        <w:t>Connecting our parametric and non-parametric identification w/ each other, we find that the ACME equals the product of two terms representing the average effect of Ti on Mi and that of Mi on Yi (holding Ti at t), respectively!</w:t>
+      </w:r>
+    </w:p>
+    <w:p>
+      <w:pPr>
+        <w:rPr>
+          <w:sz w:val="28"/>
+          <w:szCs w:val="28"/>
+        </w:rPr>
+      </w:pPr>
+    </w:p>
+    <w:p>
+      <w:pPr>
+        <w:rPr>
+          <w:sz w:val="28"/>
+          <w:szCs w:val="28"/>
+        </w:rPr>
+      </w:pPr>
+      <w:r>
+        <w:rPr>
+          <w:sz w:val="28"/>
+          <w:szCs w:val="28"/>
+        </w:rPr>
+        <w:lastRenderedPageBreak/>
+        <w:t>Estimation and Inference</w:t>
+      </w:r>
+    </w:p>
+    <w:p>
+      <w:pPr>
+        <w:rPr>
+          <w:sz w:val="28"/>
+          <w:szCs w:val="28"/>
+        </w:rPr>
+      </w:pPr>
+      <w:r>
+        <w:rPr>
+          <w:sz w:val="28"/>
+          <w:szCs w:val="28"/>
+        </w:rPr>
+        <w:t>Parametric Estimation</w:t>
+      </w:r>
+    </w:p>
+    <w:p>
+      <w:pPr>
+        <w:rPr>
+          <w:sz w:val="24"/>
+          <w:szCs w:val="24"/>
+        </w:rPr>
+      </w:pPr>
+      <w:r>
+        <w:rPr>
+          <w:sz w:val="24"/>
+          <w:szCs w:val="24"/>
+        </w:rPr>
+        <w:tab/>
+        <w:t>Using the LSEM given by equations 12,13 and Assumption 1, the estimation of ACME is very easy since errors are independent. Following Baron and Kenny, can estimate equations 12 and 13 by fitting 2 separate linear regressions. Then, standard error for our estimated ACME can be calculated either approximately using the delta method, or exactly using the variance formula for Goodman.</w:t>
+      </w:r>
+    </w:p>
+    <w:p>
+      <w:pPr>
+        <w:rPr>
+          <w:sz w:val="24"/>
+          <w:szCs w:val="24"/>
+        </w:rPr>
+      </w:pPr>
+      <w:r>
+        <w:rPr>
+          <w:sz w:val="24"/>
+          <w:szCs w:val="24"/>
+        </w:rPr>
+        <w:tab/>
+        <w:t>Natural direct and total effects, standard errors, can be obtained via regressions of Yi on Ti and Mi, and Yi on Ti (equation 13 and 11 respectively).</w:t>
       </w:r>
     </w:p>
     <w:sectPr>
@@ -6020,6 +6143,95 @@
 <file path=word/numbering.xml><?xml version="1.0" encoding="utf-8"?>
 <w:numbering xmlns:wpc="http://schemas.microsoft.com/office/word/2010/wordprocessingCanvas" xmlns:cx="http://schemas.microsoft.com/office/drawing/2014/chartex" xmlns:cx1="http://schemas.microsoft.com/office/drawing/2015/9/8/chartex" xmlns:cx2="http://schemas.microsoft.com/office/drawing/2015/10/21/chartex" xmlns:cx3="http://schemas.microsoft.com/office/drawing/2016/5/9/chartex" xmlns:cx4="http://schemas.microsoft.com/office/drawing/2016/5/10/chartex" xmlns:cx5="http://schemas.microsoft.com/office/drawing/2016/5/11/chartex" xmlns:cx6="http://schemas.microsoft.com/office/drawing/2016/5/12/chartex" xmlns:cx7="http://schemas.microsoft.com/office/drawing/2016/5/13/chartex" xmlns:cx8="http://schemas.microsoft.com/office/drawing/2016/5/14/chartex" xmlns:mc="http://schemas.openxmlformats.org/markup-compatibility/2006" xmlns:aink="http://schemas.microsoft.com/office/drawing/2016/ink" xmlns:am3d="http://schemas.microsoft.com/office/drawing/2017/model3d" xmlns:o="urn:schemas-microsoft-com:office:office" xmlns:oel="http://schemas.microsoft.com/office/2019/extlst" xmlns:r="http://schemas.openxmlformats.org/officeDocument/2006/relationships" xmlns:m="http://schemas.openxmlformats.org/officeDocument/2006/math" xmlns:v="urn:schemas-microsoft-com:vml" xmlns:wp14="http://schemas.microsoft.com/office/word/2010/wordprocessingDrawing" xmlns:wp="http://schemas.openxmlformats.org/drawingml/2006/wordprocessingDrawing" xmlns:w10="urn:schemas-microsoft-com:office:word" xmlns:w="http://schemas.openxmlformats.org/wordprocessingml/2006/main" xmlns:w14="http://schemas.microsoft.com/office/word/2010/wordml" xmlns:w15="http://schemas.microsoft.com/office/word/2012/wordml" xmlns:w16cex="http://schemas.microsoft.com/office/word/2018/wordml/cex" xmlns:w16cid="http://schemas.microsoft.com/office/word/2016/wordml/cid" xmlns:w16="http://schemas.microsoft.com/office/word/2018/wordml" xmlns:w16sdtdh="http://schemas.microsoft.com/office/word/2020/wordml/sdtdatahash" xmlns:w16se="http://schemas.microsoft.com/office/word/2015/wordml/symex" xmlns:wpg="http://schemas.microsoft.com/office/word/2010/wordprocessingGroup" xmlns:wpi="http://schemas.microsoft.com/office/word/2010/wordprocessingInk" xmlns:wne="http://schemas.microsoft.com/office/word/2006/wordml" xmlns:wps="http://schemas.microsoft.com/office/word/2010/wordprocessingShape" mc:Ignorable="w14 w15 w16se w16cid w16 w16cex w16sdtdh wp14">
   <w:abstractNum w:abstractNumId="0" w15:restartNumberingAfterBreak="0">
+    <w:nsid w:val="0B630F99"/>
+    <w:multiLevelType w:val="hybridMultilevel"/>
+    <w:tmpl w:val="6AEEA292"/>
+    <w:lvl w:ilvl="0" w:tplc="6CC076D6">
+      <w:start w:val="1"/>
+      <w:numFmt w:val="decimal"/>
+      <w:lvlText w:val="%1."/>
+      <w:lvlJc w:val="left"/>
+      <w:pPr>
+        <w:ind w:left="720" w:hanging="360"/>
+      </w:pPr>
+      <w:rPr>
+        <w:rFonts w:hint="default"/>
+      </w:rPr>
+    </w:lvl>
+    <w:lvl w:ilvl="1" w:tplc="04090019" w:tentative="1">
+      <w:start w:val="1"/>
+      <w:numFmt w:val="lowerLetter"/>
+      <w:lvlText w:val="%2."/>
+      <w:lvlJc w:val="left"/>
+      <w:pPr>
+        <w:ind w:left="1440" w:hanging="360"/>
+      </w:pPr>
+    </w:lvl>
+    <w:lvl w:ilvl="2" w:tplc="0409001B" w:tentative="1">
+      <w:start w:val="1"/>
+      <w:numFmt w:val="lowerRoman"/>
+      <w:lvlText w:val="%3."/>
+      <w:lvlJc w:val="right"/>
+      <w:pPr>
+        <w:ind w:left="2160" w:hanging="180"/>
+      </w:pPr>
+    </w:lvl>
+    <w:lvl w:ilvl="3" w:tplc="0409000F" w:tentative="1">
+      <w:start w:val="1"/>
+      <w:numFmt w:val="decimal"/>
+      <w:lvlText w:val="%4."/>
+      <w:lvlJc w:val="left"/>
+      <w:pPr>
+        <w:ind w:left="2880" w:hanging="360"/>
+      </w:pPr>
+    </w:lvl>
+    <w:lvl w:ilvl="4" w:tplc="04090019" w:tentative="1">
+      <w:start w:val="1"/>
+      <w:numFmt w:val="lowerLetter"/>
+      <w:lvlText w:val="%5."/>
+      <w:lvlJc w:val="left"/>
+      <w:pPr>
+        <w:ind w:left="3600" w:hanging="360"/>
+      </w:pPr>
+    </w:lvl>
+    <w:lvl w:ilvl="5" w:tplc="0409001B" w:tentative="1">
+      <w:start w:val="1"/>
+      <w:numFmt w:val="lowerRoman"/>
+      <w:lvlText w:val="%6."/>
+      <w:lvlJc w:val="right"/>
+      <w:pPr>
+        <w:ind w:left="4320" w:hanging="180"/>
+      </w:pPr>
+    </w:lvl>
+    <w:lvl w:ilvl="6" w:tplc="0409000F" w:tentative="1">
+      <w:start w:val="1"/>
+      <w:numFmt w:val="decimal"/>
+      <w:lvlText w:val="%7."/>
+      <w:lvlJc w:val="left"/>
+      <w:pPr>
+        <w:ind w:left="5040" w:hanging="360"/>
+      </w:pPr>
+    </w:lvl>
+    <w:lvl w:ilvl="7" w:tplc="04090019" w:tentative="1">
+      <w:start w:val="1"/>
+      <w:numFmt w:val="lowerLetter"/>
+      <w:lvlText w:val="%8."/>
+      <w:lvlJc w:val="left"/>
+      <w:pPr>
+        <w:ind w:left="5760" w:hanging="360"/>
+      </w:pPr>
+    </w:lvl>
+    <w:lvl w:ilvl="8" w:tplc="0409001B" w:tentative="1">
+      <w:start w:val="1"/>
+      <w:numFmt w:val="lowerRoman"/>
+      <w:lvlText w:val="%9."/>
+      <w:lvlJc w:val="right"/>
+      <w:pPr>
+        <w:ind w:left="6480" w:hanging="180"/>
+      </w:pPr>
+    </w:lvl>
+  </w:abstractNum>
+  <w:abstractNum w:abstractNumId="1" w15:restartNumberingAfterBreak="0">
     <w:nsid w:val="26A66BB7"/>
     <w:multiLevelType w:val="hybridMultilevel"/>
     <w:tmpl w:val="9E6AF386"/>
@@ -6108,7 +6320,7 @@
       </w:pPr>
     </w:lvl>
   </w:abstractNum>
-  <w:abstractNum w:abstractNumId="1" w15:restartNumberingAfterBreak="0">
+  <w:abstractNum w:abstractNumId="2" w15:restartNumberingAfterBreak="0">
     <w:nsid w:val="366C7F18"/>
     <w:multiLevelType w:val="hybridMultilevel"/>
     <w:tmpl w:val="23F23F72"/>
@@ -6197,7 +6409,7 @@
       </w:pPr>
     </w:lvl>
   </w:abstractNum>
-  <w:abstractNum w:abstractNumId="2" w15:restartNumberingAfterBreak="0">
+  <w:abstractNum w:abstractNumId="3" w15:restartNumberingAfterBreak="0">
     <w:nsid w:val="3C7A4FEE"/>
     <w:multiLevelType w:val="hybridMultilevel"/>
     <w:tmpl w:val="BB52F0AE"/>
@@ -6309,7 +6521,7 @@
       </w:rPr>
     </w:lvl>
   </w:abstractNum>
-  <w:abstractNum w:abstractNumId="3" w15:restartNumberingAfterBreak="0">
+  <w:abstractNum w:abstractNumId="4" w15:restartNumberingAfterBreak="0">
     <w:nsid w:val="3EC005C0"/>
     <w:multiLevelType w:val="hybridMultilevel"/>
     <w:tmpl w:val="938008A6"/>
@@ -6398,7 +6610,7 @@
       </w:pPr>
     </w:lvl>
   </w:abstractNum>
-  <w:abstractNum w:abstractNumId="4" w15:restartNumberingAfterBreak="0">
+  <w:abstractNum w:abstractNumId="5" w15:restartNumberingAfterBreak="0">
     <w:nsid w:val="480B17C1"/>
     <w:multiLevelType w:val="hybridMultilevel"/>
     <w:tmpl w:val="916420E4"/>
@@ -6487,7 +6699,7 @@
       </w:pPr>
     </w:lvl>
   </w:abstractNum>
-  <w:abstractNum w:abstractNumId="5" w15:restartNumberingAfterBreak="0">
+  <w:abstractNum w:abstractNumId="6" w15:restartNumberingAfterBreak="0">
     <w:nsid w:val="4F6A4AD4"/>
     <w:multiLevelType w:val="hybridMultilevel"/>
     <w:tmpl w:val="29C4A588"/>
@@ -6577,22 +6789,25 @@
     </w:lvl>
   </w:abstractNum>
   <w:num w:numId="1" w16cid:durableId="1291979068">
+    <w:abstractNumId w:val="3"/>
+  </w:num>
+  <w:num w:numId="2" w16cid:durableId="1456945272">
+    <w:abstractNumId w:val="6"/>
+  </w:num>
+  <w:num w:numId="3" w16cid:durableId="532763986">
+    <w:abstractNumId w:val="1"/>
+  </w:num>
+  <w:num w:numId="4" w16cid:durableId="2070613459">
+    <w:abstractNumId w:val="5"/>
+  </w:num>
+  <w:num w:numId="5" w16cid:durableId="1117407076">
     <w:abstractNumId w:val="2"/>
   </w:num>
-  <w:num w:numId="2" w16cid:durableId="1456945272">
-    <w:abstractNumId w:val="5"/>
-  </w:num>
-  <w:num w:numId="3" w16cid:durableId="532763986">
-    <w:abstractNumId w:val="0"/>
-  </w:num>
-  <w:num w:numId="4" w16cid:durableId="2070613459">
+  <w:num w:numId="6" w16cid:durableId="1112550131">
     <w:abstractNumId w:val="4"/>
   </w:num>
-  <w:num w:numId="5" w16cid:durableId="1117407076">
-    <w:abstractNumId w:val="1"/>
-  </w:num>
-  <w:num w:numId="6" w16cid:durableId="1112550131">
-    <w:abstractNumId w:val="3"/>
+  <w:num w:numId="7" w16cid:durableId="567687856">
+    <w:abstractNumId w:val="0"/>
   </w:num>
 </w:numbering>
 </file>

</xml_diff>

<commit_message>
god this reading is dense. done with the imai 2010a paper :)
</commit_message>
<xml_diff>
--- a/Comps Reading List/Statistical Mediation/Statistical Mediation Notes.docx
+++ b/Comps Reading List/Statistical Mediation/Statistical Mediation Notes.docx
@@ -6128,6 +6128,635 @@
         </w:rPr>
         <w:tab/>
         <w:t>Natural direct and total effects, standard errors, can be obtained via regressions of Yi on Ti and Mi, and Yi on Ti (equation 13 and 11 respectively).</w:t>
+      </w:r>
+    </w:p>
+    <w:p>
+      <w:pPr>
+        <w:rPr>
+          <w:sz w:val="24"/>
+          <w:szCs w:val="24"/>
+        </w:rPr>
+      </w:pPr>
+    </w:p>
+    <w:p>
+      <w:pPr>
+        <w:rPr>
+          <w:sz w:val="24"/>
+          <w:szCs w:val="24"/>
+        </w:rPr>
+      </w:pPr>
+      <w:r>
+        <w:rPr>
+          <w:sz w:val="28"/>
+          <w:szCs w:val="28"/>
+        </w:rPr>
+        <w:t>Nonparametric Estimation</w:t>
+      </w:r>
+    </w:p>
+    <w:p>
+      <w:pPr>
+        <w:rPr>
+          <w:sz w:val="24"/>
+          <w:szCs w:val="24"/>
+        </w:rPr>
+      </w:pPr>
+      <w:r>
+        <w:rPr>
+          <w:sz w:val="24"/>
+          <w:szCs w:val="24"/>
+        </w:rPr>
+        <w:tab/>
+      </w:r>
+      <w:r>
+        <w:rPr>
+          <w:sz w:val="24"/>
+          <w:szCs w:val="24"/>
+        </w:rPr>
+        <w:t xml:space="preserve">Simple example, nonparametric estimator for a discrete mediator with J distinct values. Estimate the ACME separately for each stratum of mediator, as defined by the pre-treatment covariates Xi. Then aggregate the total stratum of estimates to obtain an estimated composite ACME. In these cases, a nonparametric estimator can be gotten by plugging in the sample analogues for the population quantities in Theorem 1 </w:t>
+      </w:r>
+      <w:r>
+        <w:rPr>
+          <w:sz w:val="24"/>
+          <w:szCs w:val="24"/>
+          <w:highlight w:val="yellow"/>
+        </w:rPr>
+        <w:t>(equation 18 [explain further?])</w:t>
+      </w:r>
+      <w:r>
+        <w:rPr>
+          <w:sz w:val="24"/>
+          <w:szCs w:val="24"/>
+        </w:rPr>
+        <w:t>.</w:t>
+      </w:r>
+    </w:p>
+    <w:p>
+      <w:pPr>
+        <w:rPr>
+          <w:sz w:val="24"/>
+          <w:szCs w:val="24"/>
+        </w:rPr>
+      </w:pPr>
+      <w:r>
+        <w:rPr>
+          <w:sz w:val="24"/>
+          <w:szCs w:val="24"/>
+        </w:rPr>
+        <w:tab/>
+        <w:t>By the law of large numbers, our estimator asymptotically converges to the true ACME under assumption 1.</w:t>
+      </w:r>
+    </w:p>
+    <w:p>
+      <w:pPr>
+        <w:ind w:firstLine="720"/>
+        <w:rPr>
+          <w:sz w:val="24"/>
+          <w:szCs w:val="24"/>
+        </w:rPr>
+      </w:pPr>
+      <w:r>
+        <w:rPr>
+          <w:sz w:val="24"/>
+          <w:szCs w:val="24"/>
+        </w:rPr>
+        <w:t>Additionally, we can also derive the asymptotic VARIANCE of our estimator as well, not just a point estimate! We need the realized values of our treatment variable for this. This follows theorem 3. Note we can consistently estimate our variance by replacing unknown population quantities with the corresponding counterparts in the sample data itself!</w:t>
+      </w:r>
+    </w:p>
+    <w:p>
+      <w:pPr>
+        <w:rPr>
+          <w:sz w:val="24"/>
+          <w:szCs w:val="24"/>
+        </w:rPr>
+      </w:pPr>
+      <w:r>
+        <w:rPr>
+          <w:sz w:val="24"/>
+          <w:szCs w:val="24"/>
+        </w:rPr>
+        <w:tab/>
+        <w:t>You can also use nonparametric regression to model the means given the outcome based on treatment, mediator, and covariables and then use formula 19 to estimate the estimator. However, there is no simple expression for asymptotic variance for this estimator itself, so instead of using a clean formul9a, we require a bootstrap procedure instead.</w:t>
+      </w:r>
+    </w:p>
+    <w:p>
+      <w:pPr>
+        <w:rPr>
+          <w:sz w:val="24"/>
+          <w:szCs w:val="24"/>
+        </w:rPr>
+      </w:pPr>
+      <w:r>
+        <w:rPr>
+          <w:sz w:val="24"/>
+          <w:szCs w:val="24"/>
+        </w:rPr>
+        <w:tab/>
+        <w:t xml:space="preserve">Finally, can nonparametrically model our distribution for our mediator when it is not discrete as well. This uses a Monte Carlo draw of our mediator Mi from it’s predicted distribution based on the fitted model (see </w:t>
+      </w:r>
+      <w:r>
+        <w:rPr>
+          <w:sz w:val="24"/>
+          <w:szCs w:val="24"/>
+          <w:highlight w:val="yellow"/>
+        </w:rPr>
+        <w:t>Imai, Keele and Tingley 2009</w:t>
+      </w:r>
+      <w:r>
+        <w:rPr>
+          <w:sz w:val="24"/>
+          <w:szCs w:val="24"/>
+        </w:rPr>
+        <w:t>)</w:t>
+      </w:r>
+    </w:p>
+    <w:p>
+      <w:pPr>
+        <w:rPr>
+          <w:sz w:val="24"/>
+          <w:szCs w:val="24"/>
+        </w:rPr>
+      </w:pPr>
+      <w:r>
+        <w:rPr>
+          <w:sz w:val="24"/>
+          <w:szCs w:val="24"/>
+        </w:rPr>
+        <w:tab/>
+      </w:r>
+      <w:r>
+        <w:rPr>
+          <w:sz w:val="24"/>
+          <w:szCs w:val="24"/>
+          <w:highlight w:val="yellow"/>
+        </w:rPr>
+        <w:t>ALSO! Note that the R Package, Mediation, is managed directly from the results in this paper, written by Imai (2010)!</w:t>
+      </w:r>
+    </w:p>
+    <w:p>
+      <w:pPr>
+        <w:rPr>
+          <w:sz w:val="28"/>
+          <w:szCs w:val="28"/>
+        </w:rPr>
+      </w:pPr>
+      <w:r>
+        <w:rPr>
+          <w:sz w:val="28"/>
+          <w:szCs w:val="28"/>
+        </w:rPr>
+        <w:t>Simulation Study</w:t>
+      </w:r>
+    </w:p>
+    <w:p>
+      <w:pPr>
+        <w:pStyle w:val="ListParagraph"/>
+        <w:numPr>
+          <w:ilvl w:val="0"/>
+          <w:numId w:val="1"/>
+        </w:numPr>
+        <w:rPr>
+          <w:sz w:val="24"/>
+          <w:szCs w:val="24"/>
+        </w:rPr>
+      </w:pPr>
+      <w:r>
+        <w:rPr>
+          <w:sz w:val="24"/>
+          <w:szCs w:val="24"/>
+        </w:rPr>
+        <w:lastRenderedPageBreak/>
+        <w:t>Small scale monte-carlo experiment to investigate the performance of our estimators in equations 18 and 19, and our variance estimator in theorem 3.</w:t>
+      </w:r>
+    </w:p>
+    <w:p>
+      <w:pPr>
+        <w:pStyle w:val="ListParagraph"/>
+        <w:numPr>
+          <w:ilvl w:val="0"/>
+          <w:numId w:val="1"/>
+        </w:numPr>
+        <w:rPr>
+          <w:sz w:val="24"/>
+          <w:szCs w:val="24"/>
+        </w:rPr>
+      </w:pPr>
+      <w:r>
+        <w:rPr>
+          <w:sz w:val="24"/>
+          <w:szCs w:val="24"/>
+        </w:rPr>
+        <w:t>Varies in both sample sizes (50,100,500) and whether or not the estimator is parametric or nonparametric, repeated for 50,000 iterations. Half the sample receives treatment and half is in the control group.</w:t>
+      </w:r>
+    </w:p>
+    <w:p>
+      <w:pPr>
+        <w:rPr>
+          <w:sz w:val="24"/>
+          <w:szCs w:val="24"/>
+        </w:rPr>
+      </w:pPr>
+      <w:r>
+        <w:rPr>
+          <w:sz w:val="24"/>
+          <w:szCs w:val="24"/>
+        </w:rPr>
+        <w:t>Study finds that both estimators work very well with these parameters. Essentially 0 bias for nonparametric estimators, with a small increase in bias for parametric estimators. Converges towards no bias at larger sample sizes (500). Variance is larger for nonparametric estimator than the parametric one. 95% Confidence Intervals converge to nominal coverage once sample size increases.</w:t>
+      </w:r>
+    </w:p>
+    <w:p>
+      <w:pPr>
+        <w:rPr>
+          <w:sz w:val="28"/>
+          <w:szCs w:val="28"/>
+        </w:rPr>
+      </w:pPr>
+      <w:r>
+        <w:rPr>
+          <w:sz w:val="28"/>
+          <w:szCs w:val="28"/>
+        </w:rPr>
+        <w:t>Sensitivity Analysis</w:t>
+      </w:r>
+    </w:p>
+    <w:p>
+      <w:pPr>
+        <w:rPr>
+          <w:sz w:val="24"/>
+          <w:szCs w:val="24"/>
+        </w:rPr>
+      </w:pPr>
+      <w:r>
+        <w:rPr>
+          <w:sz w:val="24"/>
+          <w:szCs w:val="24"/>
+        </w:rPr>
+        <w:tab/>
+        <w:t>ACME works under assumption 1, but these assumptions may be TOO strong. For example, in situations where treatment is randomized, but the mediator is NOT randomized. In this case, equation 4 of assumption 1 is satisfied, but equation 5 may not for 2 reasons. 1: Unmeasured pre-treatment covariates that confound the relation between mediator and outcome, or 2: Observed or unobserved post-treatment confounders! These are the sources of some concern for mediation analysis (</w:t>
+      </w:r>
+      <w:r>
+        <w:rPr>
+          <w:sz w:val="24"/>
+          <w:szCs w:val="24"/>
+          <w:highlight w:val="yellow"/>
+        </w:rPr>
+        <w:t>see</w:t>
+      </w:r>
+      <w:r>
+        <w:rPr>
+          <w:sz w:val="24"/>
+          <w:szCs w:val="24"/>
+          <w:highlight w:val="yellow"/>
+        </w:rPr>
+        <w:t xml:space="preserve"> Green, Ha and Bullock, 2010</w:t>
+      </w:r>
+      <w:r>
+        <w:rPr>
+          <w:sz w:val="24"/>
+          <w:szCs w:val="24"/>
+        </w:rPr>
+        <w:t>)</w:t>
+      </w:r>
+    </w:p>
+    <w:p>
+      <w:pPr>
+        <w:rPr>
+          <w:sz w:val="24"/>
+          <w:szCs w:val="24"/>
+        </w:rPr>
+      </w:pPr>
+      <w:r>
+        <w:rPr>
+          <w:sz w:val="24"/>
+          <w:szCs w:val="24"/>
+        </w:rPr>
+        <w:tab/>
+        <w:t>We can address this by assessing sensitivity of an estimated Average Causal Mediational Effect to unmeasured pre-treatment confounding. Note this does not address post-treatment confounding, which is best dealt with by experimental design.</w:t>
+      </w:r>
+    </w:p>
+    <w:p>
+      <w:pPr>
+        <w:rPr>
+          <w:sz w:val="28"/>
+          <w:szCs w:val="28"/>
+        </w:rPr>
+      </w:pPr>
+      <w:r>
+        <w:rPr>
+          <w:sz w:val="28"/>
+          <w:szCs w:val="28"/>
+        </w:rPr>
+        <w:t>Parametric Sensitivity Analysis</w:t>
+      </w:r>
+    </w:p>
+    <w:p>
+      <w:pPr>
+        <w:rPr>
+          <w:sz w:val="24"/>
+          <w:szCs w:val="24"/>
+        </w:rPr>
+      </w:pPr>
+      <w:r>
+        <w:rPr>
+          <w:sz w:val="24"/>
+          <w:szCs w:val="24"/>
+        </w:rPr>
+        <w:tab/>
+        <w:t>One of our elements does not hold unless equation 5 holds. We can assess sensitivity of our conclusions to violations of equation 5 by using  ei2 =|= ei3 as our element for correlation. Correlation must range b/w -1 and 1. Also note! If correlation is NOT zero, this also violates assumption 1, which is another good check!</w:t>
+      </w:r>
+      <w:r>
+        <w:rPr>
+          <w:sz w:val="24"/>
+          <w:szCs w:val="24"/>
+        </w:rPr>
+        <w:t xml:space="preserve"> We can check sensitivity by altering the correlation value directly, and then see if our ACME estimate is different.</w:t>
+      </w:r>
+    </w:p>
+    <w:p>
+      <w:pPr>
+        <w:rPr>
+          <w:sz w:val="24"/>
+          <w:szCs w:val="24"/>
+        </w:rPr>
+      </w:pPr>
+      <w:r>
+        <w:rPr>
+          <w:sz w:val="24"/>
+          <w:szCs w:val="24"/>
+        </w:rPr>
+        <w:tab/>
+        <w:t>Essentially, we can show that if the treatment is randomized, the ACME is identified given a particular value for p (Theorem 4). Additionally, we have a corollary, that under LSEM, our data generating process is not informative at all about either our sensitivity parameter (p) or the ACME without equation 5 holding true!</w:t>
+      </w:r>
+    </w:p>
+    <w:p>
+      <w:pPr>
+        <w:rPr>
+          <w:sz w:val="24"/>
+          <w:szCs w:val="24"/>
+        </w:rPr>
+      </w:pPr>
+      <w:r>
+        <w:rPr>
+          <w:sz w:val="24"/>
+          <w:szCs w:val="24"/>
+        </w:rPr>
+        <w:tab/>
+        <w:t>Additionally, our parameter p, can be defined/interpreted as the magnitude of an unobserved confounder (which is kinda the point!). Thus, the amount or influence of unobserved pre-treatment confounders can be calculated as coefficients of determination. These represent the proportion of previously unexplained variance that becomes explained by any unobserved confounders accounted for.</w:t>
+      </w:r>
+    </w:p>
+    <w:p>
+      <w:pPr>
+        <w:rPr>
+          <w:sz w:val="24"/>
+          <w:szCs w:val="24"/>
+        </w:rPr>
+      </w:pPr>
+    </w:p>
+    <w:p>
+      <w:pPr>
+        <w:rPr>
+          <w:sz w:val="28"/>
+          <w:szCs w:val="28"/>
+        </w:rPr>
+      </w:pPr>
+      <w:r>
+        <w:rPr>
+          <w:sz w:val="28"/>
+          <w:szCs w:val="28"/>
+        </w:rPr>
+        <w:lastRenderedPageBreak/>
+        <w:t>Empirical Application – Political Science Example</w:t>
+      </w:r>
+    </w:p>
+    <w:p>
+      <w:pPr>
+        <w:pStyle w:val="ListParagraph"/>
+        <w:numPr>
+          <w:ilvl w:val="0"/>
+          <w:numId w:val="1"/>
+        </w:numPr>
+        <w:rPr>
+          <w:sz w:val="24"/>
+          <w:szCs w:val="24"/>
+        </w:rPr>
+      </w:pPr>
+      <w:r>
+        <w:rPr>
+          <w:sz w:val="24"/>
+          <w:szCs w:val="24"/>
+        </w:rPr>
+        <w:t>Finds that the estimated ACME under free speech condition (delta 0) is larger than the effect under public order condition (delta 1) for both parametric and nonparametric estimators. The 95% CI for nonparmetric estimation of public order effect includes zero! Fail to reject the H</w:t>
+      </w:r>
+      <w:r>
+        <w:rPr>
+          <w:sz w:val="24"/>
+          <w:szCs w:val="24"/>
+          <w:vertAlign w:val="subscript"/>
+        </w:rPr>
+        <w:t>0</w:t>
+      </w:r>
+      <w:r>
+        <w:rPr>
+          <w:sz w:val="24"/>
+          <w:szCs w:val="24"/>
+        </w:rPr>
+        <w:t xml:space="preserve"> for delta 0 = delta 1 under our parametric analysis, with p value of 0.238</w:t>
+      </w:r>
+      <w:r>
+        <w:rPr>
+          <w:sz w:val="24"/>
+          <w:szCs w:val="24"/>
+        </w:rPr>
+        <w:t>. The estimated ACME is between our previous two estimates and does NOT contain zero.</w:t>
+      </w:r>
+    </w:p>
+    <w:p>
+      <w:pPr>
+        <w:pStyle w:val="ListParagraph"/>
+        <w:numPr>
+          <w:ilvl w:val="0"/>
+          <w:numId w:val="1"/>
+        </w:numPr>
+        <w:rPr>
+          <w:sz w:val="24"/>
+          <w:szCs w:val="24"/>
+        </w:rPr>
+      </w:pPr>
+      <w:r>
+        <w:rPr>
+          <w:sz w:val="24"/>
+          <w:szCs w:val="24"/>
+        </w:rPr>
+        <w:t>Sensitivity Analysis: Researchers randomized the news stories, but the attitudes were NOT randomized, instead observed (the people came in w/ the attitudes they already had!). Subjects pre-existing ideology affects their attitudes towards public order AND tolerance for the Klan, in BOTH treatment conditions!</w:t>
+      </w:r>
+    </w:p>
+    <w:p>
+      <w:pPr>
+        <w:pStyle w:val="ListParagraph"/>
+        <w:numPr>
+          <w:ilvl w:val="1"/>
+          <w:numId w:val="1"/>
+        </w:numPr>
+        <w:rPr>
+          <w:sz w:val="24"/>
+          <w:szCs w:val="24"/>
+        </w:rPr>
+      </w:pPr>
+      <w:r>
+        <w:rPr>
+          <w:sz w:val="24"/>
+          <w:szCs w:val="24"/>
+        </w:rPr>
+        <w:t xml:space="preserve">Tested to see how sensitive our estimates were to violations of </w:t>
+      </w:r>
+      <w:r>
+        <w:rPr>
+          <w:sz w:val="24"/>
+          <w:szCs w:val="24"/>
+        </w:rPr>
+        <w:t>independence assumption (which is fair, given the experimental procedure and methods)</w:t>
+      </w:r>
+    </w:p>
+    <w:p>
+      <w:pPr>
+        <w:pStyle w:val="ListParagraph"/>
+        <w:numPr>
+          <w:ilvl w:val="1"/>
+          <w:numId w:val="1"/>
+        </w:numPr>
+        <w:rPr>
+          <w:sz w:val="24"/>
+          <w:szCs w:val="24"/>
+        </w:rPr>
+      </w:pPr>
+      <w:r>
+        <w:rPr>
+          <w:sz w:val="24"/>
+          <w:szCs w:val="24"/>
+        </w:rPr>
+        <w:t>Assumptions about the DIRECTION of the ACME under assumption one holds unless p is less than -0.68. Thus, even after holding the sample variability constant, our CI covers the value of zero only when -0.79 &lt; p &lt; -0.49. Thus our original finding of a negative ACME is robust to violations of Assumption 1 under the LSEM.</w:t>
+      </w:r>
+    </w:p>
+    <w:p>
+      <w:pPr>
+        <w:rPr>
+          <w:sz w:val="24"/>
+          <w:szCs w:val="24"/>
+        </w:rPr>
+      </w:pPr>
+    </w:p>
+    <w:p>
+      <w:pPr>
+        <w:rPr>
+          <w:sz w:val="28"/>
+          <w:szCs w:val="28"/>
+        </w:rPr>
+      </w:pPr>
+      <w:r>
+        <w:rPr>
+          <w:sz w:val="28"/>
+          <w:szCs w:val="28"/>
+        </w:rPr>
+        <w:t>Conclusion</w:t>
+      </w:r>
+    </w:p>
+    <w:p>
+      <w:pPr>
+        <w:pStyle w:val="ListParagraph"/>
+        <w:numPr>
+          <w:ilvl w:val="0"/>
+          <w:numId w:val="1"/>
+        </w:numPr>
+        <w:rPr>
+          <w:sz w:val="24"/>
+          <w:szCs w:val="24"/>
+        </w:rPr>
+      </w:pPr>
+      <w:r>
+        <w:rPr>
+          <w:sz w:val="24"/>
+          <w:szCs w:val="24"/>
+        </w:rPr>
+        <w:t>Found a new identification condition for the ACME which is EASY to interpret, but weaker than existing results in some cases.</w:t>
+      </w:r>
+    </w:p>
+    <w:p>
+      <w:pPr>
+        <w:pStyle w:val="ListParagraph"/>
+        <w:numPr>
+          <w:ilvl w:val="0"/>
+          <w:numId w:val="1"/>
+        </w:numPr>
+        <w:rPr>
+          <w:sz w:val="24"/>
+          <w:szCs w:val="24"/>
+        </w:rPr>
+      </w:pPr>
+      <w:r>
+        <w:rPr>
+          <w:sz w:val="24"/>
+          <w:szCs w:val="24"/>
+        </w:rPr>
+        <w:t>Prove that estimates based on standard LSEM can have valid causal interpretations given the proposed framework.</w:t>
+      </w:r>
+    </w:p>
+    <w:p>
+      <w:pPr>
+        <w:pStyle w:val="ListParagraph"/>
+        <w:numPr>
+          <w:ilvl w:val="0"/>
+          <w:numId w:val="1"/>
+        </w:numPr>
+        <w:rPr>
+          <w:sz w:val="24"/>
+          <w:szCs w:val="24"/>
+        </w:rPr>
+      </w:pPr>
+      <w:r>
+        <w:rPr>
+          <w:sz w:val="24"/>
+          <w:szCs w:val="24"/>
+        </w:rPr>
+        <w:t>Nonparametric estimation strategies can be derived to find the ACME</w:t>
+      </w:r>
+    </w:p>
+    <w:p>
+      <w:pPr>
+        <w:pStyle w:val="ListParagraph"/>
+        <w:numPr>
+          <w:ilvl w:val="1"/>
+          <w:numId w:val="1"/>
+        </w:numPr>
+        <w:rPr>
+          <w:sz w:val="24"/>
+          <w:szCs w:val="24"/>
+        </w:rPr>
+      </w:pPr>
+      <w:r>
+        <w:rPr>
+          <w:sz w:val="24"/>
+          <w:szCs w:val="24"/>
+        </w:rPr>
+        <w:t>Allowing researchers to not require such strong form assumptions as in the standard LSEM</w:t>
+      </w:r>
+    </w:p>
+    <w:p>
+      <w:pPr>
+        <w:pStyle w:val="ListParagraph"/>
+        <w:numPr>
+          <w:ilvl w:val="0"/>
+          <w:numId w:val="1"/>
+        </w:numPr>
+        <w:rPr>
+          <w:sz w:val="24"/>
+          <w:szCs w:val="24"/>
+        </w:rPr>
+      </w:pPr>
+      <w:r>
+        <w:rPr>
+          <w:sz w:val="24"/>
+          <w:szCs w:val="24"/>
+        </w:rPr>
+        <w:t>Parametric sensitivity analysis techniques have been developed to assess how sensitive estimates are to violation of various LSEM assumptions.</w:t>
       </w:r>
     </w:p>
     <w:sectPr>

</xml_diff>

<commit_message>
Sent our email to chris, started back at reading these hard af papers :p
</commit_message>
<xml_diff>
--- a/Comps Reading List/Statistical Mediation/Statistical Mediation Notes.docx
+++ b/Comps Reading List/Statistical Mediation/Statistical Mediation Notes.docx
@@ -108,8 +108,13 @@
           <w:numId w:val="1"/>
         </w:numPr>
       </w:pPr>
-      <w:r>
-        <w:t>Additionally how to contrast 2+ mediators within a model.</w:t>
+      <w:proofErr w:type="gramStart"/>
+      <w:r>
+        <w:t>Additionally</w:t>
+      </w:r>
+      <w:proofErr w:type="gramEnd"/>
+      <w:r>
+        <w:t xml:space="preserve"> how to contrast 2+ mediators within a model.</w:t>
       </w:r>
     </w:p>
     <w:p>
@@ -242,7 +247,15 @@
         </w:numPr>
       </w:pPr>
       <w:r>
-        <w:t>NOTE: It is important to establish the causal order of X, M, and Y on theoretical/procedural ground</w:t>
+        <w:t xml:space="preserve">NOTE: It is important to establish the causal order of X, M, and </w:t>
+      </w:r>
+      <w:proofErr w:type="spellStart"/>
+      <w:r>
+        <w:t>Y on</w:t>
+      </w:r>
+      <w:proofErr w:type="spellEnd"/>
+      <w:r>
+        <w:t xml:space="preserve"> theoretical/procedural ground</w:t>
       </w:r>
     </w:p>
     <w:p>
@@ -290,146 +303,166 @@
           <w:i/>
           <w:iCs/>
         </w:rPr>
-        <w:t>c’ = c – ab</w:t>
-      </w:r>
-      <w:r>
-        <w:t xml:space="preserve"> : These identities hold in regression and SEM where M and Y are continuous, but not where one or more of the dependent variables are binary, </w:t>
-      </w:r>
-      <w:r>
-        <w:lastRenderedPageBreak/>
-        <w:t xml:space="preserve">we then need to use logistic or probit regression, in which case the identity does not hold </w:t>
-      </w:r>
-      <w:r>
-        <w:rPr>
-          <w:highlight w:val="yellow"/>
-        </w:rPr>
-        <w:t>(MacKinnon &amp; Dwyer, 1993)</w:t>
-      </w:r>
-      <w:r>
-        <w:t>.</w:t>
-      </w:r>
-      <w:r>
-        <w:t xml:space="preserve"> </w:t>
-      </w:r>
-    </w:p>
-    <w:p>
-      <w:r>
-        <w:t xml:space="preserve">General overview of how to test mediation hypothesis have been proposed </w:t>
-      </w:r>
-      <w:r>
-        <w:rPr>
-          <w:highlight w:val="yellow"/>
-        </w:rPr>
-        <w:t>(see MacKinnon, Lockwood, Hoffman, West, &amp; Sheets, 2002, for an overview)</w:t>
-      </w:r>
-      <w:r>
-        <w:t>.</w:t>
-      </w:r>
-    </w:p>
-    <w:p>
-      <w:pPr>
-        <w:pStyle w:val="ListParagraph"/>
-        <w:numPr>
-          <w:ilvl w:val="0"/>
-          <w:numId w:val="1"/>
-        </w:numPr>
-      </w:pPr>
-      <w:r>
-        <w:t xml:space="preserve">Commonly used path is </w:t>
-      </w:r>
+        <w:t xml:space="preserve">c’ = c – </w:t>
+      </w:r>
+      <w:proofErr w:type="gramStart"/>
       <w:r>
         <w:rPr>
           <w:i/>
           <w:iCs/>
         </w:rPr>
-        <w:t>causal steps strategy</w:t>
+        <w:t>ab</w:t>
+      </w:r>
+      <w:r>
+        <w:t xml:space="preserve"> :</w:t>
+      </w:r>
+      <w:proofErr w:type="gramEnd"/>
+      <w:r>
+        <w:t xml:space="preserve"> These identities hold in regression and SEM where M and Y are continuous, but not where one or more of the dependent variables are binary, </w:t>
+      </w:r>
+      <w:r>
+        <w:lastRenderedPageBreak/>
+        <w:t xml:space="preserve">we then need to use logistic or </w:t>
+      </w:r>
+      <w:proofErr w:type="spellStart"/>
+      <w:r>
+        <w:t>probit</w:t>
+      </w:r>
+      <w:proofErr w:type="spellEnd"/>
+      <w:r>
+        <w:t xml:space="preserve"> regression, in which case the identity does not hold </w:t>
+      </w:r>
+      <w:r>
+        <w:rPr>
+          <w:highlight w:val="yellow"/>
+        </w:rPr>
+        <w:t>(MacKinnon &amp; Dwyer, 1993)</w:t>
+      </w:r>
+      <w:r>
+        <w:t>.</w:t>
       </w:r>
       <w:r>
         <w:t xml:space="preserve"> </w:t>
       </w:r>
+    </w:p>
+    <w:p>
+      <w:r>
+        <w:t xml:space="preserve">General overview of how to test mediation hypothesis have been proposed </w:t>
+      </w:r>
       <w:r>
         <w:rPr>
           <w:highlight w:val="yellow"/>
         </w:rPr>
-        <w:t>(Baron and Kenny 1986)</w:t>
-      </w:r>
-    </w:p>
-    <w:p>
-      <w:pPr>
-        <w:pStyle w:val="ListParagraph"/>
-        <w:numPr>
-          <w:ilvl w:val="1"/>
-          <w:numId w:val="1"/>
-        </w:numPr>
-      </w:pPr>
-      <w:r>
-        <w:t>Investigator estimates paths of model in figure 1 using OLS regression or SEM, and assess the extent to which some criteria are met.</w:t>
-      </w:r>
-    </w:p>
-    <w:p>
-      <w:pPr>
-        <w:pStyle w:val="ListParagraph"/>
-        <w:numPr>
-          <w:ilvl w:val="1"/>
-          <w:numId w:val="1"/>
-        </w:numPr>
-      </w:pPr>
-      <w:r>
-        <w:t>Variable M is a mediator if X significantly accounts for variability in M, X significantly accounts for variability in Y, and M significantly STILL accounts for variability in Y after controlling for X, and the effect of X on Y decreases substantially when M is entered simultaneously as a predictor of Y.</w:t>
-      </w:r>
-    </w:p>
-    <w:p>
-      <w:pPr>
-        <w:pStyle w:val="ListParagraph"/>
-        <w:numPr>
-          <w:ilvl w:val="1"/>
-          <w:numId w:val="1"/>
-        </w:numPr>
-      </w:pPr>
-      <w:r>
-        <w:t>The last criterion is satisfied when the first and third criteria are satisfied, and when the signs of the effects are consistent w/ the proposed mediation process.</w:t>
-      </w:r>
-    </w:p>
-    <w:p>
-      <w:pPr>
-        <w:pStyle w:val="ListParagraph"/>
-        <w:numPr>
-          <w:ilvl w:val="1"/>
-          <w:numId w:val="1"/>
-        </w:numPr>
-      </w:pPr>
-      <w:r>
-        <w:t xml:space="preserve">Using the diagram above, criteria requires paths </w:t>
+        <w:t>(see MacKinnon, Lockwood, Hoffman, West, &amp; Sheets, 2002, for an overview)</w:t>
+      </w:r>
+      <w:r>
+        <w:t>.</w:t>
+      </w:r>
+    </w:p>
+    <w:p>
+      <w:pPr>
+        <w:pStyle w:val="ListParagraph"/>
+        <w:numPr>
+          <w:ilvl w:val="0"/>
+          <w:numId w:val="1"/>
+        </w:numPr>
+      </w:pPr>
+      <w:r>
+        <w:t xml:space="preserve">Commonly used path is </w:t>
       </w:r>
       <w:r>
         <w:rPr>
           <w:i/>
           <w:iCs/>
         </w:rPr>
-        <w:t xml:space="preserve">a, b, </w:t>
-      </w:r>
-      <w:r>
-        <w:t xml:space="preserve"> and </w:t>
+        <w:t>causal steps strategy</w:t>
+      </w:r>
+      <w:r>
+        <w:t xml:space="preserve"> </w:t>
+      </w:r>
+      <w:r>
+        <w:rPr>
+          <w:highlight w:val="yellow"/>
+        </w:rPr>
+        <w:t>(Baron and Kenny 1986)</w:t>
+      </w:r>
+    </w:p>
+    <w:p>
+      <w:pPr>
+        <w:pStyle w:val="ListParagraph"/>
+        <w:numPr>
+          <w:ilvl w:val="1"/>
+          <w:numId w:val="1"/>
+        </w:numPr>
+      </w:pPr>
+      <w:r>
+        <w:t xml:space="preserve">Investigator estimates paths of model in figure 1 using OLS regression or </w:t>
+      </w:r>
+      <w:proofErr w:type="gramStart"/>
+      <w:r>
+        <w:t>SEM, and</w:t>
+      </w:r>
+      <w:proofErr w:type="gramEnd"/>
+      <w:r>
+        <w:t xml:space="preserve"> assess the extent to which some criteria are met.</w:t>
+      </w:r>
+    </w:p>
+    <w:p>
+      <w:pPr>
+        <w:pStyle w:val="ListParagraph"/>
+        <w:numPr>
+          <w:ilvl w:val="1"/>
+          <w:numId w:val="1"/>
+        </w:numPr>
+      </w:pPr>
+      <w:r>
+        <w:t>Variable M is a mediator if X significantly accounts for variability in M, X significantly accounts for variability in Y, and M significantly STILL accounts for variability in Y after controlling for X, and the effect of X on Y decreases substantially when M is entered simultaneously as a predictor of Y.</w:t>
+      </w:r>
+    </w:p>
+    <w:p>
+      <w:pPr>
+        <w:pStyle w:val="ListParagraph"/>
+        <w:numPr>
+          <w:ilvl w:val="1"/>
+          <w:numId w:val="1"/>
+        </w:numPr>
+      </w:pPr>
+      <w:r>
+        <w:t>The last criterion is satisfied when the first and third criteria are satisfied, and when the signs of the effects are consistent w/ the proposed mediation process.</w:t>
+      </w:r>
+    </w:p>
+    <w:p>
+      <w:pPr>
+        <w:pStyle w:val="ListParagraph"/>
+        <w:numPr>
+          <w:ilvl w:val="1"/>
+          <w:numId w:val="1"/>
+        </w:numPr>
+      </w:pPr>
+      <w:r>
+        <w:t xml:space="preserve">Using the diagram above, criteria requires paths </w:t>
       </w:r>
       <w:r>
         <w:rPr>
           <w:i/>
           <w:iCs/>
         </w:rPr>
-        <w:t>c</w:t>
-      </w:r>
-      <w:r>
-        <w:t xml:space="preserve">, to be significant, </w:t>
-      </w:r>
+        <w:t xml:space="preserve">a, </w:t>
+      </w:r>
+      <w:proofErr w:type="gramStart"/>
       <w:r>
         <w:rPr>
           <w:i/>
           <w:iCs/>
         </w:rPr>
-        <w:t>c’</w:t>
-      </w:r>
-      <w:r>
-        <w:t xml:space="preserve"> to be smaller than </w:t>
+        <w:t xml:space="preserve">b, </w:t>
+      </w:r>
+      <w:r>
+        <w:t xml:space="preserve"> and</w:t>
+      </w:r>
+      <w:proofErr w:type="gramEnd"/>
+      <w:r>
+        <w:t xml:space="preserve"> </w:t>
       </w:r>
       <w:r>
         <w:rPr>
@@ -439,118 +472,85 @@
         <w:t>c</w:t>
       </w:r>
       <w:r>
-        <w:t xml:space="preserve"> by a nontrivial amount.</w:t>
-      </w:r>
-    </w:p>
-    <w:p>
-      <w:pPr>
-        <w:pStyle w:val="ListParagraph"/>
-        <w:numPr>
-          <w:ilvl w:val="1"/>
-          <w:numId w:val="1"/>
-        </w:numPr>
-      </w:pPr>
-      <w:r>
-        <w:t xml:space="preserve">Note some authors </w:t>
-      </w:r>
-      <w:r>
-        <w:rPr>
-          <w:highlight w:val="yellow"/>
-        </w:rPr>
-        <w:t>(Collins, Graham, &amp; Flaherty, 1998; Judd &amp; Kenny, 1981; Kenny</w:t>
-      </w:r>
-    </w:p>
-    <w:p>
-      <w:pPr>
-        <w:pStyle w:val="ListParagraph"/>
-        <w:ind w:left="1440"/>
-      </w:pPr>
-      <w:r>
-        <w:rPr>
-          <w:highlight w:val="yellow"/>
-        </w:rPr>
-        <w:t>et al., 1998; MacKinnon, 1994, 2000; MacKinnon, Krull, &amp; Lockwood, 2000; Shrout &amp; Bolger, 2002)</w:t>
-      </w:r>
-      <w:r>
-        <w:t xml:space="preserve"> argue that a significant total effect of X on Y (quantified as </w:t>
+        <w:t xml:space="preserve">, to be significant, </w:t>
       </w:r>
       <w:r>
         <w:rPr>
           <w:i/>
           <w:iCs/>
         </w:rPr>
-        <w:t>c</w:t>
-      </w:r>
-      <w:r>
-        <w:t xml:space="preserve"> in the diagram) is NOT necessary for mediation to occur</w:t>
-      </w:r>
-    </w:p>
-    <w:p>
-      <w:r>
-        <w:t xml:space="preserve">Other approaches are not based on individual paths in the mediation model, but instead on the product term </w:t>
+        <w:t>c’</w:t>
+      </w:r>
+      <w:r>
+        <w:t xml:space="preserve"> to be smaller than </w:t>
       </w:r>
       <w:r>
         <w:rPr>
           <w:i/>
           <w:iCs/>
         </w:rPr>
-        <w:t>ab</w:t>
-      </w:r>
-      <w:r>
-        <w:t>, because this product is equal to the difference b/w total and direct effect!</w:t>
-      </w:r>
-    </w:p>
-    <w:p>
-      <w:pPr>
-        <w:pStyle w:val="ListParagraph"/>
-        <w:numPr>
-          <w:ilvl w:val="0"/>
-          <w:numId w:val="1"/>
-        </w:numPr>
-      </w:pPr>
-      <w:r>
-        <w:t xml:space="preserve">The Sobel Test </w:t>
+        <w:t>c</w:t>
+      </w:r>
+      <w:r>
+        <w:t xml:space="preserve"> by a nontrivial amount.</w:t>
+      </w:r>
+    </w:p>
+    <w:p>
+      <w:pPr>
+        <w:pStyle w:val="ListParagraph"/>
+        <w:numPr>
+          <w:ilvl w:val="1"/>
+          <w:numId w:val="1"/>
+        </w:numPr>
+      </w:pPr>
+      <w:r>
+        <w:t xml:space="preserve">Note some authors </w:t>
       </w:r>
       <w:r>
         <w:rPr>
           <w:highlight w:val="yellow"/>
         </w:rPr>
-        <w:t>(Sobel, 1982, 1986)</w:t>
-      </w:r>
-      <w:r>
-        <w:t xml:space="preserve"> aka </w:t>
+        <w:t>(Collins, Graham, &amp; Flaherty, 1998; Judd &amp; Kenny, 1981; Kenny</w:t>
+      </w:r>
+    </w:p>
+    <w:p>
+      <w:pPr>
+        <w:pStyle w:val="ListParagraph"/>
+        <w:ind w:left="1440"/>
+      </w:pPr>
+      <w:r>
+        <w:rPr>
+          <w:highlight w:val="yellow"/>
+        </w:rPr>
+        <w:t>et al., 1998; MacKinnon, 1994, 2000; MacKinnon, Krull, &amp; Lockwood, 2000; Shrout &amp; Bolger, 2002)</w:t>
+      </w:r>
+      <w:r>
+        <w:t xml:space="preserve"> argue that a significant total effect of X on Y (quantified as </w:t>
       </w:r>
       <w:r>
         <w:rPr>
           <w:i/>
           <w:iCs/>
         </w:rPr>
-        <w:t>product of coefficients</w:t>
-      </w:r>
-      <w:r>
-        <w:t xml:space="preserve"> approach requires directly computing the ratio of ab to it’s estimated standard error (SE). Several formulas exist to estimate them, but the differences are negligible.</w:t>
-      </w:r>
-    </w:p>
-    <w:p>
-      <w:pPr>
-        <w:pStyle w:val="ListParagraph"/>
-        <w:numPr>
-          <w:ilvl w:val="1"/>
-          <w:numId w:val="1"/>
-        </w:numPr>
-      </w:pPr>
-      <w:r>
-        <w:t xml:space="preserve">A </w:t>
+        <w:t>c</w:t>
+      </w:r>
+      <w:r>
+        <w:t xml:space="preserve"> in the diagram) is NOT necessary for mediation to occur</w:t>
+      </w:r>
+    </w:p>
+    <w:p>
+      <w:r>
+        <w:t xml:space="preserve">Other approaches are not based on individual paths in the mediation model, but instead on the product term </w:t>
       </w:r>
       <w:r>
         <w:rPr>
           <w:i/>
           <w:iCs/>
         </w:rPr>
-        <w:t>p</w:t>
-      </w:r>
-      <w:r>
-        <w:t xml:space="preserve"> value is computed in reference to standard normal distribution, and significance itself supports the mediation hypothesis.</w:t>
+        <w:t>ab</w:t>
+      </w:r>
+      <w:r>
+        <w:t>, because this product is equal to the difference b/w total and direct effect!</w:t>
       </w:r>
     </w:p>
     <w:p>
@@ -562,79 +562,93 @@
         </w:numPr>
       </w:pPr>
       <w:r>
-        <w:t xml:space="preserve">However, using a standard normal for deriving </w:t>
+        <w:t xml:space="preserve">The Sobel Test </w:t>
+      </w:r>
+      <w:r>
+        <w:rPr>
+          <w:highlight w:val="yellow"/>
+        </w:rPr>
+        <w:t>(Sobel, 1982, 1986)</w:t>
+      </w:r>
+      <w:r>
+        <w:t xml:space="preserve"> aka </w:t>
       </w:r>
       <w:r>
         <w:rPr>
           <w:i/>
           <w:iCs/>
         </w:rPr>
-        <w:t xml:space="preserve">p </w:t>
-      </w:r>
-      <w:r>
-        <w:t xml:space="preserve"> for the indirect effect could be a problem b/  the sampling distribution of </w:t>
+        <w:t>product of coefficients</w:t>
+      </w:r>
+      <w:r>
+        <w:t xml:space="preserve"> approach requires directly computing the ratio of ab to </w:t>
+      </w:r>
+      <w:proofErr w:type="spellStart"/>
+      <w:r>
+        <w:t>it’s</w:t>
+      </w:r>
+      <w:proofErr w:type="spellEnd"/>
+      <w:r>
+        <w:t xml:space="preserve"> estimated standard error (SE). Several formulas exist to estimate them, but the differences are negligible.</w:t>
+      </w:r>
+    </w:p>
+    <w:p>
+      <w:pPr>
+        <w:pStyle w:val="ListParagraph"/>
+        <w:numPr>
+          <w:ilvl w:val="1"/>
+          <w:numId w:val="1"/>
+        </w:numPr>
+      </w:pPr>
+      <w:r>
+        <w:t xml:space="preserve">A </w:t>
       </w:r>
       <w:r>
         <w:rPr>
           <w:i/>
           <w:iCs/>
         </w:rPr>
-        <w:t>ab</w:t>
-      </w:r>
-      <w:r>
-        <w:t xml:space="preserve"> is only normal in LARGE samples.</w:t>
-      </w:r>
-    </w:p>
-    <w:p>
-      <w:pPr>
-        <w:pStyle w:val="ListParagraph"/>
-        <w:numPr>
-          <w:ilvl w:val="1"/>
-          <w:numId w:val="1"/>
-        </w:numPr>
-      </w:pPr>
+        <w:t>p</w:t>
+      </w:r>
+      <w:r>
+        <w:t xml:space="preserve"> value is computed in reference to standard normal distribution, and significance itself supports the mediation hypothesis.</w:t>
+      </w:r>
+    </w:p>
+    <w:p>
+      <w:pPr>
+        <w:pStyle w:val="ListParagraph"/>
+        <w:numPr>
+          <w:ilvl w:val="0"/>
+          <w:numId w:val="1"/>
+        </w:numPr>
+      </w:pPr>
+      <w:r>
+        <w:t xml:space="preserve">However, using a standard normal for deriving </w:t>
+      </w:r>
+      <w:proofErr w:type="gramStart"/>
       <w:r>
         <w:rPr>
           <w:i/>
           <w:iCs/>
         </w:rPr>
-        <w:t>Distribution of the product approach</w:t>
-      </w:r>
-      <w:r>
-        <w:t xml:space="preserve"> is a solution, based on the inference </w:t>
-      </w:r>
-      <w:r>
-        <w:t xml:space="preserve">of the mathematical derivation of the distribution of the product of two normally distributed variables. Acknowledging how the distribution of products will be skewed and not requiring the assumption of normality. R code available </w:t>
-      </w:r>
-      <w:r>
-        <w:rPr>
-          <w:highlight w:val="yellow"/>
-        </w:rPr>
-        <w:t>(MacKinnon, Fritz, Williams, &amp; Lockwood, 2007).</w:t>
-      </w:r>
-    </w:p>
-    <w:p>
+        <w:t xml:space="preserve">p </w:t>
+      </w:r>
+      <w:r>
+        <w:t xml:space="preserve"> for</w:t>
+      </w:r>
+      <w:proofErr w:type="gramEnd"/>
+      <w:r>
+        <w:t xml:space="preserve"> the indirect effect could be a problem b/  the sampling distribution of </w:t>
+      </w:r>
       <w:r>
         <w:rPr>
           <w:i/>
           <w:iCs/>
         </w:rPr>
-        <w:t xml:space="preserve">Bootstrapping, </w:t>
-      </w:r>
-      <w:r>
-        <w:t>the nonparametric resampling procedure, is ANOTHER method for testing mediation that DOES NOT require normality on the sampling distribution.</w:t>
-      </w:r>
-    </w:p>
-    <w:p>
-      <w:pPr>
-        <w:pStyle w:val="ListParagraph"/>
-        <w:numPr>
-          <w:ilvl w:val="0"/>
-          <w:numId w:val="1"/>
-        </w:numPr>
-      </w:pPr>
-      <w:r>
-        <w:t>Computationally intensive, requires repeatedly sampling from the data set and estimating the indirect effect in each resampled data set.</w:t>
+        <w:t>ab</w:t>
+      </w:r>
+      <w:r>
+        <w:t xml:space="preserve"> is only normal in LARGE samples.</w:t>
       </w:r>
     </w:p>
     <w:p>
@@ -645,14 +659,66 @@
           <w:numId w:val="1"/>
         </w:numPr>
       </w:pPr>
-      <w:r>
-        <w:t xml:space="preserve">By repeating thousands of times, an empirical APPROXIMATION of the sampling distribution for </w:t>
-      </w:r>
       <w:r>
         <w:rPr>
           <w:i/>
           <w:iCs/>
         </w:rPr>
+        <w:t>Distribution of the product approach</w:t>
+      </w:r>
+      <w:r>
+        <w:t xml:space="preserve"> is a solution, based on the inference </w:t>
+      </w:r>
+      <w:r>
+        <w:t xml:space="preserve">of the mathematical derivation of the distribution of the product of two normally distributed variables. Acknowledging how the distribution of products will be skewed and not requiring the assumption of normality. R code available </w:t>
+      </w:r>
+      <w:r>
+        <w:rPr>
+          <w:highlight w:val="yellow"/>
+        </w:rPr>
+        <w:t>(MacKinnon, Fritz, Williams, &amp; Lockwood, 2007).</w:t>
+      </w:r>
+    </w:p>
+    <w:p>
+      <w:r>
+        <w:rPr>
+          <w:i/>
+          <w:iCs/>
+        </w:rPr>
+        <w:t xml:space="preserve">Bootstrapping, </w:t>
+      </w:r>
+      <w:r>
+        <w:t>the nonparametric resampling procedure, is ANOTHER method for testing mediation that DOES NOT require normality on the sampling distribution.</w:t>
+      </w:r>
+    </w:p>
+    <w:p>
+      <w:pPr>
+        <w:pStyle w:val="ListParagraph"/>
+        <w:numPr>
+          <w:ilvl w:val="0"/>
+          <w:numId w:val="1"/>
+        </w:numPr>
+      </w:pPr>
+      <w:r>
+        <w:t>Computationally intensive, requires repeatedly sampling from the data set and estimating the indirect effect in each resampled data set.</w:t>
+      </w:r>
+    </w:p>
+    <w:p>
+      <w:pPr>
+        <w:pStyle w:val="ListParagraph"/>
+        <w:numPr>
+          <w:ilvl w:val="1"/>
+          <w:numId w:val="1"/>
+        </w:numPr>
+      </w:pPr>
+      <w:r>
+        <w:t xml:space="preserve">By repeating thousands of times, an empirical APPROXIMATION of the sampling distribution for </w:t>
+      </w:r>
+      <w:r>
+        <w:rPr>
+          <w:i/>
+          <w:iCs/>
+        </w:rPr>
         <w:t>ab</w:t>
       </w:r>
       <w:r>
@@ -680,7 +746,15 @@
     </w:p>
     <w:p>
       <w:r>
-        <w:t>Overall, these methods have been examine with simulations to asses Type I error rates and power, and the distribution of product approach or bootstrapping are seen as better than Sobel test or causal steps approach</w:t>
+        <w:t xml:space="preserve">Overall, these methods have been </w:t>
+      </w:r>
+      <w:proofErr w:type="gramStart"/>
+      <w:r>
+        <w:t>examine</w:t>
+      </w:r>
+      <w:proofErr w:type="gramEnd"/>
+      <w:r>
+        <w:t xml:space="preserve"> with simulations to asses Type I error rates and power, and the distribution of product approach or bootstrapping are seen as better than Sobel test or causal steps approach</w:t>
       </w:r>
     </w:p>
     <w:p>
@@ -835,15 +909,32 @@
       <w:r>
         <w:t xml:space="preserve">Specific indirect effect of X on Y via mediator </w:t>
       </w:r>
+      <w:proofErr w:type="spellStart"/>
       <w:r>
         <w:rPr>
           <w:i/>
           <w:iCs/>
         </w:rPr>
-        <w:t xml:space="preserve">i </w:t>
-      </w:r>
-      <w:r>
-        <w:t>however is the product of the two unstandardized paths linking x to y via that mediator</w:t>
+        <w:t>i</w:t>
+      </w:r>
+      <w:proofErr w:type="spellEnd"/>
+      <w:r>
+        <w:rPr>
+          <w:i/>
+          <w:iCs/>
+        </w:rPr>
+        <w:t xml:space="preserve"> </w:t>
+      </w:r>
+      <w:r>
+        <w:t xml:space="preserve">however is the product of the two unstandardized paths linking x </w:t>
+      </w:r>
+      <w:proofErr w:type="spellStart"/>
+      <w:r>
+        <w:t>to y</w:t>
+      </w:r>
+      <w:proofErr w:type="spellEnd"/>
+      <w:r>
+        <w:t xml:space="preserve"> via that mediator</w:t>
       </w:r>
     </w:p>
     <w:p>
@@ -1113,7 +1204,15 @@
     </w:p>
     <w:p>
       <w:r>
-        <w:t>Generally used to find out whether or not c – c’ is a mediation effect. Here, the investigator asks whether the paths defining a specific indirect effect (a</w:t>
+        <w:t xml:space="preserve">Generally used to find out </w:t>
+      </w:r>
+      <w:proofErr w:type="gramStart"/>
+      <w:r>
+        <w:t>whether or not</w:t>
+      </w:r>
+      <w:proofErr w:type="gramEnd"/>
+      <w:r>
+        <w:t xml:space="preserve"> c – c’ is a mediation effect. Here, the investigator asks whether the paths defining a specific indirect effect (a</w:t>
       </w:r>
       <w:r>
         <w:rPr>
@@ -1182,7 +1281,15 @@
         </w:numPr>
       </w:pPr>
       <w:r>
-        <w:t xml:space="preserve">This is an EASY to understand extension, but it has the same problems as the single mediator version, thus it’s not used particularly commonly. It relies on a set of tests for individual </w:t>
+        <w:t xml:space="preserve">This is an </w:t>
+      </w:r>
+      <w:proofErr w:type="gramStart"/>
+      <w:r>
+        <w:t>EASY to understand</w:t>
+      </w:r>
+      <w:proofErr w:type="gramEnd"/>
+      <w:r>
+        <w:t xml:space="preserve"> extension, but it has the same problems as the single mediator version, thus it’s not used particularly commonly. It relies on a set of tests for individual </w:t>
       </w:r>
       <w:r>
         <w:rPr>
@@ -1206,7 +1313,15 @@
       </w:r>
       <w:r>
         <w:lastRenderedPageBreak/>
-        <w:t>paths rather than testing the specific indirect effects, AND yields no point estimate or SE of the mediation effect.</w:t>
+        <w:t xml:space="preserve">paths rather than testing the specific indirect </w:t>
+      </w:r>
+      <w:proofErr w:type="gramStart"/>
+      <w:r>
+        <w:t>effects, AND</w:t>
+      </w:r>
+      <w:proofErr w:type="gramEnd"/>
+      <w:r>
+        <w:t xml:space="preserve"> yields no point estimate or SE of the mediation effect.</w:t>
       </w:r>
     </w:p>
     <w:p>
@@ -1469,7 +1584,15 @@
         </w:rPr>
       </w:pPr>
       <w:r>
-        <w:t>Obviously, because they all mutually depend on X! Thus covariance is somewhat expected.</w:t>
+        <w:t xml:space="preserve">Obviously, because they all mutually depend on X! </w:t>
+      </w:r>
+      <w:proofErr w:type="gramStart"/>
+      <w:r>
+        <w:t>Thus</w:t>
+      </w:r>
+      <w:proofErr w:type="gramEnd"/>
+      <w:r>
+        <w:t xml:space="preserve"> covariance is somewhat expected.</w:t>
       </w:r>
     </w:p>
     <w:p>
@@ -1485,7 +1608,23 @@
         </w:rPr>
       </w:pPr>
       <w:r>
-        <w:t>If covariances are constrained to zero and actually correlated, the model will be misspecified, and the SE’s will be very biased, but the point estimates of a or b coefficients will still be correct.</w:t>
+        <w:t xml:space="preserve">If covariances are constrained to zero and </w:t>
+      </w:r>
+      <w:proofErr w:type="gramStart"/>
+      <w:r>
+        <w:t>actually correlated</w:t>
+      </w:r>
+      <w:proofErr w:type="gramEnd"/>
+      <w:r>
+        <w:t xml:space="preserve">, the model will be </w:t>
+      </w:r>
+      <w:proofErr w:type="spellStart"/>
+      <w:r>
+        <w:t>misspecified</w:t>
+      </w:r>
+      <w:proofErr w:type="spellEnd"/>
+      <w:r>
+        <w:t>, and the SE’s will be very biased, but the point estimates of a or b coefficients will still be correct.</w:t>
       </w:r>
     </w:p>
     <w:p>
@@ -1610,7 +1749,23 @@
           <w:sz w:val="24"/>
           <w:szCs w:val="24"/>
         </w:rPr>
-        <w:t>We can use bootstrapping to solve multiple mediation, because we don’t HAVE to assume normality!</w:t>
+        <w:t xml:space="preserve">We can use bootstrapping to solve multiple </w:t>
+      </w:r>
+      <w:proofErr w:type="gramStart"/>
+      <w:r>
+        <w:rPr>
+          <w:sz w:val="24"/>
+          <w:szCs w:val="24"/>
+        </w:rPr>
+        <w:t>mediation, because</w:t>
+      </w:r>
+      <w:proofErr w:type="gramEnd"/>
+      <w:r>
+        <w:rPr>
+          <w:sz w:val="24"/>
+          <w:szCs w:val="24"/>
+        </w:rPr>
+        <w:t xml:space="preserve"> we don’t HAVE to assume normality!</w:t>
       </w:r>
     </w:p>
     <w:p>
@@ -1666,7 +1821,23 @@
           <w:sz w:val="24"/>
           <w:szCs w:val="24"/>
         </w:rPr>
-        <w:t>Using this resample of size N, reestimate all j values of a</w:t>
+        <w:t xml:space="preserve">Using this resample of size N, </w:t>
+      </w:r>
+      <w:proofErr w:type="spellStart"/>
+      <w:r>
+        <w:rPr>
+          <w:sz w:val="24"/>
+          <w:szCs w:val="24"/>
+        </w:rPr>
+        <w:t>reestimate</w:t>
+      </w:r>
+      <w:proofErr w:type="spellEnd"/>
+      <w:r>
+        <w:rPr>
+          <w:sz w:val="24"/>
+          <w:szCs w:val="24"/>
+        </w:rPr>
+        <w:t xml:space="preserve"> all j values of a</w:t>
       </w:r>
       <w:r>
         <w:rPr>
@@ -1890,7 +2061,23 @@
           <w:sz w:val="24"/>
           <w:szCs w:val="24"/>
         </w:rPr>
-        <w:t>The lower and upper 100(alpha/2)% of the distribution are then found and taken as the lower and upper limits of the 100(1-alpha)% CI for the population indirect effect, where alpha is our desired nominal Type I error rate.</w:t>
+        <w:t>The lower and upper 100(alpha/</w:t>
+      </w:r>
+      <w:proofErr w:type="gramStart"/>
+      <w:r>
+        <w:rPr>
+          <w:sz w:val="24"/>
+          <w:szCs w:val="24"/>
+        </w:rPr>
+        <w:t>2)%</w:t>
+      </w:r>
+      <w:proofErr w:type="gramEnd"/>
+      <w:r>
+        <w:rPr>
+          <w:sz w:val="24"/>
+          <w:szCs w:val="24"/>
+        </w:rPr>
+        <w:t xml:space="preserve"> of the distribution are then found and taken as the lower and upper limits of the 100(1-alpha)% CI for the population indirect effect, where alpha is our desired nominal Type I error rate.</w:t>
       </w:r>
     </w:p>
     <w:p>
@@ -2025,7 +2212,23 @@
           <w:sz w:val="24"/>
           <w:szCs w:val="24"/>
         </w:rPr>
-        <w:t>Bootstrapping is generally superior to product-of-coefficients  in small/moderate samples</w:t>
+        <w:t>Bootstrapping is generally superior to product-of-</w:t>
+      </w:r>
+      <w:proofErr w:type="gramStart"/>
+      <w:r>
+        <w:rPr>
+          <w:sz w:val="24"/>
+          <w:szCs w:val="24"/>
+        </w:rPr>
+        <w:t>coefficients  in</w:t>
+      </w:r>
+      <w:proofErr w:type="gramEnd"/>
+      <w:r>
+        <w:rPr>
+          <w:sz w:val="24"/>
+          <w:szCs w:val="24"/>
+        </w:rPr>
+        <w:t xml:space="preserve"> small/moderate samples</w:t>
       </w:r>
     </w:p>
     <w:p>
@@ -2166,14 +2369,46 @@
           <w:sz w:val="24"/>
           <w:szCs w:val="24"/>
         </w:rPr>
-        <w:t>Testing hypothesis about early employee socialization (preentry knowledge, helpfulness of socialization agents</w:t>
-      </w:r>
-      <w:r>
-        <w:rPr>
-          <w:sz w:val="24"/>
-          <w:szCs w:val="24"/>
-        </w:rPr>
-        <w:t>) and how it affects socialization outcomes (job satisfaction, commitment, and cliarity).</w:t>
+        <w:t>Testing hypothesis about early employee socialization (</w:t>
+      </w:r>
+      <w:proofErr w:type="spellStart"/>
+      <w:r>
+        <w:rPr>
+          <w:sz w:val="24"/>
+          <w:szCs w:val="24"/>
+        </w:rPr>
+        <w:t>preentry</w:t>
+      </w:r>
+      <w:proofErr w:type="spellEnd"/>
+      <w:r>
+        <w:rPr>
+          <w:sz w:val="24"/>
+          <w:szCs w:val="24"/>
+        </w:rPr>
+        <w:t xml:space="preserve"> knowledge, helpfulness of socialization agents</w:t>
+      </w:r>
+      <w:r>
+        <w:rPr>
+          <w:sz w:val="24"/>
+          <w:szCs w:val="24"/>
+        </w:rPr>
+        <w:t xml:space="preserve">) and how it affects socialization outcomes (job satisfaction, commitment, and </w:t>
+      </w:r>
+      <w:proofErr w:type="spellStart"/>
+      <w:r>
+        <w:rPr>
+          <w:sz w:val="24"/>
+          <w:szCs w:val="24"/>
+        </w:rPr>
+        <w:t>cliarity</w:t>
+      </w:r>
+      <w:proofErr w:type="spellEnd"/>
+      <w:r>
+        <w:rPr>
+          <w:sz w:val="24"/>
+          <w:szCs w:val="24"/>
+        </w:rPr>
+        <w:t>).</w:t>
       </w:r>
     </w:p>
     <w:p>
@@ -2234,7 +2469,23 @@
           <w:sz w:val="24"/>
           <w:szCs w:val="24"/>
         </w:rPr>
-        <w:t>Example is sub-set of hypothesis linking helpfulness of socialization agents to future job satisfaction.</w:t>
+        <w:t xml:space="preserve">Example is sub-set of </w:t>
+      </w:r>
+      <w:proofErr w:type="gramStart"/>
+      <w:r>
+        <w:rPr>
+          <w:sz w:val="24"/>
+          <w:szCs w:val="24"/>
+        </w:rPr>
+        <w:t>hypothesis</w:t>
+      </w:r>
+      <w:proofErr w:type="gramEnd"/>
+      <w:r>
+        <w:rPr>
+          <w:sz w:val="24"/>
+          <w:szCs w:val="24"/>
+        </w:rPr>
+        <w:t xml:space="preserve"> linking helpfulness of socialization agents to future job satisfaction.</w:t>
       </w:r>
     </w:p>
     <w:p>
@@ -2453,7 +2704,23 @@
           <w:sz w:val="24"/>
           <w:szCs w:val="24"/>
         </w:rPr>
-        <w:t>However, when directly comparing whether or not the effect of politics was significantly different than the effect of people, we can contrast the sampling variance, and determine that for both of them, there is 0 contained w/in the interval, thus even though people is significant, there is no significant difference b/w people and politics on how helpfulness affects job satisfaction.</w:t>
+        <w:t xml:space="preserve">However, when directly comparing </w:t>
+      </w:r>
+      <w:proofErr w:type="gramStart"/>
+      <w:r>
+        <w:rPr>
+          <w:sz w:val="24"/>
+          <w:szCs w:val="24"/>
+        </w:rPr>
+        <w:t>whether or not</w:t>
+      </w:r>
+      <w:proofErr w:type="gramEnd"/>
+      <w:r>
+        <w:rPr>
+          <w:sz w:val="24"/>
+          <w:szCs w:val="24"/>
+        </w:rPr>
+        <w:t xml:space="preserve"> the effect of politics was significantly different than the effect of people, we can contrast the sampling variance, and determine that for both of them, there is 0 contained w/in the interval, thus even though people is significant, there is no significant difference b/w people and politics on how helpfulness affects job satisfaction.</w:t>
       </w:r>
     </w:p>
     <w:p>
@@ -2572,7 +2839,23 @@
           <w:sz w:val="24"/>
           <w:szCs w:val="24"/>
         </w:rPr>
-        <w:t>X &gt; I &gt; Y , the effect of independent variable X on intervening variable I to affect dependent variable Y</w:t>
+        <w:t xml:space="preserve">X &gt; I &gt; </w:t>
+      </w:r>
+      <w:proofErr w:type="gramStart"/>
+      <w:r>
+        <w:rPr>
+          <w:sz w:val="24"/>
+          <w:szCs w:val="24"/>
+        </w:rPr>
+        <w:t>Y ,</w:t>
+      </w:r>
+      <w:proofErr w:type="gramEnd"/>
+      <w:r>
+        <w:rPr>
+          <w:sz w:val="24"/>
+          <w:szCs w:val="24"/>
+        </w:rPr>
+        <w:t xml:space="preserve"> the effect of independent variable X on intervening variable I to affect dependent variable Y</w:t>
       </w:r>
     </w:p>
     <w:p>
@@ -2686,7 +2969,61 @@
           <w:szCs w:val="24"/>
           <w:highlight w:val="yellow"/>
         </w:rPr>
-        <w:t>Freedman &amp; Schatzkin, 1992;McGuigan &amp; Langholtz, 1988;Olkin&amp; Finn, 1995</w:t>
+        <w:t xml:space="preserve">Freedman &amp; </w:t>
+      </w:r>
+      <w:proofErr w:type="spellStart"/>
+      <w:r>
+        <w:rPr>
+          <w:sz w:val="24"/>
+          <w:szCs w:val="24"/>
+          <w:highlight w:val="yellow"/>
+        </w:rPr>
+        <w:t>Schatzkin</w:t>
+      </w:r>
+      <w:proofErr w:type="spellEnd"/>
+      <w:r>
+        <w:rPr>
+          <w:sz w:val="24"/>
+          <w:szCs w:val="24"/>
+          <w:highlight w:val="yellow"/>
+        </w:rPr>
+        <w:t xml:space="preserve">, </w:t>
+      </w:r>
+      <w:proofErr w:type="gramStart"/>
+      <w:r>
+        <w:rPr>
+          <w:sz w:val="24"/>
+          <w:szCs w:val="24"/>
+          <w:highlight w:val="yellow"/>
+        </w:rPr>
+        <w:t>1992;McGuigan</w:t>
+      </w:r>
+      <w:proofErr w:type="gramEnd"/>
+      <w:r>
+        <w:rPr>
+          <w:sz w:val="24"/>
+          <w:szCs w:val="24"/>
+          <w:highlight w:val="yellow"/>
+        </w:rPr>
+        <w:t xml:space="preserve"> &amp; </w:t>
+      </w:r>
+      <w:proofErr w:type="spellStart"/>
+      <w:r>
+        <w:rPr>
+          <w:sz w:val="24"/>
+          <w:szCs w:val="24"/>
+          <w:highlight w:val="yellow"/>
+        </w:rPr>
+        <w:t>Langholtz</w:t>
+      </w:r>
+      <w:proofErr w:type="spellEnd"/>
+      <w:r>
+        <w:rPr>
+          <w:sz w:val="24"/>
+          <w:szCs w:val="24"/>
+          <w:highlight w:val="yellow"/>
+        </w:rPr>
+        <w:t>, 1988;Olkin&amp; Finn, 1995</w:t>
       </w:r>
       <w:r>
         <w:rPr>
@@ -2735,7 +3072,25 @@
           <w:szCs w:val="24"/>
           <w:highlight w:val="yellow"/>
         </w:rPr>
-        <w:t>Alwin &amp; Hauser, 1975;Bollen, 1987;Fox, 1980;Sobel, 1982,1988</w:t>
+        <w:t xml:space="preserve">Alwin &amp; Hauser, </w:t>
+      </w:r>
+      <w:proofErr w:type="gramStart"/>
+      <w:r>
+        <w:rPr>
+          <w:sz w:val="24"/>
+          <w:szCs w:val="24"/>
+          <w:highlight w:val="yellow"/>
+        </w:rPr>
+        <w:t>1975;Bollen</w:t>
+      </w:r>
+      <w:proofErr w:type="gramEnd"/>
+      <w:r>
+        <w:rPr>
+          <w:sz w:val="24"/>
+          <w:szCs w:val="24"/>
+          <w:highlight w:val="yellow"/>
+        </w:rPr>
+        <w:t>, 1987;Fox, 1980;Sobel, 1982,1988</w:t>
       </w:r>
       <w:r>
         <w:rPr>
@@ -2762,22 +3117,54 @@
           <w:sz w:val="24"/>
           <w:szCs w:val="24"/>
         </w:rPr>
-        <w:t>We use term intervening variable to refer to all non causal steps approaches for analyzing mediation.</w:t>
-      </w:r>
-    </w:p>
-    <w:p>
-      <w:pPr>
-        <w:rPr>
-          <w:sz w:val="24"/>
-          <w:szCs w:val="24"/>
-        </w:rPr>
-      </w:pPr>
-      <w:r>
-        <w:rPr>
-          <w:sz w:val="24"/>
-          <w:szCs w:val="24"/>
-        </w:rPr>
-        <w:t>Main goal is to simulate and thus compare/contrast Type I error rates and Statistical Power for all of these different mediation methods</w:t>
+        <w:t xml:space="preserve">We use term intervening variable to refer to all </w:t>
+      </w:r>
+      <w:proofErr w:type="spellStart"/>
+      <w:r>
+        <w:rPr>
+          <w:sz w:val="24"/>
+          <w:szCs w:val="24"/>
+        </w:rPr>
+        <w:t>non causal</w:t>
+      </w:r>
+      <w:proofErr w:type="spellEnd"/>
+      <w:r>
+        <w:rPr>
+          <w:sz w:val="24"/>
+          <w:szCs w:val="24"/>
+        </w:rPr>
+        <w:t xml:space="preserve"> steps approaches for analyzing mediation.</w:t>
+      </w:r>
+    </w:p>
+    <w:p>
+      <w:pPr>
+        <w:rPr>
+          <w:sz w:val="24"/>
+          <w:szCs w:val="24"/>
+        </w:rPr>
+      </w:pPr>
+      <w:r>
+        <w:rPr>
+          <w:sz w:val="24"/>
+          <w:szCs w:val="24"/>
+        </w:rPr>
+        <w:t xml:space="preserve">Main goal is to simulate and thus compare/contrast Type I error rates and Statistical Power for </w:t>
+      </w:r>
+      <w:proofErr w:type="gramStart"/>
+      <w:r>
+        <w:rPr>
+          <w:sz w:val="24"/>
+          <w:szCs w:val="24"/>
+        </w:rPr>
+        <w:t>all of</w:t>
+      </w:r>
+      <w:proofErr w:type="gramEnd"/>
+      <w:r>
+        <w:rPr>
+          <w:sz w:val="24"/>
+          <w:szCs w:val="24"/>
+        </w:rPr>
+        <w:t xml:space="preserve"> these different mediation methods</w:t>
       </w:r>
     </w:p>
     <w:p>
@@ -3010,7 +3397,23 @@
           <w:sz w:val="24"/>
           <w:szCs w:val="24"/>
         </w:rPr>
-        <w:t>Biggest similarity is that some me thods use the difference in the independent variable coefficients (t – t’), in equations 1 and 2 to estimate the value of the intervening variable effect.</w:t>
+        <w:t xml:space="preserve">Biggest similarity is that some me </w:t>
+      </w:r>
+      <w:proofErr w:type="spellStart"/>
+      <w:r>
+        <w:rPr>
+          <w:sz w:val="24"/>
+          <w:szCs w:val="24"/>
+        </w:rPr>
+        <w:t>thods</w:t>
+      </w:r>
+      <w:proofErr w:type="spellEnd"/>
+      <w:r>
+        <w:rPr>
+          <w:sz w:val="24"/>
+          <w:szCs w:val="24"/>
+        </w:rPr>
+        <w:t xml:space="preserve"> use the difference in the independent variable coefficients (t – t’), in equations 1 and 2 to estimate the value of the intervening variable effect.</w:t>
       </w:r>
     </w:p>
     <w:p>
@@ -3030,7 +3433,23 @@
           <w:sz w:val="24"/>
           <w:szCs w:val="24"/>
         </w:rPr>
-        <w:t>If our coefficient  (t’) does NOT differ significantly from 0 when our intervening variable is in our model, then the results are the same as a model where the effect is completely transmitted through the mediator.</w:t>
+        <w:t xml:space="preserve">If our </w:t>
+      </w:r>
+      <w:proofErr w:type="gramStart"/>
+      <w:r>
+        <w:rPr>
+          <w:sz w:val="24"/>
+          <w:szCs w:val="24"/>
+        </w:rPr>
+        <w:t>coefficient  (</w:t>
+      </w:r>
+      <w:proofErr w:type="gramEnd"/>
+      <w:r>
+        <w:rPr>
+          <w:sz w:val="24"/>
+          <w:szCs w:val="24"/>
+        </w:rPr>
+        <w:t>t’) does NOT differ significantly from 0 when our intervening variable is in our model, then the results are the same as a model where the effect is completely transmitted through the mediator.</w:t>
       </w:r>
     </w:p>
     <w:p>
@@ -3068,7 +3487,23 @@
           <w:sz w:val="24"/>
           <w:szCs w:val="24"/>
         </w:rPr>
-        <w:t>true for our mediator to be relevant. The sequence is pretty simple from Judd and Kenny. Testing X &gt; M &gt; Y.</w:t>
+        <w:t xml:space="preserve">true for our mediator to be relevant. The sequence is </w:t>
+      </w:r>
+      <w:proofErr w:type="gramStart"/>
+      <w:r>
+        <w:rPr>
+          <w:sz w:val="24"/>
+          <w:szCs w:val="24"/>
+        </w:rPr>
+        <w:t>pretty simple</w:t>
+      </w:r>
+      <w:proofErr w:type="gramEnd"/>
+      <w:r>
+        <w:rPr>
+          <w:sz w:val="24"/>
+          <w:szCs w:val="24"/>
+        </w:rPr>
+        <w:t xml:space="preserve"> from Judd and Kenny. Testing X &gt; M &gt; Y.</w:t>
       </w:r>
     </w:p>
     <w:p>
@@ -3291,7 +3726,23 @@
           <w:sz w:val="24"/>
           <w:szCs w:val="24"/>
         </w:rPr>
-        <w:t>. This tests whether or not the independent variable relates to the mediator, and if the mediator is related to the dependent variable. However, this provides no test to see if alpha x beta product or overall X &gt; Y relationship.</w:t>
+        <w:t xml:space="preserve">. This tests </w:t>
+      </w:r>
+      <w:proofErr w:type="gramStart"/>
+      <w:r>
+        <w:rPr>
+          <w:sz w:val="24"/>
+          <w:szCs w:val="24"/>
+        </w:rPr>
+        <w:t>whether or not</w:t>
+      </w:r>
+      <w:proofErr w:type="gramEnd"/>
+      <w:r>
+        <w:rPr>
+          <w:sz w:val="24"/>
+          <w:szCs w:val="24"/>
+        </w:rPr>
+        <w:t xml:space="preserve"> the independent variable relates to the mediator, and if the mediator is related to the dependent variable. However, this provides no test to see if alpha x beta product or overall X &gt; Y relationship.</w:t>
       </w:r>
     </w:p>
     <w:p>
@@ -3459,59 +3910,155 @@
           <w:sz w:val="24"/>
           <w:szCs w:val="24"/>
         </w:rPr>
-        <w:t>In general, these procedures test a diverse set of null hypothesis about mediators.</w:t>
-      </w:r>
-    </w:p>
-    <w:p>
-      <w:pPr>
-        <w:rPr>
-          <w:sz w:val="24"/>
-          <w:szCs w:val="24"/>
-        </w:rPr>
-      </w:pPr>
-      <w:r>
-        <w:rPr>
-          <w:sz w:val="24"/>
-          <w:szCs w:val="24"/>
-        </w:rPr>
-        <w:t>Freedman and Schatzkin formula examines the difference b/w adjusted and unadjusted regression coefficients, and can examine standard error based on the variance and covariance of these adjusted and unadjusted regression coefficients.</w:t>
-      </w:r>
-    </w:p>
-    <w:p>
-      <w:pPr>
-        <w:rPr>
-          <w:sz w:val="24"/>
-          <w:szCs w:val="24"/>
-        </w:rPr>
-      </w:pPr>
-      <w:r>
-        <w:rPr>
-          <w:sz w:val="24"/>
-          <w:szCs w:val="24"/>
-        </w:rPr>
-        <w:t>Same w/ McGuigan and Langholtz, for standardized variables.</w:t>
-      </w:r>
-    </w:p>
-    <w:p>
-      <w:pPr>
-        <w:rPr>
-          <w:sz w:val="24"/>
-          <w:szCs w:val="24"/>
-        </w:rPr>
-      </w:pPr>
-      <w:r>
-        <w:rPr>
-          <w:sz w:val="24"/>
-          <w:szCs w:val="24"/>
-        </w:rPr>
-        <w:t>Clogg et al., examines ‘collapsibility’ which is whether or not we can ignore/collapse across a third variable when examining relationship b/w two variables. In mediation’s case, it’s testing to see if adding a m</w:t>
-      </w:r>
-      <w:r>
-        <w:rPr>
-          <w:sz w:val="24"/>
-          <w:szCs w:val="24"/>
-        </w:rPr>
-        <w:t>ediator significantly changes the relationships between two variables. This can also be used to test whether or not the beta coefficient is significant.</w:t>
+        <w:t xml:space="preserve">In general, these procedures test a diverse set of null </w:t>
+      </w:r>
+      <w:proofErr w:type="gramStart"/>
+      <w:r>
+        <w:rPr>
+          <w:sz w:val="24"/>
+          <w:szCs w:val="24"/>
+        </w:rPr>
+        <w:t>hypothesis</w:t>
+      </w:r>
+      <w:proofErr w:type="gramEnd"/>
+      <w:r>
+        <w:rPr>
+          <w:sz w:val="24"/>
+          <w:szCs w:val="24"/>
+        </w:rPr>
+        <w:t xml:space="preserve"> about mediators.</w:t>
+      </w:r>
+    </w:p>
+    <w:p>
+      <w:pPr>
+        <w:rPr>
+          <w:sz w:val="24"/>
+          <w:szCs w:val="24"/>
+        </w:rPr>
+      </w:pPr>
+      <w:r>
+        <w:rPr>
+          <w:sz w:val="24"/>
+          <w:szCs w:val="24"/>
+        </w:rPr>
+        <w:t xml:space="preserve">Freedman and </w:t>
+      </w:r>
+      <w:proofErr w:type="spellStart"/>
+      <w:r>
+        <w:rPr>
+          <w:sz w:val="24"/>
+          <w:szCs w:val="24"/>
+        </w:rPr>
+        <w:t>Schatzkin</w:t>
+      </w:r>
+      <w:proofErr w:type="spellEnd"/>
+      <w:r>
+        <w:rPr>
+          <w:sz w:val="24"/>
+          <w:szCs w:val="24"/>
+        </w:rPr>
+        <w:t xml:space="preserve"> formula </w:t>
+      </w:r>
+      <w:proofErr w:type="gramStart"/>
+      <w:r>
+        <w:rPr>
+          <w:sz w:val="24"/>
+          <w:szCs w:val="24"/>
+        </w:rPr>
+        <w:t>examines</w:t>
+      </w:r>
+      <w:proofErr w:type="gramEnd"/>
+      <w:r>
+        <w:rPr>
+          <w:sz w:val="24"/>
+          <w:szCs w:val="24"/>
+        </w:rPr>
+        <w:t xml:space="preserve"> the difference b/w adjusted and unadjusted regression coefficients, and can examine standard error based on the variance and covariance of these adjusted and unadjusted regression coefficients.</w:t>
+      </w:r>
+    </w:p>
+    <w:p>
+      <w:pPr>
+        <w:rPr>
+          <w:sz w:val="24"/>
+          <w:szCs w:val="24"/>
+        </w:rPr>
+      </w:pPr>
+      <w:r>
+        <w:rPr>
+          <w:sz w:val="24"/>
+          <w:szCs w:val="24"/>
+        </w:rPr>
+        <w:t xml:space="preserve">Same w/ McGuigan and </w:t>
+      </w:r>
+      <w:proofErr w:type="spellStart"/>
+      <w:r>
+        <w:rPr>
+          <w:sz w:val="24"/>
+          <w:szCs w:val="24"/>
+        </w:rPr>
+        <w:t>Langholtz</w:t>
+      </w:r>
+      <w:proofErr w:type="spellEnd"/>
+      <w:r>
+        <w:rPr>
+          <w:sz w:val="24"/>
+          <w:szCs w:val="24"/>
+        </w:rPr>
+        <w:t>, for standardized variables.</w:t>
+      </w:r>
+    </w:p>
+    <w:p>
+      <w:pPr>
+        <w:rPr>
+          <w:sz w:val="24"/>
+          <w:szCs w:val="24"/>
+        </w:rPr>
+      </w:pPr>
+      <w:r>
+        <w:rPr>
+          <w:sz w:val="24"/>
+          <w:szCs w:val="24"/>
+        </w:rPr>
+        <w:t xml:space="preserve">Clogg et al., examines ‘collapsibility’ which is </w:t>
+      </w:r>
+      <w:proofErr w:type="gramStart"/>
+      <w:r>
+        <w:rPr>
+          <w:sz w:val="24"/>
+          <w:szCs w:val="24"/>
+        </w:rPr>
+        <w:t>whether or not</w:t>
+      </w:r>
+      <w:proofErr w:type="gramEnd"/>
+      <w:r>
+        <w:rPr>
+          <w:sz w:val="24"/>
+          <w:szCs w:val="24"/>
+        </w:rPr>
+        <w:t xml:space="preserve"> we can ignore/collapse across a third variable when examining relationship b/w two variables. In mediation’s case, it’s testing to see if adding a m</w:t>
+      </w:r>
+      <w:r>
+        <w:rPr>
+          <w:sz w:val="24"/>
+          <w:szCs w:val="24"/>
+        </w:rPr>
+        <w:t xml:space="preserve">ediator significantly changes the relationships between two variables. This can also be used to test </w:t>
+      </w:r>
+      <w:proofErr w:type="gramStart"/>
+      <w:r>
+        <w:rPr>
+          <w:sz w:val="24"/>
+          <w:szCs w:val="24"/>
+        </w:rPr>
+        <w:t>whether or not</w:t>
+      </w:r>
+      <w:proofErr w:type="gramEnd"/>
+      <w:r>
+        <w:rPr>
+          <w:sz w:val="24"/>
+          <w:szCs w:val="24"/>
+        </w:rPr>
+        <w:t xml:space="preserve"> the beta coefficient is significant.</w:t>
       </w:r>
     </w:p>
     <w:p>
@@ -3541,7 +4088,55 @@
           <w:sz w:val="24"/>
           <w:szCs w:val="24"/>
         </w:rPr>
-        <w:t>In summary, each difference in coefficient methods provides an estimate of the mediator AND it’s standard error. However, the null hypothesis might be strangely formatted and not resemble traditional psychological sciences ones. E.g. the Clogg test assumes fixed X and I, which isn’t realistic for mediating variables. The difference b/w simple and partial correlation represents a UNIQUE test of our mediating effect, because it seems like there is no relationship between the mediator and our dependent variable, but there is a mediation effect that exists! Main weakness is that these methods do NOT provide a framework for generalizing the tests to estimate appropriate coefficients and test significance for multiple mediators.</w:t>
+        <w:t xml:space="preserve">In summary, each difference in coefficient methods provides an estimate of the mediator AND </w:t>
+      </w:r>
+      <w:proofErr w:type="gramStart"/>
+      <w:r>
+        <w:rPr>
+          <w:sz w:val="24"/>
+          <w:szCs w:val="24"/>
+        </w:rPr>
+        <w:t>it’s</w:t>
+      </w:r>
+      <w:proofErr w:type="gramEnd"/>
+      <w:r>
+        <w:rPr>
+          <w:sz w:val="24"/>
+          <w:szCs w:val="24"/>
+        </w:rPr>
+        <w:t xml:space="preserve"> standard error. However, the null hypothesis might be strangely formatted and not resemble traditional psychological sciences ones. </w:t>
+      </w:r>
+      <w:proofErr w:type="gramStart"/>
+      <w:r>
+        <w:rPr>
+          <w:sz w:val="24"/>
+          <w:szCs w:val="24"/>
+        </w:rPr>
+        <w:t>E.g.</w:t>
+      </w:r>
+      <w:proofErr w:type="gramEnd"/>
+      <w:r>
+        <w:rPr>
+          <w:sz w:val="24"/>
+          <w:szCs w:val="24"/>
+        </w:rPr>
+        <w:t xml:space="preserve"> the Clogg test assumes fixed X and I, which isn’t realistic for mediating variables. The difference b/w simple and partial correlation represents a UNIQUE test of our mediating </w:t>
+      </w:r>
+      <w:proofErr w:type="gramStart"/>
+      <w:r>
+        <w:rPr>
+          <w:sz w:val="24"/>
+          <w:szCs w:val="24"/>
+        </w:rPr>
+        <w:t>effect, because</w:t>
+      </w:r>
+      <w:proofErr w:type="gramEnd"/>
+      <w:r>
+        <w:rPr>
+          <w:sz w:val="24"/>
+          <w:szCs w:val="24"/>
+        </w:rPr>
+        <w:t xml:space="preserve"> it seems like there is no relationship between the mediator and our dependent variable, but there is a mediation effect that exists! Main weakness is that these methods do NOT provide a framework for generalizing the tests to estimate appropriate coefficients and test significance for multiple mediators.</w:t>
       </w:r>
     </w:p>
     <w:p>
@@ -3632,22 +4227,54 @@
           <w:sz w:val="24"/>
           <w:szCs w:val="24"/>
         </w:rPr>
-        <w:t xml:space="preserve"> order taylor series approximation.</w:t>
-      </w:r>
-    </w:p>
-    <w:p>
-      <w:pPr>
-        <w:rPr>
-          <w:sz w:val="24"/>
-          <w:szCs w:val="24"/>
-        </w:rPr>
-      </w:pPr>
-      <w:r>
-        <w:rPr>
-          <w:sz w:val="24"/>
-          <w:szCs w:val="24"/>
-        </w:rPr>
-        <w:t>A more exact standard error can be calculated by using the first and second order Taylor series approximation (Aroian 1944) of the product of alpha and beta.</w:t>
+        <w:t xml:space="preserve"> order </w:t>
+      </w:r>
+      <w:proofErr w:type="spellStart"/>
+      <w:r>
+        <w:rPr>
+          <w:sz w:val="24"/>
+          <w:szCs w:val="24"/>
+        </w:rPr>
+        <w:t>taylor</w:t>
+      </w:r>
+      <w:proofErr w:type="spellEnd"/>
+      <w:r>
+        <w:rPr>
+          <w:sz w:val="24"/>
+          <w:szCs w:val="24"/>
+        </w:rPr>
+        <w:t xml:space="preserve"> series approximation.</w:t>
+      </w:r>
+    </w:p>
+    <w:p>
+      <w:pPr>
+        <w:rPr>
+          <w:sz w:val="24"/>
+          <w:szCs w:val="24"/>
+        </w:rPr>
+      </w:pPr>
+      <w:r>
+        <w:rPr>
+          <w:sz w:val="24"/>
+          <w:szCs w:val="24"/>
+        </w:rPr>
+        <w:t>A more exact standard error can be calculated by using the first and second order Taylor series approximation (</w:t>
+      </w:r>
+      <w:proofErr w:type="spellStart"/>
+      <w:r>
+        <w:rPr>
+          <w:sz w:val="24"/>
+          <w:szCs w:val="24"/>
+        </w:rPr>
+        <w:t>Aroian</w:t>
+      </w:r>
+      <w:proofErr w:type="spellEnd"/>
+      <w:r>
+        <w:rPr>
+          <w:sz w:val="24"/>
+          <w:szCs w:val="24"/>
+        </w:rPr>
+        <w:t xml:space="preserve"> 1944) of the product of alpha and beta.</w:t>
       </w:r>
     </w:p>
     <w:p>
@@ -3693,22 +4320,54 @@
           <w:sz w:val="24"/>
           <w:szCs w:val="24"/>
         </w:rPr>
-        <w:t>Goodman (1960) derived an unbiased variance of the product of two normal variables, subtracting the product of variances, giving a slightly modified equation (same as Arorian, but w/ subtracting the product instead).</w:t>
-      </w:r>
-    </w:p>
-    <w:p>
-      <w:pPr>
-        <w:rPr>
-          <w:sz w:val="24"/>
-          <w:szCs w:val="24"/>
-        </w:rPr>
-      </w:pPr>
-      <w:r>
-        <w:rPr>
-          <w:sz w:val="24"/>
-          <w:szCs w:val="24"/>
-        </w:rPr>
-        <w:t>MacKinnon, Lockwood, and Hoffman (1998) showed that using (alpha x beta)/(std error) as our method generally results in low power, as the distribution of the product of alpha and beta is NOT normally distributed, but is asymmetric with high kurtosis.</w:t>
+        <w:t xml:space="preserve">Goodman (1960) derived an unbiased variance of the product of two normal variables, subtracting the product of variances, giving a slightly modified equation (same as </w:t>
+      </w:r>
+      <w:proofErr w:type="spellStart"/>
+      <w:r>
+        <w:rPr>
+          <w:sz w:val="24"/>
+          <w:szCs w:val="24"/>
+        </w:rPr>
+        <w:t>Arorian</w:t>
+      </w:r>
+      <w:proofErr w:type="spellEnd"/>
+      <w:r>
+        <w:rPr>
+          <w:sz w:val="24"/>
+          <w:szCs w:val="24"/>
+        </w:rPr>
+        <w:t>, but w/ subtracting the product instead).</w:t>
+      </w:r>
+    </w:p>
+    <w:p>
+      <w:pPr>
+        <w:rPr>
+          <w:sz w:val="24"/>
+          <w:szCs w:val="24"/>
+        </w:rPr>
+      </w:pPr>
+      <w:r>
+        <w:rPr>
+          <w:sz w:val="24"/>
+          <w:szCs w:val="24"/>
+        </w:rPr>
+        <w:t>MacKinnon, Lockwood, and Hoffman (1998) showed that using (alpha x beta)</w:t>
+      </w:r>
+      <w:proofErr w:type="gramStart"/>
+      <w:r>
+        <w:rPr>
+          <w:sz w:val="24"/>
+          <w:szCs w:val="24"/>
+        </w:rPr>
+        <w:t>/(</w:t>
+      </w:r>
+      <w:proofErr w:type="gramEnd"/>
+      <w:r>
+        <w:rPr>
+          <w:sz w:val="24"/>
+          <w:szCs w:val="24"/>
+        </w:rPr>
+        <w:t>std error) as our method generally results in low power, as the distribution of the product of alpha and beta is NOT normally distributed, but is asymmetric with high kurtosis.</w:t>
       </w:r>
     </w:p>
     <w:p>
@@ -3790,7 +4449,23 @@
           <w:sz w:val="24"/>
           <w:szCs w:val="24"/>
         </w:rPr>
-        <w:t>An empirical distribution of the (alpha x beta)/(std error)</w:t>
+        <w:t>An empirical distribution of the (alpha x beta)</w:t>
+      </w:r>
+      <w:proofErr w:type="gramStart"/>
+      <w:r>
+        <w:rPr>
+          <w:sz w:val="24"/>
+          <w:szCs w:val="24"/>
+        </w:rPr>
+        <w:t>/(</w:t>
+      </w:r>
+      <w:proofErr w:type="gramEnd"/>
+      <w:r>
+        <w:rPr>
+          <w:sz w:val="24"/>
+          <w:szCs w:val="24"/>
+        </w:rPr>
+        <w:t>std error)</w:t>
       </w:r>
     </w:p>
     <w:p>
@@ -3879,7 +4554,15 @@
           <w:sz w:val="24"/>
           <w:szCs w:val="24"/>
         </w:rPr>
-        <w:t xml:space="preserve"> x z</w:t>
+        <w:t xml:space="preserve"> x </w:t>
+      </w:r>
+      <w:proofErr w:type="spellStart"/>
+      <w:r>
+        <w:rPr>
+          <w:sz w:val="24"/>
+          <w:szCs w:val="24"/>
+        </w:rPr>
+        <w:t>z</w:t>
       </w:r>
       <w:r>
         <w:rPr>
@@ -3889,6 +4572,7 @@
         </w:rPr>
         <w:t>b</w:t>
       </w:r>
+      <w:proofErr w:type="spellEnd"/>
       <w:r>
         <w:rPr>
           <w:sz w:val="24"/>
@@ -3914,7 +4598,23 @@
           <w:sz w:val="24"/>
           <w:szCs w:val="24"/>
         </w:rPr>
-        <w:t>Thus, we convert alpha and beta into z scores, multiply them against each other, and use a critical value based on our table distribution for product of random variables. For example the critical level for alpha x beta = 0 for .05 in P =</w:t>
+        <w:t xml:space="preserve">Thus, we convert alpha and beta into z scores, multiply them against each other, and use a critical value based on our table distribution for product of random variables. For </w:t>
+      </w:r>
+      <w:proofErr w:type="gramStart"/>
+      <w:r>
+        <w:rPr>
+          <w:sz w:val="24"/>
+          <w:szCs w:val="24"/>
+        </w:rPr>
+        <w:t>example</w:t>
+      </w:r>
+      <w:proofErr w:type="gramEnd"/>
+      <w:r>
+        <w:rPr>
+          <w:sz w:val="24"/>
+          <w:szCs w:val="24"/>
+        </w:rPr>
+        <w:t xml:space="preserve"> the critical level for alpha x beta = 0 for .05 in P =</w:t>
       </w:r>
       <w:r>
         <w:rPr>
@@ -3943,7 +4643,15 @@
           <w:sz w:val="24"/>
           <w:szCs w:val="24"/>
         </w:rPr>
-        <w:t xml:space="preserve"> x z</w:t>
+        <w:t xml:space="preserve"> x </w:t>
+      </w:r>
+      <w:proofErr w:type="spellStart"/>
+      <w:r>
+        <w:rPr>
+          <w:sz w:val="24"/>
+          <w:szCs w:val="24"/>
+        </w:rPr>
+        <w:t>z</w:t>
       </w:r>
       <w:r>
         <w:rPr>
@@ -3953,6 +4661,7 @@
         </w:rPr>
         <w:t>b</w:t>
       </w:r>
+      <w:proofErr w:type="spellEnd"/>
       <w:r>
         <w:rPr>
           <w:sz w:val="24"/>
@@ -4179,7 +4888,16 @@
           <w:sz w:val="24"/>
           <w:szCs w:val="24"/>
         </w:rPr>
-        <w:t xml:space="preserve"> x z</w:t>
+        <w:t xml:space="preserve"> x </w:t>
+      </w:r>
+      <w:proofErr w:type="spellStart"/>
+      <w:proofErr w:type="gramStart"/>
+      <w:r>
+        <w:rPr>
+          <w:sz w:val="24"/>
+          <w:szCs w:val="24"/>
+        </w:rPr>
+        <w:t>z</w:t>
       </w:r>
       <w:r>
         <w:rPr>
@@ -4189,12 +4907,21 @@
         </w:rPr>
         <w:t>b</w:t>
       </w:r>
-      <w:r>
-        <w:rPr>
-          <w:sz w:val="24"/>
-          <w:szCs w:val="24"/>
-        </w:rPr>
-        <w:t xml:space="preserve"> , as the point estimates for this were larger than point estimates for the mediator. Bias decreased as sample size and effect size increased for all methods.</w:t>
+      <w:proofErr w:type="spellEnd"/>
+      <w:r>
+        <w:rPr>
+          <w:sz w:val="24"/>
+          <w:szCs w:val="24"/>
+        </w:rPr>
+        <w:t xml:space="preserve"> ,</w:t>
+      </w:r>
+      <w:proofErr w:type="gramEnd"/>
+      <w:r>
+        <w:rPr>
+          <w:sz w:val="24"/>
+          <w:szCs w:val="24"/>
+        </w:rPr>
+        <w:t xml:space="preserve"> as the point estimates for this were larger than point estimates for the mediator. Bias decreased as sample size and effect size increased for all methods.</w:t>
       </w:r>
     </w:p>
     <w:p>
@@ -4217,7 +4944,25 @@
           <w:szCs w:val="24"/>
           <w:highlight w:val="yellow"/>
         </w:rPr>
-        <w:t>for Freedman/Schatzkin and Clogg estimates</w:t>
+        <w:t>for Freedman/</w:t>
+      </w:r>
+      <w:proofErr w:type="spellStart"/>
+      <w:r>
+        <w:rPr>
+          <w:sz w:val="24"/>
+          <w:szCs w:val="24"/>
+          <w:highlight w:val="yellow"/>
+        </w:rPr>
+        <w:t>Schatzkin</w:t>
+      </w:r>
+      <w:proofErr w:type="spellEnd"/>
+      <w:r>
+        <w:rPr>
+          <w:sz w:val="24"/>
+          <w:szCs w:val="24"/>
+          <w:highlight w:val="yellow"/>
+        </w:rPr>
+        <w:t xml:space="preserve"> and Clogg estimates</w:t>
       </w:r>
       <w:r>
         <w:rPr>
@@ -4284,37 +5029,85 @@
           <w:sz w:val="24"/>
           <w:szCs w:val="24"/>
         </w:rPr>
-        <w:t>Generally, any condition where alpha ≠ beta but both &gt; 0 had similar results.</w:t>
-      </w:r>
-    </w:p>
-    <w:p>
-      <w:pPr>
-        <w:rPr>
-          <w:sz w:val="24"/>
-          <w:szCs w:val="24"/>
-        </w:rPr>
-      </w:pPr>
-      <w:r>
-        <w:rPr>
-          <w:sz w:val="24"/>
-          <w:szCs w:val="24"/>
-        </w:rPr>
-        <w:t xml:space="preserve">Causal steps method has Type I error rates at very low values for all sizes. Baron and Kenny/Judd and Kenny had lower power for small and medium effect sizes. B and K had greater power as t’ increased, J and K had less power as t’ increased. The joint significant test was similar in that it had lower Type I error rates like the other causal steps methods, but it also had the most power in general. Generally power capped out at 0.80. </w:t>
-      </w:r>
-    </w:p>
-    <w:p>
-      <w:pPr>
-        <w:rPr>
-          <w:sz w:val="24"/>
-          <w:szCs w:val="24"/>
-        </w:rPr>
-      </w:pPr>
-      <w:r>
-        <w:rPr>
-          <w:sz w:val="24"/>
-          <w:szCs w:val="24"/>
-        </w:rPr>
-        <w:t>Difference in Coefficient methods had low Type I error rates, and had .80 or greater power and could detect small effects when sample size got to 1000, medium at 100, and large at 50. Even though standard error seems to underestimate TRUE standard error, the Type I error rates were the best, and had great statistical power.</w:t>
+        <w:t xml:space="preserve">Generally, any condition where alpha ≠ beta but </w:t>
+      </w:r>
+      <w:proofErr w:type="gramStart"/>
+      <w:r>
+        <w:rPr>
+          <w:sz w:val="24"/>
+          <w:szCs w:val="24"/>
+        </w:rPr>
+        <w:t>both &gt;</w:t>
+      </w:r>
+      <w:proofErr w:type="gramEnd"/>
+      <w:r>
+        <w:rPr>
+          <w:sz w:val="24"/>
+          <w:szCs w:val="24"/>
+        </w:rPr>
+        <w:t xml:space="preserve"> 0 had similar results.</w:t>
+      </w:r>
+    </w:p>
+    <w:p>
+      <w:pPr>
+        <w:rPr>
+          <w:sz w:val="24"/>
+          <w:szCs w:val="24"/>
+        </w:rPr>
+      </w:pPr>
+      <w:r>
+        <w:rPr>
+          <w:sz w:val="24"/>
+          <w:szCs w:val="24"/>
+        </w:rPr>
+        <w:t xml:space="preserve">Causal steps method has Type I error rates at very low values for all sizes. Baron and Kenny/Judd and Kenny had lower power for small and medium effect sizes. B and K had greater power as t’ increased, J and K had less power as t’ increased. The joint significant test was similar in that it had lower Type I error rates like the other causal steps methods, but it also had the most power in general. </w:t>
+      </w:r>
+      <w:proofErr w:type="gramStart"/>
+      <w:r>
+        <w:rPr>
+          <w:sz w:val="24"/>
+          <w:szCs w:val="24"/>
+        </w:rPr>
+        <w:t>Generally</w:t>
+      </w:r>
+      <w:proofErr w:type="gramEnd"/>
+      <w:r>
+        <w:rPr>
+          <w:sz w:val="24"/>
+          <w:szCs w:val="24"/>
+        </w:rPr>
+        <w:t xml:space="preserve"> power capped out at 0.80. </w:t>
+      </w:r>
+    </w:p>
+    <w:p>
+      <w:pPr>
+        <w:rPr>
+          <w:sz w:val="24"/>
+          <w:szCs w:val="24"/>
+        </w:rPr>
+      </w:pPr>
+      <w:r>
+        <w:rPr>
+          <w:sz w:val="24"/>
+          <w:szCs w:val="24"/>
+        </w:rPr>
+        <w:t xml:space="preserve">Difference in Coefficient methods had low Type I error </w:t>
+      </w:r>
+      <w:proofErr w:type="gramStart"/>
+      <w:r>
+        <w:rPr>
+          <w:sz w:val="24"/>
+          <w:szCs w:val="24"/>
+        </w:rPr>
+        <w:t>rates, and</w:t>
+      </w:r>
+      <w:proofErr w:type="gramEnd"/>
+      <w:r>
+        <w:rPr>
+          <w:sz w:val="24"/>
+          <w:szCs w:val="24"/>
+        </w:rPr>
+        <w:t xml:space="preserve"> had .80 or greater power and could detect small effects when sample size got to 1000, medium at 100, and large at 50. Even though standard error seems to underestimate TRUE standard error, the Type I error rates were the best, and had great statistical power.</w:t>
       </w:r>
     </w:p>
     <w:p>
@@ -4330,7 +5123,23 @@
           <w:szCs w:val="24"/>
         </w:rPr>
         <w:lastRenderedPageBreak/>
-        <w:t>Product of Coefficients methods had low Type I error rates and adequate power, similar to difference in coefficients methods.</w:t>
+        <w:t xml:space="preserve">Product of Coefficients methods had low Type I error rates and adequate power, </w:t>
+      </w:r>
+      <w:proofErr w:type="gramStart"/>
+      <w:r>
+        <w:rPr>
+          <w:sz w:val="24"/>
+          <w:szCs w:val="24"/>
+        </w:rPr>
+        <w:t>similar to</w:t>
+      </w:r>
+      <w:proofErr w:type="gramEnd"/>
+      <w:r>
+        <w:rPr>
+          <w:sz w:val="24"/>
+          <w:szCs w:val="24"/>
+        </w:rPr>
+        <w:t xml:space="preserve"> difference in coefficients methods.</w:t>
       </w:r>
       <w:r>
         <w:rPr>
@@ -4352,7 +5161,16 @@
           <w:sz w:val="24"/>
           <w:szCs w:val="24"/>
         </w:rPr>
-        <w:t xml:space="preserve"> x z</w:t>
+        <w:t xml:space="preserve"> x </w:t>
+      </w:r>
+      <w:proofErr w:type="spellStart"/>
+      <w:proofErr w:type="gramStart"/>
+      <w:r>
+        <w:rPr>
+          <w:sz w:val="24"/>
+          <w:szCs w:val="24"/>
+        </w:rPr>
+        <w:t>z</w:t>
       </w:r>
       <w:r>
         <w:rPr>
@@ -4360,29 +5178,62 @@
           <w:szCs w:val="24"/>
           <w:vertAlign w:val="subscript"/>
         </w:rPr>
-        <w:t xml:space="preserve">b </w:t>
-      </w:r>
-      <w:r>
-        <w:rPr>
-          <w:sz w:val="24"/>
-          <w:szCs w:val="24"/>
-        </w:rPr>
-        <w:t xml:space="preserve"> test with the z scores had good Type I error and the MOST power of ALL tests.</w:t>
-      </w:r>
-    </w:p>
-    <w:p>
-      <w:pPr>
-        <w:rPr>
-          <w:sz w:val="24"/>
-          <w:szCs w:val="24"/>
-        </w:rPr>
-      </w:pPr>
-      <w:r>
-        <w:rPr>
-          <w:sz w:val="24"/>
-          <w:szCs w:val="24"/>
-        </w:rPr>
-        <w:t xml:space="preserve">Overall, the two distribution methods, and the Clogg/Freedman and Schatzkin methods were the best w/ Type I error and power. But, </w:t>
+        <w:t>b</w:t>
+      </w:r>
+      <w:proofErr w:type="spellEnd"/>
+      <w:r>
+        <w:rPr>
+          <w:sz w:val="24"/>
+          <w:szCs w:val="24"/>
+          <w:vertAlign w:val="subscript"/>
+        </w:rPr>
+        <w:t xml:space="preserve"> </w:t>
+      </w:r>
+      <w:r>
+        <w:rPr>
+          <w:sz w:val="24"/>
+          <w:szCs w:val="24"/>
+        </w:rPr>
+        <w:t xml:space="preserve"> test</w:t>
+      </w:r>
+      <w:proofErr w:type="gramEnd"/>
+      <w:r>
+        <w:rPr>
+          <w:sz w:val="24"/>
+          <w:szCs w:val="24"/>
+        </w:rPr>
+        <w:t xml:space="preserve"> with the z scores had good Type I error and the MOST power of ALL tests.</w:t>
+      </w:r>
+    </w:p>
+    <w:p>
+      <w:pPr>
+        <w:rPr>
+          <w:sz w:val="24"/>
+          <w:szCs w:val="24"/>
+        </w:rPr>
+      </w:pPr>
+      <w:r>
+        <w:rPr>
+          <w:sz w:val="24"/>
+          <w:szCs w:val="24"/>
+        </w:rPr>
+        <w:t xml:space="preserve">Overall, the two distribution methods, and the Clogg/Freedman and </w:t>
+      </w:r>
+      <w:proofErr w:type="spellStart"/>
+      <w:r>
+        <w:rPr>
+          <w:sz w:val="24"/>
+          <w:szCs w:val="24"/>
+        </w:rPr>
+        <w:t>Schatzkin</w:t>
+      </w:r>
+      <w:proofErr w:type="spellEnd"/>
+      <w:r>
+        <w:rPr>
+          <w:sz w:val="24"/>
+          <w:szCs w:val="24"/>
+        </w:rPr>
+        <w:t xml:space="preserve"> methods were the best w/ Type I error and power. But, </w:t>
       </w:r>
       <w:r>
         <w:rPr>
@@ -4390,14 +5241,47 @@
           <w:szCs w:val="24"/>
           <w:highlight w:val="yellow"/>
         </w:rPr>
-        <w:t>Clogg method assumes fixed effects for X and I, so it might not work in all cases</w:t>
-      </w:r>
-      <w:r>
-        <w:rPr>
-          <w:sz w:val="24"/>
-          <w:szCs w:val="24"/>
-        </w:rPr>
-        <w:t xml:space="preserve"> . Same for Freedman and Schatzkin.</w:t>
+        <w:t xml:space="preserve">Clogg method assumes fixed effects for X and I, so it might not work in all </w:t>
+      </w:r>
+      <w:proofErr w:type="gramStart"/>
+      <w:r>
+        <w:rPr>
+          <w:sz w:val="24"/>
+          <w:szCs w:val="24"/>
+          <w:highlight w:val="yellow"/>
+        </w:rPr>
+        <w:t>cases</w:t>
+      </w:r>
+      <w:r>
+        <w:rPr>
+          <w:sz w:val="24"/>
+          <w:szCs w:val="24"/>
+        </w:rPr>
+        <w:t xml:space="preserve"> .</w:t>
+      </w:r>
+      <w:proofErr w:type="gramEnd"/>
+      <w:r>
+        <w:rPr>
+          <w:sz w:val="24"/>
+          <w:szCs w:val="24"/>
+        </w:rPr>
+        <w:t xml:space="preserve"> Same for Freedman and </w:t>
+      </w:r>
+      <w:proofErr w:type="spellStart"/>
+      <w:r>
+        <w:rPr>
+          <w:sz w:val="24"/>
+          <w:szCs w:val="24"/>
+        </w:rPr>
+        <w:t>Schatzkin</w:t>
+      </w:r>
+      <w:proofErr w:type="spellEnd"/>
+      <w:r>
+        <w:rPr>
+          <w:sz w:val="24"/>
+          <w:szCs w:val="24"/>
+        </w:rPr>
+        <w:t>.</w:t>
       </w:r>
     </w:p>
     <w:p>
@@ -4450,7 +5334,39 @@
           <w:sz w:val="24"/>
           <w:szCs w:val="24"/>
         </w:rPr>
-        <w:t>Power rates for difference in coefficients methods are higher than B and K and J and K, but Type I error rates are TOO conservative except for clogg/freedman and schatzkin tests.</w:t>
+        <w:t xml:space="preserve">Power rates for difference in coefficients methods are higher than B and K and J and K, but Type I error rates are TOO conservative except for </w:t>
+      </w:r>
+      <w:proofErr w:type="spellStart"/>
+      <w:r>
+        <w:rPr>
+          <w:sz w:val="24"/>
+          <w:szCs w:val="24"/>
+        </w:rPr>
+        <w:t>clogg</w:t>
+      </w:r>
+      <w:proofErr w:type="spellEnd"/>
+      <w:r>
+        <w:rPr>
+          <w:sz w:val="24"/>
+          <w:szCs w:val="24"/>
+        </w:rPr>
+        <w:t xml:space="preserve">/freedman and </w:t>
+      </w:r>
+      <w:proofErr w:type="spellStart"/>
+      <w:r>
+        <w:rPr>
+          <w:sz w:val="24"/>
+          <w:szCs w:val="24"/>
+        </w:rPr>
+        <w:t>schatzkin</w:t>
+      </w:r>
+      <w:proofErr w:type="spellEnd"/>
+      <w:r>
+        <w:rPr>
+          <w:sz w:val="24"/>
+          <w:szCs w:val="24"/>
+        </w:rPr>
+        <w:t xml:space="preserve"> tests.</w:t>
       </w:r>
       <w:r>
         <w:rPr>
@@ -4472,7 +5388,39 @@
           <w:sz w:val="24"/>
           <w:szCs w:val="24"/>
         </w:rPr>
-        <w:t>However, Clogg/Freedman and Schatzkin has an exception, when true pop values for alpha are 0, and beta is nonzero, the methods conclude that there is a mediator FAR too often (if alpha is = 0, should be no mediator). Because the test of significance is equivalent to whether or not beta is statistically significant.</w:t>
+        <w:t xml:space="preserve">However, Clogg/Freedman and </w:t>
+      </w:r>
+      <w:proofErr w:type="spellStart"/>
+      <w:r>
+        <w:rPr>
+          <w:sz w:val="24"/>
+          <w:szCs w:val="24"/>
+        </w:rPr>
+        <w:t>Schatzkin</w:t>
+      </w:r>
+      <w:proofErr w:type="spellEnd"/>
+      <w:r>
+        <w:rPr>
+          <w:sz w:val="24"/>
+          <w:szCs w:val="24"/>
+        </w:rPr>
+        <w:t xml:space="preserve"> has an exception, when true pop values for alpha are 0, and beta is nonzero, the methods conclude that there is a mediator FAR too often (if alpha is = 0, should be no mediator). Because the test of significance is equivalent to </w:t>
+      </w:r>
+      <w:proofErr w:type="gramStart"/>
+      <w:r>
+        <w:rPr>
+          <w:sz w:val="24"/>
+          <w:szCs w:val="24"/>
+        </w:rPr>
+        <w:t>whether or not</w:t>
+      </w:r>
+      <w:proofErr w:type="gramEnd"/>
+      <w:r>
+        <w:rPr>
+          <w:sz w:val="24"/>
+          <w:szCs w:val="24"/>
+        </w:rPr>
+        <w:t xml:space="preserve"> beta is statistically significant.</w:t>
       </w:r>
     </w:p>
     <w:p>
@@ -4636,7 +5584,23 @@
           <w:sz w:val="24"/>
           <w:szCs w:val="24"/>
         </w:rPr>
-        <w:t xml:space="preserve">Establishing conditions for causal inference REQUIRES a more complex design. Where ideally,  both the treatment and mediator are manipulated in a randomized experiment. </w:t>
+        <w:t xml:space="preserve">Establishing conditions for causal inference REQUIRES a more complex design. Where </w:t>
+      </w:r>
+      <w:proofErr w:type="gramStart"/>
+      <w:r>
+        <w:rPr>
+          <w:sz w:val="24"/>
+          <w:szCs w:val="24"/>
+        </w:rPr>
+        <w:t>ideally,  both</w:t>
+      </w:r>
+      <w:proofErr w:type="gramEnd"/>
+      <w:r>
+        <w:rPr>
+          <w:sz w:val="24"/>
+          <w:szCs w:val="24"/>
+        </w:rPr>
+        <w:t xml:space="preserve"> the treatment and mediator are manipulated in a randomized experiment. </w:t>
       </w:r>
     </w:p>
     <w:p>
@@ -4964,6 +5928,8 @@
         </w:rPr>
         <w:t xml:space="preserve">Random sample of size n from a population, for each unit, </w:t>
       </w:r>
+      <w:proofErr w:type="spellStart"/>
+      <w:proofErr w:type="gramStart"/>
       <w:r>
         <w:rPr>
           <w:i/>
@@ -4971,23 +5937,9 @@
           <w:sz w:val="24"/>
           <w:szCs w:val="24"/>
         </w:rPr>
-        <w:t xml:space="preserve">i </w:t>
-      </w:r>
-      <w:r>
-        <w:rPr>
-          <w:sz w:val="24"/>
-          <w:szCs w:val="24"/>
-        </w:rPr>
-        <w:t xml:space="preserve"> that we observe four traits, (Ti, Mi, Xi, and  Yi). Ti is the binary treatment variable = 1 if receives treatment, 0 otherwise. Our mediator is Mi, and Y</w:t>
-      </w:r>
-      <w:r>
-        <w:rPr>
-          <w:sz w:val="24"/>
-          <w:szCs w:val="24"/>
-        </w:rPr>
-        <w:softHyphen/>
-        <w:t xml:space="preserve">I is our outcome variable. Finally, Xi is our vector of observed pre-treatment covariates (similar to what we would use to calculate a propensity score!). </w:t>
-      </w:r>
+        <w:t>i</w:t>
+      </w:r>
+      <w:proofErr w:type="spellEnd"/>
       <w:r>
         <w:rPr>
           <w:i/>
@@ -4995,14 +5947,78 @@
           <w:sz w:val="24"/>
           <w:szCs w:val="24"/>
         </w:rPr>
-        <w:t xml:space="preserve">M, X, </w:t>
-      </w:r>
-      <w:r>
-        <w:rPr>
-          <w:sz w:val="24"/>
-          <w:szCs w:val="24"/>
-        </w:rPr>
-        <w:t xml:space="preserve">and </w:t>
+        <w:t xml:space="preserve"> </w:t>
+      </w:r>
+      <w:r>
+        <w:rPr>
+          <w:sz w:val="24"/>
+          <w:szCs w:val="24"/>
+        </w:rPr>
+        <w:t xml:space="preserve"> that</w:t>
+      </w:r>
+      <w:proofErr w:type="gramEnd"/>
+      <w:r>
+        <w:rPr>
+          <w:sz w:val="24"/>
+          <w:szCs w:val="24"/>
+        </w:rPr>
+        <w:t xml:space="preserve"> we observe four traits, (</w:t>
+      </w:r>
+      <w:proofErr w:type="spellStart"/>
+      <w:r>
+        <w:rPr>
+          <w:sz w:val="24"/>
+          <w:szCs w:val="24"/>
+        </w:rPr>
+        <w:t>Ti</w:t>
+      </w:r>
+      <w:proofErr w:type="spellEnd"/>
+      <w:r>
+        <w:rPr>
+          <w:sz w:val="24"/>
+          <w:szCs w:val="24"/>
+        </w:rPr>
+        <w:t xml:space="preserve">, Mi, Xi, and  Yi). </w:t>
+      </w:r>
+      <w:proofErr w:type="spellStart"/>
+      <w:r>
+        <w:rPr>
+          <w:sz w:val="24"/>
+          <w:szCs w:val="24"/>
+        </w:rPr>
+        <w:t>Ti</w:t>
+      </w:r>
+      <w:proofErr w:type="spellEnd"/>
+      <w:r>
+        <w:rPr>
+          <w:sz w:val="24"/>
+          <w:szCs w:val="24"/>
+        </w:rPr>
+        <w:t xml:space="preserve"> is the binary treatment variable = 1 if receives treatment, 0 otherwise. Our mediator is Mi, and Y</w:t>
+      </w:r>
+      <w:r>
+        <w:rPr>
+          <w:sz w:val="24"/>
+          <w:szCs w:val="24"/>
+        </w:rPr>
+        <w:softHyphen/>
+        <w:t xml:space="preserve">I is our outcome variable. Finally, </w:t>
+      </w:r>
+      <w:proofErr w:type="gramStart"/>
+      <w:r>
+        <w:rPr>
+          <w:sz w:val="24"/>
+          <w:szCs w:val="24"/>
+        </w:rPr>
+        <w:t>Xi</w:t>
+      </w:r>
+      <w:proofErr w:type="gramEnd"/>
+      <w:r>
+        <w:rPr>
+          <w:sz w:val="24"/>
+          <w:szCs w:val="24"/>
+        </w:rPr>
+        <w:t xml:space="preserve"> is our vector of observed pre-treatment covariates (similar to what we would use to calculate a propensity score!). </w:t>
       </w:r>
       <w:r>
         <w:rPr>
@@ -5011,6 +6027,22 @@
           <w:sz w:val="24"/>
           <w:szCs w:val="24"/>
         </w:rPr>
+        <w:t xml:space="preserve">M, X, </w:t>
+      </w:r>
+      <w:r>
+        <w:rPr>
+          <w:sz w:val="24"/>
+          <w:szCs w:val="24"/>
+        </w:rPr>
+        <w:t xml:space="preserve">and </w:t>
+      </w:r>
+      <w:r>
+        <w:rPr>
+          <w:i/>
+          <w:iCs/>
+          <w:sz w:val="24"/>
+          <w:szCs w:val="24"/>
+        </w:rPr>
         <w:t>Y</w:t>
       </w:r>
       <w:r>
@@ -5034,7 +6066,55 @@
           <w:szCs w:val="24"/>
         </w:rPr>
         <w:tab/>
-        <w:t>Given this, what is a mediator? It MUST be a post-treatment variable that occurs before the outcome is realized! Other than this very obvious requirement, what a mediator is, is based on previous theory. For example, treatment is receiving vaccine, outcome is whether or not subject gets the flu. Scientist may say that antibodies are the mediator (Vaccine &gt; antibodies &gt; flu). However… the parents signing form for risks of vaccine could also be a mediator (in theory) – Hypothesis could be, getting informed of the risks will make parents LESS likely to have the child get the 2</w:t>
+        <w:t xml:space="preserve">Given this, what is a mediator? It MUST be a post-treatment variable that occurs before the outcome is realized! Other than this </w:t>
+      </w:r>
+      <w:proofErr w:type="gramStart"/>
+      <w:r>
+        <w:rPr>
+          <w:sz w:val="24"/>
+          <w:szCs w:val="24"/>
+        </w:rPr>
+        <w:t>very obvious</w:t>
+      </w:r>
+      <w:proofErr w:type="gramEnd"/>
+      <w:r>
+        <w:rPr>
+          <w:sz w:val="24"/>
+          <w:szCs w:val="24"/>
+        </w:rPr>
+        <w:t xml:space="preserve"> requirement, what a mediator is, is based on previous theory. For example, treatment is receiving vaccine, outcome is </w:t>
+      </w:r>
+      <w:proofErr w:type="gramStart"/>
+      <w:r>
+        <w:rPr>
+          <w:sz w:val="24"/>
+          <w:szCs w:val="24"/>
+        </w:rPr>
+        <w:t>whether or not</w:t>
+      </w:r>
+      <w:proofErr w:type="gramEnd"/>
+      <w:r>
+        <w:rPr>
+          <w:sz w:val="24"/>
+          <w:szCs w:val="24"/>
+        </w:rPr>
+        <w:t xml:space="preserve"> subject gets the flu. Scientist may say that antibodies are the mediator (Vaccine &gt; antibodies &gt; flu). </w:t>
+      </w:r>
+      <w:proofErr w:type="gramStart"/>
+      <w:r>
+        <w:rPr>
+          <w:sz w:val="24"/>
+          <w:szCs w:val="24"/>
+        </w:rPr>
+        <w:t>However</w:t>
+      </w:r>
+      <w:proofErr w:type="gramEnd"/>
+      <w:r>
+        <w:rPr>
+          <w:sz w:val="24"/>
+          <w:szCs w:val="24"/>
+        </w:rPr>
+        <w:t>… the parents signing form for risks of vaccine could also be a mediator (in theory) – Hypothesis could be, getting informed of the risks will make parents LESS likely to have the child get the 2</w:t>
       </w:r>
       <w:r>
         <w:rPr>
@@ -5065,21 +6145,128 @@
           <w:szCs w:val="24"/>
         </w:rPr>
         <w:tab/>
-        <w:t xml:space="preserve">Define this using potential outcomes framework. Mi(t) is potential value of mediator for unit I under treatment status t. Yi(t,m) is the OUTCOME for unit i under a specific combination of mediator and treatment value. Thus </w:t>
-      </w:r>
-      <w:r>
-        <w:rPr>
-          <w:sz w:val="24"/>
-          <w:szCs w:val="24"/>
-        </w:rPr>
-        <w:t>Mi =Mi(Ti) and Yi = Yi(Ti,Mi(Ti)).</w:t>
-      </w:r>
-      <w:r>
-        <w:rPr>
-          <w:sz w:val="24"/>
-          <w:szCs w:val="24"/>
-        </w:rPr>
-        <w:t xml:space="preserve"> If there is j different values of mediator, there are 2j values for the outcome, only which ONE can be observed.</w:t>
+        <w:t>Define this using potential outcomes framework. Mi(t) is potential value of mediator for unit I under treatment status t. Yi(</w:t>
+      </w:r>
+      <w:proofErr w:type="spellStart"/>
+      <w:proofErr w:type="gramStart"/>
+      <w:r>
+        <w:rPr>
+          <w:sz w:val="24"/>
+          <w:szCs w:val="24"/>
+        </w:rPr>
+        <w:t>t,m</w:t>
+      </w:r>
+      <w:proofErr w:type="spellEnd"/>
+      <w:proofErr w:type="gramEnd"/>
+      <w:r>
+        <w:rPr>
+          <w:sz w:val="24"/>
+          <w:szCs w:val="24"/>
+        </w:rPr>
+        <w:t xml:space="preserve">) is the OUTCOME for unit </w:t>
+      </w:r>
+      <w:proofErr w:type="spellStart"/>
+      <w:r>
+        <w:rPr>
+          <w:sz w:val="24"/>
+          <w:szCs w:val="24"/>
+        </w:rPr>
+        <w:t>i</w:t>
+      </w:r>
+      <w:proofErr w:type="spellEnd"/>
+      <w:r>
+        <w:rPr>
+          <w:sz w:val="24"/>
+          <w:szCs w:val="24"/>
+        </w:rPr>
+        <w:t xml:space="preserve"> under a specific combination of mediator and treatment value. Thus </w:t>
+      </w:r>
+      <w:r>
+        <w:rPr>
+          <w:sz w:val="24"/>
+          <w:szCs w:val="24"/>
+        </w:rPr>
+        <w:t>Mi =</w:t>
+      </w:r>
+      <w:proofErr w:type="gramStart"/>
+      <w:r>
+        <w:rPr>
+          <w:sz w:val="24"/>
+          <w:szCs w:val="24"/>
+        </w:rPr>
+        <w:t>Mi(</w:t>
+      </w:r>
+      <w:proofErr w:type="spellStart"/>
+      <w:proofErr w:type="gramEnd"/>
+      <w:r>
+        <w:rPr>
+          <w:sz w:val="24"/>
+          <w:szCs w:val="24"/>
+        </w:rPr>
+        <w:t>Ti</w:t>
+      </w:r>
+      <w:proofErr w:type="spellEnd"/>
+      <w:r>
+        <w:rPr>
+          <w:sz w:val="24"/>
+          <w:szCs w:val="24"/>
+        </w:rPr>
+        <w:t>) and Yi = Yi(</w:t>
+      </w:r>
+      <w:proofErr w:type="spellStart"/>
+      <w:r>
+        <w:rPr>
+          <w:sz w:val="24"/>
+          <w:szCs w:val="24"/>
+        </w:rPr>
+        <w:t>Ti,Mi</w:t>
+      </w:r>
+      <w:proofErr w:type="spellEnd"/>
+      <w:r>
+        <w:rPr>
+          <w:sz w:val="24"/>
+          <w:szCs w:val="24"/>
+        </w:rPr>
+        <w:t>(</w:t>
+      </w:r>
+      <w:proofErr w:type="spellStart"/>
+      <w:r>
+        <w:rPr>
+          <w:sz w:val="24"/>
+          <w:szCs w:val="24"/>
+        </w:rPr>
+        <w:t>Ti</w:t>
+      </w:r>
+      <w:proofErr w:type="spellEnd"/>
+      <w:r>
+        <w:rPr>
+          <w:sz w:val="24"/>
+          <w:szCs w:val="24"/>
+        </w:rPr>
+        <w:t>)).</w:t>
+      </w:r>
+      <w:r>
+        <w:rPr>
+          <w:sz w:val="24"/>
+          <w:szCs w:val="24"/>
+        </w:rPr>
+        <w:t xml:space="preserve"> If there </w:t>
+      </w:r>
+      <w:proofErr w:type="gramStart"/>
+      <w:r>
+        <w:rPr>
+          <w:sz w:val="24"/>
+          <w:szCs w:val="24"/>
+        </w:rPr>
+        <w:t>is</w:t>
+      </w:r>
+      <w:proofErr w:type="gramEnd"/>
+      <w:r>
+        <w:rPr>
+          <w:sz w:val="24"/>
+          <w:szCs w:val="24"/>
+        </w:rPr>
+        <w:t xml:space="preserve"> j different values of mediator, there are 2j values for the outcome, only which ONE can be observed.</w:t>
       </w:r>
     </w:p>
     <w:p>
@@ -5095,7 +6282,23 @@
           <w:szCs w:val="24"/>
         </w:rPr>
         <w:tab/>
-        <w:t>Thus, the causal mediation effect for unit i given treatment t is:</w:t>
+        <w:t xml:space="preserve">Thus, the causal mediation effect for unit </w:t>
+      </w:r>
+      <w:proofErr w:type="spellStart"/>
+      <w:r>
+        <w:rPr>
+          <w:sz w:val="24"/>
+          <w:szCs w:val="24"/>
+        </w:rPr>
+        <w:t>i</w:t>
+      </w:r>
+      <w:proofErr w:type="spellEnd"/>
+      <w:r>
+        <w:rPr>
+          <w:sz w:val="24"/>
+          <w:szCs w:val="24"/>
+        </w:rPr>
+        <w:t xml:space="preserve"> given treatment t is:</w:t>
       </w:r>
     </w:p>
     <w:p>
@@ -5111,7 +6314,23 @@
           <w:sz w:val="28"/>
           <w:szCs w:val="28"/>
         </w:rPr>
-        <w:t xml:space="preserve"> Sigma_i(t) </w:t>
+        <w:t xml:space="preserve"> </w:t>
+      </w:r>
+      <w:proofErr w:type="spellStart"/>
+      <w:r>
+        <w:rPr>
+          <w:sz w:val="28"/>
+          <w:szCs w:val="28"/>
+        </w:rPr>
+        <w:t>Sigma_i</w:t>
+      </w:r>
+      <w:proofErr w:type="spellEnd"/>
+      <w:r>
+        <w:rPr>
+          <w:sz w:val="28"/>
+          <w:szCs w:val="28"/>
+        </w:rPr>
+        <w:t xml:space="preserve">(t) </w:t>
       </w:r>
       <w:r>
         <w:rPr>
@@ -5157,7 +6376,19 @@
           <w:sz w:val="24"/>
           <w:szCs w:val="24"/>
         </w:rPr>
-        <w:t>(t,M</w:t>
+        <w:t>(</w:t>
+      </w:r>
+      <w:proofErr w:type="spellStart"/>
+      <w:proofErr w:type="gramStart"/>
+      <w:r>
+        <w:rPr>
+          <w:rFonts w:ascii="MTMI" w:eastAsia="MTSYN" w:hAnsi="MTMI" w:cs="MTMI"/>
+          <w:i/>
+          <w:iCs/>
+          <w:sz w:val="24"/>
+          <w:szCs w:val="24"/>
+        </w:rPr>
+        <w:t>t,M</w:t>
       </w:r>
       <w:r>
         <w:rPr>
@@ -5169,6 +6400,8 @@
         </w:rPr>
         <w:t>i</w:t>
       </w:r>
+      <w:proofErr w:type="spellEnd"/>
+      <w:proofErr w:type="gramEnd"/>
       <w:r>
         <w:rPr>
           <w:rFonts w:ascii="MTMI" w:eastAsia="MTSYN" w:hAnsi="MTMI" w:cs="MTMI"/>
@@ -5233,7 +6466,18 @@
           <w:sz w:val="24"/>
           <w:szCs w:val="24"/>
         </w:rPr>
-        <w:t>(t,M</w:t>
+        <w:t>(</w:t>
+      </w:r>
+      <w:proofErr w:type="spellStart"/>
+      <w:r>
+        <w:rPr>
+          <w:rFonts w:ascii="MTMI" w:eastAsia="MTSYN" w:hAnsi="MTMI" w:cs="MTMI"/>
+          <w:i/>
+          <w:iCs/>
+          <w:sz w:val="24"/>
+          <w:szCs w:val="24"/>
+        </w:rPr>
+        <w:t>t,M</w:t>
       </w:r>
       <w:r>
         <w:rPr>
@@ -5245,6 +6489,7 @@
         </w:rPr>
         <w:t>i</w:t>
       </w:r>
+      <w:proofErr w:type="spellEnd"/>
       <w:r>
         <w:rPr>
           <w:rFonts w:ascii="MTMI" w:eastAsia="MTSYN" w:hAnsi="MTMI" w:cs="MTMI"/>
@@ -5321,16 +6566,119 @@
           <w:szCs w:val="24"/>
         </w:rPr>
         <w:lastRenderedPageBreak/>
-        <w:t xml:space="preserve">This sigma_i(t) is the natural indirect effect, sigma_i(0) is the pure indirect effect, and sigma_i(1) is the total indirect effect. Essentially, </w:t>
-      </w:r>
+        <w:t xml:space="preserve">This </w:t>
+      </w:r>
+      <w:proofErr w:type="spellStart"/>
       <w:r>
         <w:rPr>
           <w:rFonts w:ascii="MTMI" w:eastAsia="MTSYN" w:hAnsi="MTMI" w:cs="MTMI"/>
           <w:sz w:val="24"/>
           <w:szCs w:val="24"/>
+        </w:rPr>
+        <w:t>sigma_i</w:t>
+      </w:r>
+      <w:proofErr w:type="spellEnd"/>
+      <w:r>
+        <w:rPr>
+          <w:rFonts w:ascii="MTMI" w:eastAsia="MTSYN" w:hAnsi="MTMI" w:cs="MTMI"/>
+          <w:sz w:val="24"/>
+          <w:szCs w:val="24"/>
+        </w:rPr>
+        <w:t xml:space="preserve">(t) is the natural indirect effect, </w:t>
+      </w:r>
+      <w:proofErr w:type="spellStart"/>
+      <w:r>
+        <w:rPr>
+          <w:rFonts w:ascii="MTMI" w:eastAsia="MTSYN" w:hAnsi="MTMI" w:cs="MTMI"/>
+          <w:sz w:val="24"/>
+          <w:szCs w:val="24"/>
+        </w:rPr>
+        <w:t>sigma_</w:t>
+      </w:r>
+      <w:proofErr w:type="gramStart"/>
+      <w:r>
+        <w:rPr>
+          <w:rFonts w:ascii="MTMI" w:eastAsia="MTSYN" w:hAnsi="MTMI" w:cs="MTMI"/>
+          <w:sz w:val="24"/>
+          <w:szCs w:val="24"/>
+        </w:rPr>
+        <w:t>i</w:t>
+      </w:r>
+      <w:proofErr w:type="spellEnd"/>
+      <w:r>
+        <w:rPr>
+          <w:rFonts w:ascii="MTMI" w:eastAsia="MTSYN" w:hAnsi="MTMI" w:cs="MTMI"/>
+          <w:sz w:val="24"/>
+          <w:szCs w:val="24"/>
+        </w:rPr>
+        <w:t>(</w:t>
+      </w:r>
+      <w:proofErr w:type="gramEnd"/>
+      <w:r>
+        <w:rPr>
+          <w:rFonts w:ascii="MTMI" w:eastAsia="MTSYN" w:hAnsi="MTMI" w:cs="MTMI"/>
+          <w:sz w:val="24"/>
+          <w:szCs w:val="24"/>
+        </w:rPr>
+        <w:t xml:space="preserve">0) is the pure indirect effect, and </w:t>
+      </w:r>
+      <w:proofErr w:type="spellStart"/>
+      <w:r>
+        <w:rPr>
+          <w:rFonts w:ascii="MTMI" w:eastAsia="MTSYN" w:hAnsi="MTMI" w:cs="MTMI"/>
+          <w:sz w:val="24"/>
+          <w:szCs w:val="24"/>
+        </w:rPr>
+        <w:t>sigma_i</w:t>
+      </w:r>
+      <w:proofErr w:type="spellEnd"/>
+      <w:r>
+        <w:rPr>
+          <w:rFonts w:ascii="MTMI" w:eastAsia="MTSYN" w:hAnsi="MTMI" w:cs="MTMI"/>
+          <w:sz w:val="24"/>
+          <w:szCs w:val="24"/>
+        </w:rPr>
+        <w:t xml:space="preserve">(1) is the total indirect effect. Essentially, </w:t>
+      </w:r>
+      <w:proofErr w:type="spellStart"/>
+      <w:r>
+        <w:rPr>
+          <w:rFonts w:ascii="MTMI" w:eastAsia="MTSYN" w:hAnsi="MTMI" w:cs="MTMI"/>
+          <w:sz w:val="24"/>
+          <w:szCs w:val="24"/>
           <w:highlight w:val="yellow"/>
         </w:rPr>
-        <w:t>sigma_i(t) is the difference between the potential outcome given treatment status t, and our potential outcome if the treatment is the SAME, but with a mediator value that would result under the other treatment status. We can observe the first one… but the second one is by definition unobservable.</w:t>
+        <w:t>sigma_i</w:t>
+      </w:r>
+      <w:proofErr w:type="spellEnd"/>
+      <w:r>
+        <w:rPr>
+          <w:rFonts w:ascii="MTMI" w:eastAsia="MTSYN" w:hAnsi="MTMI" w:cs="MTMI"/>
+          <w:sz w:val="24"/>
+          <w:szCs w:val="24"/>
+          <w:highlight w:val="yellow"/>
+        </w:rPr>
+        <w:t xml:space="preserve">(t) is the difference between the potential outcome given treatment status t, and our potential outcome if the treatment is the SAME, but with a mediator value that would result under the other treatment status. We can observe the first one… but the second one is </w:t>
+      </w:r>
+      <w:proofErr w:type="gramStart"/>
+      <w:r>
+        <w:rPr>
+          <w:rFonts w:ascii="MTMI" w:eastAsia="MTSYN" w:hAnsi="MTMI" w:cs="MTMI"/>
+          <w:sz w:val="24"/>
+          <w:szCs w:val="24"/>
+          <w:highlight w:val="yellow"/>
+        </w:rPr>
+        <w:t>by definition unobservable</w:t>
+      </w:r>
+      <w:proofErr w:type="gramEnd"/>
+      <w:r>
+        <w:rPr>
+          <w:rFonts w:ascii="MTMI" w:eastAsia="MTSYN" w:hAnsi="MTMI" w:cs="MTMI"/>
+          <w:sz w:val="24"/>
+          <w:szCs w:val="24"/>
+          <w:highlight w:val="yellow"/>
+        </w:rPr>
+        <w:t>.</w:t>
       </w:r>
     </w:p>
     <w:p>
@@ -5356,7 +6704,25 @@
           <w:sz w:val="24"/>
           <w:szCs w:val="24"/>
         </w:rPr>
-        <w:t>depends on the value of treatments and the mediators, and not on HOW they are realized. E.g. this assumption is violated if our outcome responds to the value of our mediator differently depending on if it was directly assigned or occurred at random.</w:t>
+        <w:t xml:space="preserve">depends on the value of treatments and the mediators, and not on HOW they are realized. </w:t>
+      </w:r>
+      <w:proofErr w:type="gramStart"/>
+      <w:r>
+        <w:rPr>
+          <w:rFonts w:ascii="MTMI" w:eastAsia="MTSYN" w:hAnsi="MTMI" w:cs="MTMI"/>
+          <w:sz w:val="24"/>
+          <w:szCs w:val="24"/>
+        </w:rPr>
+        <w:t>E.g.</w:t>
+      </w:r>
+      <w:proofErr w:type="gramEnd"/>
+      <w:r>
+        <w:rPr>
+          <w:rFonts w:ascii="MTMI" w:eastAsia="MTSYN" w:hAnsi="MTMI" w:cs="MTMI"/>
+          <w:sz w:val="24"/>
+          <w:szCs w:val="24"/>
+        </w:rPr>
+        <w:t xml:space="preserve"> this assumption is violated if our outcome responds to the value of our mediator differently depending on if it was directly assigned or occurred at random.</w:t>
       </w:r>
     </w:p>
     <w:p>
@@ -5395,7 +6761,25 @@
           <w:szCs w:val="24"/>
           <w:highlight w:val="yellow"/>
         </w:rPr>
-        <w:t>Equation 3 is critical, because it shows how the TOTAL CAUSAL EFFECT is equawl to the SUM of our mediator effect under one treatment condition, and the natural direct effect under our OTHER treatment condition!</w:t>
+        <w:t xml:space="preserve">Equation 3 is critical, because it shows how the TOTAL CAUSAL EFFECT is </w:t>
+      </w:r>
+      <w:proofErr w:type="spellStart"/>
+      <w:r>
+        <w:rPr>
+          <w:sz w:val="24"/>
+          <w:szCs w:val="24"/>
+          <w:highlight w:val="yellow"/>
+        </w:rPr>
+        <w:t>equawl</w:t>
+      </w:r>
+      <w:proofErr w:type="spellEnd"/>
+      <w:r>
+        <w:rPr>
+          <w:sz w:val="24"/>
+          <w:szCs w:val="24"/>
+          <w:highlight w:val="yellow"/>
+        </w:rPr>
+        <w:t xml:space="preserve"> to the SUM of our mediator effect under one treatment condition, and the natural direct effect under our OTHER treatment condition!</w:t>
       </w:r>
       <w:r>
         <w:rPr>
@@ -5410,7 +6794,43 @@
           <w:szCs w:val="24"/>
           <w:highlight w:val="yellow"/>
         </w:rPr>
-        <w:t>AKA the causal mediation effect examines whether our mediator mediates the causal relationship between our treatment and outcome, and the controlled direct effect looks at whether or not the treatment MODERATES (interacts with) the causal effect of mediator on outcome! (very interesting!)</w:t>
+        <w:t xml:space="preserve">AKA the causal mediation effect examines whether our mediator mediates the causal relationship between our treatment and outcome, and the controlled direct effect looks at </w:t>
+      </w:r>
+      <w:proofErr w:type="gramStart"/>
+      <w:r>
+        <w:rPr>
+          <w:sz w:val="24"/>
+          <w:szCs w:val="24"/>
+          <w:highlight w:val="yellow"/>
+        </w:rPr>
+        <w:t>whether or not</w:t>
+      </w:r>
+      <w:proofErr w:type="gramEnd"/>
+      <w:r>
+        <w:rPr>
+          <w:sz w:val="24"/>
+          <w:szCs w:val="24"/>
+          <w:highlight w:val="yellow"/>
+        </w:rPr>
+        <w:t xml:space="preserve"> the treatment MODERATES (interacts with) the causal effect of mediator on outcome! (</w:t>
+      </w:r>
+      <w:proofErr w:type="gramStart"/>
+      <w:r>
+        <w:rPr>
+          <w:sz w:val="24"/>
+          <w:szCs w:val="24"/>
+          <w:highlight w:val="yellow"/>
+        </w:rPr>
+        <w:t>very</w:t>
+      </w:r>
+      <w:proofErr w:type="gramEnd"/>
+      <w:r>
+        <w:rPr>
+          <w:sz w:val="24"/>
+          <w:szCs w:val="24"/>
+          <w:highlight w:val="yellow"/>
+        </w:rPr>
+        <w:t xml:space="preserve"> interesting!)</w:t>
       </w:r>
     </w:p>
     <w:p>
@@ -5468,7 +6888,23 @@
           <w:sz w:val="24"/>
           <w:szCs w:val="24"/>
         </w:rPr>
-        <w:t xml:space="preserve">Assumption 1 (Sequential Ignorability): The outcome </w:t>
+        <w:t xml:space="preserve">Assumption 1 (Sequential </w:t>
+      </w:r>
+      <w:proofErr w:type="spellStart"/>
+      <w:r>
+        <w:rPr>
+          <w:sz w:val="24"/>
+          <w:szCs w:val="24"/>
+        </w:rPr>
+        <w:t>Ignorability</w:t>
+      </w:r>
+      <w:proofErr w:type="spellEnd"/>
+      <w:r>
+        <w:rPr>
+          <w:sz w:val="24"/>
+          <w:szCs w:val="24"/>
+        </w:rPr>
+        <w:t xml:space="preserve">): The outcome </w:t>
       </w:r>
       <w:r>
         <w:rPr>
@@ -5495,7 +6931,39 @@
           <w:sz w:val="24"/>
           <w:szCs w:val="24"/>
         </w:rPr>
-        <w:t>Second element, Our outcomes given treatment prime and a mediator are independent of our mediator (based on a treatment) GIVEN that Ti = treatment and Xi = x.</w:t>
+        <w:t xml:space="preserve">Second element, </w:t>
+      </w:r>
+      <w:proofErr w:type="gramStart"/>
+      <w:r>
+        <w:rPr>
+          <w:sz w:val="24"/>
+          <w:szCs w:val="24"/>
+        </w:rPr>
+        <w:t>Our</w:t>
+      </w:r>
+      <w:proofErr w:type="gramEnd"/>
+      <w:r>
+        <w:rPr>
+          <w:sz w:val="24"/>
+          <w:szCs w:val="24"/>
+        </w:rPr>
+        <w:t xml:space="preserve"> outcomes given treatment prime and a mediator are independent of our mediator (based on a treatment) GIVEN that </w:t>
+      </w:r>
+      <w:proofErr w:type="spellStart"/>
+      <w:r>
+        <w:rPr>
+          <w:sz w:val="24"/>
+          <w:szCs w:val="24"/>
+        </w:rPr>
+        <w:t>Ti</w:t>
+      </w:r>
+      <w:proofErr w:type="spellEnd"/>
+      <w:r>
+        <w:rPr>
+          <w:sz w:val="24"/>
+          <w:szCs w:val="24"/>
+        </w:rPr>
+        <w:t xml:space="preserve"> = treatment and Xi = x.</w:t>
       </w:r>
     </w:p>
     <w:p>
@@ -5516,7 +6984,33 @@
           <w:szCs w:val="24"/>
         </w:rPr>
         <w:lastRenderedPageBreak/>
-        <w:t xml:space="preserve">For all treatment t,t’= 0,1 and all x contained within sample space of pre-treatment covariates. Note that probability of treatment given x is greater than 0, and </w:t>
+        <w:t xml:space="preserve">For all treatment </w:t>
+      </w:r>
+      <w:proofErr w:type="spellStart"/>
+      <w:proofErr w:type="gramStart"/>
+      <w:r>
+        <w:rPr>
+          <w:sz w:val="24"/>
+          <w:szCs w:val="24"/>
+        </w:rPr>
+        <w:t>t,t</w:t>
+      </w:r>
+      <w:proofErr w:type="spellEnd"/>
+      <w:proofErr w:type="gramEnd"/>
+      <w:r>
+        <w:rPr>
+          <w:sz w:val="24"/>
+          <w:szCs w:val="24"/>
+        </w:rPr>
+        <w:t xml:space="preserve">’= 0,1 and all x contained within sample space of pre-treatment covariates. Note that probability of treatment given x is greater than 0, </w:t>
+      </w:r>
+      <w:proofErr w:type="gramStart"/>
+      <w:r>
+        <w:rPr>
+          <w:sz w:val="24"/>
+          <w:szCs w:val="24"/>
+        </w:rPr>
+        <w:t xml:space="preserve">and </w:t>
       </w:r>
       <w:r>
         <w:rPr>
@@ -5524,7 +7018,16 @@
           <w:szCs w:val="24"/>
           <w:highlight w:val="yellow"/>
         </w:rPr>
-        <w:t>???? (can’t understand last element)</w:t>
+        <w:t>????</w:t>
+      </w:r>
+      <w:proofErr w:type="gramEnd"/>
+      <w:r>
+        <w:rPr>
+          <w:sz w:val="24"/>
+          <w:szCs w:val="24"/>
+          <w:highlight w:val="yellow"/>
+        </w:rPr>
+        <w:t xml:space="preserve"> (can’t understand last element)</w:t>
       </w:r>
     </w:p>
     <w:p>
@@ -5576,7 +7079,25 @@
           <w:szCs w:val="24"/>
           <w:highlight w:val="yellow"/>
         </w:rPr>
-        <w:t>standard sequential ignorability assumption</w:t>
+        <w:t xml:space="preserve">standard sequential </w:t>
+      </w:r>
+      <w:proofErr w:type="spellStart"/>
+      <w:r>
+        <w:rPr>
+          <w:sz w:val="24"/>
+          <w:szCs w:val="24"/>
+          <w:highlight w:val="yellow"/>
+        </w:rPr>
+        <w:t>ignorability</w:t>
+      </w:r>
+      <w:proofErr w:type="spellEnd"/>
+      <w:r>
+        <w:rPr>
+          <w:sz w:val="24"/>
+          <w:szCs w:val="24"/>
+          <w:highlight w:val="yellow"/>
+        </w:rPr>
+        <w:t xml:space="preserve"> assumption</w:t>
       </w:r>
       <w:r>
         <w:rPr>
@@ -5740,7 +7261,23 @@
           <w:sz w:val="24"/>
           <w:szCs w:val="24"/>
         </w:rPr>
-        <w:t>where FZ(·) and FZ|W(·) represent the distribution</w:t>
+        <w:t xml:space="preserve">where </w:t>
+      </w:r>
+      <w:proofErr w:type="gramStart"/>
+      <w:r>
+        <w:rPr>
+          <w:sz w:val="24"/>
+          <w:szCs w:val="24"/>
+        </w:rPr>
+        <w:t>FZ(</w:t>
+      </w:r>
+      <w:proofErr w:type="gramEnd"/>
+      <w:r>
+        <w:rPr>
+          <w:sz w:val="24"/>
+          <w:szCs w:val="24"/>
+        </w:rPr>
+        <w:t>·) and FZ|W(·) represent the distribution</w:t>
       </w:r>
       <w:r>
         <w:rPr>
@@ -5783,7 +7320,39 @@
           <w:sz w:val="24"/>
           <w:szCs w:val="24"/>
         </w:rPr>
-        <w:t>This identification result does NOT hold under standard sequential ignorability assumption! Also, we must condition on the post-treatment counfounders Zi as well as the pretreatment covariates Xi. This limitation matters because you can’t assume the absence of post-treatment confounders based on the experimental setup. You can address this by conditioning on the pre-treatment variables alone in some cases!</w:t>
+        <w:t xml:space="preserve">This identification result does NOT hold under standard sequential </w:t>
+      </w:r>
+      <w:proofErr w:type="spellStart"/>
+      <w:r>
+        <w:rPr>
+          <w:sz w:val="24"/>
+          <w:szCs w:val="24"/>
+        </w:rPr>
+        <w:t>ignorability</w:t>
+      </w:r>
+      <w:proofErr w:type="spellEnd"/>
+      <w:r>
+        <w:rPr>
+          <w:sz w:val="24"/>
+          <w:szCs w:val="24"/>
+        </w:rPr>
+        <w:t xml:space="preserve"> assumption! Also, we must condition on the post-treatment </w:t>
+      </w:r>
+      <w:proofErr w:type="spellStart"/>
+      <w:r>
+        <w:rPr>
+          <w:sz w:val="24"/>
+          <w:szCs w:val="24"/>
+        </w:rPr>
+        <w:t>counfounders</w:t>
+      </w:r>
+      <w:proofErr w:type="spellEnd"/>
+      <w:r>
+        <w:rPr>
+          <w:sz w:val="24"/>
+          <w:szCs w:val="24"/>
+        </w:rPr>
+        <w:t xml:space="preserve"> Zi as well as the pretreatment covariates Xi. This limitation matters because you can’t assume the absence of post-treatment confounders based on the experimental setup. You can address this by conditioning on the pre-treatment variables alone in some cases!</w:t>
       </w:r>
     </w:p>
     <w:p>
@@ -5941,7 +7510,23 @@
           <w:sz w:val="24"/>
           <w:szCs w:val="24"/>
         </w:rPr>
-        <w:t>Under this model, Baron and Kenny supposed that mediation can be tested by fitting the three linear regressions and testing the H0, b1=0, b2=0, and y =0. If all of these null hypothesis are rejected, then B2y could fairly be interpreted as a mediation effect!</w:t>
+        <w:t xml:space="preserve">Under this model, Baron and Kenny supposed that mediation can be tested by fitting the three linear regressions and testing the H0, b1=0, b2=0, and y =0. If all of </w:t>
+      </w:r>
+      <w:proofErr w:type="gramStart"/>
+      <w:r>
+        <w:rPr>
+          <w:sz w:val="24"/>
+          <w:szCs w:val="24"/>
+        </w:rPr>
+        <w:t>these null hypothesis</w:t>
+      </w:r>
+      <w:proofErr w:type="gramEnd"/>
+      <w:r>
+        <w:rPr>
+          <w:sz w:val="24"/>
+          <w:szCs w:val="24"/>
+        </w:rPr>
+        <w:t xml:space="preserve"> are rejected, then B2y could fairly be interpreted as a mediation effect!</w:t>
       </w:r>
     </w:p>
     <w:p>
@@ -6056,7 +7641,39 @@
           <w:sz w:val="24"/>
           <w:szCs w:val="24"/>
         </w:rPr>
-        <w:t>Connecting our parametric and non-parametric identification w/ each other, we find that the ACME equals the product of two terms representing the average effect of Ti on Mi and that of Mi on Yi (holding Ti at t), respectively!</w:t>
+        <w:t xml:space="preserve">Connecting our parametric and non-parametric identification w/ each other, we find that the ACME equals the product of two terms representing the average effect of </w:t>
+      </w:r>
+      <w:proofErr w:type="spellStart"/>
+      <w:r>
+        <w:rPr>
+          <w:sz w:val="24"/>
+          <w:szCs w:val="24"/>
+        </w:rPr>
+        <w:t>Ti</w:t>
+      </w:r>
+      <w:proofErr w:type="spellEnd"/>
+      <w:r>
+        <w:rPr>
+          <w:sz w:val="24"/>
+          <w:szCs w:val="24"/>
+        </w:rPr>
+        <w:t xml:space="preserve"> on Mi and that of Mi on Yi (holding </w:t>
+      </w:r>
+      <w:proofErr w:type="spellStart"/>
+      <w:r>
+        <w:rPr>
+          <w:sz w:val="24"/>
+          <w:szCs w:val="24"/>
+        </w:rPr>
+        <w:t>Ti</w:t>
+      </w:r>
+      <w:proofErr w:type="spellEnd"/>
+      <w:r>
+        <w:rPr>
+          <w:sz w:val="24"/>
+          <w:szCs w:val="24"/>
+        </w:rPr>
+        <w:t xml:space="preserve"> at t), respectively!</w:t>
       </w:r>
     </w:p>
     <w:p>
@@ -6111,7 +7728,23 @@
           <w:szCs w:val="24"/>
         </w:rPr>
         <w:tab/>
-        <w:t>Using the LSEM given by equations 12,13 and Assumption 1, the estimation of ACME is very easy since errors are independent. Following Baron and Kenny, can estimate equations 12 and 13 by fitting 2 separate linear regressions. Then, standard error for our estimated ACME can be calculated either approximately using the delta method, or exactly using the variance formula for Goodman.</w:t>
+        <w:t xml:space="preserve">Using the LSEM given by equations 12,13 and Assumption 1, the estimation of ACME is very easy since errors are independent. </w:t>
+      </w:r>
+      <w:proofErr w:type="gramStart"/>
+      <w:r>
+        <w:rPr>
+          <w:sz w:val="24"/>
+          <w:szCs w:val="24"/>
+        </w:rPr>
+        <w:t>Following Baron and Kenny,</w:t>
+      </w:r>
+      <w:proofErr w:type="gramEnd"/>
+      <w:r>
+        <w:rPr>
+          <w:sz w:val="24"/>
+          <w:szCs w:val="24"/>
+        </w:rPr>
+        <w:t xml:space="preserve"> can estimate equations 12 and 13 by fitting 2 separate linear regressions. Then, standard error for our estimated ACME can be calculated either approximately using the delta method, or exactly using the variance formula for Goodman.</w:t>
       </w:r>
     </w:p>
     <w:p>
@@ -6127,7 +7760,39 @@
           <w:szCs w:val="24"/>
         </w:rPr>
         <w:tab/>
-        <w:t>Natural direct and total effects, standard errors, can be obtained via regressions of Yi on Ti and Mi, and Yi on Ti (equation 13 and 11 respectively).</w:t>
+        <w:t xml:space="preserve">Natural direct and total effects, standard errors, can be obtained via regressions of Yi on </w:t>
+      </w:r>
+      <w:proofErr w:type="spellStart"/>
+      <w:r>
+        <w:rPr>
+          <w:sz w:val="24"/>
+          <w:szCs w:val="24"/>
+        </w:rPr>
+        <w:t>Ti</w:t>
+      </w:r>
+      <w:proofErr w:type="spellEnd"/>
+      <w:r>
+        <w:rPr>
+          <w:sz w:val="24"/>
+          <w:szCs w:val="24"/>
+        </w:rPr>
+        <w:t xml:space="preserve"> and Mi, and Yi on </w:t>
+      </w:r>
+      <w:proofErr w:type="spellStart"/>
+      <w:r>
+        <w:rPr>
+          <w:sz w:val="24"/>
+          <w:szCs w:val="24"/>
+        </w:rPr>
+        <w:t>Ti</w:t>
+      </w:r>
+      <w:proofErr w:type="spellEnd"/>
+      <w:r>
+        <w:rPr>
+          <w:sz w:val="24"/>
+          <w:szCs w:val="24"/>
+        </w:rPr>
+        <w:t xml:space="preserve"> (equation 13 and 11 respectively).</w:t>
       </w:r>
     </w:p>
     <w:p>
@@ -6251,7 +7916,23 @@
           <w:szCs w:val="24"/>
         </w:rPr>
         <w:tab/>
-        <w:t xml:space="preserve">Finally, can nonparametrically model our distribution for our mediator when it is not discrete as well. This uses a Monte Carlo draw of our mediator Mi from it’s predicted distribution based on the fitted model (see </w:t>
+        <w:t xml:space="preserve">Finally, can nonparametrically model our distribution for our mediator when it is not discrete as well. This uses a Monte Carlo draw of our mediator Mi from </w:t>
+      </w:r>
+      <w:proofErr w:type="spellStart"/>
+      <w:r>
+        <w:rPr>
+          <w:sz w:val="24"/>
+          <w:szCs w:val="24"/>
+        </w:rPr>
+        <w:t>it’s</w:t>
+      </w:r>
+      <w:proofErr w:type="spellEnd"/>
+      <w:r>
+        <w:rPr>
+          <w:sz w:val="24"/>
+          <w:szCs w:val="24"/>
+        </w:rPr>
+        <w:t xml:space="preserve"> predicted distribution based on the fitted model (see </w:t>
       </w:r>
       <w:r>
         <w:rPr>
@@ -6325,7 +8006,23 @@
           <w:szCs w:val="24"/>
         </w:rPr>
         <w:lastRenderedPageBreak/>
-        <w:t>Small scale monte-carlo experiment to investigate the performance of our estimators in equations 18 and 19, and our variance estimator in theorem 3.</w:t>
+        <w:t>Small scale monte-</w:t>
+      </w:r>
+      <w:proofErr w:type="spellStart"/>
+      <w:r>
+        <w:rPr>
+          <w:sz w:val="24"/>
+          <w:szCs w:val="24"/>
+        </w:rPr>
+        <w:t>carlo</w:t>
+      </w:r>
+      <w:proofErr w:type="spellEnd"/>
+      <w:r>
+        <w:rPr>
+          <w:sz w:val="24"/>
+          <w:szCs w:val="24"/>
+        </w:rPr>
+        <w:t xml:space="preserve"> experiment to investigate the performance of our estimators in equations 18 and 19, and our variance estimator in theorem 3.</w:t>
       </w:r>
     </w:p>
     <w:p>
@@ -6345,7 +8042,23 @@
           <w:sz w:val="24"/>
           <w:szCs w:val="24"/>
         </w:rPr>
-        <w:t>Varies in both sample sizes (50,100,500) and whether or not the estimator is parametric or nonparametric, repeated for 50,000 iterations. Half the sample receives treatment and half is in the control group.</w:t>
+        <w:t xml:space="preserve">Varies in both sample sizes (50,100,500) and </w:t>
+      </w:r>
+      <w:proofErr w:type="gramStart"/>
+      <w:r>
+        <w:rPr>
+          <w:sz w:val="24"/>
+          <w:szCs w:val="24"/>
+        </w:rPr>
+        <w:t>whether or not</w:t>
+      </w:r>
+      <w:proofErr w:type="gramEnd"/>
+      <w:r>
+        <w:rPr>
+          <w:sz w:val="24"/>
+          <w:szCs w:val="24"/>
+        </w:rPr>
+        <w:t xml:space="preserve"> the estimator is parametric or nonparametric, repeated for 50,000 iterations. Half the sample receives treatment and half is in the control group.</w:t>
       </w:r>
     </w:p>
     <w:p>
@@ -6407,7 +8120,25 @@
           <w:szCs w:val="24"/>
           <w:highlight w:val="yellow"/>
         </w:rPr>
-        <w:t xml:space="preserve"> Green, Ha and Bullock, 2010</w:t>
+        <w:t xml:space="preserve"> Green, </w:t>
+      </w:r>
+      <w:proofErr w:type="gramStart"/>
+      <w:r>
+        <w:rPr>
+          <w:sz w:val="24"/>
+          <w:szCs w:val="24"/>
+          <w:highlight w:val="yellow"/>
+        </w:rPr>
+        <w:t>Ha</w:t>
+      </w:r>
+      <w:proofErr w:type="gramEnd"/>
+      <w:r>
+        <w:rPr>
+          <w:sz w:val="24"/>
+          <w:szCs w:val="24"/>
+          <w:highlight w:val="yellow"/>
+        </w:rPr>
+        <w:t xml:space="preserve"> and Bullock, 2010</w:t>
       </w:r>
       <w:r>
         <w:rPr>
@@ -6461,7 +8192,23 @@
           <w:szCs w:val="24"/>
         </w:rPr>
         <w:tab/>
-        <w:t>One of our elements does not hold unless equation 5 holds. We can assess sensitivity of our conclusions to violations of equation 5 by using  ei2 =|= ei3 as our element for correlation. Correlation must range b/w -1 and 1. Also note! If correlation is NOT zero, this also violates assumption 1, which is another good check!</w:t>
+        <w:t xml:space="preserve">One of our elements does not hold unless equation 5 holds. We can assess sensitivity of our conclusions to violations of equation 5 by </w:t>
+      </w:r>
+      <w:proofErr w:type="gramStart"/>
+      <w:r>
+        <w:rPr>
+          <w:sz w:val="24"/>
+          <w:szCs w:val="24"/>
+        </w:rPr>
+        <w:t>using  ei</w:t>
+      </w:r>
+      <w:proofErr w:type="gramEnd"/>
+      <w:r>
+        <w:rPr>
+          <w:sz w:val="24"/>
+          <w:szCs w:val="24"/>
+        </w:rPr>
+        <w:t>2 =|= ei3 as our element for correlation. Correlation must range b/w -1 and 1. Also note! If correlation is NOT zero, this also violates assumption 1, which is another good check!</w:t>
       </w:r>
       <w:r>
         <w:rPr>
@@ -6500,7 +8247,23 @@
           <w:szCs w:val="24"/>
         </w:rPr>
         <w:tab/>
-        <w:t>Additionally, our parameter p, can be defined/interpreted as the magnitude of an unobserved confounder (which is kinda the point!). Thus, the amount or influence of unobserved pre-treatment confounders can be calculated as coefficients of determination. These represent the proportion of previously unexplained variance that becomes explained by any unobserved confounders accounted for.</w:t>
+        <w:t xml:space="preserve">Additionally, our parameter p, can be defined/interpreted as the magnitude of an unobserved confounder (which is </w:t>
+      </w:r>
+      <w:proofErr w:type="spellStart"/>
+      <w:r>
+        <w:rPr>
+          <w:sz w:val="24"/>
+          <w:szCs w:val="24"/>
+        </w:rPr>
+        <w:t>kinda</w:t>
+      </w:r>
+      <w:proofErr w:type="spellEnd"/>
+      <w:r>
+        <w:rPr>
+          <w:sz w:val="24"/>
+          <w:szCs w:val="24"/>
+        </w:rPr>
+        <w:t xml:space="preserve"> the point!). Thus, the amount or influence of unobserved pre-treatment confounders can be calculated as coefficients of determination. These represent the proportion of previously unexplained variance that becomes explained by any unobserved confounders accounted for.</w:t>
       </w:r>
     </w:p>
     <w:p>
@@ -6544,7 +8307,23 @@
           <w:sz w:val="24"/>
           <w:szCs w:val="24"/>
         </w:rPr>
-        <w:t>Finds that the estimated ACME under free speech condition (delta 0) is larger than the effect under public order condition (delta 1) for both parametric and nonparametric estimators. The 95% CI for nonparmetric estimation of public order effect includes zero! Fail to reject the H</w:t>
+        <w:t xml:space="preserve">Finds that the estimated ACME under free speech condition (delta 0) is larger than the effect under public order condition (delta 1) for both parametric and nonparametric estimators. The 95% CI for </w:t>
+      </w:r>
+      <w:proofErr w:type="spellStart"/>
+      <w:r>
+        <w:rPr>
+          <w:sz w:val="24"/>
+          <w:szCs w:val="24"/>
+        </w:rPr>
+        <w:t>nonparmetric</w:t>
+      </w:r>
+      <w:proofErr w:type="spellEnd"/>
+      <w:r>
+        <w:rPr>
+          <w:sz w:val="24"/>
+          <w:szCs w:val="24"/>
+        </w:rPr>
+        <w:t xml:space="preserve"> estimation of public order effect includes zero! Fail to reject the H</w:t>
       </w:r>
       <w:r>
         <w:rPr>
@@ -6633,7 +8412,23 @@
           <w:sz w:val="24"/>
           <w:szCs w:val="24"/>
         </w:rPr>
-        <w:t>Assumptions about the DIRECTION of the ACME under assumption one holds unless p is less than -0.68. Thus, even after holding the sample variability constant, our CI covers the value of zero only when -0.79 &lt; p &lt; -0.49. Thus our original finding of a negative ACME is robust to violations of Assumption 1 under the LSEM.</w:t>
+        <w:t xml:space="preserve">Assumptions about the DIRECTION of the ACME under assumption one holds unless p is less than -0.68. Thus, even after holding the sample variability constant, our CI covers the value of zero only when -0.79 &lt; p &lt; -0.49. </w:t>
+      </w:r>
+      <w:proofErr w:type="gramStart"/>
+      <w:r>
+        <w:rPr>
+          <w:sz w:val="24"/>
+          <w:szCs w:val="24"/>
+        </w:rPr>
+        <w:t>Thus</w:t>
+      </w:r>
+      <w:proofErr w:type="gramEnd"/>
+      <w:r>
+        <w:rPr>
+          <w:sz w:val="24"/>
+          <w:szCs w:val="24"/>
+        </w:rPr>
+        <w:t xml:space="preserve"> our original finding of a negative ACME is robust to violations of Assumption 1 under the LSEM.</w:t>
       </w:r>
     </w:p>
     <w:p>
@@ -6676,7 +8471,23 @@
           <w:sz w:val="24"/>
           <w:szCs w:val="24"/>
         </w:rPr>
-        <w:t>Found a new identification condition for the ACME which is EASY to interpret, but weaker than existing results in some cases.</w:t>
+        <w:t xml:space="preserve">Found a new identification condition for the </w:t>
+      </w:r>
+      <w:proofErr w:type="gramStart"/>
+      <w:r>
+        <w:rPr>
+          <w:sz w:val="24"/>
+          <w:szCs w:val="24"/>
+        </w:rPr>
+        <w:t>ACME</w:t>
+      </w:r>
+      <w:proofErr w:type="gramEnd"/>
+      <w:r>
+        <w:rPr>
+          <w:sz w:val="24"/>
+          <w:szCs w:val="24"/>
+        </w:rPr>
+        <w:t xml:space="preserve"> which is EASY to interpret, but weaker than existing results in some cases.</w:t>
       </w:r>
     </w:p>
     <w:p>
@@ -6757,6 +8568,746 @@
           <w:szCs w:val="24"/>
         </w:rPr>
         <w:t>Parametric sensitivity analysis techniques have been developed to assess how sensitive estimates are to violation of various LSEM assumptions.</w:t>
+      </w:r>
+    </w:p>
+    <w:p>
+      <w:pPr>
+        <w:rPr>
+          <w:sz w:val="24"/>
+          <w:szCs w:val="24"/>
+        </w:rPr>
+      </w:pPr>
+    </w:p>
+    <w:p>
+      <w:pPr>
+        <w:rPr>
+          <w:sz w:val="32"/>
+          <w:szCs w:val="32"/>
+        </w:rPr>
+      </w:pPr>
+      <w:r>
+        <w:rPr>
+          <w:sz w:val="32"/>
+          <w:szCs w:val="32"/>
+        </w:rPr>
+        <w:t xml:space="preserve">Imai 2010b: </w:t>
+      </w:r>
+      <w:r>
+        <w:rPr>
+          <w:sz w:val="32"/>
+          <w:szCs w:val="32"/>
+        </w:rPr>
+        <w:t>A General Approach to Causal Mediation Analysis</w:t>
+      </w:r>
+    </w:p>
+    <w:p>
+      <w:pPr>
+        <w:pStyle w:val="ListParagraph"/>
+        <w:numPr>
+          <w:ilvl w:val="0"/>
+          <w:numId w:val="1"/>
+        </w:numPr>
+        <w:rPr>
+          <w:sz w:val="24"/>
+          <w:szCs w:val="24"/>
+        </w:rPr>
+      </w:pPr>
+      <w:r>
+        <w:rPr>
+          <w:sz w:val="24"/>
+          <w:szCs w:val="24"/>
+        </w:rPr>
+        <w:t>Causal mediation has been formulated and implemented using linear structural equation models.</w:t>
+      </w:r>
+    </w:p>
+    <w:p>
+      <w:pPr>
+        <w:pStyle w:val="ListParagraph"/>
+        <w:numPr>
+          <w:ilvl w:val="0"/>
+          <w:numId w:val="1"/>
+        </w:numPr>
+        <w:rPr>
+          <w:sz w:val="24"/>
+          <w:szCs w:val="24"/>
+        </w:rPr>
+      </w:pPr>
+      <w:r>
+        <w:rPr>
+          <w:sz w:val="24"/>
+          <w:szCs w:val="24"/>
+        </w:rPr>
+        <w:t>This is bad for 3 reasons!</w:t>
+      </w:r>
+    </w:p>
+    <w:p>
+      <w:pPr>
+        <w:pStyle w:val="ListParagraph"/>
+        <w:numPr>
+          <w:ilvl w:val="1"/>
+          <w:numId w:val="1"/>
+        </w:numPr>
+        <w:rPr>
+          <w:sz w:val="24"/>
+          <w:szCs w:val="24"/>
+        </w:rPr>
+      </w:pPr>
+      <w:r>
+        <w:rPr>
+          <w:sz w:val="24"/>
+          <w:szCs w:val="24"/>
+        </w:rPr>
+        <w:t>Lack of general definition of causal mediation effects independent of a particular model</w:t>
+      </w:r>
+    </w:p>
+    <w:p>
+      <w:pPr>
+        <w:pStyle w:val="ListParagraph"/>
+        <w:numPr>
+          <w:ilvl w:val="1"/>
+          <w:numId w:val="1"/>
+        </w:numPr>
+        <w:rPr>
+          <w:sz w:val="24"/>
+          <w:szCs w:val="24"/>
+        </w:rPr>
+      </w:pPr>
+      <w:r>
+        <w:rPr>
+          <w:sz w:val="24"/>
+          <w:szCs w:val="24"/>
+        </w:rPr>
+        <w:lastRenderedPageBreak/>
+        <w:t>Inability to specify key identification assumptions</w:t>
+      </w:r>
+    </w:p>
+    <w:p>
+      <w:pPr>
+        <w:pStyle w:val="ListParagraph"/>
+        <w:numPr>
+          <w:ilvl w:val="1"/>
+          <w:numId w:val="1"/>
+        </w:numPr>
+        <w:rPr>
+          <w:sz w:val="24"/>
+          <w:szCs w:val="24"/>
+        </w:rPr>
+      </w:pPr>
+      <w:r>
+        <w:rPr>
+          <w:sz w:val="24"/>
+          <w:szCs w:val="24"/>
+        </w:rPr>
+        <w:t>Difficulty of extending the framework to nonlinear models</w:t>
+      </w:r>
+    </w:p>
+    <w:p>
+      <w:pPr>
+        <w:pStyle w:val="ListParagraph"/>
+        <w:numPr>
+          <w:ilvl w:val="0"/>
+          <w:numId w:val="1"/>
+        </w:numPr>
+        <w:rPr>
+          <w:sz w:val="24"/>
+          <w:szCs w:val="24"/>
+        </w:rPr>
+      </w:pPr>
+      <w:r>
+        <w:rPr>
+          <w:sz w:val="24"/>
+          <w:szCs w:val="24"/>
+        </w:rPr>
+        <w:t>Alternative approach exists, that is GENERAL!</w:t>
+      </w:r>
+    </w:p>
+    <w:p>
+      <w:pPr>
+        <w:pStyle w:val="ListParagraph"/>
+        <w:numPr>
+          <w:ilvl w:val="1"/>
+          <w:numId w:val="1"/>
+        </w:numPr>
+        <w:rPr>
+          <w:sz w:val="24"/>
+          <w:szCs w:val="24"/>
+        </w:rPr>
+      </w:pPr>
+      <w:r>
+        <w:rPr>
+          <w:sz w:val="24"/>
+          <w:szCs w:val="24"/>
+        </w:rPr>
+        <w:t>Offers definition, identification, estimation, and sensitivity analysis, without referencing a specific statistical model</w:t>
+      </w:r>
+    </w:p>
+    <w:p>
+      <w:pPr>
+        <w:pStyle w:val="ListParagraph"/>
+        <w:numPr>
+          <w:ilvl w:val="1"/>
+          <w:numId w:val="1"/>
+        </w:numPr>
+        <w:rPr>
+          <w:sz w:val="24"/>
+          <w:szCs w:val="24"/>
+        </w:rPr>
+      </w:pPr>
+      <w:r>
+        <w:rPr>
+          <w:sz w:val="24"/>
+          <w:szCs w:val="24"/>
+        </w:rPr>
+        <w:t>We link these 4 elements into a single framework, accommodating linear and nonlinear relationships, parametric and nonparametric models, continuous/discrete mediators, and various types of outcome variables.</w:t>
+      </w:r>
+    </w:p>
+    <w:p>
+      <w:pPr>
+        <w:rPr>
+          <w:sz w:val="24"/>
+          <w:szCs w:val="24"/>
+        </w:rPr>
+      </w:pPr>
+    </w:p>
+    <w:p>
+      <w:pPr>
+        <w:ind w:firstLine="720"/>
+        <w:rPr>
+          <w:sz w:val="24"/>
+          <w:szCs w:val="24"/>
+        </w:rPr>
+      </w:pPr>
+      <w:r>
+        <w:rPr>
+          <w:sz w:val="24"/>
+          <w:szCs w:val="24"/>
+        </w:rPr>
+        <w:t>One main goal of social science is causal inference, with randomized experiments as the gold standard. However, this is only a ‘black box’ view of causality!</w:t>
+      </w:r>
+    </w:p>
+    <w:p>
+      <w:pPr>
+        <w:pStyle w:val="ListParagraph"/>
+        <w:numPr>
+          <w:ilvl w:val="0"/>
+          <w:numId w:val="1"/>
+        </w:numPr>
+        <w:rPr>
+          <w:sz w:val="24"/>
+          <w:szCs w:val="24"/>
+        </w:rPr>
+      </w:pPr>
+      <w:r>
+        <w:rPr>
+          <w:sz w:val="24"/>
+          <w:szCs w:val="24"/>
+        </w:rPr>
+        <w:t>Estimation of causal effects allow researchers to examine whether a treatment causally affects an outcome!</w:t>
+      </w:r>
+    </w:p>
+    <w:p>
+      <w:pPr>
+        <w:pStyle w:val="ListParagraph"/>
+        <w:numPr>
+          <w:ilvl w:val="0"/>
+          <w:numId w:val="1"/>
+        </w:numPr>
+        <w:rPr>
+          <w:sz w:val="24"/>
+          <w:szCs w:val="24"/>
+        </w:rPr>
+      </w:pPr>
+      <w:r>
+        <w:rPr>
+          <w:sz w:val="24"/>
+          <w:szCs w:val="24"/>
+        </w:rPr>
+        <w:t>It CANNOT tell us how and why such an effect happens</w:t>
+      </w:r>
+    </w:p>
+    <w:p>
+      <w:pPr>
+        <w:pStyle w:val="ListParagraph"/>
+        <w:numPr>
+          <w:ilvl w:val="1"/>
+          <w:numId w:val="1"/>
+        </w:numPr>
+        <w:rPr>
+          <w:sz w:val="24"/>
+          <w:szCs w:val="24"/>
+        </w:rPr>
+      </w:pPr>
+      <w:r>
+        <w:rPr>
+          <w:sz w:val="24"/>
+          <w:szCs w:val="24"/>
+        </w:rPr>
+        <w:t>This is important b/c identification of these mechanisms is needed to test competing theoretical explanations of the same causal effects!</w:t>
+      </w:r>
+    </w:p>
+    <w:p>
+      <w:pPr>
+        <w:pStyle w:val="ListParagraph"/>
+        <w:numPr>
+          <w:ilvl w:val="0"/>
+          <w:numId w:val="1"/>
+        </w:numPr>
+        <w:rPr>
+          <w:sz w:val="24"/>
+          <w:szCs w:val="24"/>
+        </w:rPr>
+      </w:pPr>
+      <w:r>
+        <w:rPr>
+          <w:sz w:val="24"/>
+          <w:szCs w:val="24"/>
+        </w:rPr>
+        <w:t>Our solution is mediational analysis</w:t>
+      </w:r>
+    </w:p>
+    <w:p>
+      <w:pPr>
+        <w:pStyle w:val="ListParagraph"/>
+        <w:numPr>
+          <w:ilvl w:val="1"/>
+          <w:numId w:val="1"/>
+        </w:numPr>
+        <w:rPr>
+          <w:sz w:val="24"/>
+          <w:szCs w:val="24"/>
+        </w:rPr>
+      </w:pPr>
+      <w:r>
+        <w:rPr>
+          <w:sz w:val="24"/>
+          <w:szCs w:val="24"/>
+        </w:rPr>
+        <w:t>Identifies intermediate variables or mediators that lie in the causal pathway</w:t>
+      </w:r>
+    </w:p>
+    <w:p>
+      <w:pPr>
+        <w:rPr>
+          <w:sz w:val="24"/>
+          <w:szCs w:val="24"/>
+        </w:rPr>
+      </w:pPr>
+    </w:p>
+    <w:p>
+      <w:pPr>
+        <w:ind w:firstLine="720"/>
+        <w:rPr>
+          <w:sz w:val="24"/>
+          <w:szCs w:val="24"/>
+        </w:rPr>
+      </w:pPr>
+      <w:r>
+        <w:rPr>
+          <w:sz w:val="24"/>
+          <w:szCs w:val="24"/>
+        </w:rPr>
+        <w:t xml:space="preserve">Traditionally uses Linear Structural Equation Modelling </w:t>
+      </w:r>
+      <w:r>
+        <w:rPr>
+          <w:sz w:val="24"/>
+          <w:szCs w:val="24"/>
+          <w:highlight w:val="yellow"/>
+        </w:rPr>
+        <w:t>(</w:t>
+      </w:r>
+      <w:proofErr w:type="gramStart"/>
+      <w:r>
+        <w:rPr>
+          <w:sz w:val="24"/>
+          <w:szCs w:val="24"/>
+          <w:highlight w:val="yellow"/>
+        </w:rPr>
+        <w:t>LSEM;</w:t>
+      </w:r>
+      <w:proofErr w:type="gramEnd"/>
+      <w:r>
+        <w:rPr>
+          <w:sz w:val="24"/>
+          <w:szCs w:val="24"/>
+          <w:highlight w:val="yellow"/>
+        </w:rPr>
+        <w:t xml:space="preserve"> e.g., Baron &amp; Kenny, 1986;</w:t>
+      </w:r>
+      <w:r>
+        <w:rPr>
+          <w:sz w:val="24"/>
+          <w:szCs w:val="24"/>
+          <w:highlight w:val="yellow"/>
+        </w:rPr>
+        <w:t xml:space="preserve"> </w:t>
+      </w:r>
+      <w:r>
+        <w:rPr>
+          <w:sz w:val="24"/>
+          <w:szCs w:val="24"/>
+          <w:highlight w:val="yellow"/>
+        </w:rPr>
+        <w:t xml:space="preserve">Hyman, 1955; James, </w:t>
+      </w:r>
+      <w:proofErr w:type="spellStart"/>
+      <w:r>
+        <w:rPr>
+          <w:sz w:val="24"/>
+          <w:szCs w:val="24"/>
+          <w:highlight w:val="yellow"/>
+        </w:rPr>
+        <w:t>Mulaik</w:t>
+      </w:r>
+      <w:proofErr w:type="spellEnd"/>
+      <w:r>
+        <w:rPr>
+          <w:sz w:val="24"/>
+          <w:szCs w:val="24"/>
+          <w:highlight w:val="yellow"/>
+        </w:rPr>
+        <w:t>, &amp; Brett, 1982; Judd &amp; Kenny, 1981;</w:t>
+      </w:r>
+      <w:r>
+        <w:rPr>
+          <w:sz w:val="24"/>
+          <w:szCs w:val="24"/>
+          <w:highlight w:val="yellow"/>
+        </w:rPr>
+        <w:t xml:space="preserve"> </w:t>
+      </w:r>
+      <w:r>
+        <w:rPr>
+          <w:sz w:val="24"/>
+          <w:szCs w:val="24"/>
+          <w:highlight w:val="yellow"/>
+        </w:rPr>
+        <w:t>MacKinnon, 2008; MacKinnon &amp; Dwyer, 1993).</w:t>
+      </w:r>
+      <w:r>
+        <w:rPr>
+          <w:sz w:val="24"/>
+          <w:szCs w:val="24"/>
+        </w:rPr>
+        <w:t xml:space="preserve"> However, this doesn’t work for TWO reasons!</w:t>
+      </w:r>
+    </w:p>
+    <w:p>
+      <w:pPr>
+        <w:pStyle w:val="ListParagraph"/>
+        <w:numPr>
+          <w:ilvl w:val="0"/>
+          <w:numId w:val="8"/>
+        </w:numPr>
+        <w:rPr>
+          <w:sz w:val="24"/>
+          <w:szCs w:val="24"/>
+        </w:rPr>
+      </w:pPr>
+      <w:proofErr w:type="gramStart"/>
+      <w:r>
+        <w:rPr>
+          <w:sz w:val="24"/>
+          <w:szCs w:val="24"/>
+        </w:rPr>
+        <w:t>By definition, LSEM</w:t>
+      </w:r>
+      <w:proofErr w:type="gramEnd"/>
+      <w:r>
+        <w:rPr>
+          <w:sz w:val="24"/>
+          <w:szCs w:val="24"/>
+        </w:rPr>
+        <w:t xml:space="preserve"> cannot offer a general definition of causal mediation effects that are applicable BEYONE specific statistical models</w:t>
+      </w:r>
+    </w:p>
+    <w:p>
+      <w:pPr>
+        <w:pStyle w:val="ListParagraph"/>
+        <w:numPr>
+          <w:ilvl w:val="1"/>
+          <w:numId w:val="8"/>
+        </w:numPr>
+        <w:rPr>
+          <w:sz w:val="24"/>
+          <w:szCs w:val="24"/>
+        </w:rPr>
+      </w:pPr>
+      <w:r>
+        <w:rPr>
+          <w:sz w:val="24"/>
+          <w:szCs w:val="24"/>
+        </w:rPr>
+        <w:t>This is because the key identification assumption is stated in the context of a particular model</w:t>
+      </w:r>
+    </w:p>
+    <w:p>
+      <w:pPr>
+        <w:pStyle w:val="ListParagraph"/>
+        <w:numPr>
+          <w:ilvl w:val="1"/>
+          <w:numId w:val="8"/>
+        </w:numPr>
+        <w:rPr>
+          <w:sz w:val="24"/>
+          <w:szCs w:val="24"/>
+          <w:highlight w:val="yellow"/>
+        </w:rPr>
+      </w:pPr>
+      <w:r>
+        <w:rPr>
+          <w:sz w:val="24"/>
+          <w:szCs w:val="24"/>
+          <w:highlight w:val="yellow"/>
+        </w:rPr>
+        <w:t>Making it hard to separate limitations of research design from those of the specific statistical model!</w:t>
+      </w:r>
+    </w:p>
+    <w:p>
+      <w:pPr>
+        <w:pStyle w:val="ListParagraph"/>
+        <w:numPr>
+          <w:ilvl w:val="0"/>
+          <w:numId w:val="8"/>
+        </w:numPr>
+        <w:rPr>
+          <w:sz w:val="24"/>
+          <w:szCs w:val="24"/>
+        </w:rPr>
+      </w:pPr>
+      <w:r>
+        <w:rPr>
+          <w:sz w:val="24"/>
+          <w:szCs w:val="24"/>
+        </w:rPr>
+        <w:t>Second the methods in LSEM don’t generalize to nonlinear models</w:t>
+      </w:r>
+    </w:p>
+    <w:p>
+      <w:pPr>
+        <w:pStyle w:val="ListParagraph"/>
+        <w:numPr>
+          <w:ilvl w:val="1"/>
+          <w:numId w:val="8"/>
+        </w:numPr>
+        <w:rPr>
+          <w:sz w:val="24"/>
+          <w:szCs w:val="24"/>
+        </w:rPr>
+      </w:pPr>
+      <w:r>
+        <w:rPr>
+          <w:sz w:val="24"/>
+          <w:szCs w:val="24"/>
+        </w:rPr>
+        <w:t xml:space="preserve">Including logit and </w:t>
+      </w:r>
+      <w:proofErr w:type="spellStart"/>
+      <w:r>
+        <w:rPr>
+          <w:sz w:val="24"/>
+          <w:szCs w:val="24"/>
+        </w:rPr>
+        <w:t>probit</w:t>
+      </w:r>
+      <w:proofErr w:type="spellEnd"/>
+      <w:r>
+        <w:rPr>
+          <w:sz w:val="24"/>
+          <w:szCs w:val="24"/>
+        </w:rPr>
+        <w:t xml:space="preserve"> models, for discrete mediators and outcomes as well as non- or semiparametric models.</w:t>
+      </w:r>
+    </w:p>
+    <w:p>
+      <w:pPr>
+        <w:ind w:firstLine="720"/>
+        <w:rPr>
+          <w:sz w:val="24"/>
+          <w:szCs w:val="24"/>
+        </w:rPr>
+      </w:pPr>
+      <w:r>
+        <w:rPr>
+          <w:sz w:val="24"/>
+          <w:szCs w:val="24"/>
+        </w:rPr>
+        <w:t xml:space="preserve">Now we can use a single framework, placing causal mediation analysis within the counterfactual framework of causal inference and create a formal definition for causal mediational effects! Slightly extends our results of Imai (proved under sequential </w:t>
+      </w:r>
+      <w:proofErr w:type="spellStart"/>
+      <w:r>
+        <w:rPr>
+          <w:sz w:val="24"/>
+          <w:szCs w:val="24"/>
+        </w:rPr>
+        <w:t>ignorability</w:t>
+      </w:r>
+      <w:proofErr w:type="spellEnd"/>
+      <w:r>
+        <w:rPr>
+          <w:sz w:val="24"/>
+          <w:szCs w:val="24"/>
+        </w:rPr>
+        <w:t xml:space="preserve"> assumption the average causal mediation effects are nonparametrically identified).</w:t>
+      </w:r>
+    </w:p>
+    <w:p>
+      <w:pPr>
+        <w:ind w:firstLine="720"/>
+        <w:rPr>
+          <w:sz w:val="24"/>
+          <w:szCs w:val="24"/>
+        </w:rPr>
+      </w:pPr>
+    </w:p>
+    <w:p>
+      <w:pPr>
+        <w:rPr>
+          <w:sz w:val="24"/>
+          <w:szCs w:val="24"/>
+        </w:rPr>
+      </w:pPr>
+      <w:r>
+        <w:rPr>
+          <w:sz w:val="24"/>
+          <w:szCs w:val="24"/>
+        </w:rPr>
+        <w:lastRenderedPageBreak/>
+        <w:t xml:space="preserve">Sequential </w:t>
+      </w:r>
+      <w:proofErr w:type="spellStart"/>
+      <w:r>
+        <w:rPr>
+          <w:sz w:val="24"/>
+          <w:szCs w:val="24"/>
+        </w:rPr>
+        <w:t>Ignorability</w:t>
+      </w:r>
+      <w:proofErr w:type="spellEnd"/>
+    </w:p>
+    <w:p>
+      <w:pPr>
+        <w:pStyle w:val="ListParagraph"/>
+        <w:numPr>
+          <w:ilvl w:val="0"/>
+          <w:numId w:val="1"/>
+        </w:numPr>
+        <w:rPr>
+          <w:sz w:val="24"/>
+          <w:szCs w:val="24"/>
+        </w:rPr>
+      </w:pPr>
+      <w:r>
+        <w:rPr>
+          <w:sz w:val="24"/>
+          <w:szCs w:val="24"/>
+        </w:rPr>
+        <w:t>Conditional on the observed pretreatment covariates, the treatment is independent of all potential values of the outcome and mediating variables.</w:t>
+      </w:r>
+    </w:p>
+    <w:p>
+      <w:pPr>
+        <w:pStyle w:val="ListParagraph"/>
+        <w:numPr>
+          <w:ilvl w:val="0"/>
+          <w:numId w:val="1"/>
+        </w:numPr>
+        <w:rPr>
+          <w:sz w:val="24"/>
+          <w:szCs w:val="24"/>
+        </w:rPr>
+      </w:pPr>
+      <w:r>
+        <w:rPr>
+          <w:sz w:val="24"/>
+          <w:szCs w:val="24"/>
+        </w:rPr>
+        <w:t>The observed mediator is independent of all potential outcomes given the observed treatment and pretreatment covariates.</w:t>
+      </w:r>
+    </w:p>
+    <w:p>
+      <w:pPr>
+        <w:pStyle w:val="ListParagraph"/>
+        <w:numPr>
+          <w:ilvl w:val="1"/>
+          <w:numId w:val="1"/>
+        </w:numPr>
+        <w:rPr>
+          <w:sz w:val="24"/>
+          <w:szCs w:val="24"/>
+        </w:rPr>
+      </w:pPr>
+      <w:r>
+        <w:rPr>
+          <w:sz w:val="24"/>
+          <w:szCs w:val="24"/>
+        </w:rPr>
+        <w:t>This is vital b/c it’s nonparametric identification, setting a minimum base of assumptions required for mediation effects to be causal without respect to statistical models used by researchers.</w:t>
+      </w:r>
+    </w:p>
+    <w:p>
+      <w:pPr>
+        <w:rPr>
+          <w:sz w:val="24"/>
+          <w:szCs w:val="24"/>
+        </w:rPr>
+      </w:pPr>
+      <w:r>
+        <w:rPr>
+          <w:sz w:val="24"/>
+          <w:szCs w:val="24"/>
+        </w:rPr>
+        <w:t>Additionally, develops general estimation procedures for causal mediation effects for linear and nonlinear relationships, para- and nonparametric, and continuous/discrete mediators.</w:t>
+      </w:r>
+      <w:r>
+        <w:rPr>
+          <w:sz w:val="24"/>
+          <w:szCs w:val="24"/>
+        </w:rPr>
+        <w:t xml:space="preserve"> Additionally, have developed sensitivity analysis to be used for applied researchers</w:t>
+      </w:r>
+    </w:p>
+    <w:p>
+      <w:pPr>
+        <w:rPr>
+          <w:sz w:val="24"/>
+          <w:szCs w:val="24"/>
+        </w:rPr>
+      </w:pPr>
+    </w:p>
+    <w:p>
+      <w:pPr>
+        <w:rPr>
+          <w:sz w:val="28"/>
+          <w:szCs w:val="28"/>
+        </w:rPr>
+      </w:pPr>
+      <w:r>
+        <w:rPr>
+          <w:sz w:val="28"/>
+          <w:szCs w:val="28"/>
+        </w:rPr>
+        <w:t>Example: JOBS Search Study II</w:t>
+      </w:r>
+    </w:p>
+    <w:p>
+      <w:pPr>
+        <w:pStyle w:val="ListParagraph"/>
+        <w:numPr>
+          <w:ilvl w:val="0"/>
+          <w:numId w:val="1"/>
+        </w:numPr>
+        <w:rPr>
+          <w:sz w:val="24"/>
+          <w:szCs w:val="24"/>
+        </w:rPr>
+      </w:pPr>
+      <w:r>
+        <w:rPr>
+          <w:sz w:val="24"/>
+          <w:szCs w:val="24"/>
+        </w:rPr>
+        <w:t>JOBS II: Randomized field experiment that investigates the efficacy of job training interventions for unemployed workers.</w:t>
       </w:r>
     </w:p>
     <w:sectPr>
@@ -7039,6 +9590,95 @@
     </w:lvl>
   </w:abstractNum>
   <w:abstractNum w:abstractNumId="3" w15:restartNumberingAfterBreak="0">
+    <w:nsid w:val="3B480796"/>
+    <w:multiLevelType w:val="hybridMultilevel"/>
+    <w:tmpl w:val="D7DE0F92"/>
+    <w:lvl w:ilvl="0" w:tplc="850230D6">
+      <w:start w:val="1"/>
+      <w:numFmt w:val="decimal"/>
+      <w:lvlText w:val="%1."/>
+      <w:lvlJc w:val="left"/>
+      <w:pPr>
+        <w:ind w:left="1080" w:hanging="360"/>
+      </w:pPr>
+      <w:rPr>
+        <w:rFonts w:hint="default"/>
+      </w:rPr>
+    </w:lvl>
+    <w:lvl w:ilvl="1" w:tplc="04090019">
+      <w:start w:val="1"/>
+      <w:numFmt w:val="lowerLetter"/>
+      <w:lvlText w:val="%2."/>
+      <w:lvlJc w:val="left"/>
+      <w:pPr>
+        <w:ind w:left="1800" w:hanging="360"/>
+      </w:pPr>
+    </w:lvl>
+    <w:lvl w:ilvl="2" w:tplc="0409001B">
+      <w:start w:val="1"/>
+      <w:numFmt w:val="lowerRoman"/>
+      <w:lvlText w:val="%3."/>
+      <w:lvlJc w:val="right"/>
+      <w:pPr>
+        <w:ind w:left="2520" w:hanging="180"/>
+      </w:pPr>
+    </w:lvl>
+    <w:lvl w:ilvl="3" w:tplc="0409000F" w:tentative="1">
+      <w:start w:val="1"/>
+      <w:numFmt w:val="decimal"/>
+      <w:lvlText w:val="%4."/>
+      <w:lvlJc w:val="left"/>
+      <w:pPr>
+        <w:ind w:left="3240" w:hanging="360"/>
+      </w:pPr>
+    </w:lvl>
+    <w:lvl w:ilvl="4" w:tplc="04090019" w:tentative="1">
+      <w:start w:val="1"/>
+      <w:numFmt w:val="lowerLetter"/>
+      <w:lvlText w:val="%5."/>
+      <w:lvlJc w:val="left"/>
+      <w:pPr>
+        <w:ind w:left="3960" w:hanging="360"/>
+      </w:pPr>
+    </w:lvl>
+    <w:lvl w:ilvl="5" w:tplc="0409001B" w:tentative="1">
+      <w:start w:val="1"/>
+      <w:numFmt w:val="lowerRoman"/>
+      <w:lvlText w:val="%6."/>
+      <w:lvlJc w:val="right"/>
+      <w:pPr>
+        <w:ind w:left="4680" w:hanging="180"/>
+      </w:pPr>
+    </w:lvl>
+    <w:lvl w:ilvl="6" w:tplc="0409000F" w:tentative="1">
+      <w:start w:val="1"/>
+      <w:numFmt w:val="decimal"/>
+      <w:lvlText w:val="%7."/>
+      <w:lvlJc w:val="left"/>
+      <w:pPr>
+        <w:ind w:left="5400" w:hanging="360"/>
+      </w:pPr>
+    </w:lvl>
+    <w:lvl w:ilvl="7" w:tplc="04090019" w:tentative="1">
+      <w:start w:val="1"/>
+      <w:numFmt w:val="lowerLetter"/>
+      <w:lvlText w:val="%8."/>
+      <w:lvlJc w:val="left"/>
+      <w:pPr>
+        <w:ind w:left="6120" w:hanging="360"/>
+      </w:pPr>
+    </w:lvl>
+    <w:lvl w:ilvl="8" w:tplc="0409001B" w:tentative="1">
+      <w:start w:val="1"/>
+      <w:numFmt w:val="lowerRoman"/>
+      <w:lvlText w:val="%9."/>
+      <w:lvlJc w:val="right"/>
+      <w:pPr>
+        <w:ind w:left="6840" w:hanging="180"/>
+      </w:pPr>
+    </w:lvl>
+  </w:abstractNum>
+  <w:abstractNum w:abstractNumId="4" w15:restartNumberingAfterBreak="0">
     <w:nsid w:val="3C7A4FEE"/>
     <w:multiLevelType w:val="hybridMultilevel"/>
     <w:tmpl w:val="BB52F0AE"/>
@@ -7150,7 +9790,7 @@
       </w:rPr>
     </w:lvl>
   </w:abstractNum>
-  <w:abstractNum w:abstractNumId="4" w15:restartNumberingAfterBreak="0">
+  <w:abstractNum w:abstractNumId="5" w15:restartNumberingAfterBreak="0">
     <w:nsid w:val="3EC005C0"/>
     <w:multiLevelType w:val="hybridMultilevel"/>
     <w:tmpl w:val="938008A6"/>
@@ -7239,7 +9879,7 @@
       </w:pPr>
     </w:lvl>
   </w:abstractNum>
-  <w:abstractNum w:abstractNumId="5" w15:restartNumberingAfterBreak="0">
+  <w:abstractNum w:abstractNumId="6" w15:restartNumberingAfterBreak="0">
     <w:nsid w:val="480B17C1"/>
     <w:multiLevelType w:val="hybridMultilevel"/>
     <w:tmpl w:val="916420E4"/>
@@ -7328,7 +9968,7 @@
       </w:pPr>
     </w:lvl>
   </w:abstractNum>
-  <w:abstractNum w:abstractNumId="6" w15:restartNumberingAfterBreak="0">
+  <w:abstractNum w:abstractNumId="7" w15:restartNumberingAfterBreak="0">
     <w:nsid w:val="4F6A4AD4"/>
     <w:multiLevelType w:val="hybridMultilevel"/>
     <w:tmpl w:val="29C4A588"/>
@@ -7418,25 +10058,28 @@
     </w:lvl>
   </w:abstractNum>
   <w:num w:numId="1" w16cid:durableId="1291979068">
-    <w:abstractNumId w:val="3"/>
+    <w:abstractNumId w:val="4"/>
   </w:num>
   <w:num w:numId="2" w16cid:durableId="1456945272">
-    <w:abstractNumId w:val="6"/>
+    <w:abstractNumId w:val="7"/>
   </w:num>
   <w:num w:numId="3" w16cid:durableId="532763986">
     <w:abstractNumId w:val="1"/>
   </w:num>
   <w:num w:numId="4" w16cid:durableId="2070613459">
-    <w:abstractNumId w:val="5"/>
+    <w:abstractNumId w:val="6"/>
   </w:num>
   <w:num w:numId="5" w16cid:durableId="1117407076">
     <w:abstractNumId w:val="2"/>
   </w:num>
   <w:num w:numId="6" w16cid:durableId="1112550131">
-    <w:abstractNumId w:val="4"/>
+    <w:abstractNumId w:val="5"/>
   </w:num>
   <w:num w:numId="7" w16cid:durableId="567687856">
     <w:abstractNumId w:val="0"/>
+  </w:num>
+  <w:num w:numId="8" w16cid:durableId="1151140151">
+    <w:abstractNumId w:val="3"/>
   </w:num>
 </w:numbering>
 </file>

</xml_diff>

<commit_message>
Read significantly more of Imai 2010b, going to start pulling together something for Clint tomorrow <3
</commit_message>
<xml_diff>
--- a/Comps Reading List/Statistical Mediation/Statistical Mediation Notes.docx
+++ b/Comps Reading List/Statistical Mediation/Statistical Mediation Notes.docx
@@ -242,7 +242,15 @@
         </w:numPr>
       </w:pPr>
       <w:r>
-        <w:t>NOTE: It is important to establish the causal order of X, M, and Y on theoretical/procedural ground</w:t>
+        <w:t xml:space="preserve">NOTE: It is important to establish the causal order of X, M, and </w:t>
+      </w:r>
+      <w:proofErr w:type="spellStart"/>
+      <w:r>
+        <w:t>Y on</w:t>
+      </w:r>
+      <w:proofErr w:type="spellEnd"/>
+      <w:r>
+        <w:t xml:space="preserve"> theoretical/procedural ground</w:t>
       </w:r>
     </w:p>
     <w:p>
@@ -297,7 +305,15 @@
       </w:r>
       <w:r>
         <w:lastRenderedPageBreak/>
-        <w:t xml:space="preserve">we then need to use logistic or probit regression, in which case the identity does not hold </w:t>
+        <w:t xml:space="preserve">we then need to use logistic or </w:t>
+      </w:r>
+      <w:proofErr w:type="spellStart"/>
+      <w:r>
+        <w:t>probit</w:t>
+      </w:r>
+      <w:proofErr w:type="spellEnd"/>
+      <w:r>
+        <w:t xml:space="preserve"> regression, in which case the identity does not hold </w:t>
       </w:r>
       <w:r>
         <w:rPr>
@@ -528,7 +544,15 @@
         <w:t>product of coefficients</w:t>
       </w:r>
       <w:r>
-        <w:t xml:space="preserve"> approach requires directly computing the ratio of ab to it’s estimated standard error (SE). Several formulas exist to estimate them, but the differences are negligible.</w:t>
+        <w:t xml:space="preserve"> approach requires directly computing the ratio of ab to </w:t>
+      </w:r>
+      <w:proofErr w:type="spellStart"/>
+      <w:r>
+        <w:t>it’s</w:t>
+      </w:r>
+      <w:proofErr w:type="spellEnd"/>
+      <w:r>
+        <w:t xml:space="preserve"> estimated standard error (SE). Several formulas exist to estimate them, but the differences are negligible.</w:t>
       </w:r>
     </w:p>
     <w:p>
@@ -835,15 +859,32 @@
       <w:r>
         <w:t xml:space="preserve">Specific indirect effect of X on Y via mediator </w:t>
       </w:r>
+      <w:proofErr w:type="spellStart"/>
       <w:r>
         <w:rPr>
           <w:i/>
           <w:iCs/>
         </w:rPr>
-        <w:t xml:space="preserve">i </w:t>
-      </w:r>
-      <w:r>
-        <w:t>however is the product of the two unstandardized paths linking x to y via that mediator</w:t>
+        <w:t>i</w:t>
+      </w:r>
+      <w:proofErr w:type="spellEnd"/>
+      <w:r>
+        <w:rPr>
+          <w:i/>
+          <w:iCs/>
+        </w:rPr>
+        <w:t xml:space="preserve"> </w:t>
+      </w:r>
+      <w:r>
+        <w:t xml:space="preserve">however is the product of the two unstandardized paths linking x </w:t>
+      </w:r>
+      <w:proofErr w:type="spellStart"/>
+      <w:r>
+        <w:t>to y</w:t>
+      </w:r>
+      <w:proofErr w:type="spellEnd"/>
+      <w:r>
+        <w:t xml:space="preserve"> via that mediator</w:t>
       </w:r>
     </w:p>
     <w:p>
@@ -1485,7 +1526,15 @@
         </w:rPr>
       </w:pPr>
       <w:r>
-        <w:t>If covariances are constrained to zero and actually correlated, the model will be misspecified, and the SE’s will be very biased, but the point estimates of a or b coefficients will still be correct.</w:t>
+        <w:t xml:space="preserve">If covariances are constrained to zero and actually correlated, the model will be </w:t>
+      </w:r>
+      <w:proofErr w:type="spellStart"/>
+      <w:r>
+        <w:t>misspecified</w:t>
+      </w:r>
+      <w:proofErr w:type="spellEnd"/>
+      <w:r>
+        <w:t>, and the SE’s will be very biased, but the point estimates of a or b coefficients will still be correct.</w:t>
       </w:r>
     </w:p>
     <w:p>
@@ -1666,7 +1715,23 @@
           <w:sz w:val="24"/>
           <w:szCs w:val="24"/>
         </w:rPr>
-        <w:t>Using this resample of size N, reestimate all j values of a</w:t>
+        <w:t xml:space="preserve">Using this resample of size N, </w:t>
+      </w:r>
+      <w:proofErr w:type="spellStart"/>
+      <w:r>
+        <w:rPr>
+          <w:sz w:val="24"/>
+          <w:szCs w:val="24"/>
+        </w:rPr>
+        <w:t>reestimate</w:t>
+      </w:r>
+      <w:proofErr w:type="spellEnd"/>
+      <w:r>
+        <w:rPr>
+          <w:sz w:val="24"/>
+          <w:szCs w:val="24"/>
+        </w:rPr>
+        <w:t xml:space="preserve"> all j values of a</w:t>
       </w:r>
       <w:r>
         <w:rPr>
@@ -2166,14 +2231,46 @@
           <w:sz w:val="24"/>
           <w:szCs w:val="24"/>
         </w:rPr>
-        <w:t>Testing hypothesis about early employee socialization (preentry knowledge, helpfulness of socialization agents</w:t>
-      </w:r>
-      <w:r>
-        <w:rPr>
-          <w:sz w:val="24"/>
-          <w:szCs w:val="24"/>
-        </w:rPr>
-        <w:t>) and how it affects socialization outcomes (job satisfaction, commitment, and cliarity).</w:t>
+        <w:t>Testing hypothesis about early employee socialization (</w:t>
+      </w:r>
+      <w:proofErr w:type="spellStart"/>
+      <w:r>
+        <w:rPr>
+          <w:sz w:val="24"/>
+          <w:szCs w:val="24"/>
+        </w:rPr>
+        <w:t>preentry</w:t>
+      </w:r>
+      <w:proofErr w:type="spellEnd"/>
+      <w:r>
+        <w:rPr>
+          <w:sz w:val="24"/>
+          <w:szCs w:val="24"/>
+        </w:rPr>
+        <w:t xml:space="preserve"> knowledge, helpfulness of socialization agents</w:t>
+      </w:r>
+      <w:r>
+        <w:rPr>
+          <w:sz w:val="24"/>
+          <w:szCs w:val="24"/>
+        </w:rPr>
+        <w:t xml:space="preserve">) and how it affects socialization outcomes (job satisfaction, commitment, and </w:t>
+      </w:r>
+      <w:proofErr w:type="spellStart"/>
+      <w:r>
+        <w:rPr>
+          <w:sz w:val="24"/>
+          <w:szCs w:val="24"/>
+        </w:rPr>
+        <w:t>cliarity</w:t>
+      </w:r>
+      <w:proofErr w:type="spellEnd"/>
+      <w:r>
+        <w:rPr>
+          <w:sz w:val="24"/>
+          <w:szCs w:val="24"/>
+        </w:rPr>
+        <w:t>).</w:t>
       </w:r>
     </w:p>
     <w:p>
@@ -2686,7 +2783,43 @@
           <w:szCs w:val="24"/>
           <w:highlight w:val="yellow"/>
         </w:rPr>
-        <w:t>Freedman &amp; Schatzkin, 1992;McGuigan &amp; Langholtz, 1988;Olkin&amp; Finn, 1995</w:t>
+        <w:t xml:space="preserve">Freedman &amp; </w:t>
+      </w:r>
+      <w:proofErr w:type="spellStart"/>
+      <w:r>
+        <w:rPr>
+          <w:sz w:val="24"/>
+          <w:szCs w:val="24"/>
+          <w:highlight w:val="yellow"/>
+        </w:rPr>
+        <w:t>Schatzkin</w:t>
+      </w:r>
+      <w:proofErr w:type="spellEnd"/>
+      <w:r>
+        <w:rPr>
+          <w:sz w:val="24"/>
+          <w:szCs w:val="24"/>
+          <w:highlight w:val="yellow"/>
+        </w:rPr>
+        <w:t xml:space="preserve">, 1992;McGuigan &amp; </w:t>
+      </w:r>
+      <w:proofErr w:type="spellStart"/>
+      <w:r>
+        <w:rPr>
+          <w:sz w:val="24"/>
+          <w:szCs w:val="24"/>
+          <w:highlight w:val="yellow"/>
+        </w:rPr>
+        <w:t>Langholtz</w:t>
+      </w:r>
+      <w:proofErr w:type="spellEnd"/>
+      <w:r>
+        <w:rPr>
+          <w:sz w:val="24"/>
+          <w:szCs w:val="24"/>
+          <w:highlight w:val="yellow"/>
+        </w:rPr>
+        <w:t>, 1988;Olkin&amp; Finn, 1995</w:t>
       </w:r>
       <w:r>
         <w:rPr>
@@ -2762,7 +2895,23 @@
           <w:sz w:val="24"/>
           <w:szCs w:val="24"/>
         </w:rPr>
-        <w:t>We use term intervening variable to refer to all non causal steps approaches for analyzing mediation.</w:t>
+        <w:t xml:space="preserve">We use term intervening variable to refer to all </w:t>
+      </w:r>
+      <w:proofErr w:type="spellStart"/>
+      <w:r>
+        <w:rPr>
+          <w:sz w:val="24"/>
+          <w:szCs w:val="24"/>
+        </w:rPr>
+        <w:t>non causal</w:t>
+      </w:r>
+      <w:proofErr w:type="spellEnd"/>
+      <w:r>
+        <w:rPr>
+          <w:sz w:val="24"/>
+          <w:szCs w:val="24"/>
+        </w:rPr>
+        <w:t xml:space="preserve"> steps approaches for analyzing mediation.</w:t>
       </w:r>
     </w:p>
     <w:p>
@@ -3010,7 +3159,23 @@
           <w:sz w:val="24"/>
           <w:szCs w:val="24"/>
         </w:rPr>
-        <w:t>Biggest similarity is that some me thods use the difference in the independent variable coefficients (t – t’), in equations 1 and 2 to estimate the value of the intervening variable effect.</w:t>
+        <w:t xml:space="preserve">Biggest similarity is that some me </w:t>
+      </w:r>
+      <w:proofErr w:type="spellStart"/>
+      <w:r>
+        <w:rPr>
+          <w:sz w:val="24"/>
+          <w:szCs w:val="24"/>
+        </w:rPr>
+        <w:t>thods</w:t>
+      </w:r>
+      <w:proofErr w:type="spellEnd"/>
+      <w:r>
+        <w:rPr>
+          <w:sz w:val="24"/>
+          <w:szCs w:val="24"/>
+        </w:rPr>
+        <w:t xml:space="preserve"> use the difference in the independent variable coefficients (t – t’), in equations 1 and 2 to estimate the value of the intervening variable effect.</w:t>
       </w:r>
     </w:p>
     <w:p>
@@ -3474,22 +3639,54 @@
           <w:sz w:val="24"/>
           <w:szCs w:val="24"/>
         </w:rPr>
-        <w:t>Freedman and Schatzkin formula examines the difference b/w adjusted and unadjusted regression coefficients, and can examine standard error based on the variance and covariance of these adjusted and unadjusted regression coefficients.</w:t>
-      </w:r>
-    </w:p>
-    <w:p>
-      <w:pPr>
-        <w:rPr>
-          <w:sz w:val="24"/>
-          <w:szCs w:val="24"/>
-        </w:rPr>
-      </w:pPr>
-      <w:r>
-        <w:rPr>
-          <w:sz w:val="24"/>
-          <w:szCs w:val="24"/>
-        </w:rPr>
-        <w:t>Same w/ McGuigan and Langholtz, for standardized variables.</w:t>
+        <w:t xml:space="preserve">Freedman and </w:t>
+      </w:r>
+      <w:proofErr w:type="spellStart"/>
+      <w:r>
+        <w:rPr>
+          <w:sz w:val="24"/>
+          <w:szCs w:val="24"/>
+        </w:rPr>
+        <w:t>Schatzkin</w:t>
+      </w:r>
+      <w:proofErr w:type="spellEnd"/>
+      <w:r>
+        <w:rPr>
+          <w:sz w:val="24"/>
+          <w:szCs w:val="24"/>
+        </w:rPr>
+        <w:t xml:space="preserve"> formula examines the difference b/w adjusted and unadjusted regression coefficients, and can examine standard error based on the variance and covariance of these adjusted and unadjusted regression coefficients.</w:t>
+      </w:r>
+    </w:p>
+    <w:p>
+      <w:pPr>
+        <w:rPr>
+          <w:sz w:val="24"/>
+          <w:szCs w:val="24"/>
+        </w:rPr>
+      </w:pPr>
+      <w:r>
+        <w:rPr>
+          <w:sz w:val="24"/>
+          <w:szCs w:val="24"/>
+        </w:rPr>
+        <w:t xml:space="preserve">Same w/ McGuigan and </w:t>
+      </w:r>
+      <w:proofErr w:type="spellStart"/>
+      <w:r>
+        <w:rPr>
+          <w:sz w:val="24"/>
+          <w:szCs w:val="24"/>
+        </w:rPr>
+        <w:t>Langholtz</w:t>
+      </w:r>
+      <w:proofErr w:type="spellEnd"/>
+      <w:r>
+        <w:rPr>
+          <w:sz w:val="24"/>
+          <w:szCs w:val="24"/>
+        </w:rPr>
+        <w:t>, for standardized variables.</w:t>
       </w:r>
     </w:p>
     <w:p>
@@ -3632,22 +3829,54 @@
           <w:sz w:val="24"/>
           <w:szCs w:val="24"/>
         </w:rPr>
-        <w:t xml:space="preserve"> order taylor series approximation.</w:t>
-      </w:r>
-    </w:p>
-    <w:p>
-      <w:pPr>
-        <w:rPr>
-          <w:sz w:val="24"/>
-          <w:szCs w:val="24"/>
-        </w:rPr>
-      </w:pPr>
-      <w:r>
-        <w:rPr>
-          <w:sz w:val="24"/>
-          <w:szCs w:val="24"/>
-        </w:rPr>
-        <w:t>A more exact standard error can be calculated by using the first and second order Taylor series approximation (Aroian 1944) of the product of alpha and beta.</w:t>
+        <w:t xml:space="preserve"> order </w:t>
+      </w:r>
+      <w:proofErr w:type="spellStart"/>
+      <w:r>
+        <w:rPr>
+          <w:sz w:val="24"/>
+          <w:szCs w:val="24"/>
+        </w:rPr>
+        <w:t>taylor</w:t>
+      </w:r>
+      <w:proofErr w:type="spellEnd"/>
+      <w:r>
+        <w:rPr>
+          <w:sz w:val="24"/>
+          <w:szCs w:val="24"/>
+        </w:rPr>
+        <w:t xml:space="preserve"> series approximation.</w:t>
+      </w:r>
+    </w:p>
+    <w:p>
+      <w:pPr>
+        <w:rPr>
+          <w:sz w:val="24"/>
+          <w:szCs w:val="24"/>
+        </w:rPr>
+      </w:pPr>
+      <w:r>
+        <w:rPr>
+          <w:sz w:val="24"/>
+          <w:szCs w:val="24"/>
+        </w:rPr>
+        <w:t>A more exact standard error can be calculated by using the first and second order Taylor series approximation (</w:t>
+      </w:r>
+      <w:proofErr w:type="spellStart"/>
+      <w:r>
+        <w:rPr>
+          <w:sz w:val="24"/>
+          <w:szCs w:val="24"/>
+        </w:rPr>
+        <w:t>Aroian</w:t>
+      </w:r>
+      <w:proofErr w:type="spellEnd"/>
+      <w:r>
+        <w:rPr>
+          <w:sz w:val="24"/>
+          <w:szCs w:val="24"/>
+        </w:rPr>
+        <w:t xml:space="preserve"> 1944) of the product of alpha and beta.</w:t>
       </w:r>
     </w:p>
     <w:p>
@@ -3693,7 +3922,23 @@
           <w:sz w:val="24"/>
           <w:szCs w:val="24"/>
         </w:rPr>
-        <w:t>Goodman (1960) derived an unbiased variance of the product of two normal variables, subtracting the product of variances, giving a slightly modified equation (same as Arorian, but w/ subtracting the product instead).</w:t>
+        <w:t xml:space="preserve">Goodman (1960) derived an unbiased variance of the product of two normal variables, subtracting the product of variances, giving a slightly modified equation (same as </w:t>
+      </w:r>
+      <w:proofErr w:type="spellStart"/>
+      <w:r>
+        <w:rPr>
+          <w:sz w:val="24"/>
+          <w:szCs w:val="24"/>
+        </w:rPr>
+        <w:t>Arorian</w:t>
+      </w:r>
+      <w:proofErr w:type="spellEnd"/>
+      <w:r>
+        <w:rPr>
+          <w:sz w:val="24"/>
+          <w:szCs w:val="24"/>
+        </w:rPr>
+        <w:t>, but w/ subtracting the product instead).</w:t>
       </w:r>
     </w:p>
     <w:p>
@@ -3879,7 +4124,15 @@
           <w:sz w:val="24"/>
           <w:szCs w:val="24"/>
         </w:rPr>
-        <w:t xml:space="preserve"> x z</w:t>
+        <w:t xml:space="preserve"> x </w:t>
+      </w:r>
+      <w:proofErr w:type="spellStart"/>
+      <w:r>
+        <w:rPr>
+          <w:sz w:val="24"/>
+          <w:szCs w:val="24"/>
+        </w:rPr>
+        <w:t>z</w:t>
       </w:r>
       <w:r>
         <w:rPr>
@@ -3889,6 +4142,7 @@
         </w:rPr>
         <w:t>b</w:t>
       </w:r>
+      <w:proofErr w:type="spellEnd"/>
       <w:r>
         <w:rPr>
           <w:sz w:val="24"/>
@@ -3943,7 +4197,15 @@
           <w:sz w:val="24"/>
           <w:szCs w:val="24"/>
         </w:rPr>
-        <w:t xml:space="preserve"> x z</w:t>
+        <w:t xml:space="preserve"> x </w:t>
+      </w:r>
+      <w:proofErr w:type="spellStart"/>
+      <w:r>
+        <w:rPr>
+          <w:sz w:val="24"/>
+          <w:szCs w:val="24"/>
+        </w:rPr>
+        <w:t>z</w:t>
       </w:r>
       <w:r>
         <w:rPr>
@@ -3953,6 +4215,7 @@
         </w:rPr>
         <w:t>b</w:t>
       </w:r>
+      <w:proofErr w:type="spellEnd"/>
       <w:r>
         <w:rPr>
           <w:sz w:val="24"/>
@@ -4179,7 +4442,15 @@
           <w:sz w:val="24"/>
           <w:szCs w:val="24"/>
         </w:rPr>
-        <w:t xml:space="preserve"> x z</w:t>
+        <w:t xml:space="preserve"> x </w:t>
+      </w:r>
+      <w:proofErr w:type="spellStart"/>
+      <w:r>
+        <w:rPr>
+          <w:sz w:val="24"/>
+          <w:szCs w:val="24"/>
+        </w:rPr>
+        <w:t>z</w:t>
       </w:r>
       <w:r>
         <w:rPr>
@@ -4189,6 +4460,7 @@
         </w:rPr>
         <w:t>b</w:t>
       </w:r>
+      <w:proofErr w:type="spellEnd"/>
       <w:r>
         <w:rPr>
           <w:sz w:val="24"/>
@@ -4217,7 +4489,25 @@
           <w:szCs w:val="24"/>
           <w:highlight w:val="yellow"/>
         </w:rPr>
-        <w:t>for Freedman/Schatzkin and Clogg estimates</w:t>
+        <w:t>for Freedman/</w:t>
+      </w:r>
+      <w:proofErr w:type="spellStart"/>
+      <w:r>
+        <w:rPr>
+          <w:sz w:val="24"/>
+          <w:szCs w:val="24"/>
+          <w:highlight w:val="yellow"/>
+        </w:rPr>
+        <w:t>Schatzkin</w:t>
+      </w:r>
+      <w:proofErr w:type="spellEnd"/>
+      <w:r>
+        <w:rPr>
+          <w:sz w:val="24"/>
+          <w:szCs w:val="24"/>
+          <w:highlight w:val="yellow"/>
+        </w:rPr>
+        <w:t xml:space="preserve"> and Clogg estimates</w:t>
       </w:r>
       <w:r>
         <w:rPr>
@@ -4352,7 +4642,15 @@
           <w:sz w:val="24"/>
           <w:szCs w:val="24"/>
         </w:rPr>
-        <w:t xml:space="preserve"> x z</w:t>
+        <w:t xml:space="preserve"> x </w:t>
+      </w:r>
+      <w:proofErr w:type="spellStart"/>
+      <w:r>
+        <w:rPr>
+          <w:sz w:val="24"/>
+          <w:szCs w:val="24"/>
+        </w:rPr>
+        <w:t>z</w:t>
       </w:r>
       <w:r>
         <w:rPr>
@@ -4360,7 +4658,16 @@
           <w:szCs w:val="24"/>
           <w:vertAlign w:val="subscript"/>
         </w:rPr>
-        <w:t xml:space="preserve">b </w:t>
+        <w:t>b</w:t>
+      </w:r>
+      <w:proofErr w:type="spellEnd"/>
+      <w:r>
+        <w:rPr>
+          <w:sz w:val="24"/>
+          <w:szCs w:val="24"/>
+          <w:vertAlign w:val="subscript"/>
+        </w:rPr>
+        <w:t xml:space="preserve"> </w:t>
       </w:r>
       <w:r>
         <w:rPr>
@@ -4382,7 +4689,23 @@
           <w:sz w:val="24"/>
           <w:szCs w:val="24"/>
         </w:rPr>
-        <w:t xml:space="preserve">Overall, the two distribution methods, and the Clogg/Freedman and Schatzkin methods were the best w/ Type I error and power. But, </w:t>
+        <w:t xml:space="preserve">Overall, the two distribution methods, and the Clogg/Freedman and </w:t>
+      </w:r>
+      <w:proofErr w:type="spellStart"/>
+      <w:r>
+        <w:rPr>
+          <w:sz w:val="24"/>
+          <w:szCs w:val="24"/>
+        </w:rPr>
+        <w:t>Schatzkin</w:t>
+      </w:r>
+      <w:proofErr w:type="spellEnd"/>
+      <w:r>
+        <w:rPr>
+          <w:sz w:val="24"/>
+          <w:szCs w:val="24"/>
+        </w:rPr>
+        <w:t xml:space="preserve"> methods were the best w/ Type I error and power. But, </w:t>
       </w:r>
       <w:r>
         <w:rPr>
@@ -4397,7 +4720,23 @@
           <w:sz w:val="24"/>
           <w:szCs w:val="24"/>
         </w:rPr>
-        <w:t xml:space="preserve"> . Same for Freedman and Schatzkin.</w:t>
+        <w:t xml:space="preserve"> . Same for Freedman and </w:t>
+      </w:r>
+      <w:proofErr w:type="spellStart"/>
+      <w:r>
+        <w:rPr>
+          <w:sz w:val="24"/>
+          <w:szCs w:val="24"/>
+        </w:rPr>
+        <w:t>Schatzkin</w:t>
+      </w:r>
+      <w:proofErr w:type="spellEnd"/>
+      <w:r>
+        <w:rPr>
+          <w:sz w:val="24"/>
+          <w:szCs w:val="24"/>
+        </w:rPr>
+        <w:t>.</w:t>
       </w:r>
     </w:p>
     <w:p>
@@ -4450,7 +4789,39 @@
           <w:sz w:val="24"/>
           <w:szCs w:val="24"/>
         </w:rPr>
-        <w:t>Power rates for difference in coefficients methods are higher than B and K and J and K, but Type I error rates are TOO conservative except for clogg/freedman and schatzkin tests.</w:t>
+        <w:t xml:space="preserve">Power rates for difference in coefficients methods are higher than B and K and J and K, but Type I error rates are TOO conservative except for </w:t>
+      </w:r>
+      <w:proofErr w:type="spellStart"/>
+      <w:r>
+        <w:rPr>
+          <w:sz w:val="24"/>
+          <w:szCs w:val="24"/>
+        </w:rPr>
+        <w:t>clogg</w:t>
+      </w:r>
+      <w:proofErr w:type="spellEnd"/>
+      <w:r>
+        <w:rPr>
+          <w:sz w:val="24"/>
+          <w:szCs w:val="24"/>
+        </w:rPr>
+        <w:t xml:space="preserve">/freedman and </w:t>
+      </w:r>
+      <w:proofErr w:type="spellStart"/>
+      <w:r>
+        <w:rPr>
+          <w:sz w:val="24"/>
+          <w:szCs w:val="24"/>
+        </w:rPr>
+        <w:t>schatzkin</w:t>
+      </w:r>
+      <w:proofErr w:type="spellEnd"/>
+      <w:r>
+        <w:rPr>
+          <w:sz w:val="24"/>
+          <w:szCs w:val="24"/>
+        </w:rPr>
+        <w:t xml:space="preserve"> tests.</w:t>
       </w:r>
       <w:r>
         <w:rPr>
@@ -4472,7 +4843,23 @@
           <w:sz w:val="24"/>
           <w:szCs w:val="24"/>
         </w:rPr>
-        <w:t>However, Clogg/Freedman and Schatzkin has an exception, when true pop values for alpha are 0, and beta is nonzero, the methods conclude that there is a mediator FAR too often (if alpha is = 0, should be no mediator). Because the test of significance is equivalent to whether or not beta is statistically significant.</w:t>
+        <w:t xml:space="preserve">However, Clogg/Freedman and </w:t>
+      </w:r>
+      <w:proofErr w:type="spellStart"/>
+      <w:r>
+        <w:rPr>
+          <w:sz w:val="24"/>
+          <w:szCs w:val="24"/>
+        </w:rPr>
+        <w:t>Schatzkin</w:t>
+      </w:r>
+      <w:proofErr w:type="spellEnd"/>
+      <w:r>
+        <w:rPr>
+          <w:sz w:val="24"/>
+          <w:szCs w:val="24"/>
+        </w:rPr>
+        <w:t xml:space="preserve"> has an exception, when true pop values for alpha are 0, and beta is nonzero, the methods conclude that there is a mediator FAR too often (if alpha is = 0, should be no mediator). Because the test of significance is equivalent to whether or not beta is statistically significant.</w:t>
       </w:r>
     </w:p>
     <w:p>
@@ -4964,6 +5351,7 @@
         </w:rPr>
         <w:t xml:space="preserve">Random sample of size n from a population, for each unit, </w:t>
       </w:r>
+      <w:proofErr w:type="spellStart"/>
       <w:r>
         <w:rPr>
           <w:i/>
@@ -4971,14 +5359,56 @@
           <w:sz w:val="24"/>
           <w:szCs w:val="24"/>
         </w:rPr>
-        <w:t xml:space="preserve">i </w:t>
-      </w:r>
-      <w:r>
-        <w:rPr>
-          <w:sz w:val="24"/>
-          <w:szCs w:val="24"/>
-        </w:rPr>
-        <w:t xml:space="preserve"> that we observe four traits, (Ti, Mi, Xi, and  Yi). Ti is the binary treatment variable = 1 if receives treatment, 0 otherwise. Our mediator is Mi, and Y</w:t>
+        <w:t>i</w:t>
+      </w:r>
+      <w:proofErr w:type="spellEnd"/>
+      <w:r>
+        <w:rPr>
+          <w:i/>
+          <w:iCs/>
+          <w:sz w:val="24"/>
+          <w:szCs w:val="24"/>
+        </w:rPr>
+        <w:t xml:space="preserve"> </w:t>
+      </w:r>
+      <w:r>
+        <w:rPr>
+          <w:sz w:val="24"/>
+          <w:szCs w:val="24"/>
+        </w:rPr>
+        <w:t xml:space="preserve"> that we observe four traits, (</w:t>
+      </w:r>
+      <w:proofErr w:type="spellStart"/>
+      <w:r>
+        <w:rPr>
+          <w:sz w:val="24"/>
+          <w:szCs w:val="24"/>
+        </w:rPr>
+        <w:t>Ti</w:t>
+      </w:r>
+      <w:proofErr w:type="spellEnd"/>
+      <w:r>
+        <w:rPr>
+          <w:sz w:val="24"/>
+          <w:szCs w:val="24"/>
+        </w:rPr>
+        <w:t xml:space="preserve">, Mi, Xi, and  Yi). </w:t>
+      </w:r>
+      <w:proofErr w:type="spellStart"/>
+      <w:r>
+        <w:rPr>
+          <w:sz w:val="24"/>
+          <w:szCs w:val="24"/>
+        </w:rPr>
+        <w:t>Ti</w:t>
+      </w:r>
+      <w:proofErr w:type="spellEnd"/>
+      <w:r>
+        <w:rPr>
+          <w:sz w:val="24"/>
+          <w:szCs w:val="24"/>
+        </w:rPr>
+        <w:t xml:space="preserve"> is the binary treatment variable = 1 if receives treatment, 0 otherwise. Our mediator is Mi, and Y</w:t>
       </w:r>
       <w:r>
         <w:rPr>
@@ -5065,14 +5495,94 @@
           <w:szCs w:val="24"/>
         </w:rPr>
         <w:tab/>
-        <w:t xml:space="preserve">Define this using potential outcomes framework. Mi(t) is potential value of mediator for unit I under treatment status t. Yi(t,m) is the OUTCOME for unit i under a specific combination of mediator and treatment value. Thus </w:t>
-      </w:r>
-      <w:r>
-        <w:rPr>
-          <w:sz w:val="24"/>
-          <w:szCs w:val="24"/>
-        </w:rPr>
-        <w:t>Mi =Mi(Ti) and Yi = Yi(Ti,Mi(Ti)).</w:t>
+        <w:t>Define this using potential outcomes framework. Mi(t) is potential value of mediator for unit I under treatment status t. Yi(</w:t>
+      </w:r>
+      <w:proofErr w:type="spellStart"/>
+      <w:r>
+        <w:rPr>
+          <w:sz w:val="24"/>
+          <w:szCs w:val="24"/>
+        </w:rPr>
+        <w:t>t,m</w:t>
+      </w:r>
+      <w:proofErr w:type="spellEnd"/>
+      <w:r>
+        <w:rPr>
+          <w:sz w:val="24"/>
+          <w:szCs w:val="24"/>
+        </w:rPr>
+        <w:t xml:space="preserve">) is the OUTCOME for unit </w:t>
+      </w:r>
+      <w:proofErr w:type="spellStart"/>
+      <w:r>
+        <w:rPr>
+          <w:sz w:val="24"/>
+          <w:szCs w:val="24"/>
+        </w:rPr>
+        <w:t>i</w:t>
+      </w:r>
+      <w:proofErr w:type="spellEnd"/>
+      <w:r>
+        <w:rPr>
+          <w:sz w:val="24"/>
+          <w:szCs w:val="24"/>
+        </w:rPr>
+        <w:t xml:space="preserve"> under a specific combination of mediator and treatment value. Thus </w:t>
+      </w:r>
+      <w:r>
+        <w:rPr>
+          <w:sz w:val="24"/>
+          <w:szCs w:val="24"/>
+        </w:rPr>
+        <w:t>Mi =Mi(</w:t>
+      </w:r>
+      <w:proofErr w:type="spellStart"/>
+      <w:r>
+        <w:rPr>
+          <w:sz w:val="24"/>
+          <w:szCs w:val="24"/>
+        </w:rPr>
+        <w:t>Ti</w:t>
+      </w:r>
+      <w:proofErr w:type="spellEnd"/>
+      <w:r>
+        <w:rPr>
+          <w:sz w:val="24"/>
+          <w:szCs w:val="24"/>
+        </w:rPr>
+        <w:t>) and Yi = Yi(</w:t>
+      </w:r>
+      <w:proofErr w:type="spellStart"/>
+      <w:r>
+        <w:rPr>
+          <w:sz w:val="24"/>
+          <w:szCs w:val="24"/>
+        </w:rPr>
+        <w:t>Ti,Mi</w:t>
+      </w:r>
+      <w:proofErr w:type="spellEnd"/>
+      <w:r>
+        <w:rPr>
+          <w:sz w:val="24"/>
+          <w:szCs w:val="24"/>
+        </w:rPr>
+        <w:t>(</w:t>
+      </w:r>
+      <w:proofErr w:type="spellStart"/>
+      <w:r>
+        <w:rPr>
+          <w:sz w:val="24"/>
+          <w:szCs w:val="24"/>
+        </w:rPr>
+        <w:t>Ti</w:t>
+      </w:r>
+      <w:proofErr w:type="spellEnd"/>
+      <w:r>
+        <w:rPr>
+          <w:sz w:val="24"/>
+          <w:szCs w:val="24"/>
+        </w:rPr>
+        <w:t>)).</w:t>
       </w:r>
       <w:r>
         <w:rPr>
@@ -5095,7 +5605,23 @@
           <w:szCs w:val="24"/>
         </w:rPr>
         <w:tab/>
-        <w:t>Thus, the causal mediation effect for unit i given treatment t is:</w:t>
+        <w:t xml:space="preserve">Thus, the causal mediation effect for unit </w:t>
+      </w:r>
+      <w:proofErr w:type="spellStart"/>
+      <w:r>
+        <w:rPr>
+          <w:sz w:val="24"/>
+          <w:szCs w:val="24"/>
+        </w:rPr>
+        <w:t>i</w:t>
+      </w:r>
+      <w:proofErr w:type="spellEnd"/>
+      <w:r>
+        <w:rPr>
+          <w:sz w:val="24"/>
+          <w:szCs w:val="24"/>
+        </w:rPr>
+        <w:t xml:space="preserve"> given treatment t is:</w:t>
       </w:r>
     </w:p>
     <w:p>
@@ -5111,7 +5637,23 @@
           <w:sz w:val="28"/>
           <w:szCs w:val="28"/>
         </w:rPr>
-        <w:t xml:space="preserve"> Sigma_i(t) </w:t>
+        <w:t xml:space="preserve"> </w:t>
+      </w:r>
+      <w:proofErr w:type="spellStart"/>
+      <w:r>
+        <w:rPr>
+          <w:sz w:val="28"/>
+          <w:szCs w:val="28"/>
+        </w:rPr>
+        <w:t>Sigma_i</w:t>
+      </w:r>
+      <w:proofErr w:type="spellEnd"/>
+      <w:r>
+        <w:rPr>
+          <w:sz w:val="28"/>
+          <w:szCs w:val="28"/>
+        </w:rPr>
+        <w:t xml:space="preserve">(t) </w:t>
       </w:r>
       <w:r>
         <w:rPr>
@@ -5157,7 +5699,18 @@
           <w:sz w:val="24"/>
           <w:szCs w:val="24"/>
         </w:rPr>
-        <w:t>(t,M</w:t>
+        <w:t>(</w:t>
+      </w:r>
+      <w:proofErr w:type="spellStart"/>
+      <w:r>
+        <w:rPr>
+          <w:rFonts w:ascii="MTMI" w:eastAsia="MTSYN" w:hAnsi="MTMI" w:cs="MTMI"/>
+          <w:i/>
+          <w:iCs/>
+          <w:sz w:val="24"/>
+          <w:szCs w:val="24"/>
+        </w:rPr>
+        <w:t>t,M</w:t>
       </w:r>
       <w:r>
         <w:rPr>
@@ -5169,6 +5722,7 @@
         </w:rPr>
         <w:t>i</w:t>
       </w:r>
+      <w:proofErr w:type="spellEnd"/>
       <w:r>
         <w:rPr>
           <w:rFonts w:ascii="MTMI" w:eastAsia="MTSYN" w:hAnsi="MTMI" w:cs="MTMI"/>
@@ -5233,7 +5787,18 @@
           <w:sz w:val="24"/>
           <w:szCs w:val="24"/>
         </w:rPr>
-        <w:t>(t,M</w:t>
+        <w:t>(</w:t>
+      </w:r>
+      <w:proofErr w:type="spellStart"/>
+      <w:r>
+        <w:rPr>
+          <w:rFonts w:ascii="MTMI" w:eastAsia="MTSYN" w:hAnsi="MTMI" w:cs="MTMI"/>
+          <w:i/>
+          <w:iCs/>
+          <w:sz w:val="24"/>
+          <w:szCs w:val="24"/>
+        </w:rPr>
+        <w:t>t,M</w:t>
       </w:r>
       <w:r>
         <w:rPr>
@@ -5245,6 +5810,7 @@
         </w:rPr>
         <w:t>i</w:t>
       </w:r>
+      <w:proofErr w:type="spellEnd"/>
       <w:r>
         <w:rPr>
           <w:rFonts w:ascii="MTMI" w:eastAsia="MTSYN" w:hAnsi="MTMI" w:cs="MTMI"/>
@@ -5321,16 +5887,81 @@
           <w:szCs w:val="24"/>
         </w:rPr>
         <w:lastRenderedPageBreak/>
-        <w:t xml:space="preserve">This sigma_i(t) is the natural indirect effect, sigma_i(0) is the pure indirect effect, and sigma_i(1) is the total indirect effect. Essentially, </w:t>
-      </w:r>
+        <w:t xml:space="preserve">This </w:t>
+      </w:r>
+      <w:proofErr w:type="spellStart"/>
       <w:r>
         <w:rPr>
           <w:rFonts w:ascii="MTMI" w:eastAsia="MTSYN" w:hAnsi="MTMI" w:cs="MTMI"/>
           <w:sz w:val="24"/>
           <w:szCs w:val="24"/>
+        </w:rPr>
+        <w:t>sigma_i</w:t>
+      </w:r>
+      <w:proofErr w:type="spellEnd"/>
+      <w:r>
+        <w:rPr>
+          <w:rFonts w:ascii="MTMI" w:eastAsia="MTSYN" w:hAnsi="MTMI" w:cs="MTMI"/>
+          <w:sz w:val="24"/>
+          <w:szCs w:val="24"/>
+        </w:rPr>
+        <w:t xml:space="preserve">(t) is the natural indirect effect, </w:t>
+      </w:r>
+      <w:proofErr w:type="spellStart"/>
+      <w:r>
+        <w:rPr>
+          <w:rFonts w:ascii="MTMI" w:eastAsia="MTSYN" w:hAnsi="MTMI" w:cs="MTMI"/>
+          <w:sz w:val="24"/>
+          <w:szCs w:val="24"/>
+        </w:rPr>
+        <w:t>sigma_i</w:t>
+      </w:r>
+      <w:proofErr w:type="spellEnd"/>
+      <w:r>
+        <w:rPr>
+          <w:rFonts w:ascii="MTMI" w:eastAsia="MTSYN" w:hAnsi="MTMI" w:cs="MTMI"/>
+          <w:sz w:val="24"/>
+          <w:szCs w:val="24"/>
+        </w:rPr>
+        <w:t xml:space="preserve">(0) is the pure indirect effect, and </w:t>
+      </w:r>
+      <w:proofErr w:type="spellStart"/>
+      <w:r>
+        <w:rPr>
+          <w:rFonts w:ascii="MTMI" w:eastAsia="MTSYN" w:hAnsi="MTMI" w:cs="MTMI"/>
+          <w:sz w:val="24"/>
+          <w:szCs w:val="24"/>
+        </w:rPr>
+        <w:t>sigma_i</w:t>
+      </w:r>
+      <w:proofErr w:type="spellEnd"/>
+      <w:r>
+        <w:rPr>
+          <w:rFonts w:ascii="MTMI" w:eastAsia="MTSYN" w:hAnsi="MTMI" w:cs="MTMI"/>
+          <w:sz w:val="24"/>
+          <w:szCs w:val="24"/>
+        </w:rPr>
+        <w:t xml:space="preserve">(1) is the total indirect effect. Essentially, </w:t>
+      </w:r>
+      <w:proofErr w:type="spellStart"/>
+      <w:r>
+        <w:rPr>
+          <w:rFonts w:ascii="MTMI" w:eastAsia="MTSYN" w:hAnsi="MTMI" w:cs="MTMI"/>
+          <w:sz w:val="24"/>
+          <w:szCs w:val="24"/>
           <w:highlight w:val="yellow"/>
         </w:rPr>
-        <w:t>sigma_i(t) is the difference between the potential outcome given treatment status t, and our potential outcome if the treatment is the SAME, but with a mediator value that would result under the other treatment status. We can observe the first one… but the second one is by definition unobservable.</w:t>
+        <w:t>sigma_i</w:t>
+      </w:r>
+      <w:proofErr w:type="spellEnd"/>
+      <w:r>
+        <w:rPr>
+          <w:rFonts w:ascii="MTMI" w:eastAsia="MTSYN" w:hAnsi="MTMI" w:cs="MTMI"/>
+          <w:sz w:val="24"/>
+          <w:szCs w:val="24"/>
+          <w:highlight w:val="yellow"/>
+        </w:rPr>
+        <w:t>(t) is the difference between the potential outcome given treatment status t, and our potential outcome if the treatment is the SAME, but with a mediator value that would result under the other treatment status. We can observe the first one… but the second one is by definition unobservable.</w:t>
       </w:r>
     </w:p>
     <w:p>
@@ -5395,7 +6026,25 @@
           <w:szCs w:val="24"/>
           <w:highlight w:val="yellow"/>
         </w:rPr>
-        <w:t>Equation 3 is critical, because it shows how the TOTAL CAUSAL EFFECT is equawl to the SUM of our mediator effect under one treatment condition, and the natural direct effect under our OTHER treatment condition!</w:t>
+        <w:t xml:space="preserve">Equation 3 is critical, because it shows how the TOTAL CAUSAL EFFECT is </w:t>
+      </w:r>
+      <w:proofErr w:type="spellStart"/>
+      <w:r>
+        <w:rPr>
+          <w:sz w:val="24"/>
+          <w:szCs w:val="24"/>
+          <w:highlight w:val="yellow"/>
+        </w:rPr>
+        <w:t>equawl</w:t>
+      </w:r>
+      <w:proofErr w:type="spellEnd"/>
+      <w:r>
+        <w:rPr>
+          <w:sz w:val="24"/>
+          <w:szCs w:val="24"/>
+          <w:highlight w:val="yellow"/>
+        </w:rPr>
+        <w:t xml:space="preserve"> to the SUM of our mediator effect under one treatment condition, and the natural direct effect under our OTHER treatment condition!</w:t>
       </w:r>
       <w:r>
         <w:rPr>
@@ -5495,7 +6144,23 @@
           <w:sz w:val="24"/>
           <w:szCs w:val="24"/>
         </w:rPr>
-        <w:t>Second element, Our outcomes given treatment prime and a mediator are independent of our mediator (based on a treatment) GIVEN that Ti = treatment and Xi = x.</w:t>
+        <w:t xml:space="preserve">Second element, Our outcomes given treatment prime and a mediator are independent of our mediator (based on a treatment) GIVEN that </w:t>
+      </w:r>
+      <w:proofErr w:type="spellStart"/>
+      <w:r>
+        <w:rPr>
+          <w:sz w:val="24"/>
+          <w:szCs w:val="24"/>
+        </w:rPr>
+        <w:t>Ti</w:t>
+      </w:r>
+      <w:proofErr w:type="spellEnd"/>
+      <w:r>
+        <w:rPr>
+          <w:sz w:val="24"/>
+          <w:szCs w:val="24"/>
+        </w:rPr>
+        <w:t xml:space="preserve"> = treatment and Xi = x.</w:t>
       </w:r>
     </w:p>
     <w:p>
@@ -5516,7 +6181,23 @@
           <w:szCs w:val="24"/>
         </w:rPr>
         <w:lastRenderedPageBreak/>
-        <w:t xml:space="preserve">For all treatment t,t’= 0,1 and all x contained within sample space of pre-treatment covariates. Note that probability of treatment given x is greater than 0, and </w:t>
+        <w:t xml:space="preserve">For all treatment </w:t>
+      </w:r>
+      <w:proofErr w:type="spellStart"/>
+      <w:r>
+        <w:rPr>
+          <w:sz w:val="24"/>
+          <w:szCs w:val="24"/>
+        </w:rPr>
+        <w:t>t,t</w:t>
+      </w:r>
+      <w:proofErr w:type="spellEnd"/>
+      <w:r>
+        <w:rPr>
+          <w:sz w:val="24"/>
+          <w:szCs w:val="24"/>
+        </w:rPr>
+        <w:t xml:space="preserve">’= 0,1 and all x contained within sample space of pre-treatment covariates. Note that probability of treatment given x is greater than 0, and </w:t>
       </w:r>
       <w:r>
         <w:rPr>
@@ -5783,7 +6464,23 @@
           <w:sz w:val="24"/>
           <w:szCs w:val="24"/>
         </w:rPr>
-        <w:t>This identification result does NOT hold under standard sequential ignorability assumption! Also, we must condition on the post-treatment counfounders Zi as well as the pretreatment covariates Xi. This limitation matters because you can’t assume the absence of post-treatment confounders based on the experimental setup. You can address this by conditioning on the pre-treatment variables alone in some cases!</w:t>
+        <w:t xml:space="preserve">This identification result does NOT hold under standard sequential ignorability assumption! Also, we must condition on the post-treatment </w:t>
+      </w:r>
+      <w:proofErr w:type="spellStart"/>
+      <w:r>
+        <w:rPr>
+          <w:sz w:val="24"/>
+          <w:szCs w:val="24"/>
+        </w:rPr>
+        <w:t>counfounders</w:t>
+      </w:r>
+      <w:proofErr w:type="spellEnd"/>
+      <w:r>
+        <w:rPr>
+          <w:sz w:val="24"/>
+          <w:szCs w:val="24"/>
+        </w:rPr>
+        <w:t xml:space="preserve"> Zi as well as the pretreatment covariates Xi. This limitation matters because you can’t assume the absence of post-treatment confounders based on the experimental setup. You can address this by conditioning on the pre-treatment variables alone in some cases!</w:t>
       </w:r>
     </w:p>
     <w:p>
@@ -6056,7 +6753,39 @@
           <w:sz w:val="24"/>
           <w:szCs w:val="24"/>
         </w:rPr>
-        <w:t>Connecting our parametric and non-parametric identification w/ each other, we find that the ACME equals the product of two terms representing the average effect of Ti on Mi and that of Mi on Yi (holding Ti at t), respectively!</w:t>
+        <w:t xml:space="preserve">Connecting our parametric and non-parametric identification w/ each other, we find that the ACME equals the product of two terms representing the average effect of </w:t>
+      </w:r>
+      <w:proofErr w:type="spellStart"/>
+      <w:r>
+        <w:rPr>
+          <w:sz w:val="24"/>
+          <w:szCs w:val="24"/>
+        </w:rPr>
+        <w:t>Ti</w:t>
+      </w:r>
+      <w:proofErr w:type="spellEnd"/>
+      <w:r>
+        <w:rPr>
+          <w:sz w:val="24"/>
+          <w:szCs w:val="24"/>
+        </w:rPr>
+        <w:t xml:space="preserve"> on Mi and that of Mi on Yi (holding </w:t>
+      </w:r>
+      <w:proofErr w:type="spellStart"/>
+      <w:r>
+        <w:rPr>
+          <w:sz w:val="24"/>
+          <w:szCs w:val="24"/>
+        </w:rPr>
+        <w:t>Ti</w:t>
+      </w:r>
+      <w:proofErr w:type="spellEnd"/>
+      <w:r>
+        <w:rPr>
+          <w:sz w:val="24"/>
+          <w:szCs w:val="24"/>
+        </w:rPr>
+        <w:t xml:space="preserve"> at t), respectively!</w:t>
       </w:r>
     </w:p>
     <w:p>
@@ -6127,7 +6856,39 @@
           <w:szCs w:val="24"/>
         </w:rPr>
         <w:tab/>
-        <w:t>Natural direct and total effects, standard errors, can be obtained via regressions of Yi on Ti and Mi, and Yi on Ti (equation 13 and 11 respectively).</w:t>
+        <w:t xml:space="preserve">Natural direct and total effects, standard errors, can be obtained via regressions of Yi on </w:t>
+      </w:r>
+      <w:proofErr w:type="spellStart"/>
+      <w:r>
+        <w:rPr>
+          <w:sz w:val="24"/>
+          <w:szCs w:val="24"/>
+        </w:rPr>
+        <w:t>Ti</w:t>
+      </w:r>
+      <w:proofErr w:type="spellEnd"/>
+      <w:r>
+        <w:rPr>
+          <w:sz w:val="24"/>
+          <w:szCs w:val="24"/>
+        </w:rPr>
+        <w:t xml:space="preserve"> and Mi, and Yi on </w:t>
+      </w:r>
+      <w:proofErr w:type="spellStart"/>
+      <w:r>
+        <w:rPr>
+          <w:sz w:val="24"/>
+          <w:szCs w:val="24"/>
+        </w:rPr>
+        <w:t>Ti</w:t>
+      </w:r>
+      <w:proofErr w:type="spellEnd"/>
+      <w:r>
+        <w:rPr>
+          <w:sz w:val="24"/>
+          <w:szCs w:val="24"/>
+        </w:rPr>
+        <w:t xml:space="preserve"> (equation 13 and 11 respectively).</w:t>
       </w:r>
     </w:p>
     <w:p>
@@ -6251,7 +7012,23 @@
           <w:szCs w:val="24"/>
         </w:rPr>
         <w:tab/>
-        <w:t xml:space="preserve">Finally, can nonparametrically model our distribution for our mediator when it is not discrete as well. This uses a Monte Carlo draw of our mediator Mi from it’s predicted distribution based on the fitted model (see </w:t>
+        <w:t xml:space="preserve">Finally, can nonparametrically model our distribution for our mediator when it is not discrete as well. This uses a Monte Carlo draw of our mediator Mi from </w:t>
+      </w:r>
+      <w:proofErr w:type="spellStart"/>
+      <w:r>
+        <w:rPr>
+          <w:sz w:val="24"/>
+          <w:szCs w:val="24"/>
+        </w:rPr>
+        <w:t>it’s</w:t>
+      </w:r>
+      <w:proofErr w:type="spellEnd"/>
+      <w:r>
+        <w:rPr>
+          <w:sz w:val="24"/>
+          <w:szCs w:val="24"/>
+        </w:rPr>
+        <w:t xml:space="preserve"> predicted distribution based on the fitted model (see </w:t>
       </w:r>
       <w:r>
         <w:rPr>
@@ -6325,7 +7102,23 @@
           <w:szCs w:val="24"/>
         </w:rPr>
         <w:lastRenderedPageBreak/>
-        <w:t>Small scale monte-carlo experiment to investigate the performance of our estimators in equations 18 and 19, and our variance estimator in theorem 3.</w:t>
+        <w:t>Small scale monte-</w:t>
+      </w:r>
+      <w:proofErr w:type="spellStart"/>
+      <w:r>
+        <w:rPr>
+          <w:sz w:val="24"/>
+          <w:szCs w:val="24"/>
+        </w:rPr>
+        <w:t>carlo</w:t>
+      </w:r>
+      <w:proofErr w:type="spellEnd"/>
+      <w:r>
+        <w:rPr>
+          <w:sz w:val="24"/>
+          <w:szCs w:val="24"/>
+        </w:rPr>
+        <w:t xml:space="preserve"> experiment to investigate the performance of our estimators in equations 18 and 19, and our variance estimator in theorem 3.</w:t>
       </w:r>
     </w:p>
     <w:p>
@@ -6500,7 +7293,23 @@
           <w:szCs w:val="24"/>
         </w:rPr>
         <w:tab/>
-        <w:t>Additionally, our parameter p, can be defined/interpreted as the magnitude of an unobserved confounder (which is kinda the point!). Thus, the amount or influence of unobserved pre-treatment confounders can be calculated as coefficients of determination. These represent the proportion of previously unexplained variance that becomes explained by any unobserved confounders accounted for.</w:t>
+        <w:t xml:space="preserve">Additionally, our parameter p, can be defined/interpreted as the magnitude of an unobserved confounder (which is </w:t>
+      </w:r>
+      <w:proofErr w:type="spellStart"/>
+      <w:r>
+        <w:rPr>
+          <w:sz w:val="24"/>
+          <w:szCs w:val="24"/>
+        </w:rPr>
+        <w:t>kinda</w:t>
+      </w:r>
+      <w:proofErr w:type="spellEnd"/>
+      <w:r>
+        <w:rPr>
+          <w:sz w:val="24"/>
+          <w:szCs w:val="24"/>
+        </w:rPr>
+        <w:t xml:space="preserve"> the point!). Thus, the amount or influence of unobserved pre-treatment confounders can be calculated as coefficients of determination. These represent the proportion of previously unexplained variance that becomes explained by any unobserved confounders accounted for.</w:t>
       </w:r>
     </w:p>
     <w:p>
@@ -6544,7 +7353,23 @@
           <w:sz w:val="24"/>
           <w:szCs w:val="24"/>
         </w:rPr>
-        <w:t>Finds that the estimated ACME under free speech condition (delta 0) is larger than the effect under public order condition (delta 1) for both parametric and nonparametric estimators. The 95% CI for nonparmetric estimation of public order effect includes zero! Fail to reject the H</w:t>
+        <w:t xml:space="preserve">Finds that the estimated ACME under free speech condition (delta 0) is larger than the effect under public order condition (delta 1) for both parametric and nonparametric estimators. The 95% CI for </w:t>
+      </w:r>
+      <w:proofErr w:type="spellStart"/>
+      <w:r>
+        <w:rPr>
+          <w:sz w:val="24"/>
+          <w:szCs w:val="24"/>
+        </w:rPr>
+        <w:t>nonparmetric</w:t>
+      </w:r>
+      <w:proofErr w:type="spellEnd"/>
+      <w:r>
+        <w:rPr>
+          <w:sz w:val="24"/>
+          <w:szCs w:val="24"/>
+        </w:rPr>
+        <w:t xml:space="preserve"> estimation of public order effect includes zero! Fail to reject the H</w:t>
       </w:r>
       <w:r>
         <w:rPr>
@@ -7103,7 +7928,25 @@
           <w:szCs w:val="24"/>
           <w:highlight w:val="yellow"/>
         </w:rPr>
-        <w:t>(LSEM; e.g., Baron &amp; Kenny, 1986; Hyman, 1955; James, Mulaik, &amp; Brett, 1982; Judd &amp; Kenny, 1981; MacKinnon, 2008; MacKinnon &amp; Dwyer, 1993).</w:t>
+        <w:t xml:space="preserve">(LSEM; e.g., Baron &amp; Kenny, 1986; Hyman, 1955; James, </w:t>
+      </w:r>
+      <w:proofErr w:type="spellStart"/>
+      <w:r>
+        <w:rPr>
+          <w:sz w:val="24"/>
+          <w:szCs w:val="24"/>
+          <w:highlight w:val="yellow"/>
+        </w:rPr>
+        <w:t>Mulaik</w:t>
+      </w:r>
+      <w:proofErr w:type="spellEnd"/>
+      <w:r>
+        <w:rPr>
+          <w:sz w:val="24"/>
+          <w:szCs w:val="24"/>
+          <w:highlight w:val="yellow"/>
+        </w:rPr>
+        <w:t>, &amp; Brett, 1982; Judd &amp; Kenny, 1981; MacKinnon, 2008; MacKinnon &amp; Dwyer, 1993).</w:t>
       </w:r>
       <w:r>
         <w:rPr>
@@ -7212,7 +8055,23 @@
           <w:sz w:val="24"/>
           <w:szCs w:val="24"/>
         </w:rPr>
-        <w:t>Including logit and probit models, for discrete mediators and outcomes as well as non- or semiparametric models.</w:t>
+        <w:t xml:space="preserve">Including logit and </w:t>
+      </w:r>
+      <w:proofErr w:type="spellStart"/>
+      <w:r>
+        <w:rPr>
+          <w:sz w:val="24"/>
+          <w:szCs w:val="24"/>
+        </w:rPr>
+        <w:t>probit</w:t>
+      </w:r>
+      <w:proofErr w:type="spellEnd"/>
+      <w:r>
+        <w:rPr>
+          <w:sz w:val="24"/>
+          <w:szCs w:val="24"/>
+        </w:rPr>
+        <w:t xml:space="preserve"> models, for discrete mediators and outcomes as well as non- or semiparametric models.</w:t>
       </w:r>
     </w:p>
     <w:p>
@@ -7919,7 +8778,23 @@
           <w:sz w:val="24"/>
           <w:szCs w:val="24"/>
         </w:rPr>
-        <w:t>= 1 if worker i participated in program, = 0 otherwise</w:t>
+        <w:t xml:space="preserve">= 1 if worker </w:t>
+      </w:r>
+      <w:proofErr w:type="spellStart"/>
+      <w:r>
+        <w:rPr>
+          <w:sz w:val="24"/>
+          <w:szCs w:val="24"/>
+        </w:rPr>
+        <w:t>i</w:t>
+      </w:r>
+      <w:proofErr w:type="spellEnd"/>
+      <w:r>
+        <w:rPr>
+          <w:sz w:val="24"/>
+          <w:szCs w:val="24"/>
+        </w:rPr>
+        <w:t xml:space="preserve"> participated in program, = 0 otherwise</w:t>
       </w:r>
     </w:p>
     <w:p>
@@ -8089,7 +8964,15 @@
           <w:sz w:val="24"/>
           <w:szCs w:val="24"/>
         </w:rPr>
-        <w:t>(T</w:t>
+        <w:t>(</w:t>
+      </w:r>
+      <w:proofErr w:type="spellStart"/>
+      <w:r>
+        <w:rPr>
+          <w:sz w:val="24"/>
+          <w:szCs w:val="24"/>
+        </w:rPr>
+        <w:t>T</w:t>
       </w:r>
       <w:r>
         <w:rPr>
@@ -8107,13 +8990,23 @@
         </w:rPr>
         <w:softHyphen/>
       </w:r>
-      <w:r>
-        <w:rPr>
-          <w:sz w:val="24"/>
-          <w:szCs w:val="24"/>
-        </w:rPr>
-        <w:t>) for all i</w:t>
-      </w:r>
+      <w:proofErr w:type="spellEnd"/>
+      <w:r>
+        <w:rPr>
+          <w:sz w:val="24"/>
+          <w:szCs w:val="24"/>
+        </w:rPr>
+        <w:t xml:space="preserve">) for all </w:t>
+      </w:r>
+      <w:proofErr w:type="spellStart"/>
+      <w:r>
+        <w:rPr>
+          <w:sz w:val="24"/>
+          <w:szCs w:val="24"/>
+        </w:rPr>
+        <w:t>i</w:t>
+      </w:r>
+      <w:proofErr w:type="spellEnd"/>
     </w:p>
     <w:p>
       <w:pPr>
@@ -8297,7 +9190,16 @@
           <w:szCs w:val="24"/>
           <w:highlight w:val="yellow"/>
         </w:rPr>
-        <w:t>If our treatment is randomized (like in JOBS II), then T</w:t>
+        <w:t xml:space="preserve">If our treatment is randomized (like in JOBS II), then </w:t>
+      </w:r>
+      <w:proofErr w:type="spellStart"/>
+      <w:r>
+        <w:rPr>
+          <w:sz w:val="24"/>
+          <w:szCs w:val="24"/>
+          <w:highlight w:val="yellow"/>
+        </w:rPr>
+        <w:t>T</w:t>
       </w:r>
       <w:r>
         <w:rPr>
@@ -8308,6 +9210,7 @@
         </w:rPr>
         <w:t>i</w:t>
       </w:r>
+      <w:proofErr w:type="spellEnd"/>
       <w:r>
         <w:rPr>
           <w:sz w:val="24"/>
@@ -8414,7 +9317,55 @@
           <w:sz w:val="24"/>
           <w:szCs w:val="24"/>
         </w:rPr>
-        <w:t>This assumption is apparent as the potential values of Yi are written as a function of Ti, which does not depend on Tj for i is not equal to j.</w:t>
+        <w:t xml:space="preserve">This assumption is apparent as the potential values of Yi are written as a function of </w:t>
+      </w:r>
+      <w:proofErr w:type="spellStart"/>
+      <w:r>
+        <w:rPr>
+          <w:sz w:val="24"/>
+          <w:szCs w:val="24"/>
+        </w:rPr>
+        <w:t>Ti</w:t>
+      </w:r>
+      <w:proofErr w:type="spellEnd"/>
+      <w:r>
+        <w:rPr>
+          <w:sz w:val="24"/>
+          <w:szCs w:val="24"/>
+        </w:rPr>
+        <w:t xml:space="preserve">, which does not depend on </w:t>
+      </w:r>
+      <w:proofErr w:type="spellStart"/>
+      <w:r>
+        <w:rPr>
+          <w:sz w:val="24"/>
+          <w:szCs w:val="24"/>
+        </w:rPr>
+        <w:t>Tj</w:t>
+      </w:r>
+      <w:proofErr w:type="spellEnd"/>
+      <w:r>
+        <w:rPr>
+          <w:sz w:val="24"/>
+          <w:szCs w:val="24"/>
+        </w:rPr>
+        <w:t xml:space="preserve"> for </w:t>
+      </w:r>
+      <w:proofErr w:type="spellStart"/>
+      <w:r>
+        <w:rPr>
+          <w:sz w:val="24"/>
+          <w:szCs w:val="24"/>
+        </w:rPr>
+        <w:t>i</w:t>
+      </w:r>
+      <w:proofErr w:type="spellEnd"/>
+      <w:r>
+        <w:rPr>
+          <w:sz w:val="24"/>
+          <w:szCs w:val="24"/>
+        </w:rPr>
+        <w:t xml:space="preserve"> is not equal to j.</w:t>
       </w:r>
     </w:p>
     <w:p>
@@ -8513,12 +9464,21 @@
           <w:szCs w:val="24"/>
         </w:rPr>
       </w:pPr>
-      <w:r>
-        <w:rPr>
-          <w:sz w:val="24"/>
-          <w:szCs w:val="24"/>
-        </w:rPr>
-        <w:t>Lets say we are interested in the mediating effect of job training program on depression</w:t>
+      <w:proofErr w:type="spellStart"/>
+      <w:r>
+        <w:rPr>
+          <w:sz w:val="24"/>
+          <w:szCs w:val="24"/>
+        </w:rPr>
+        <w:t>Lets</w:t>
+      </w:r>
+      <w:proofErr w:type="spellEnd"/>
+      <w:r>
+        <w:rPr>
+          <w:sz w:val="24"/>
+          <w:szCs w:val="24"/>
+        </w:rPr>
+        <w:t xml:space="preserve"> say we are interested in the mediating effect of job training program on depression</w:t>
       </w:r>
     </w:p>
     <w:p>
@@ -8713,7 +9673,15 @@
           <w:sz w:val="24"/>
           <w:szCs w:val="24"/>
         </w:rPr>
-        <w:t>(T</w:t>
+        <w:t>(</w:t>
+      </w:r>
+      <w:proofErr w:type="spellStart"/>
+      <w:r>
+        <w:rPr>
+          <w:sz w:val="24"/>
+          <w:szCs w:val="24"/>
+        </w:rPr>
+        <w:t>T</w:t>
       </w:r>
       <w:r>
         <w:rPr>
@@ -8723,12 +9691,29 @@
         </w:rPr>
         <w:t>i</w:t>
       </w:r>
-      <w:r>
-        <w:rPr>
-          <w:sz w:val="24"/>
-          <w:szCs w:val="24"/>
-        </w:rPr>
-        <w:t>), if worker i participates in the program, we will observe M</w:t>
+      <w:proofErr w:type="spellEnd"/>
+      <w:r>
+        <w:rPr>
+          <w:sz w:val="24"/>
+          <w:szCs w:val="24"/>
+        </w:rPr>
+        <w:t xml:space="preserve">), if worker </w:t>
+      </w:r>
+      <w:proofErr w:type="spellStart"/>
+      <w:r>
+        <w:rPr>
+          <w:sz w:val="24"/>
+          <w:szCs w:val="24"/>
+        </w:rPr>
+        <w:t>i</w:t>
+      </w:r>
+      <w:proofErr w:type="spellEnd"/>
+      <w:r>
+        <w:rPr>
+          <w:sz w:val="24"/>
+          <w:szCs w:val="24"/>
+        </w:rPr>
+        <w:t xml:space="preserve"> participates in the program, we will observe M</w:t>
       </w:r>
       <w:r>
         <w:rPr>
@@ -8813,7 +9798,23 @@
           <w:sz w:val="24"/>
           <w:szCs w:val="24"/>
         </w:rPr>
-        <w:t>(t,m) is the potential outcome that happens if the treatment and mediating variables equal t and m respectively!</w:t>
+        <w:t>(</w:t>
+      </w:r>
+      <w:proofErr w:type="spellStart"/>
+      <w:r>
+        <w:rPr>
+          <w:sz w:val="24"/>
+          <w:szCs w:val="24"/>
+        </w:rPr>
+        <w:t>t,m</w:t>
+      </w:r>
+      <w:proofErr w:type="spellEnd"/>
+      <w:r>
+        <w:rPr>
+          <w:sz w:val="24"/>
+          <w:szCs w:val="24"/>
+        </w:rPr>
+        <w:t>) is the potential outcome that happens if the treatment and mediating variables equal t and m respectively!</w:t>
       </w:r>
     </w:p>
     <w:p>
@@ -8848,7 +9849,23 @@
           <w:sz w:val="24"/>
           <w:szCs w:val="24"/>
         </w:rPr>
-        <w:t>(1 , 1.5) is the degree of depression symptoms that are observed if worker i participates in the training program and has a job search self-efficacy score of 1.5!</w:t>
+        <w:t xml:space="preserve">(1 , 1.5) is the degree of depression symptoms that are observed if worker </w:t>
+      </w:r>
+      <w:proofErr w:type="spellStart"/>
+      <w:r>
+        <w:rPr>
+          <w:sz w:val="24"/>
+          <w:szCs w:val="24"/>
+        </w:rPr>
+        <w:t>i</w:t>
+      </w:r>
+      <w:proofErr w:type="spellEnd"/>
+      <w:r>
+        <w:rPr>
+          <w:sz w:val="24"/>
+          <w:szCs w:val="24"/>
+        </w:rPr>
+        <w:t xml:space="preserve"> participates in the training program and has a job search self-efficacy score of 1.5!</w:t>
       </w:r>
     </w:p>
     <w:p>
@@ -8898,7 +9915,15 @@
           <w:sz w:val="24"/>
           <w:szCs w:val="24"/>
         </w:rPr>
-        <w:t xml:space="preserve"> (T</w:t>
+        <w:t xml:space="preserve"> (</w:t>
+      </w:r>
+      <w:proofErr w:type="spellStart"/>
+      <w:r>
+        <w:rPr>
+          <w:sz w:val="24"/>
+          <w:szCs w:val="24"/>
+        </w:rPr>
+        <w:t>T</w:t>
       </w:r>
       <w:r>
         <w:rPr>
@@ -8908,6 +9933,7 @@
         </w:rPr>
         <w:t>i</w:t>
       </w:r>
+      <w:proofErr w:type="spellEnd"/>
       <w:r>
         <w:rPr>
           <w:sz w:val="24"/>
@@ -8928,7 +9954,15 @@
           <w:sz w:val="24"/>
           <w:szCs w:val="24"/>
         </w:rPr>
-        <w:t>(T</w:t>
+        <w:t>(</w:t>
+      </w:r>
+      <w:proofErr w:type="spellStart"/>
+      <w:r>
+        <w:rPr>
+          <w:sz w:val="24"/>
+          <w:szCs w:val="24"/>
+        </w:rPr>
+        <w:t>T</w:t>
       </w:r>
       <w:r>
         <w:rPr>
@@ -8938,6 +9972,7 @@
         </w:rPr>
         <w:t>i</w:t>
       </w:r>
+      <w:proofErr w:type="spellEnd"/>
       <w:r>
         <w:rPr>
           <w:sz w:val="24"/>
@@ -9001,7 +10036,25 @@
           <w:szCs w:val="28"/>
           <w:highlight w:val="yellow"/>
         </w:rPr>
-        <w:t>We can define causal mediation effects for each unit i, as follows</w:t>
+        <w:t xml:space="preserve">We can define causal mediation effects for each unit </w:t>
+      </w:r>
+      <w:proofErr w:type="spellStart"/>
+      <w:r>
+        <w:rPr>
+          <w:sz w:val="28"/>
+          <w:szCs w:val="28"/>
+          <w:highlight w:val="yellow"/>
+        </w:rPr>
+        <w:t>i</w:t>
+      </w:r>
+      <w:proofErr w:type="spellEnd"/>
+      <w:r>
+        <w:rPr>
+          <w:sz w:val="28"/>
+          <w:szCs w:val="28"/>
+          <w:highlight w:val="yellow"/>
+        </w:rPr>
+        <w:t>, as follows</w:t>
       </w:r>
     </w:p>
     <w:p>
@@ -9296,7 +10349,15 @@
           <w:sz w:val="24"/>
           <w:szCs w:val="24"/>
         </w:rPr>
-        <w:t>(t)) can be observed for any units with T</w:t>
+        <w:t xml:space="preserve">(t)) can be observed for any units with </w:t>
+      </w:r>
+      <w:proofErr w:type="spellStart"/>
+      <w:r>
+        <w:rPr>
+          <w:sz w:val="24"/>
+          <w:szCs w:val="24"/>
+        </w:rPr>
+        <w:t>T</w:t>
       </w:r>
       <w:r>
         <w:rPr>
@@ -9306,6 +10367,7 @@
         </w:rPr>
         <w:t>i</w:t>
       </w:r>
+      <w:proofErr w:type="spellEnd"/>
       <w:r>
         <w:rPr>
           <w:sz w:val="24"/>
@@ -9382,7 +10444,23 @@
           <w:sz w:val="24"/>
           <w:szCs w:val="24"/>
         </w:rPr>
-        <w:t>In the JOBS II study, d(1) represents the difference between two potential depression levels for worker i who participates in the training program</w:t>
+        <w:t xml:space="preserve">In the JOBS II study, d(1) represents the difference between two potential depression levels for worker </w:t>
+      </w:r>
+      <w:proofErr w:type="spellStart"/>
+      <w:r>
+        <w:rPr>
+          <w:sz w:val="24"/>
+          <w:szCs w:val="24"/>
+        </w:rPr>
+        <w:t>i</w:t>
+      </w:r>
+      <w:proofErr w:type="spellEnd"/>
+      <w:r>
+        <w:rPr>
+          <w:sz w:val="24"/>
+          <w:szCs w:val="24"/>
+        </w:rPr>
+        <w:t xml:space="preserve"> who participates in the training program</w:t>
       </w:r>
     </w:p>
     <w:p>
@@ -9462,7 +10540,23 @@
           <w:sz w:val="24"/>
           <w:szCs w:val="24"/>
         </w:rPr>
-        <w:t>(0)) represents the depression level that would result if worker i participates, but has the mediator value that would result under no participation (which is again, IMPOSSIBLE!)</w:t>
+        <w:t xml:space="preserve">(0)) represents the depression level that would result if worker </w:t>
+      </w:r>
+      <w:proofErr w:type="spellStart"/>
+      <w:r>
+        <w:rPr>
+          <w:sz w:val="24"/>
+          <w:szCs w:val="24"/>
+        </w:rPr>
+        <w:t>i</w:t>
+      </w:r>
+      <w:proofErr w:type="spellEnd"/>
+      <w:r>
+        <w:rPr>
+          <w:sz w:val="24"/>
+          <w:szCs w:val="24"/>
+        </w:rPr>
+        <w:t xml:space="preserve"> participates, but has the mediator value that would result under no participation (which is again, IMPOSSIBLE!)</w:t>
       </w:r>
       <w:r>
         <w:rPr>
@@ -9926,8 +11020,2240 @@
           <w:sz w:val="24"/>
           <w:szCs w:val="24"/>
         </w:rPr>
-        <w:t>It’s possible that the effects have opposite signs, and thus OFFSET each other, yielding a small average TOTAL effect. This is important because it implies that a policy can be improved by modifying it such that an effective mediator plays a larger role to increase it’s overall effectiveness.</w:t>
-      </w:r>
+        <w:t xml:space="preserve">It’s possible that the effects have opposite signs, and thus OFFSET each other, yielding a small average TOTAL effect. This is important because it implies that a policy can be improved by modifying it such that an effective mediator plays a larger role to increase </w:t>
+      </w:r>
+      <w:proofErr w:type="spellStart"/>
+      <w:r>
+        <w:rPr>
+          <w:sz w:val="24"/>
+          <w:szCs w:val="24"/>
+        </w:rPr>
+        <w:t>it’s</w:t>
+      </w:r>
+      <w:proofErr w:type="spellEnd"/>
+      <w:r>
+        <w:rPr>
+          <w:sz w:val="24"/>
+          <w:szCs w:val="24"/>
+        </w:rPr>
+        <w:t xml:space="preserve"> overall effectiveness.</w:t>
+      </w:r>
+    </w:p>
+    <w:p>
+      <w:pPr>
+        <w:rPr>
+          <w:sz w:val="24"/>
+          <w:szCs w:val="24"/>
+        </w:rPr>
+      </w:pPr>
+    </w:p>
+    <w:p>
+      <w:pPr>
+        <w:rPr>
+          <w:sz w:val="28"/>
+          <w:szCs w:val="28"/>
+        </w:rPr>
+      </w:pPr>
+      <w:r>
+        <w:rPr>
+          <w:sz w:val="28"/>
+          <w:szCs w:val="28"/>
+        </w:rPr>
+        <w:t>Sequential Ignorability Assumption</w:t>
+      </w:r>
+    </w:p>
+    <w:p>
+      <w:pPr>
+        <w:rPr>
+          <w:sz w:val="24"/>
+          <w:szCs w:val="24"/>
+        </w:rPr>
+      </w:pPr>
+      <w:r>
+        <w:rPr>
+          <w:sz w:val="24"/>
+          <w:szCs w:val="24"/>
+        </w:rPr>
+        <w:t>This is our main assumption, allowing us to make valid inferences about the causal mediation effects defined above.</w:t>
+      </w:r>
+    </w:p>
+    <w:p>
+      <w:pPr>
+        <w:pStyle w:val="ListParagraph"/>
+        <w:numPr>
+          <w:ilvl w:val="0"/>
+          <w:numId w:val="1"/>
+        </w:numPr>
+        <w:rPr>
+          <w:sz w:val="24"/>
+          <w:szCs w:val="24"/>
+        </w:rPr>
+      </w:pPr>
+      <w:r>
+        <w:rPr>
+          <w:sz w:val="24"/>
+          <w:szCs w:val="24"/>
+        </w:rPr>
+        <w:t>What assumptions are needed to give the average mediation effect a CAUSAL interpretation?</w:t>
+      </w:r>
+    </w:p>
+    <w:p>
+      <w:pPr>
+        <w:pStyle w:val="ListParagraph"/>
+        <w:numPr>
+          <w:ilvl w:val="1"/>
+          <w:numId w:val="1"/>
+        </w:numPr>
+        <w:rPr>
+          <w:sz w:val="24"/>
+          <w:szCs w:val="24"/>
+        </w:rPr>
+      </w:pPr>
+      <w:r>
+        <w:rPr>
+          <w:sz w:val="24"/>
+          <w:szCs w:val="24"/>
+        </w:rPr>
+        <w:t>Randomized experiments just need to assume no interference between units to estimate the average treatment without bias</w:t>
+      </w:r>
+    </w:p>
+    <w:p>
+      <w:pPr>
+        <w:pStyle w:val="ListParagraph"/>
+        <w:numPr>
+          <w:ilvl w:val="0"/>
+          <w:numId w:val="1"/>
+        </w:numPr>
+        <w:rPr>
+          <w:sz w:val="24"/>
+          <w:szCs w:val="24"/>
+        </w:rPr>
+      </w:pPr>
+      <w:r>
+        <w:rPr>
+          <w:sz w:val="24"/>
+          <w:szCs w:val="24"/>
+        </w:rPr>
+        <w:t>Causal mediation analysis requires an ADDITIONAL assumption!</w:t>
+      </w:r>
+    </w:p>
+    <w:p>
+      <w:pPr>
+        <w:pStyle w:val="ListParagraph"/>
+        <w:numPr>
+          <w:ilvl w:val="1"/>
+          <w:numId w:val="1"/>
+        </w:numPr>
+        <w:rPr>
+          <w:sz w:val="24"/>
+          <w:szCs w:val="24"/>
+        </w:rPr>
+      </w:pPr>
+      <w:r>
+        <w:rPr>
+          <w:sz w:val="24"/>
+          <w:szCs w:val="24"/>
+        </w:rPr>
+        <w:t>Let X</w:t>
+      </w:r>
+      <w:r>
+        <w:rPr>
+          <w:sz w:val="24"/>
+          <w:szCs w:val="24"/>
+          <w:vertAlign w:val="subscript"/>
+        </w:rPr>
+        <w:t>i</w:t>
+      </w:r>
+      <w:r>
+        <w:rPr>
+          <w:sz w:val="24"/>
+          <w:szCs w:val="24"/>
+        </w:rPr>
+        <w:t xml:space="preserve"> be a vector of the observed pretreatment confounders for unit </w:t>
+      </w:r>
+      <w:proofErr w:type="spellStart"/>
+      <w:r>
+        <w:rPr>
+          <w:sz w:val="24"/>
+          <w:szCs w:val="24"/>
+        </w:rPr>
+        <w:t>i</w:t>
+      </w:r>
+      <w:proofErr w:type="spellEnd"/>
+      <w:r>
+        <w:rPr>
+          <w:sz w:val="24"/>
+          <w:szCs w:val="24"/>
+        </w:rPr>
+        <w:t>, where chi denotes the support of the distribution of X</w:t>
+      </w:r>
+      <w:r>
+        <w:rPr>
+          <w:sz w:val="24"/>
+          <w:szCs w:val="24"/>
+          <w:vertAlign w:val="subscript"/>
+        </w:rPr>
+        <w:t>i</w:t>
+      </w:r>
+      <w:r>
+        <w:rPr>
+          <w:sz w:val="24"/>
+          <w:szCs w:val="24"/>
+        </w:rPr>
+        <w:t xml:space="preserve"> (the range of values X</w:t>
+      </w:r>
+      <w:r>
+        <w:rPr>
+          <w:sz w:val="24"/>
+          <w:szCs w:val="24"/>
+          <w:vertAlign w:val="subscript"/>
+        </w:rPr>
+        <w:t>i</w:t>
+      </w:r>
+      <w:r>
+        <w:rPr>
+          <w:sz w:val="24"/>
+          <w:szCs w:val="24"/>
+        </w:rPr>
+        <w:t xml:space="preserve"> can take on).</w:t>
+      </w:r>
+    </w:p>
+    <w:p>
+      <w:pPr>
+        <w:pStyle w:val="ListParagraph"/>
+        <w:numPr>
+          <w:ilvl w:val="1"/>
+          <w:numId w:val="1"/>
+        </w:numPr>
+        <w:rPr>
+          <w:sz w:val="24"/>
+          <w:szCs w:val="24"/>
+        </w:rPr>
+      </w:pPr>
+      <w:r>
+        <w:rPr>
+          <w:sz w:val="24"/>
+          <w:szCs w:val="24"/>
+        </w:rPr>
+        <w:t>In the JOBS II data, X</w:t>
+      </w:r>
+      <w:r>
+        <w:rPr>
+          <w:sz w:val="24"/>
+          <w:szCs w:val="24"/>
+          <w:vertAlign w:val="subscript"/>
+        </w:rPr>
+        <w:t xml:space="preserve">i </w:t>
+      </w:r>
+      <w:r>
+        <w:rPr>
+          <w:sz w:val="24"/>
+          <w:szCs w:val="24"/>
+        </w:rPr>
+        <w:t xml:space="preserve"> includes pretreatment depression, and demographic characteristics such as education, race, marital status, etc.</w:t>
+      </w:r>
+    </w:p>
+    <w:p>
+      <w:pPr>
+        <w:pStyle w:val="ListParagraph"/>
+        <w:numPr>
+          <w:ilvl w:val="0"/>
+          <w:numId w:val="1"/>
+        </w:numPr>
+        <w:rPr>
+          <w:sz w:val="24"/>
+          <w:szCs w:val="24"/>
+        </w:rPr>
+      </w:pPr>
+      <w:r>
+        <w:rPr>
+          <w:sz w:val="24"/>
+          <w:szCs w:val="24"/>
+        </w:rPr>
+        <w:t>Given these confounders, our assumption can be written as</w:t>
+      </w:r>
+    </w:p>
+    <w:p>
+      <w:pPr>
+        <w:pStyle w:val="ListParagraph"/>
+        <w:numPr>
+          <w:ilvl w:val="0"/>
+          <w:numId w:val="1"/>
+        </w:numPr>
+        <w:rPr>
+          <w:sz w:val="24"/>
+          <w:szCs w:val="24"/>
+        </w:rPr>
+      </w:pPr>
+      <w:r>
+        <w:rPr>
+          <w:noProof/>
+          <w:sz w:val="24"/>
+          <w:szCs w:val="24"/>
+        </w:rPr>
+        <w:lastRenderedPageBreak/>
+        <w:drawing>
+          <wp:inline distT="0" distB="0" distL="0" distR="0" wp14:anchorId="6C6EC316" wp14:editId="3757F480">
+            <wp:extent cx="4732020" cy="2026920"/>
+            <wp:effectExtent l="0" t="0" r="0" b="0"/>
+            <wp:docPr id="7" name="Picture 7"/>
+            <wp:cNvGraphicFramePr>
+              <a:graphicFrameLocks xmlns:a="http://schemas.openxmlformats.org/drawingml/2006/main" noChangeAspect="1"/>
+            </wp:cNvGraphicFramePr>
+            <a:graphic xmlns:a="http://schemas.openxmlformats.org/drawingml/2006/main">
+              <a:graphicData uri="http://schemas.openxmlformats.org/drawingml/2006/picture">
+                <pic:pic xmlns:pic="http://schemas.openxmlformats.org/drawingml/2006/picture">
+                  <pic:nvPicPr>
+                    <pic:cNvPr id="0" name="Picture 1"/>
+                    <pic:cNvPicPr>
+                      <a:picLocks noChangeAspect="1" noChangeArrowheads="1"/>
+                    </pic:cNvPicPr>
+                  </pic:nvPicPr>
+                  <pic:blipFill>
+                    <a:blip r:embed="rId15">
+                      <a:extLst>
+                        <a:ext uri="{28A0092B-C50C-407E-A947-70E740481C1C}">
+                          <a14:useLocalDpi xmlns:a14="http://schemas.microsoft.com/office/drawing/2010/main" val="0"/>
+                        </a:ext>
+                      </a:extLst>
+                    </a:blip>
+                    <a:srcRect/>
+                    <a:stretch>
+                      <a:fillRect/>
+                    </a:stretch>
+                  </pic:blipFill>
+                  <pic:spPr bwMode="auto">
+                    <a:xfrm>
+                      <a:off x="0" y="0"/>
+                      <a:ext cx="4732020" cy="2026920"/>
+                    </a:xfrm>
+                    <a:prstGeom prst="rect">
+                      <a:avLst/>
+                    </a:prstGeom>
+                    <a:noFill/>
+                    <a:ln>
+                      <a:noFill/>
+                    </a:ln>
+                  </pic:spPr>
+                </pic:pic>
+              </a:graphicData>
+            </a:graphic>
+          </wp:inline>
+        </w:drawing>
+      </w:r>
+    </w:p>
+    <w:p>
+      <w:pPr>
+        <w:pStyle w:val="ListParagraph"/>
+        <w:numPr>
+          <w:ilvl w:val="0"/>
+          <w:numId w:val="1"/>
+        </w:numPr>
+        <w:rPr>
+          <w:sz w:val="24"/>
+          <w:szCs w:val="24"/>
+        </w:rPr>
+      </w:pPr>
+      <w:r>
+        <w:rPr>
+          <w:sz w:val="24"/>
+          <w:szCs w:val="24"/>
+        </w:rPr>
+        <w:t>The main advantage of this assumption over other alternatives is the ease of interpretation!</w:t>
+      </w:r>
+    </w:p>
+    <w:p>
+      <w:pPr>
+        <w:pStyle w:val="ListParagraph"/>
+        <w:numPr>
+          <w:ilvl w:val="0"/>
+          <w:numId w:val="1"/>
+        </w:numPr>
+        <w:rPr>
+          <w:sz w:val="24"/>
+          <w:szCs w:val="24"/>
+        </w:rPr>
+      </w:pPr>
+      <w:r>
+        <w:rPr>
+          <w:sz w:val="24"/>
+          <w:szCs w:val="24"/>
+        </w:rPr>
+        <w:t>Assumption 1 is called sequential ignorability, because two ignorability assumptions are made sequentially</w:t>
+      </w:r>
+    </w:p>
+    <w:p>
+      <w:pPr>
+        <w:pStyle w:val="ListParagraph"/>
+        <w:numPr>
+          <w:ilvl w:val="1"/>
+          <w:numId w:val="1"/>
+        </w:numPr>
+        <w:rPr>
+          <w:sz w:val="24"/>
+          <w:szCs w:val="24"/>
+          <w:highlight w:val="yellow"/>
+        </w:rPr>
+      </w:pPr>
+      <w:r>
+        <w:rPr>
+          <w:sz w:val="24"/>
+          <w:szCs w:val="24"/>
+          <w:highlight w:val="yellow"/>
+        </w:rPr>
+        <w:t xml:space="preserve">First, given the </w:t>
+      </w:r>
+      <w:r>
+        <w:rPr>
+          <w:sz w:val="24"/>
+          <w:szCs w:val="24"/>
+          <w:highlight w:val="yellow"/>
+        </w:rPr>
+        <w:t>observed pretreatment confounders, the treatment assignment is assumed to be ignorable, that is, statistically independent of potential outcomes and potential mediators.</w:t>
+      </w:r>
+    </w:p>
+    <w:p>
+      <w:pPr>
+        <w:pStyle w:val="ListParagraph"/>
+        <w:numPr>
+          <w:ilvl w:val="2"/>
+          <w:numId w:val="1"/>
+        </w:numPr>
+        <w:rPr>
+          <w:sz w:val="24"/>
+          <w:szCs w:val="24"/>
+        </w:rPr>
+      </w:pPr>
+      <w:r>
+        <w:rPr>
+          <w:sz w:val="24"/>
+          <w:szCs w:val="24"/>
+        </w:rPr>
+        <w:t>In the JOBS II study, this assumption is satisfied because workers were randomly assigned to the treatment and control groups</w:t>
+      </w:r>
+    </w:p>
+    <w:p>
+      <w:pPr>
+        <w:pStyle w:val="ListParagraph"/>
+        <w:numPr>
+          <w:ilvl w:val="2"/>
+          <w:numId w:val="1"/>
+        </w:numPr>
+        <w:rPr>
+          <w:sz w:val="24"/>
+          <w:szCs w:val="24"/>
+        </w:rPr>
+      </w:pPr>
+      <w:r>
+        <w:rPr>
+          <w:sz w:val="24"/>
+          <w:szCs w:val="24"/>
+        </w:rPr>
+        <w:t>It would not be satisfied in any studies where the subjects may self-select into the treatment group!</w:t>
+      </w:r>
+    </w:p>
+    <w:p>
+      <w:pPr>
+        <w:pStyle w:val="ListParagraph"/>
+        <w:numPr>
+          <w:ilvl w:val="2"/>
+          <w:numId w:val="1"/>
+        </w:numPr>
+        <w:rPr>
+          <w:sz w:val="24"/>
+          <w:szCs w:val="24"/>
+        </w:rPr>
+      </w:pPr>
+      <w:r>
+        <w:rPr>
+          <w:sz w:val="24"/>
+          <w:szCs w:val="24"/>
+        </w:rPr>
+        <w:t>Obtaining as many pretreatment confounders as possible helps improve the credibility of the ignorability of treatment assignment</w:t>
+      </w:r>
+    </w:p>
+    <w:p>
+      <w:pPr>
+        <w:pStyle w:val="ListParagraph"/>
+        <w:numPr>
+          <w:ilvl w:val="1"/>
+          <w:numId w:val="1"/>
+        </w:numPr>
+        <w:rPr>
+          <w:sz w:val="24"/>
+          <w:szCs w:val="24"/>
+          <w:highlight w:val="yellow"/>
+        </w:rPr>
+      </w:pPr>
+      <w:commentRangeStart w:id="0"/>
+      <w:r>
+        <w:rPr>
+          <w:sz w:val="24"/>
+          <w:szCs w:val="24"/>
+          <w:highlight w:val="yellow"/>
+        </w:rPr>
+        <w:t>The second part states that the mediator is ignorable given the observed treatment and pretreatment confounders. That is, the second part of the sequential ignorability assumption is made conditional on the observed value of the ignorable treatment and the observed pretreatment confounders.</w:t>
+      </w:r>
+      <w:commentRangeEnd w:id="0"/>
+      <w:r>
+        <w:rPr>
+          <w:rStyle w:val="CommentReference"/>
+        </w:rPr>
+        <w:commentReference w:id="0"/>
+      </w:r>
+    </w:p>
+    <w:p>
+      <w:pPr>
+        <w:pStyle w:val="ListParagraph"/>
+        <w:numPr>
+          <w:ilvl w:val="2"/>
+          <w:numId w:val="1"/>
+        </w:numPr>
+        <w:rPr>
+          <w:sz w:val="24"/>
+          <w:szCs w:val="24"/>
+        </w:rPr>
+      </w:pPr>
+      <w:r>
+        <w:rPr>
+          <w:sz w:val="24"/>
+          <w:szCs w:val="24"/>
+        </w:rPr>
+        <w:t>The ignorability of the mediator may NOT hold even in some randomized experiments!</w:t>
+      </w:r>
+    </w:p>
+    <w:p>
+      <w:pPr>
+        <w:pStyle w:val="ListParagraph"/>
+        <w:numPr>
+          <w:ilvl w:val="2"/>
+          <w:numId w:val="1"/>
+        </w:numPr>
+        <w:rPr>
+          <w:sz w:val="24"/>
+          <w:szCs w:val="24"/>
+        </w:rPr>
+      </w:pPr>
+      <w:r>
+        <w:rPr>
+          <w:sz w:val="24"/>
+          <w:szCs w:val="24"/>
+        </w:rPr>
+        <w:t>In the JOBS II study, the randomization of the treatment assignment does NOT justify this second ignorability assumption, because the post-treatment level of workers job search self-efficacy is NOT randomly assigned by the researchers.</w:t>
+      </w:r>
+    </w:p>
+    <w:p>
+      <w:pPr>
+        <w:pStyle w:val="ListParagraph"/>
+        <w:numPr>
+          <w:ilvl w:val="2"/>
+          <w:numId w:val="1"/>
+        </w:numPr>
+        <w:rPr>
+          <w:sz w:val="24"/>
+          <w:szCs w:val="24"/>
+          <w:highlight w:val="yellow"/>
+        </w:rPr>
+      </w:pPr>
+      <w:r>
+        <w:rPr>
+          <w:sz w:val="24"/>
+          <w:szCs w:val="24"/>
+          <w:highlight w:val="yellow"/>
+        </w:rPr>
+        <w:t>In other words, the ignorability of the mediator implies that for workers with the same treatment status and pre-treatment characteristics, the mediator can be regarded AS IF it were randomized</w:t>
+      </w:r>
+    </w:p>
+    <w:p>
+      <w:pPr>
+        <w:pStyle w:val="ListParagraph"/>
+        <w:numPr>
+          <w:ilvl w:val="1"/>
+          <w:numId w:val="1"/>
+        </w:numPr>
+        <w:rPr>
+          <w:sz w:val="24"/>
+          <w:szCs w:val="24"/>
+        </w:rPr>
+      </w:pPr>
+      <w:r>
+        <w:rPr>
+          <w:sz w:val="24"/>
+          <w:szCs w:val="24"/>
+        </w:rPr>
+        <w:t>This second stage is a STRONG assumption</w:t>
+      </w:r>
+      <w:r>
+        <w:rPr>
+          <w:sz w:val="24"/>
+          <w:szCs w:val="24"/>
+        </w:rPr>
+        <w:t xml:space="preserve"> and should not be made lightly</w:t>
+      </w:r>
+    </w:p>
+    <w:p>
+      <w:pPr>
+        <w:pStyle w:val="ListParagraph"/>
+        <w:numPr>
+          <w:ilvl w:val="2"/>
+          <w:numId w:val="1"/>
+        </w:numPr>
+        <w:rPr>
+          <w:sz w:val="24"/>
+          <w:szCs w:val="24"/>
+        </w:rPr>
+      </w:pPr>
+      <w:r>
+        <w:rPr>
+          <w:sz w:val="24"/>
+          <w:szCs w:val="24"/>
+        </w:rPr>
+        <w:t xml:space="preserve">It is always possible that there could be unobserved variables that confound the relationship between the outcome and the mediator </w:t>
+      </w:r>
+      <w:r>
+        <w:rPr>
+          <w:sz w:val="24"/>
+          <w:szCs w:val="24"/>
+        </w:rPr>
+        <w:lastRenderedPageBreak/>
+        <w:t>variables even after conditioning on the observed treatment status and the observed covariates.</w:t>
+      </w:r>
+    </w:p>
+    <w:p>
+      <w:pPr>
+        <w:pStyle w:val="ListParagraph"/>
+        <w:numPr>
+          <w:ilvl w:val="2"/>
+          <w:numId w:val="1"/>
+        </w:numPr>
+        <w:rPr>
+          <w:sz w:val="24"/>
+          <w:szCs w:val="24"/>
+        </w:rPr>
+      </w:pPr>
+      <w:r>
+        <w:rPr>
+          <w:sz w:val="24"/>
+          <w:szCs w:val="24"/>
+        </w:rPr>
+        <w:t>Additionally, the conditioning set of covariates must be pretreatment variables!</w:t>
+      </w:r>
+    </w:p>
+    <w:p>
+      <w:pPr>
+        <w:pStyle w:val="ListParagraph"/>
+        <w:numPr>
+          <w:ilvl w:val="3"/>
+          <w:numId w:val="1"/>
+        </w:numPr>
+        <w:rPr>
+          <w:sz w:val="24"/>
+          <w:szCs w:val="24"/>
+        </w:rPr>
+      </w:pPr>
+      <w:r>
+        <w:rPr>
+          <w:sz w:val="24"/>
+          <w:szCs w:val="24"/>
+        </w:rPr>
+        <w:t>Without an additional assumption, cannot condition on posttreatment confounders even if we observe them.</w:t>
+      </w:r>
+    </w:p>
+    <w:p>
+      <w:pPr>
+        <w:pStyle w:val="ListParagraph"/>
+        <w:numPr>
+          <w:ilvl w:val="1"/>
+          <w:numId w:val="1"/>
+        </w:numPr>
+        <w:rPr>
+          <w:sz w:val="24"/>
+          <w:szCs w:val="24"/>
+          <w:highlight w:val="yellow"/>
+        </w:rPr>
+      </w:pPr>
+      <w:r>
+        <w:rPr>
+          <w:sz w:val="24"/>
+          <w:szCs w:val="24"/>
+          <w:highlight w:val="yellow"/>
+        </w:rPr>
+        <w:t>Similar to the ignorability of treatment assignment in observational studies, it is difficult to know for certain whether the ignorability of the mediator holds EVEN AFTER the researchers collect as many pretreatment confounders as possible</w:t>
+      </w:r>
+    </w:p>
+    <w:p>
+      <w:pPr>
+        <w:pStyle w:val="ListParagraph"/>
+        <w:numPr>
+          <w:ilvl w:val="2"/>
+          <w:numId w:val="1"/>
+        </w:numPr>
+        <w:rPr>
+          <w:sz w:val="24"/>
+          <w:szCs w:val="24"/>
+          <w:highlight w:val="yellow"/>
+        </w:rPr>
+      </w:pPr>
+      <w:r>
+        <w:rPr>
+          <w:sz w:val="24"/>
+          <w:szCs w:val="24"/>
+          <w:highlight w:val="yellow"/>
+        </w:rPr>
+        <w:t>This assumption is referred to as ‘</w:t>
+      </w:r>
+      <w:proofErr w:type="spellStart"/>
+      <w:r>
+        <w:rPr>
+          <w:sz w:val="24"/>
+          <w:szCs w:val="24"/>
+          <w:highlight w:val="yellow"/>
+        </w:rPr>
+        <w:t>nonrefutable</w:t>
+      </w:r>
+      <w:proofErr w:type="spellEnd"/>
+      <w:r>
+        <w:rPr>
+          <w:sz w:val="24"/>
+          <w:szCs w:val="24"/>
+          <w:highlight w:val="yellow"/>
+        </w:rPr>
+        <w:t>’ because it CANNOT be directly tested from the observed data</w:t>
+      </w:r>
+    </w:p>
+    <w:p>
+      <w:pPr>
+        <w:pStyle w:val="ListParagraph"/>
+        <w:numPr>
+          <w:ilvl w:val="2"/>
+          <w:numId w:val="1"/>
+        </w:numPr>
+        <w:rPr>
+          <w:sz w:val="24"/>
+          <w:szCs w:val="24"/>
+        </w:rPr>
+      </w:pPr>
+      <w:r>
+        <w:rPr>
+          <w:sz w:val="24"/>
+          <w:szCs w:val="24"/>
+        </w:rPr>
+        <w:t>Instead, we can test for it using sensitivity analyses that allow us to quantify the degree to which the empirical findings are ROBUST to a potential violation of the sequential ignorability assumption</w:t>
+      </w:r>
+    </w:p>
+    <w:p>
+      <w:pPr>
+        <w:pStyle w:val="ListParagraph"/>
+        <w:numPr>
+          <w:ilvl w:val="2"/>
+          <w:numId w:val="1"/>
+        </w:numPr>
+        <w:rPr>
+          <w:sz w:val="24"/>
+          <w:szCs w:val="24"/>
+        </w:rPr>
+      </w:pPr>
+      <w:r>
+        <w:rPr>
+          <w:sz w:val="24"/>
+          <w:szCs w:val="24"/>
+        </w:rPr>
+        <w:t>Sensitivity analyses are appropriate because they allow us to probe whether a substantive conclusion is robust to violations of our sequential ignorability assumption!</w:t>
+      </w:r>
+    </w:p>
+    <w:p>
+      <w:pPr>
+        <w:rPr>
+          <w:sz w:val="24"/>
+          <w:szCs w:val="24"/>
+        </w:rPr>
+      </w:pPr>
+    </w:p>
+    <w:p>
+      <w:pPr>
+        <w:rPr>
+          <w:sz w:val="28"/>
+          <w:szCs w:val="28"/>
+        </w:rPr>
+      </w:pPr>
+      <w:r>
+        <w:rPr>
+          <w:sz w:val="28"/>
+          <w:szCs w:val="28"/>
+        </w:rPr>
+        <w:t>Nonparametric Identification Under Sequential Ignorability</w:t>
+      </w:r>
+    </w:p>
+    <w:p>
+      <w:pPr>
+        <w:pStyle w:val="ListParagraph"/>
+        <w:numPr>
+          <w:ilvl w:val="0"/>
+          <w:numId w:val="1"/>
+        </w:numPr>
+        <w:rPr>
+          <w:sz w:val="24"/>
+          <w:szCs w:val="24"/>
+        </w:rPr>
+      </w:pPr>
+      <w:r>
+        <w:rPr>
+          <w:sz w:val="24"/>
+          <w:szCs w:val="24"/>
+        </w:rPr>
+        <w:t>Nonparametric identification = Without any additional distributional or functional form assumptions to estimate the average causal mediation effect</w:t>
+      </w:r>
+    </w:p>
+    <w:p>
+      <w:pPr>
+        <w:pStyle w:val="ListParagraph"/>
+        <w:numPr>
+          <w:ilvl w:val="0"/>
+          <w:numId w:val="1"/>
+        </w:numPr>
+        <w:rPr>
+          <w:sz w:val="24"/>
+          <w:szCs w:val="24"/>
+        </w:rPr>
+      </w:pPr>
+      <w:r>
+        <w:rPr>
+          <w:sz w:val="24"/>
+          <w:szCs w:val="24"/>
+        </w:rPr>
+        <w:t>This is important for 3 reasons!</w:t>
+      </w:r>
+    </w:p>
+    <w:p>
+      <w:pPr>
+        <w:pStyle w:val="ListParagraph"/>
+        <w:numPr>
+          <w:ilvl w:val="1"/>
+          <w:numId w:val="1"/>
+        </w:numPr>
+        <w:rPr>
+          <w:sz w:val="24"/>
+          <w:szCs w:val="24"/>
+        </w:rPr>
+      </w:pPr>
+      <w:r>
+        <w:rPr>
+          <w:sz w:val="24"/>
+          <w:szCs w:val="24"/>
+        </w:rPr>
+        <w:t>First: Possibility of constructing a ‘general’ method of estimating the average treatment effect for outcome and mediating variables of any type and using any parametric or nonparametric models</w:t>
+      </w:r>
+    </w:p>
+    <w:p>
+      <w:pPr>
+        <w:pStyle w:val="ListParagraph"/>
+        <w:numPr>
+          <w:ilvl w:val="1"/>
+          <w:numId w:val="1"/>
+        </w:numPr>
+        <w:rPr>
+          <w:sz w:val="24"/>
+          <w:szCs w:val="24"/>
+        </w:rPr>
+      </w:pPr>
+      <w:r>
+        <w:rPr>
+          <w:sz w:val="24"/>
+          <w:szCs w:val="24"/>
+        </w:rPr>
+        <w:t>Second: Implies that we can estimate causal mediation effect while using weaker assumptions about the correct form or distribution of our observed data.</w:t>
+      </w:r>
+    </w:p>
+    <w:p>
+      <w:pPr>
+        <w:pStyle w:val="ListParagraph"/>
+        <w:numPr>
+          <w:ilvl w:val="1"/>
+          <w:numId w:val="1"/>
+        </w:numPr>
+        <w:rPr>
+          <w:sz w:val="24"/>
+          <w:szCs w:val="24"/>
+        </w:rPr>
+      </w:pPr>
+      <w:r>
+        <w:rPr>
+          <w:sz w:val="24"/>
+          <w:szCs w:val="24"/>
+        </w:rPr>
+        <w:t>Third: Nonparametric identification analysis reveals the key role of the sequential ignorability assumption irrespective of the statistical models used by researchers.</w:t>
+      </w:r>
+    </w:p>
+    <w:p>
+      <w:pPr>
+        <w:pStyle w:val="ListParagraph"/>
+        <w:numPr>
+          <w:ilvl w:val="0"/>
+          <w:numId w:val="1"/>
+        </w:numPr>
+        <w:rPr>
+          <w:sz w:val="24"/>
+          <w:szCs w:val="24"/>
+        </w:rPr>
+      </w:pPr>
+      <w:r>
+        <w:rPr>
+          <w:sz w:val="24"/>
+          <w:szCs w:val="24"/>
+        </w:rPr>
+        <w:t>We can generalize this using a Theorem that is an extension of Assumption 1</w:t>
+      </w:r>
+    </w:p>
+    <w:p>
+      <w:pPr>
+        <w:pStyle w:val="ListParagraph"/>
+        <w:numPr>
+          <w:ilvl w:val="0"/>
+          <w:numId w:val="1"/>
+        </w:numPr>
+        <w:rPr>
+          <w:sz w:val="24"/>
+          <w:szCs w:val="24"/>
+        </w:rPr>
+      </w:pPr>
+      <w:r>
+        <w:rPr>
+          <w:noProof/>
+          <w:sz w:val="24"/>
+          <w:szCs w:val="24"/>
+        </w:rPr>
+        <w:lastRenderedPageBreak/>
+        <w:drawing>
+          <wp:inline distT="0" distB="0" distL="0" distR="0" wp14:anchorId="6429013E" wp14:editId="437B46E1">
+            <wp:extent cx="4686300" cy="1905000"/>
+            <wp:effectExtent l="0" t="0" r="0" b="0"/>
+            <wp:docPr id="11" name="Picture 11"/>
+            <wp:cNvGraphicFramePr>
+              <a:graphicFrameLocks xmlns:a="http://schemas.openxmlformats.org/drawingml/2006/main" noChangeAspect="1"/>
+            </wp:cNvGraphicFramePr>
+            <a:graphic xmlns:a="http://schemas.openxmlformats.org/drawingml/2006/main">
+              <a:graphicData uri="http://schemas.openxmlformats.org/drawingml/2006/picture">
+                <pic:pic xmlns:pic="http://schemas.openxmlformats.org/drawingml/2006/picture">
+                  <pic:nvPicPr>
+                    <pic:cNvPr id="0" name="Picture 2"/>
+                    <pic:cNvPicPr>
+                      <a:picLocks noChangeAspect="1" noChangeArrowheads="1"/>
+                    </pic:cNvPicPr>
+                  </pic:nvPicPr>
+                  <pic:blipFill>
+                    <a:blip r:embed="rId20">
+                      <a:extLst>
+                        <a:ext uri="{28A0092B-C50C-407E-A947-70E740481C1C}">
+                          <a14:useLocalDpi xmlns:a14="http://schemas.microsoft.com/office/drawing/2010/main" val="0"/>
+                        </a:ext>
+                      </a:extLst>
+                    </a:blip>
+                    <a:srcRect/>
+                    <a:stretch>
+                      <a:fillRect/>
+                    </a:stretch>
+                  </pic:blipFill>
+                  <pic:spPr bwMode="auto">
+                    <a:xfrm>
+                      <a:off x="0" y="0"/>
+                      <a:ext cx="4686300" cy="1905000"/>
+                    </a:xfrm>
+                    <a:prstGeom prst="rect">
+                      <a:avLst/>
+                    </a:prstGeom>
+                    <a:noFill/>
+                    <a:ln>
+                      <a:noFill/>
+                    </a:ln>
+                  </pic:spPr>
+                </pic:pic>
+              </a:graphicData>
+            </a:graphic>
+          </wp:inline>
+        </w:drawing>
+      </w:r>
+    </w:p>
+    <w:p>
+      <w:pPr>
+        <w:pStyle w:val="ListParagraph"/>
+        <w:numPr>
+          <w:ilvl w:val="1"/>
+          <w:numId w:val="1"/>
+        </w:numPr>
+        <w:rPr>
+          <w:sz w:val="24"/>
+          <w:szCs w:val="24"/>
+        </w:rPr>
+      </w:pPr>
+      <w:r>
+        <w:rPr>
+          <w:sz w:val="24"/>
+          <w:szCs w:val="24"/>
+        </w:rPr>
+        <w:t>This proof is a generalization of Imai 2010a</w:t>
+      </w:r>
+    </w:p>
+    <w:p>
+      <w:pPr>
+        <w:pStyle w:val="ListParagraph"/>
+        <w:numPr>
+          <w:ilvl w:val="1"/>
+          <w:numId w:val="1"/>
+        </w:numPr>
+        <w:rPr>
+          <w:sz w:val="24"/>
+          <w:szCs w:val="24"/>
+        </w:rPr>
+      </w:pPr>
+      <w:r>
+        <w:rPr>
+          <w:sz w:val="24"/>
+          <w:szCs w:val="24"/>
+        </w:rPr>
+        <w:t>This proof shows that under sequential ignorability, the distribution of the required potential outcome (the quantity in the left hand side of the equation) can be expressed as a function of the distributions of the observed data.</w:t>
+      </w:r>
+    </w:p>
+    <w:p>
+      <w:pPr>
+        <w:pStyle w:val="ListParagraph"/>
+        <w:numPr>
+          <w:ilvl w:val="2"/>
+          <w:numId w:val="1"/>
+        </w:numPr>
+        <w:rPr>
+          <w:sz w:val="24"/>
+          <w:szCs w:val="24"/>
+        </w:rPr>
+      </w:pPr>
+      <w:r>
+        <w:rPr>
+          <w:sz w:val="24"/>
+          <w:szCs w:val="24"/>
+        </w:rPr>
+        <w:t>That is the conditional distributions if M</w:t>
+      </w:r>
+      <w:r>
+        <w:rPr>
+          <w:sz w:val="24"/>
+          <w:szCs w:val="24"/>
+          <w:vertAlign w:val="subscript"/>
+        </w:rPr>
+        <w:t>i</w:t>
+      </w:r>
+      <w:r>
+        <w:rPr>
+          <w:sz w:val="24"/>
+          <w:szCs w:val="24"/>
+        </w:rPr>
+        <w:t xml:space="preserve"> given (</w:t>
+      </w:r>
+      <w:proofErr w:type="spellStart"/>
+      <w:r>
+        <w:rPr>
+          <w:sz w:val="24"/>
+          <w:szCs w:val="24"/>
+        </w:rPr>
+        <w:t>T</w:t>
+      </w:r>
+      <w:r>
+        <w:rPr>
+          <w:sz w:val="24"/>
+          <w:szCs w:val="24"/>
+          <w:vertAlign w:val="subscript"/>
+        </w:rPr>
+        <w:t>i</w:t>
+      </w:r>
+      <w:proofErr w:type="spellEnd"/>
+      <w:r>
+        <w:rPr>
+          <w:sz w:val="24"/>
+          <w:szCs w:val="24"/>
+        </w:rPr>
+        <w:t>, X</w:t>
+      </w:r>
+      <w:r>
+        <w:rPr>
+          <w:sz w:val="24"/>
+          <w:szCs w:val="24"/>
+          <w:vertAlign w:val="subscript"/>
+        </w:rPr>
+        <w:t>i</w:t>
+      </w:r>
+      <w:r>
+        <w:rPr>
+          <w:sz w:val="24"/>
+          <w:szCs w:val="24"/>
+        </w:rPr>
+        <w:t>), and that of Y</w:t>
+      </w:r>
+      <w:r>
+        <w:rPr>
+          <w:sz w:val="24"/>
+          <w:szCs w:val="24"/>
+          <w:vertAlign w:val="subscript"/>
+        </w:rPr>
+        <w:t>i</w:t>
+      </w:r>
+      <w:r>
+        <w:rPr>
+          <w:sz w:val="24"/>
+          <w:szCs w:val="24"/>
+          <w:vertAlign w:val="subscript"/>
+        </w:rPr>
+        <w:softHyphen/>
+      </w:r>
+      <w:r>
+        <w:rPr>
+          <w:sz w:val="24"/>
+          <w:szCs w:val="24"/>
+        </w:rPr>
+        <w:t xml:space="preserve"> given (</w:t>
+      </w:r>
+      <w:r>
+        <w:rPr>
+          <w:sz w:val="24"/>
+          <w:szCs w:val="24"/>
+        </w:rPr>
+        <w:t>M</w:t>
+      </w:r>
+      <w:r>
+        <w:rPr>
+          <w:sz w:val="24"/>
+          <w:szCs w:val="24"/>
+          <w:vertAlign w:val="subscript"/>
+        </w:rPr>
+        <w:t>i</w:t>
+      </w:r>
+      <w:r>
+        <w:rPr>
+          <w:sz w:val="24"/>
+          <w:szCs w:val="24"/>
+          <w:vertAlign w:val="subscript"/>
+        </w:rPr>
+        <w:t>,</w:t>
+      </w:r>
+      <w:r>
+        <w:rPr>
+          <w:sz w:val="24"/>
+          <w:szCs w:val="24"/>
+        </w:rPr>
+        <w:t xml:space="preserve"> </w:t>
+      </w:r>
+      <w:proofErr w:type="spellStart"/>
+      <w:r>
+        <w:rPr>
+          <w:sz w:val="24"/>
+          <w:szCs w:val="24"/>
+        </w:rPr>
+        <w:t>T</w:t>
+      </w:r>
+      <w:r>
+        <w:rPr>
+          <w:sz w:val="24"/>
+          <w:szCs w:val="24"/>
+          <w:vertAlign w:val="subscript"/>
+        </w:rPr>
+        <w:t>i</w:t>
+      </w:r>
+      <w:proofErr w:type="spellEnd"/>
+      <w:r>
+        <w:rPr>
+          <w:sz w:val="24"/>
+          <w:szCs w:val="24"/>
+        </w:rPr>
+        <w:t>, X</w:t>
+      </w:r>
+      <w:r>
+        <w:rPr>
+          <w:sz w:val="24"/>
+          <w:szCs w:val="24"/>
+          <w:vertAlign w:val="subscript"/>
+        </w:rPr>
+        <w:t>i</w:t>
+      </w:r>
+      <w:r>
+        <w:rPr>
+          <w:sz w:val="24"/>
+          <w:szCs w:val="24"/>
+        </w:rPr>
+        <w:t>)</w:t>
+      </w:r>
+    </w:p>
+    <w:p>
+      <w:pPr>
+        <w:pStyle w:val="ListParagraph"/>
+        <w:numPr>
+          <w:ilvl w:val="1"/>
+          <w:numId w:val="1"/>
+        </w:numPr>
+        <w:rPr>
+          <w:sz w:val="24"/>
+          <w:szCs w:val="24"/>
+          <w:highlight w:val="yellow"/>
+        </w:rPr>
+      </w:pPr>
+      <w:r>
+        <w:rPr>
+          <w:sz w:val="24"/>
+          <w:szCs w:val="24"/>
+          <w:highlight w:val="yellow"/>
+        </w:rPr>
+        <w:t>Thus, this assumption allows us to make inferences about counterfactual qualities that we do not observe (the potential outcomes and mediators of workers in the opposite treatment status) using the quantities we do observe (observed outcomes and mediators for workers in a particular treatment status)</w:t>
+      </w:r>
+    </w:p>
+    <w:p>
+      <w:pPr>
+        <w:pStyle w:val="ListParagraph"/>
+        <w:numPr>
+          <w:ilvl w:val="0"/>
+          <w:numId w:val="1"/>
+        </w:numPr>
+        <w:rPr>
+          <w:sz w:val="24"/>
+          <w:szCs w:val="24"/>
+        </w:rPr>
+      </w:pPr>
+      <w:r>
+        <w:rPr>
+          <w:sz w:val="24"/>
+          <w:szCs w:val="24"/>
+        </w:rPr>
+        <w:t>These conditional distributions are given by a set of the linear regression models</w:t>
+      </w:r>
+      <w:r>
+        <w:rPr>
+          <w:sz w:val="24"/>
+          <w:szCs w:val="24"/>
+        </w:rPr>
+        <w:t>, but as it is not based in any specific model, this enables us to develop a GENERAL estimation procedure for causal mediation effects under various nonlinear conditions.</w:t>
+      </w:r>
+    </w:p>
+    <w:p>
+      <w:pPr>
+        <w:rPr>
+          <w:sz w:val="24"/>
+          <w:szCs w:val="24"/>
+        </w:rPr>
+      </w:pPr>
+    </w:p>
+    <w:p>
+      <w:pPr>
+        <w:rPr>
+          <w:sz w:val="28"/>
+          <w:szCs w:val="28"/>
+        </w:rPr>
+      </w:pPr>
+      <w:r>
+        <w:rPr>
+          <w:sz w:val="28"/>
+          <w:szCs w:val="28"/>
+        </w:rPr>
+        <w:t>Causal Interpretation of the Product of Coefficients and Related Methods</w:t>
+      </w:r>
+    </w:p>
+    <w:p>
+      <w:pPr>
+        <w:pStyle w:val="ListParagraph"/>
+        <w:numPr>
+          <w:ilvl w:val="0"/>
+          <w:numId w:val="1"/>
+        </w:numPr>
+        <w:rPr>
+          <w:sz w:val="24"/>
+          <w:szCs w:val="24"/>
+        </w:rPr>
+      </w:pPr>
+      <w:r>
+        <w:rPr>
+          <w:sz w:val="24"/>
+          <w:szCs w:val="24"/>
+        </w:rPr>
+        <w:t>The potential outcomes framework encompasses standard mediation based on the classic single mediator LSEM as a ‘special case’, for example:</w:t>
+      </w:r>
+    </w:p>
+    <w:p>
+      <w:pPr>
+        <w:pStyle w:val="ListParagraph"/>
+        <w:numPr>
+          <w:ilvl w:val="0"/>
+          <w:numId w:val="1"/>
+        </w:numPr>
+        <w:rPr>
+          <w:sz w:val="24"/>
+          <w:szCs w:val="24"/>
+        </w:rPr>
+      </w:pPr>
+      <w:r>
+        <w:rPr>
+          <w:noProof/>
+          <w:sz w:val="24"/>
+          <w:szCs w:val="24"/>
+        </w:rPr>
+        <w:drawing>
+          <wp:inline distT="0" distB="0" distL="0" distR="0" wp14:anchorId="0075C1E9" wp14:editId="1B56FD4D">
+            <wp:extent cx="3897630" cy="1146810"/>
+            <wp:effectExtent l="0" t="0" r="7620" b="0"/>
+            <wp:docPr id="12" name="Picture 12"/>
+            <wp:cNvGraphicFramePr>
+              <a:graphicFrameLocks xmlns:a="http://schemas.openxmlformats.org/drawingml/2006/main" noChangeAspect="1"/>
+            </wp:cNvGraphicFramePr>
+            <a:graphic xmlns:a="http://schemas.openxmlformats.org/drawingml/2006/main">
+              <a:graphicData uri="http://schemas.openxmlformats.org/drawingml/2006/picture">
+                <pic:pic xmlns:pic="http://schemas.openxmlformats.org/drawingml/2006/picture">
+                  <pic:nvPicPr>
+                    <pic:cNvPr id="0" name="Picture 3"/>
+                    <pic:cNvPicPr>
+                      <a:picLocks noChangeAspect="1" noChangeArrowheads="1"/>
+                    </pic:cNvPicPr>
+                  </pic:nvPicPr>
+                  <pic:blipFill>
+                    <a:blip r:embed="rId21">
+                      <a:extLst>
+                        <a:ext uri="{28A0092B-C50C-407E-A947-70E740481C1C}">
+                          <a14:useLocalDpi xmlns:a14="http://schemas.microsoft.com/office/drawing/2010/main" val="0"/>
+                        </a:ext>
+                      </a:extLst>
+                    </a:blip>
+                    <a:srcRect/>
+                    <a:stretch>
+                      <a:fillRect/>
+                    </a:stretch>
+                  </pic:blipFill>
+                  <pic:spPr bwMode="auto">
+                    <a:xfrm>
+                      <a:off x="0" y="0"/>
+                      <a:ext cx="3897630" cy="1146810"/>
+                    </a:xfrm>
+                    <a:prstGeom prst="rect">
+                      <a:avLst/>
+                    </a:prstGeom>
+                    <a:noFill/>
+                    <a:ln>
+                      <a:noFill/>
+                    </a:ln>
+                  </pic:spPr>
+                </pic:pic>
+              </a:graphicData>
+            </a:graphic>
+          </wp:inline>
+        </w:drawing>
+      </w:r>
+    </w:p>
+    <w:p>
+      <w:pPr>
+        <w:pStyle w:val="ListParagraph"/>
+        <w:numPr>
+          <w:ilvl w:val="0"/>
+          <w:numId w:val="1"/>
+        </w:numPr>
+        <w:rPr>
+          <w:sz w:val="24"/>
+          <w:szCs w:val="24"/>
+        </w:rPr>
+      </w:pPr>
+      <w:r>
+        <w:rPr>
+          <w:sz w:val="24"/>
+          <w:szCs w:val="24"/>
+        </w:rPr>
+        <w:t>After fitting each linear equation via least squares, the product of coefficients method uses beta_hat</w:t>
+      </w:r>
+      <w:r>
+        <w:rPr>
+          <w:sz w:val="24"/>
+          <w:szCs w:val="24"/>
+          <w:vertAlign w:val="subscript"/>
+        </w:rPr>
+        <w:t>2</w:t>
+      </w:r>
+      <w:r>
+        <w:rPr>
+          <w:sz w:val="24"/>
+          <w:szCs w:val="24"/>
+        </w:rPr>
+        <w:t xml:space="preserve"> x </w:t>
+      </w:r>
+      <w:proofErr w:type="spellStart"/>
+      <w:r>
+        <w:rPr>
+          <w:sz w:val="24"/>
+          <w:szCs w:val="24"/>
+        </w:rPr>
+        <w:t>y_hat</w:t>
+      </w:r>
+      <w:proofErr w:type="spellEnd"/>
+      <w:r>
+        <w:rPr>
+          <w:sz w:val="24"/>
+          <w:szCs w:val="24"/>
+        </w:rPr>
+        <w:t xml:space="preserve"> as an estimated mediation effect</w:t>
+      </w:r>
+    </w:p>
+    <w:p>
+      <w:pPr>
+        <w:pStyle w:val="ListParagraph"/>
+        <w:numPr>
+          <w:ilvl w:val="1"/>
+          <w:numId w:val="1"/>
+        </w:numPr>
+        <w:rPr>
+          <w:sz w:val="24"/>
+          <w:szCs w:val="24"/>
+        </w:rPr>
+      </w:pPr>
+      <w:r>
+        <w:rPr>
+          <w:sz w:val="24"/>
+          <w:szCs w:val="24"/>
+        </w:rPr>
+        <w:t>Similarly, the difference of coefficient methods yields numerically identical estimate by computing beta_hat</w:t>
+      </w:r>
+      <w:r>
+        <w:rPr>
+          <w:sz w:val="24"/>
+          <w:szCs w:val="24"/>
+          <w:vertAlign w:val="subscript"/>
+        </w:rPr>
+        <w:t xml:space="preserve">1 </w:t>
+      </w:r>
+      <w:r>
+        <w:rPr>
+          <w:sz w:val="24"/>
+          <w:szCs w:val="24"/>
+        </w:rPr>
+        <w:t>– beta_hat</w:t>
+      </w:r>
+      <w:r>
+        <w:rPr>
+          <w:sz w:val="24"/>
+          <w:szCs w:val="24"/>
+          <w:vertAlign w:val="subscript"/>
+        </w:rPr>
+        <w:t>3</w:t>
+      </w:r>
+      <w:r>
+        <w:rPr>
+          <w:sz w:val="24"/>
+          <w:szCs w:val="24"/>
+        </w:rPr>
+        <w:t xml:space="preserve"> in this linear case. Because beta_hat</w:t>
+      </w:r>
+      <w:r>
+        <w:rPr>
+          <w:sz w:val="24"/>
+          <w:szCs w:val="24"/>
+          <w:vertAlign w:val="subscript"/>
+        </w:rPr>
+        <w:t>1</w:t>
+      </w:r>
+      <w:r>
+        <w:rPr>
+          <w:sz w:val="24"/>
+          <w:szCs w:val="24"/>
+        </w:rPr>
+        <w:t xml:space="preserve"> = beta_hat</w:t>
+      </w:r>
+      <w:r>
+        <w:rPr>
+          <w:sz w:val="24"/>
+          <w:szCs w:val="24"/>
+          <w:vertAlign w:val="subscript"/>
+        </w:rPr>
+        <w:t>2</w:t>
+      </w:r>
+      <w:r>
+        <w:rPr>
+          <w:sz w:val="24"/>
+          <w:szCs w:val="24"/>
+        </w:rPr>
+        <w:t>*</w:t>
+      </w:r>
+      <w:proofErr w:type="spellStart"/>
+      <w:r>
+        <w:rPr>
+          <w:sz w:val="24"/>
+          <w:szCs w:val="24"/>
+        </w:rPr>
+        <w:t>y_hat</w:t>
+      </w:r>
+      <w:proofErr w:type="spellEnd"/>
+      <w:r>
+        <w:rPr>
+          <w:sz w:val="24"/>
+          <w:szCs w:val="24"/>
+        </w:rPr>
+        <w:t xml:space="preserve"> + beta_hat</w:t>
+      </w:r>
+      <w:r>
+        <w:rPr>
+          <w:sz w:val="24"/>
+          <w:szCs w:val="24"/>
+          <w:vertAlign w:val="subscript"/>
+        </w:rPr>
+        <w:t>3</w:t>
+      </w:r>
+      <w:r>
+        <w:rPr>
+          <w:sz w:val="24"/>
+          <w:szCs w:val="24"/>
+        </w:rPr>
+        <w:t>, and beta</w:t>
+      </w:r>
+      <w:r>
+        <w:rPr>
+          <w:sz w:val="24"/>
+          <w:szCs w:val="24"/>
+          <w:vertAlign w:val="subscript"/>
+        </w:rPr>
+        <w:t xml:space="preserve">1 </w:t>
+      </w:r>
+      <w:r>
+        <w:rPr>
+          <w:sz w:val="24"/>
+          <w:szCs w:val="24"/>
+        </w:rPr>
+        <w:t>= beta</w:t>
+      </w:r>
+      <w:r>
+        <w:rPr>
+          <w:sz w:val="24"/>
+          <w:szCs w:val="24"/>
+          <w:vertAlign w:val="subscript"/>
+        </w:rPr>
+        <w:t>2</w:t>
+      </w:r>
+      <w:r>
+        <w:rPr>
+          <w:sz w:val="24"/>
+          <w:szCs w:val="24"/>
+        </w:rPr>
+        <w:t>*y + beta</w:t>
+      </w:r>
+      <w:r>
+        <w:rPr>
+          <w:sz w:val="24"/>
+          <w:szCs w:val="24"/>
+          <w:vertAlign w:val="subscript"/>
+        </w:rPr>
+        <w:t xml:space="preserve">3 </w:t>
+      </w:r>
+      <w:r>
+        <w:rPr>
+          <w:sz w:val="24"/>
+          <w:szCs w:val="24"/>
+        </w:rPr>
+        <w:t>always holds, equation 5 is redundant given equations 6 and 7</w:t>
+      </w:r>
+    </w:p>
+    <w:p>
+      <w:pPr>
+        <w:pStyle w:val="ListParagraph"/>
+        <w:numPr>
+          <w:ilvl w:val="0"/>
+          <w:numId w:val="1"/>
+        </w:numPr>
+        <w:rPr>
+          <w:sz w:val="24"/>
+          <w:szCs w:val="24"/>
+        </w:rPr>
+      </w:pPr>
+      <w:r>
+        <w:rPr>
+          <w:sz w:val="24"/>
+          <w:szCs w:val="24"/>
+        </w:rPr>
+        <w:lastRenderedPageBreak/>
+        <w:t>This product of coefficients method yields a valid estimate for causal mediation effect under the potential outcomes framework</w:t>
+      </w:r>
+      <w:r>
+        <w:rPr>
+          <w:sz w:val="24"/>
+          <w:szCs w:val="24"/>
+        </w:rPr>
+        <w:t>, but we need the sequential ignorability, and additional no-interaction assumption (mean delta(1) = mean delta (0)).</w:t>
+      </w:r>
+    </w:p>
+    <w:p>
+      <w:pPr>
+        <w:pStyle w:val="ListParagraph"/>
+        <w:numPr>
+          <w:ilvl w:val="1"/>
+          <w:numId w:val="1"/>
+        </w:numPr>
+        <w:rPr>
+          <w:sz w:val="24"/>
+          <w:szCs w:val="24"/>
+        </w:rPr>
+      </w:pPr>
+      <w:r>
+        <w:rPr>
+          <w:sz w:val="24"/>
+          <w:szCs w:val="24"/>
+        </w:rPr>
+        <w:t>Note that this can be interpreted as a valid estimate that is ‘asymptotically consistent’ of the causal mediation effect as long as our assumption of linearity holds.</w:t>
+      </w:r>
+    </w:p>
+    <w:p>
+      <w:pPr>
+        <w:pStyle w:val="ListParagraph"/>
+        <w:numPr>
+          <w:ilvl w:val="0"/>
+          <w:numId w:val="1"/>
+        </w:numPr>
+        <w:rPr>
+          <w:sz w:val="24"/>
+          <w:szCs w:val="24"/>
+        </w:rPr>
+      </w:pPr>
+      <w:r>
+        <w:rPr>
+          <w:sz w:val="24"/>
+          <w:szCs w:val="24"/>
+        </w:rPr>
+        <w:t>To understand this connection between product of coefficients method and causal mediation as defined earlier, we can see the outcomes within the LSEM framework below:</w:t>
+      </w:r>
+    </w:p>
+    <w:p>
+      <w:pPr>
+        <w:pStyle w:val="ListParagraph"/>
+        <w:numPr>
+          <w:ilvl w:val="0"/>
+          <w:numId w:val="1"/>
+        </w:numPr>
+        <w:rPr>
+          <w:sz w:val="24"/>
+          <w:szCs w:val="24"/>
+        </w:rPr>
+      </w:pPr>
+      <w:r>
+        <w:rPr>
+          <w:noProof/>
+          <w:sz w:val="24"/>
+          <w:szCs w:val="24"/>
+        </w:rPr>
+        <w:drawing>
+          <wp:inline distT="0" distB="0" distL="0" distR="0" wp14:anchorId="2B1E7744" wp14:editId="6B058059">
+            <wp:extent cx="3990975" cy="960755"/>
+            <wp:effectExtent l="0" t="0" r="9525" b="0"/>
+            <wp:docPr id="13" name="Picture 13"/>
+            <wp:cNvGraphicFramePr>
+              <a:graphicFrameLocks xmlns:a="http://schemas.openxmlformats.org/drawingml/2006/main" noChangeAspect="1"/>
+            </wp:cNvGraphicFramePr>
+            <a:graphic xmlns:a="http://schemas.openxmlformats.org/drawingml/2006/main">
+              <a:graphicData uri="http://schemas.openxmlformats.org/drawingml/2006/picture">
+                <pic:pic xmlns:pic="http://schemas.openxmlformats.org/drawingml/2006/picture">
+                  <pic:nvPicPr>
+                    <pic:cNvPr id="0" name="Picture 4"/>
+                    <pic:cNvPicPr>
+                      <a:picLocks noChangeAspect="1" noChangeArrowheads="1"/>
+                    </pic:cNvPicPr>
+                  </pic:nvPicPr>
+                  <pic:blipFill>
+                    <a:blip r:embed="rId22">
+                      <a:extLst>
+                        <a:ext uri="{28A0092B-C50C-407E-A947-70E740481C1C}">
+                          <a14:useLocalDpi xmlns:a14="http://schemas.microsoft.com/office/drawing/2010/main" val="0"/>
+                        </a:ext>
+                      </a:extLst>
+                    </a:blip>
+                    <a:srcRect/>
+                    <a:stretch>
+                      <a:fillRect/>
+                    </a:stretch>
+                  </pic:blipFill>
+                  <pic:spPr bwMode="auto">
+                    <a:xfrm>
+                      <a:off x="0" y="0"/>
+                      <a:ext cx="3990975" cy="960755"/>
+                    </a:xfrm>
+                    <a:prstGeom prst="rect">
+                      <a:avLst/>
+                    </a:prstGeom>
+                    <a:noFill/>
+                    <a:ln>
+                      <a:noFill/>
+                    </a:ln>
+                  </pic:spPr>
+                </pic:pic>
+              </a:graphicData>
+            </a:graphic>
+          </wp:inline>
+        </w:drawing>
+      </w:r>
+    </w:p>
+    <w:p>
+      <w:pPr>
+        <w:pStyle w:val="ListParagraph"/>
+        <w:numPr>
+          <w:ilvl w:val="1"/>
+          <w:numId w:val="1"/>
+        </w:numPr>
+        <w:rPr>
+          <w:sz w:val="24"/>
+          <w:szCs w:val="24"/>
+        </w:rPr>
+      </w:pPr>
+      <w:r>
+        <w:rPr>
+          <w:sz w:val="24"/>
+          <w:szCs w:val="24"/>
+        </w:rPr>
+        <w:t>We show that under assumption 1, the average causal mediation effects are identified as Beta</w:t>
+      </w:r>
+      <w:r>
+        <w:rPr>
+          <w:sz w:val="24"/>
+          <w:szCs w:val="24"/>
+          <w:vertAlign w:val="subscript"/>
+        </w:rPr>
+        <w:t xml:space="preserve">2 </w:t>
+      </w:r>
+      <w:r>
+        <w:rPr>
+          <w:sz w:val="24"/>
+          <w:szCs w:val="24"/>
+        </w:rPr>
+        <w:t>*Y and Beta</w:t>
+      </w:r>
+      <w:r>
+        <w:rPr>
+          <w:sz w:val="24"/>
+          <w:szCs w:val="24"/>
+          <w:vertAlign w:val="subscript"/>
+        </w:rPr>
+        <w:t>3</w:t>
+      </w:r>
+      <w:r>
+        <w:rPr>
+          <w:sz w:val="24"/>
+          <w:szCs w:val="24"/>
+        </w:rPr>
+        <w:t xml:space="preserve"> respectively, for t = 0, 1.</w:t>
+      </w:r>
+    </w:p>
+    <w:p>
+      <w:pPr>
+        <w:pStyle w:val="ListParagraph"/>
+        <w:numPr>
+          <w:ilvl w:val="1"/>
+          <w:numId w:val="1"/>
+        </w:numPr>
+        <w:rPr>
+          <w:sz w:val="24"/>
+          <w:szCs w:val="24"/>
+        </w:rPr>
+      </w:pPr>
+      <w:r>
+        <w:rPr>
+          <w:sz w:val="24"/>
+          <w:szCs w:val="24"/>
+        </w:rPr>
+        <w:t>Thus, as long as we adopt the assumptions of linearity and no-interaction ALONG with sequential ignorability, the product of coefficients method provides a valid estimate of the causal mediation effect.</w:t>
+      </w:r>
+    </w:p>
+    <w:p>
+      <w:pPr>
+        <w:pStyle w:val="ListParagraph"/>
+        <w:numPr>
+          <w:ilvl w:val="0"/>
+          <w:numId w:val="1"/>
+        </w:numPr>
+        <w:rPr>
+          <w:sz w:val="24"/>
+          <w:szCs w:val="24"/>
+        </w:rPr>
+      </w:pPr>
+      <w:r>
+        <w:rPr>
+          <w:sz w:val="24"/>
+          <w:szCs w:val="24"/>
+        </w:rPr>
+        <w:t>However, theorem 1 implies that only the sequential ignorability assumption is needed, thus, how can we relax these assumptions?</w:t>
+      </w:r>
+    </w:p>
+    <w:p>
+      <w:pPr>
+        <w:rPr>
+          <w:sz w:val="24"/>
+          <w:szCs w:val="24"/>
+        </w:rPr>
+      </w:pPr>
+      <w:r>
+        <w:rPr>
+          <w:sz w:val="28"/>
+          <w:szCs w:val="28"/>
+        </w:rPr>
+        <w:t>Relaxing the No-Interaction Assumption</w:t>
+      </w:r>
+    </w:p>
+    <w:p>
+      <w:pPr>
+        <w:pStyle w:val="ListParagraph"/>
+        <w:numPr>
+          <w:ilvl w:val="0"/>
+          <w:numId w:val="1"/>
+        </w:numPr>
+        <w:rPr>
+          <w:sz w:val="24"/>
+          <w:szCs w:val="24"/>
+        </w:rPr>
+      </w:pPr>
+      <w:r>
+        <w:rPr>
+          <w:sz w:val="24"/>
+          <w:szCs w:val="24"/>
+        </w:rPr>
+        <w:t>Judd and Kenny (1981) and Kramer et al (2008) have an alternative to the standard product of coefficients method by relaxing the no-interaction assumption.</w:t>
+      </w:r>
+    </w:p>
+    <w:p>
+      <w:pPr>
+        <w:pStyle w:val="ListParagraph"/>
+        <w:numPr>
+          <w:ilvl w:val="1"/>
+          <w:numId w:val="1"/>
+        </w:numPr>
+        <w:rPr>
+          <w:sz w:val="24"/>
+          <w:szCs w:val="24"/>
+        </w:rPr>
+      </w:pPr>
+      <w:r>
+        <w:rPr>
+          <w:sz w:val="24"/>
+          <w:szCs w:val="24"/>
+        </w:rPr>
+        <w:t>“No interaction between the treatment and mediator is often unrealistic”, thus, they replace equation 7 with equation 8, below:</w:t>
+      </w:r>
+    </w:p>
+    <w:p>
+      <w:pPr>
+        <w:pStyle w:val="ListParagraph"/>
+        <w:numPr>
+          <w:ilvl w:val="1"/>
+          <w:numId w:val="1"/>
+        </w:numPr>
+        <w:rPr>
+          <w:sz w:val="24"/>
+          <w:szCs w:val="24"/>
+        </w:rPr>
+      </w:pPr>
+      <w:r>
+        <w:rPr>
+          <w:noProof/>
+          <w:sz w:val="24"/>
+          <w:szCs w:val="24"/>
+        </w:rPr>
+        <w:drawing>
+          <wp:inline distT="0" distB="0" distL="0" distR="0" wp14:anchorId="728E24B5" wp14:editId="778F670F">
+            <wp:extent cx="3944620" cy="379730"/>
+            <wp:effectExtent l="0" t="0" r="0" b="1270"/>
+            <wp:docPr id="14" name="Picture 14"/>
+            <wp:cNvGraphicFramePr>
+              <a:graphicFrameLocks xmlns:a="http://schemas.openxmlformats.org/drawingml/2006/main" noChangeAspect="1"/>
+            </wp:cNvGraphicFramePr>
+            <a:graphic xmlns:a="http://schemas.openxmlformats.org/drawingml/2006/main">
+              <a:graphicData uri="http://schemas.openxmlformats.org/drawingml/2006/picture">
+                <pic:pic xmlns:pic="http://schemas.openxmlformats.org/drawingml/2006/picture">
+                  <pic:nvPicPr>
+                    <pic:cNvPr id="0" name="Picture 5"/>
+                    <pic:cNvPicPr>
+                      <a:picLocks noChangeAspect="1" noChangeArrowheads="1"/>
+                    </pic:cNvPicPr>
+                  </pic:nvPicPr>
+                  <pic:blipFill>
+                    <a:blip r:embed="rId23">
+                      <a:extLst>
+                        <a:ext uri="{28A0092B-C50C-407E-A947-70E740481C1C}">
+                          <a14:useLocalDpi xmlns:a14="http://schemas.microsoft.com/office/drawing/2010/main" val="0"/>
+                        </a:ext>
+                      </a:extLst>
+                    </a:blip>
+                    <a:srcRect/>
+                    <a:stretch>
+                      <a:fillRect/>
+                    </a:stretch>
+                  </pic:blipFill>
+                  <pic:spPr bwMode="auto">
+                    <a:xfrm>
+                      <a:off x="0" y="0"/>
+                      <a:ext cx="3944620" cy="379730"/>
+                    </a:xfrm>
+                    <a:prstGeom prst="rect">
+                      <a:avLst/>
+                    </a:prstGeom>
+                    <a:noFill/>
+                    <a:ln>
+                      <a:noFill/>
+                    </a:ln>
+                  </pic:spPr>
+                </pic:pic>
+              </a:graphicData>
+            </a:graphic>
+          </wp:inline>
+        </w:drawing>
+      </w:r>
+    </w:p>
+    <w:p>
+      <w:pPr>
+        <w:pStyle w:val="ListParagraph"/>
+        <w:numPr>
+          <w:ilvl w:val="1"/>
+          <w:numId w:val="1"/>
+        </w:numPr>
+        <w:rPr>
+          <w:sz w:val="24"/>
+          <w:szCs w:val="24"/>
+        </w:rPr>
+      </w:pPr>
+      <w:r>
+        <w:rPr>
+          <w:sz w:val="24"/>
+          <w:szCs w:val="24"/>
+        </w:rPr>
+        <w:t>This interaction could occur in JOBS II for example, if, the average mediation effect via the improvement workers mental health depends on whether or not they get the job training program.</w:t>
+      </w:r>
+    </w:p>
+    <w:p>
+      <w:pPr>
+        <w:pStyle w:val="ListParagraph"/>
+        <w:numPr>
+          <w:ilvl w:val="0"/>
+          <w:numId w:val="1"/>
+        </w:numPr>
+        <w:rPr>
+          <w:sz w:val="24"/>
+          <w:szCs w:val="24"/>
+        </w:rPr>
+      </w:pPr>
+      <w:r>
+        <w:rPr>
+          <w:sz w:val="24"/>
+          <w:szCs w:val="24"/>
+        </w:rPr>
+        <w:t>Kraemer argues that in addition to beta hat</w:t>
+      </w:r>
+      <w:r>
+        <w:rPr>
+          <w:sz w:val="24"/>
+          <w:szCs w:val="24"/>
+          <w:vertAlign w:val="subscript"/>
+        </w:rPr>
+        <w:t xml:space="preserve">2, </w:t>
+      </w:r>
+      <w:r>
+        <w:rPr>
+          <w:sz w:val="24"/>
+          <w:szCs w:val="24"/>
+        </w:rPr>
+        <w:t>either y hat or k hat must be statistically indistinguishable from zero in order to conclude that average mediation effects exist</w:t>
+      </w:r>
+    </w:p>
+    <w:p>
+      <w:pPr>
+        <w:pStyle w:val="ListParagraph"/>
+        <w:numPr>
+          <w:ilvl w:val="0"/>
+          <w:numId w:val="1"/>
+        </w:numPr>
+        <w:rPr>
+          <w:sz w:val="24"/>
+          <w:szCs w:val="24"/>
+        </w:rPr>
+      </w:pPr>
+      <w:r>
+        <w:rPr>
+          <w:sz w:val="24"/>
+          <w:szCs w:val="24"/>
+        </w:rPr>
+        <w:t>Although our interaction term, T</w:t>
+      </w:r>
+      <w:r>
+        <w:rPr>
+          <w:sz w:val="24"/>
+          <w:szCs w:val="24"/>
+          <w:vertAlign w:val="subscript"/>
+        </w:rPr>
+        <w:t>i</w:t>
+      </w:r>
+      <w:r>
+        <w:rPr>
+          <w:sz w:val="24"/>
+          <w:szCs w:val="24"/>
+        </w:rPr>
+        <w:t>M</w:t>
+      </w:r>
+      <w:r>
+        <w:rPr>
+          <w:sz w:val="24"/>
+          <w:szCs w:val="24"/>
+          <w:vertAlign w:val="subscript"/>
+        </w:rPr>
+        <w:t>i</w:t>
+      </w:r>
+      <w:r>
+        <w:rPr>
+          <w:sz w:val="24"/>
+          <w:szCs w:val="24"/>
+        </w:rPr>
+        <w:t xml:space="preserve"> is a reasonable suggestion, the procedure can be improved such that the hypothesis test is conducted DIRECTLY on the average causal mediation effects, as seen below:</w:t>
+      </w:r>
+    </w:p>
+    <w:p>
+      <w:pPr>
+        <w:pStyle w:val="ListParagraph"/>
+        <w:numPr>
+          <w:ilvl w:val="0"/>
+          <w:numId w:val="1"/>
+        </w:numPr>
+        <w:rPr>
+          <w:sz w:val="24"/>
+          <w:szCs w:val="24"/>
+        </w:rPr>
+      </w:pPr>
+      <w:r>
+        <w:rPr>
+          <w:noProof/>
+          <w:sz w:val="24"/>
+          <w:szCs w:val="24"/>
+        </w:rPr>
+        <w:drawing>
+          <wp:inline distT="0" distB="0" distL="0" distR="0" wp14:anchorId="01B246EA" wp14:editId="10CDBCD7">
+            <wp:extent cx="3331845" cy="364490"/>
+            <wp:effectExtent l="0" t="0" r="1905" b="0"/>
+            <wp:docPr id="15" name="Picture 15"/>
+            <wp:cNvGraphicFramePr>
+              <a:graphicFrameLocks xmlns:a="http://schemas.openxmlformats.org/drawingml/2006/main" noChangeAspect="1"/>
+            </wp:cNvGraphicFramePr>
+            <a:graphic xmlns:a="http://schemas.openxmlformats.org/drawingml/2006/main">
+              <a:graphicData uri="http://schemas.openxmlformats.org/drawingml/2006/picture">
+                <pic:pic xmlns:pic="http://schemas.openxmlformats.org/drawingml/2006/picture">
+                  <pic:nvPicPr>
+                    <pic:cNvPr id="0" name="Picture 6"/>
+                    <pic:cNvPicPr>
+                      <a:picLocks noChangeAspect="1" noChangeArrowheads="1"/>
+                    </pic:cNvPicPr>
+                  </pic:nvPicPr>
+                  <pic:blipFill>
+                    <a:blip r:embed="rId24">
+                      <a:extLst>
+                        <a:ext uri="{28A0092B-C50C-407E-A947-70E740481C1C}">
+                          <a14:useLocalDpi xmlns:a14="http://schemas.microsoft.com/office/drawing/2010/main" val="0"/>
+                        </a:ext>
+                      </a:extLst>
+                    </a:blip>
+                    <a:srcRect/>
+                    <a:stretch>
+                      <a:fillRect/>
+                    </a:stretch>
+                  </pic:blipFill>
+                  <pic:spPr bwMode="auto">
+                    <a:xfrm>
+                      <a:off x="0" y="0"/>
+                      <a:ext cx="3331845" cy="364490"/>
+                    </a:xfrm>
+                    <a:prstGeom prst="rect">
+                      <a:avLst/>
+                    </a:prstGeom>
+                    <a:noFill/>
+                    <a:ln>
+                      <a:noFill/>
+                    </a:ln>
+                  </pic:spPr>
+                </pic:pic>
+              </a:graphicData>
+            </a:graphic>
+          </wp:inline>
+        </w:drawing>
+      </w:r>
+      <w:r>
+        <w:rPr>
+          <w:sz w:val="24"/>
+          <w:szCs w:val="24"/>
+        </w:rPr>
+        <w:t>For t = 0, 1</w:t>
+      </w:r>
+    </w:p>
+    <w:p>
+      <w:pPr>
+        <w:pStyle w:val="ListParagraph"/>
+        <w:numPr>
+          <w:ilvl w:val="0"/>
+          <w:numId w:val="1"/>
+        </w:numPr>
+        <w:rPr>
+          <w:sz w:val="24"/>
+          <w:szCs w:val="24"/>
+        </w:rPr>
+      </w:pPr>
+      <w:r>
+        <w:rPr>
+          <w:sz w:val="24"/>
+          <w:szCs w:val="24"/>
+        </w:rPr>
+        <w:lastRenderedPageBreak/>
+        <w:t>Estimation of this quantity in the JOBS II example would give different mediation effects, taking into account the interaction between program participation and job search self-efficacy. We can also estimate the average direct and total effects with:</w:t>
+      </w:r>
+    </w:p>
+    <w:p>
+      <w:pPr>
+        <w:pStyle w:val="ListParagraph"/>
+        <w:numPr>
+          <w:ilvl w:val="0"/>
+          <w:numId w:val="1"/>
+        </w:numPr>
+        <w:rPr>
+          <w:sz w:val="24"/>
+          <w:szCs w:val="24"/>
+        </w:rPr>
+      </w:pPr>
+      <w:r>
+        <w:rPr>
+          <w:noProof/>
+          <w:sz w:val="24"/>
+          <w:szCs w:val="24"/>
+        </w:rPr>
+        <w:drawing>
+          <wp:inline distT="0" distB="0" distL="0" distR="0" wp14:anchorId="1651C5DE" wp14:editId="5697C65E">
+            <wp:extent cx="3603625" cy="875665"/>
+            <wp:effectExtent l="0" t="0" r="0" b="635"/>
+            <wp:docPr id="16" name="Picture 16"/>
+            <wp:cNvGraphicFramePr>
+              <a:graphicFrameLocks xmlns:a="http://schemas.openxmlformats.org/drawingml/2006/main" noChangeAspect="1"/>
+            </wp:cNvGraphicFramePr>
+            <a:graphic xmlns:a="http://schemas.openxmlformats.org/drawingml/2006/main">
+              <a:graphicData uri="http://schemas.openxmlformats.org/drawingml/2006/picture">
+                <pic:pic xmlns:pic="http://schemas.openxmlformats.org/drawingml/2006/picture">
+                  <pic:nvPicPr>
+                    <pic:cNvPr id="0" name="Picture 7"/>
+                    <pic:cNvPicPr>
+                      <a:picLocks noChangeAspect="1" noChangeArrowheads="1"/>
+                    </pic:cNvPicPr>
+                  </pic:nvPicPr>
+                  <pic:blipFill>
+                    <a:blip r:embed="rId25">
+                      <a:extLst>
+                        <a:ext uri="{28A0092B-C50C-407E-A947-70E740481C1C}">
+                          <a14:useLocalDpi xmlns:a14="http://schemas.microsoft.com/office/drawing/2010/main" val="0"/>
+                        </a:ext>
+                      </a:extLst>
+                    </a:blip>
+                    <a:srcRect/>
+                    <a:stretch>
+                      <a:fillRect/>
+                    </a:stretch>
+                  </pic:blipFill>
+                  <pic:spPr bwMode="auto">
+                    <a:xfrm>
+                      <a:off x="0" y="0"/>
+                      <a:ext cx="3603625" cy="875665"/>
+                    </a:xfrm>
+                    <a:prstGeom prst="rect">
+                      <a:avLst/>
+                    </a:prstGeom>
+                    <a:noFill/>
+                    <a:ln>
+                      <a:noFill/>
+                    </a:ln>
+                  </pic:spPr>
+                </pic:pic>
+              </a:graphicData>
+            </a:graphic>
+          </wp:inline>
+        </w:drawing>
+      </w:r>
+      <w:r>
+        <w:rPr>
+          <w:sz w:val="24"/>
+          <w:szCs w:val="24"/>
+        </w:rPr>
+        <w:t>For T = 0,1</w:t>
+      </w:r>
+    </w:p>
+    <w:p>
+      <w:pPr>
+        <w:pStyle w:val="ListParagraph"/>
+        <w:numPr>
+          <w:ilvl w:val="0"/>
+          <w:numId w:val="1"/>
+        </w:numPr>
+        <w:rPr>
+          <w:sz w:val="24"/>
+          <w:szCs w:val="24"/>
+        </w:rPr>
+      </w:pPr>
+      <w:r>
+        <w:rPr>
+          <w:sz w:val="24"/>
+          <w:szCs w:val="24"/>
+        </w:rPr>
+        <w:t>The consistent estimates of sigma and theta can be obtained by replacing the coefficients of equations 10 and 11 with their least squares estimates, and expected value by the sample average of X</w:t>
+      </w:r>
+      <w:r>
+        <w:rPr>
+          <w:sz w:val="24"/>
+          <w:szCs w:val="24"/>
+          <w:vertAlign w:val="subscript"/>
+        </w:rPr>
+        <w:t>i</w:t>
+      </w:r>
+      <w:r>
+        <w:rPr>
+          <w:sz w:val="24"/>
+          <w:szCs w:val="24"/>
+        </w:rPr>
+        <w:t xml:space="preserve">, which we denote by </w:t>
+      </w:r>
+      <w:proofErr w:type="spellStart"/>
+      <w:r>
+        <w:rPr>
+          <w:sz w:val="24"/>
+          <w:szCs w:val="24"/>
+        </w:rPr>
+        <w:t>Xbar</w:t>
+      </w:r>
+      <w:proofErr w:type="spellEnd"/>
+      <w:r>
+        <w:rPr>
+          <w:sz w:val="24"/>
+          <w:szCs w:val="24"/>
+        </w:rPr>
+        <w:t>.</w:t>
+      </w:r>
+    </w:p>
+    <w:p>
+      <w:pPr>
+        <w:pStyle w:val="ListParagraph"/>
+        <w:numPr>
+          <w:ilvl w:val="1"/>
+          <w:numId w:val="1"/>
+        </w:numPr>
+        <w:rPr>
+          <w:sz w:val="24"/>
+          <w:szCs w:val="24"/>
+        </w:rPr>
+      </w:pPr>
+      <w:r>
+        <w:rPr>
+          <w:sz w:val="24"/>
+          <w:szCs w:val="24"/>
+        </w:rPr>
+        <w:t>Although we can easily relax no interaction, extending the LSEM mediation framework to models for discrete outcomes is more difficult</w:t>
+      </w:r>
+    </w:p>
+    <w:p>
+      <w:pPr>
+        <w:pStyle w:val="ListParagraph"/>
+        <w:numPr>
+          <w:ilvl w:val="0"/>
+          <w:numId w:val="1"/>
+        </w:numPr>
+        <w:rPr>
+          <w:sz w:val="24"/>
+          <w:szCs w:val="24"/>
+        </w:rPr>
+      </w:pPr>
     </w:p>
     <w:sectPr>
       <w:pgSz w:w="12240" w:h="15840"/>
@@ -9937,6 +13263,45 @@
     </w:sectPr>
   </w:body>
 </w:document>
+</file>
+
+<file path=word/comments.xml><?xml version="1.0" encoding="utf-8"?>
+<w:comments xmlns:wpc="http://schemas.microsoft.com/office/word/2010/wordprocessingCanvas" xmlns:cx="http://schemas.microsoft.com/office/drawing/2014/chartex" xmlns:cx1="http://schemas.microsoft.com/office/drawing/2015/9/8/chartex" xmlns:cx2="http://schemas.microsoft.com/office/drawing/2015/10/21/chartex" xmlns:cx3="http://schemas.microsoft.com/office/drawing/2016/5/9/chartex" xmlns:cx4="http://schemas.microsoft.com/office/drawing/2016/5/10/chartex" xmlns:cx5="http://schemas.microsoft.com/office/drawing/2016/5/11/chartex" xmlns:cx6="http://schemas.microsoft.com/office/drawing/2016/5/12/chartex" xmlns:cx7="http://schemas.microsoft.com/office/drawing/2016/5/13/chartex" xmlns:cx8="http://schemas.microsoft.com/office/drawing/2016/5/14/chartex" xmlns:mc="http://schemas.openxmlformats.org/markup-compatibility/2006" xmlns:aink="http://schemas.microsoft.com/office/drawing/2016/ink" xmlns:am3d="http://schemas.microsoft.com/office/drawing/2017/model3d" xmlns:o="urn:schemas-microsoft-com:office:office" xmlns:oel="http://schemas.microsoft.com/office/2019/extlst" xmlns:r="http://schemas.openxmlformats.org/officeDocument/2006/relationships" xmlns:m="http://schemas.openxmlformats.org/officeDocument/2006/math" xmlns:v="urn:schemas-microsoft-com:vml" xmlns:wp14="http://schemas.microsoft.com/office/word/2010/wordprocessingDrawing" xmlns:wp="http://schemas.openxmlformats.org/drawingml/2006/wordprocessingDrawing" xmlns:w10="urn:schemas-microsoft-com:office:word" xmlns:w="http://schemas.openxmlformats.org/wordprocessingml/2006/main" xmlns:w14="http://schemas.microsoft.com/office/word/2010/wordml" xmlns:w15="http://schemas.microsoft.com/office/word/2012/wordml" xmlns:w16cex="http://schemas.microsoft.com/office/word/2018/wordml/cex" xmlns:w16cid="http://schemas.microsoft.com/office/word/2016/wordml/cid" xmlns:w16="http://schemas.microsoft.com/office/word/2018/wordml" xmlns:w16sdtdh="http://schemas.microsoft.com/office/word/2020/wordml/sdtdatahash" xmlns:w16se="http://schemas.microsoft.com/office/word/2015/wordml/symex" xmlns:wpg="http://schemas.microsoft.com/office/word/2010/wordprocessingGroup" xmlns:wpi="http://schemas.microsoft.com/office/word/2010/wordprocessingInk" xmlns:wne="http://schemas.microsoft.com/office/word/2006/wordml" xmlns:wps="http://schemas.microsoft.com/office/word/2010/wordprocessingShape" mc:Ignorable="w14 w15 w16se w16cid w16 w16cex w16sdtdh wp14">
+  <w:comment w:id="0" w:author="Duan, Sean" w:date="2022-08-31T15:15:00Z" w:initials="DS">
+    <w:p>
+      <w:pPr>
+        <w:pStyle w:val="CommentText"/>
+      </w:pPr>
+      <w:r>
+        <w:rPr>
+          <w:rStyle w:val="CommentReference"/>
+        </w:rPr>
+        <w:annotationRef/>
+      </w:r>
+      <w:r>
+        <w:t>Review this with Chris to make sure I understand this concept.</w:t>
+      </w:r>
+    </w:p>
+  </w:comment>
+</w:comments>
+</file>
+
+<file path=word/commentsExtended.xml><?xml version="1.0" encoding="utf-8"?>
+<w15:commentsEx xmlns:wpc="http://schemas.microsoft.com/office/word/2010/wordprocessingCanvas" xmlns:cx="http://schemas.microsoft.com/office/drawing/2014/chartex" xmlns:cx1="http://schemas.microsoft.com/office/drawing/2015/9/8/chartex" xmlns:cx2="http://schemas.microsoft.com/office/drawing/2015/10/21/chartex" xmlns:cx3="http://schemas.microsoft.com/office/drawing/2016/5/9/chartex" xmlns:cx4="http://schemas.microsoft.com/office/drawing/2016/5/10/chartex" xmlns:cx5="http://schemas.microsoft.com/office/drawing/2016/5/11/chartex" xmlns:cx6="http://schemas.microsoft.com/office/drawing/2016/5/12/chartex" xmlns:cx7="http://schemas.microsoft.com/office/drawing/2016/5/13/chartex" xmlns:cx8="http://schemas.microsoft.com/office/drawing/2016/5/14/chartex" xmlns:mc="http://schemas.openxmlformats.org/markup-compatibility/2006" xmlns:aink="http://schemas.microsoft.com/office/drawing/2016/ink" xmlns:am3d="http://schemas.microsoft.com/office/drawing/2017/model3d" xmlns:o="urn:schemas-microsoft-com:office:office" xmlns:oel="http://schemas.microsoft.com/office/2019/extlst" xmlns:r="http://schemas.openxmlformats.org/officeDocument/2006/relationships" xmlns:m="http://schemas.openxmlformats.org/officeDocument/2006/math" xmlns:v="urn:schemas-microsoft-com:vml" xmlns:wp14="http://schemas.microsoft.com/office/word/2010/wordprocessingDrawing" xmlns:wp="http://schemas.openxmlformats.org/drawingml/2006/wordprocessingDrawing" xmlns:w10="urn:schemas-microsoft-com:office:word" xmlns:w="http://schemas.openxmlformats.org/wordprocessingml/2006/main" xmlns:w14="http://schemas.microsoft.com/office/word/2010/wordml" xmlns:w15="http://schemas.microsoft.com/office/word/2012/wordml" xmlns:w16cex="http://schemas.microsoft.com/office/word/2018/wordml/cex" xmlns:w16cid="http://schemas.microsoft.com/office/word/2016/wordml/cid" xmlns:w16="http://schemas.microsoft.com/office/word/2018/wordml" xmlns:w16sdtdh="http://schemas.microsoft.com/office/word/2020/wordml/sdtdatahash" xmlns:w16se="http://schemas.microsoft.com/office/word/2015/wordml/symex" xmlns:wpg="http://schemas.microsoft.com/office/word/2010/wordprocessingGroup" xmlns:wpi="http://schemas.microsoft.com/office/word/2010/wordprocessingInk" xmlns:wne="http://schemas.microsoft.com/office/word/2006/wordml" xmlns:wps="http://schemas.microsoft.com/office/word/2010/wordprocessingShape" mc:Ignorable="w14 w15 w16se w16cid w16 w16cex w16sdtdh wp14">
+  <w15:commentEx w15:paraId="7BC7E05B" w15:done="0"/>
+</w15:commentsEx>
+</file>
+
+<file path=word/commentsExtensible.xml><?xml version="1.0" encoding="utf-8"?>
+<w16cex:commentsExtensible xmlns:wpc="http://schemas.microsoft.com/office/word/2010/wordprocessingCanvas" xmlns:cx="http://schemas.microsoft.com/office/drawing/2014/chartex" xmlns:cx1="http://schemas.microsoft.com/office/drawing/2015/9/8/chartex" xmlns:cx2="http://schemas.microsoft.com/office/drawing/2015/10/21/chartex" xmlns:cx3="http://schemas.microsoft.com/office/drawing/2016/5/9/chartex" xmlns:cx4="http://schemas.microsoft.com/office/drawing/2016/5/10/chartex" xmlns:cx5="http://schemas.microsoft.com/office/drawing/2016/5/11/chartex" xmlns:cx6="http://schemas.microsoft.com/office/drawing/2016/5/12/chartex" xmlns:cx7="http://schemas.microsoft.com/office/drawing/2016/5/13/chartex" xmlns:cx8="http://schemas.microsoft.com/office/drawing/2016/5/14/chartex" xmlns:mc="http://schemas.openxmlformats.org/markup-compatibility/2006" xmlns:aink="http://schemas.microsoft.com/office/drawing/2016/ink" xmlns:am3d="http://schemas.microsoft.com/office/drawing/2017/model3d" xmlns:o="urn:schemas-microsoft-com:office:office" xmlns:oel="http://schemas.microsoft.com/office/2019/extlst" xmlns:r="http://schemas.openxmlformats.org/officeDocument/2006/relationships" xmlns:m="http://schemas.openxmlformats.org/officeDocument/2006/math" xmlns:v="urn:schemas-microsoft-com:vml" xmlns:wp14="http://schemas.microsoft.com/office/word/2010/wordprocessingDrawing" xmlns:wp="http://schemas.openxmlformats.org/drawingml/2006/wordprocessingDrawing" xmlns:w10="urn:schemas-microsoft-com:office:word" xmlns:w="http://schemas.openxmlformats.org/wordprocessingml/2006/main" xmlns:w14="http://schemas.microsoft.com/office/word/2010/wordml" xmlns:w15="http://schemas.microsoft.com/office/word/2012/wordml" xmlns:w16cex="http://schemas.microsoft.com/office/word/2018/wordml/cex" xmlns:w16cid="http://schemas.microsoft.com/office/word/2016/wordml/cid" xmlns:w16="http://schemas.microsoft.com/office/word/2018/wordml" xmlns:w16sdtdh="http://schemas.microsoft.com/office/word/2020/wordml/sdtdatahash" xmlns:w16se="http://schemas.microsoft.com/office/word/2015/wordml/symex" xmlns:wpg="http://schemas.microsoft.com/office/word/2010/wordprocessingGroup" xmlns:wpi="http://schemas.microsoft.com/office/word/2010/wordprocessingInk" xmlns:wne="http://schemas.microsoft.com/office/word/2006/wordml" xmlns:wps="http://schemas.microsoft.com/office/word/2010/wordprocessingShape" mc:Ignorable="w14 w15 w16se w16cid w16 w16cex w16sdtdh wp14">
+  <w16cex:commentExtensible w16cex:durableId="26B9F985" w16cex:dateUtc="2022-08-31T20:15:00Z"/>
+</w16cex:commentsExtensible>
+</file>
+
+<file path=word/commentsIds.xml><?xml version="1.0" encoding="utf-8"?>
+<w16cid:commentsIds xmlns:wpc="http://schemas.microsoft.com/office/word/2010/wordprocessingCanvas" xmlns:cx="http://schemas.microsoft.com/office/drawing/2014/chartex" xmlns:cx1="http://schemas.microsoft.com/office/drawing/2015/9/8/chartex" xmlns:cx2="http://schemas.microsoft.com/office/drawing/2015/10/21/chartex" xmlns:cx3="http://schemas.microsoft.com/office/drawing/2016/5/9/chartex" xmlns:cx4="http://schemas.microsoft.com/office/drawing/2016/5/10/chartex" xmlns:cx5="http://schemas.microsoft.com/office/drawing/2016/5/11/chartex" xmlns:cx6="http://schemas.microsoft.com/office/drawing/2016/5/12/chartex" xmlns:cx7="http://schemas.microsoft.com/office/drawing/2016/5/13/chartex" xmlns:cx8="http://schemas.microsoft.com/office/drawing/2016/5/14/chartex" xmlns:mc="http://schemas.openxmlformats.org/markup-compatibility/2006" xmlns:aink="http://schemas.microsoft.com/office/drawing/2016/ink" xmlns:am3d="http://schemas.microsoft.com/office/drawing/2017/model3d" xmlns:o="urn:schemas-microsoft-com:office:office" xmlns:oel="http://schemas.microsoft.com/office/2019/extlst" xmlns:r="http://schemas.openxmlformats.org/officeDocument/2006/relationships" xmlns:m="http://schemas.openxmlformats.org/officeDocument/2006/math" xmlns:v="urn:schemas-microsoft-com:vml" xmlns:wp14="http://schemas.microsoft.com/office/word/2010/wordprocessingDrawing" xmlns:wp="http://schemas.openxmlformats.org/drawingml/2006/wordprocessingDrawing" xmlns:w10="urn:schemas-microsoft-com:office:word" xmlns:w="http://schemas.openxmlformats.org/wordprocessingml/2006/main" xmlns:w14="http://schemas.microsoft.com/office/word/2010/wordml" xmlns:w15="http://schemas.microsoft.com/office/word/2012/wordml" xmlns:w16cex="http://schemas.microsoft.com/office/word/2018/wordml/cex" xmlns:w16cid="http://schemas.microsoft.com/office/word/2016/wordml/cid" xmlns:w16="http://schemas.microsoft.com/office/word/2018/wordml" xmlns:w16sdtdh="http://schemas.microsoft.com/office/word/2020/wordml/sdtdatahash" xmlns:w16se="http://schemas.microsoft.com/office/word/2015/wordml/symex" xmlns:wpg="http://schemas.microsoft.com/office/word/2010/wordprocessingGroup" xmlns:wpi="http://schemas.microsoft.com/office/word/2010/wordprocessingInk" xmlns:wne="http://schemas.microsoft.com/office/word/2006/wordml" xmlns:wps="http://schemas.microsoft.com/office/word/2010/wordprocessingShape" mc:Ignorable="w14 w15 w16se w16cid w16 w16cex w16sdtdh wp14">
+  <w16cid:commentId w16cid:paraId="7BC7E05B" w16cid:durableId="26B9F985"/>
+</w16cid:commentsIds>
 </file>
 
 <file path=word/numbering.xml><?xml version="1.0" encoding="utf-8"?>
@@ -10336,7 +13701,7 @@
         <w:rFonts w:ascii="Wingdings" w:hAnsi="Wingdings" w:hint="default"/>
       </w:rPr>
     </w:lvl>
-    <w:lvl w:ilvl="3" w:tplc="04090001" w:tentative="1">
+    <w:lvl w:ilvl="3" w:tplc="04090001">
       <w:start w:val="1"/>
       <w:numFmt w:val="bullet"/>
       <w:lvlText w:val=""/>
@@ -10701,6 +14066,14 @@
     <w:abstractNumId w:val="3"/>
   </w:num>
 </w:numbering>
+</file>
+
+<file path=word/people.xml><?xml version="1.0" encoding="utf-8"?>
+<w15:people xmlns:wpc="http://schemas.microsoft.com/office/word/2010/wordprocessingCanvas" xmlns:cx="http://schemas.microsoft.com/office/drawing/2014/chartex" xmlns:cx1="http://schemas.microsoft.com/office/drawing/2015/9/8/chartex" xmlns:cx2="http://schemas.microsoft.com/office/drawing/2015/10/21/chartex" xmlns:cx3="http://schemas.microsoft.com/office/drawing/2016/5/9/chartex" xmlns:cx4="http://schemas.microsoft.com/office/drawing/2016/5/10/chartex" xmlns:cx5="http://schemas.microsoft.com/office/drawing/2016/5/11/chartex" xmlns:cx6="http://schemas.microsoft.com/office/drawing/2016/5/12/chartex" xmlns:cx7="http://schemas.microsoft.com/office/drawing/2016/5/13/chartex" xmlns:cx8="http://schemas.microsoft.com/office/drawing/2016/5/14/chartex" xmlns:mc="http://schemas.openxmlformats.org/markup-compatibility/2006" xmlns:aink="http://schemas.microsoft.com/office/drawing/2016/ink" xmlns:am3d="http://schemas.microsoft.com/office/drawing/2017/model3d" xmlns:o="urn:schemas-microsoft-com:office:office" xmlns:oel="http://schemas.microsoft.com/office/2019/extlst" xmlns:r="http://schemas.openxmlformats.org/officeDocument/2006/relationships" xmlns:m="http://schemas.openxmlformats.org/officeDocument/2006/math" xmlns:v="urn:schemas-microsoft-com:vml" xmlns:wp14="http://schemas.microsoft.com/office/word/2010/wordprocessingDrawing" xmlns:wp="http://schemas.openxmlformats.org/drawingml/2006/wordprocessingDrawing" xmlns:w10="urn:schemas-microsoft-com:office:word" xmlns:w="http://schemas.openxmlformats.org/wordprocessingml/2006/main" xmlns:w14="http://schemas.microsoft.com/office/word/2010/wordml" xmlns:w15="http://schemas.microsoft.com/office/word/2012/wordml" xmlns:w16cex="http://schemas.microsoft.com/office/word/2018/wordml/cex" xmlns:w16cid="http://schemas.microsoft.com/office/word/2016/wordml/cid" xmlns:w16="http://schemas.microsoft.com/office/word/2018/wordml" xmlns:w16sdtdh="http://schemas.microsoft.com/office/word/2020/wordml/sdtdatahash" xmlns:w16se="http://schemas.microsoft.com/office/word/2015/wordml/symex" xmlns:wpg="http://schemas.microsoft.com/office/word/2010/wordprocessingGroup" xmlns:wpi="http://schemas.microsoft.com/office/word/2010/wordprocessingInk" xmlns:wne="http://schemas.microsoft.com/office/word/2006/wordml" xmlns:wps="http://schemas.microsoft.com/office/word/2010/wordprocessingShape" mc:Ignorable="w14 w15 w16se w16cid w16 w16cex w16sdtdh wp14">
+  <w15:person w15:author="Duan, Sean">
+    <w15:presenceInfo w15:providerId="None" w15:userId="Duan, Sean"/>
+  </w15:person>
+</w15:people>
 </file>
 
 <file path=word/styles.xml><?xml version="1.0" encoding="utf-8"?>
@@ -11140,6 +14513,72 @@
       <w:contextualSpacing/>
     </w:pPr>
   </w:style>
+  <w:style w:type="character" w:styleId="CommentReference">
+    <w:name w:val="annotation reference"/>
+    <w:basedOn w:val="DefaultParagraphFont"/>
+    <w:uiPriority w:val="99"/>
+    <w:semiHidden/>
+    <w:unhideWhenUsed/>
+    <w:rsid w:val="008671CA"/>
+    <w:rPr>
+      <w:sz w:val="16"/>
+      <w:szCs w:val="16"/>
+    </w:rPr>
+  </w:style>
+  <w:style w:type="paragraph" w:styleId="CommentText">
+    <w:name w:val="annotation text"/>
+    <w:basedOn w:val="Normal"/>
+    <w:link w:val="CommentTextChar"/>
+    <w:uiPriority w:val="99"/>
+    <w:unhideWhenUsed/>
+    <w:rsid w:val="008671CA"/>
+    <w:pPr>
+      <w:spacing w:line="240" w:lineRule="auto"/>
+    </w:pPr>
+    <w:rPr>
+      <w:sz w:val="20"/>
+      <w:szCs w:val="20"/>
+    </w:rPr>
+  </w:style>
+  <w:style w:type="character" w:customStyle="1" w:styleId="CommentTextChar">
+    <w:name w:val="Comment Text Char"/>
+    <w:basedOn w:val="DefaultParagraphFont"/>
+    <w:link w:val="CommentText"/>
+    <w:uiPriority w:val="99"/>
+    <w:rsid w:val="008671CA"/>
+    <w:rPr>
+      <w:sz w:val="20"/>
+      <w:szCs w:val="20"/>
+    </w:rPr>
+  </w:style>
+  <w:style w:type="paragraph" w:styleId="CommentSubject">
+    <w:name w:val="annotation subject"/>
+    <w:basedOn w:val="CommentText"/>
+    <w:next w:val="CommentText"/>
+    <w:link w:val="CommentSubjectChar"/>
+    <w:uiPriority w:val="99"/>
+    <w:semiHidden/>
+    <w:unhideWhenUsed/>
+    <w:rsid w:val="008671CA"/>
+    <w:rPr>
+      <w:b/>
+      <w:bCs/>
+    </w:rPr>
+  </w:style>
+  <w:style w:type="character" w:customStyle="1" w:styleId="CommentSubjectChar">
+    <w:name w:val="Comment Subject Char"/>
+    <w:basedOn w:val="CommentTextChar"/>
+    <w:link w:val="CommentSubject"/>
+    <w:uiPriority w:val="99"/>
+    <w:semiHidden/>
+    <w:rsid w:val="008671CA"/>
+    <w:rPr>
+      <w:b/>
+      <w:bCs/>
+      <w:sz w:val="20"/>
+      <w:szCs w:val="20"/>
+    </w:rPr>
+  </w:style>
 </w:styles>
 </file>
 

</xml_diff>

<commit_message>
some papers and more reading on imai 2010b
we also found the advances in R book that has the step by step tutorial on how to do the thing, so lets read through that!
</commit_message>
<xml_diff>
--- a/Comps Reading List/Statistical Mediation/Statistical Mediation Notes.docx
+++ b/Comps Reading List/Statistical Mediation/Statistical Mediation Notes.docx
@@ -14667,14 +14667,7 @@
           <w:sz w:val="24"/>
           <w:szCs w:val="24"/>
         </w:rPr>
-        <w:t>Instrumental variables could be used for causal mediation analysis (</w:t>
-      </w:r>
-      <w:r>
-        <w:rPr>
-          <w:sz w:val="24"/>
-          <w:szCs w:val="24"/>
-        </w:rPr>
-        <w:t xml:space="preserve">e.g., </w:t>
+        <w:t xml:space="preserve">Instrumental variables could be used for causal mediation analysis (e.g., </w:t>
       </w:r>
       <w:r>
         <w:rPr>
@@ -14682,23 +14675,7 @@
           <w:szCs w:val="24"/>
           <w:highlight w:val="yellow"/>
         </w:rPr>
-        <w:t>Albert, 2008; Jo,</w:t>
-      </w:r>
-      <w:r>
-        <w:rPr>
-          <w:sz w:val="24"/>
-          <w:szCs w:val="24"/>
-          <w:highlight w:val="yellow"/>
-        </w:rPr>
-        <w:t xml:space="preserve"> </w:t>
-      </w:r>
-      <w:r>
-        <w:rPr>
-          <w:sz w:val="24"/>
-          <w:szCs w:val="24"/>
-          <w:highlight w:val="yellow"/>
-        </w:rPr>
-        <w:t>2008; Sobel, 2008</w:t>
+        <w:t>Albert, 2008; Jo, 2008; Sobel, 2008</w:t>
       </w:r>
       <w:r>
         <w:rPr>
@@ -16910,164 +16887,119 @@
           <w:sz w:val="24"/>
           <w:szCs w:val="24"/>
         </w:rPr>
+        <w:t xml:space="preserve">(1 - </w:t>
+      </w:r>
+      <w:proofErr w:type="spellStart"/>
+      <w:r>
+        <w:rPr>
+          <w:sz w:val="24"/>
+          <w:szCs w:val="24"/>
+        </w:rPr>
+        <w:t>T</w:t>
+      </w:r>
+      <w:r>
+        <w:rPr>
+          <w:sz w:val="24"/>
+          <w:szCs w:val="24"/>
+          <w:vertAlign w:val="subscript"/>
+        </w:rPr>
+        <w:t>i</w:t>
+      </w:r>
+      <w:proofErr w:type="spellEnd"/>
+      <w:r>
+        <w:rPr>
+          <w:sz w:val="24"/>
+          <w:szCs w:val="24"/>
+        </w:rPr>
+        <w:t>))!</w:t>
+      </w:r>
+    </w:p>
+    <w:p>
+      <w:pPr>
+        <w:pStyle w:val="ListParagraph"/>
+        <w:numPr>
+          <w:ilvl w:val="1"/>
+          <w:numId w:val="1"/>
+        </w:numPr>
+        <w:rPr>
+          <w:sz w:val="24"/>
+          <w:szCs w:val="24"/>
+        </w:rPr>
+      </w:pPr>
+      <w:r>
+        <w:rPr>
+          <w:sz w:val="24"/>
+          <w:szCs w:val="24"/>
+        </w:rPr>
+        <w:t>Or what our outcome would be, given a treatment, and given the mediator value that would otherwise occur under the OTHER treatment! (</w:t>
+      </w:r>
+      <w:proofErr w:type="gramStart"/>
+      <w:r>
+        <w:rPr>
+          <w:sz w:val="24"/>
+          <w:szCs w:val="24"/>
+        </w:rPr>
+        <w:t>which</w:t>
+      </w:r>
+      <w:proofErr w:type="gramEnd"/>
+      <w:r>
+        <w:rPr>
+          <w:sz w:val="24"/>
+          <w:szCs w:val="24"/>
+        </w:rPr>
+        <w:t xml:space="preserve"> by definition… doesn’t exist!)</w:t>
+      </w:r>
+    </w:p>
+    <w:p>
+      <w:pPr>
+        <w:pStyle w:val="ListParagraph"/>
+        <w:numPr>
+          <w:ilvl w:val="0"/>
+          <w:numId w:val="1"/>
+        </w:numPr>
+        <w:rPr>
+          <w:sz w:val="24"/>
+          <w:szCs w:val="24"/>
+        </w:rPr>
+      </w:pPr>
+      <w:commentRangeStart w:id="2"/>
+      <w:r>
+        <w:rPr>
+          <w:sz w:val="24"/>
+          <w:szCs w:val="24"/>
+        </w:rPr>
+        <w:t xml:space="preserve">Theorem 1 suggests that we can obtain one Monte Carlo draw of our potential outcome </w:t>
+      </w:r>
+      <w:proofErr w:type="gramStart"/>
+      <w:r>
+        <w:rPr>
+          <w:sz w:val="24"/>
+          <w:szCs w:val="24"/>
+        </w:rPr>
+        <w:t>Y</w:t>
+      </w:r>
+      <w:r>
+        <w:rPr>
+          <w:sz w:val="24"/>
+          <w:szCs w:val="24"/>
+          <w:vertAlign w:val="subscript"/>
+        </w:rPr>
+        <w:t>i</w:t>
+      </w:r>
+      <w:r>
+        <w:rPr>
+          <w:sz w:val="24"/>
+          <w:szCs w:val="24"/>
+        </w:rPr>
         <w:t>(</w:t>
       </w:r>
-      <w:r>
-        <w:rPr>
-          <w:sz w:val="24"/>
-          <w:szCs w:val="24"/>
-        </w:rPr>
-        <w:t xml:space="preserve">1 - </w:t>
-      </w:r>
-      <w:proofErr w:type="spellStart"/>
-      <w:r>
-        <w:rPr>
-          <w:sz w:val="24"/>
-          <w:szCs w:val="24"/>
-        </w:rPr>
-        <w:t>T</w:t>
-      </w:r>
-      <w:r>
-        <w:rPr>
-          <w:sz w:val="24"/>
-          <w:szCs w:val="24"/>
-          <w:vertAlign w:val="subscript"/>
-        </w:rPr>
-        <w:t>i</w:t>
-      </w:r>
-      <w:proofErr w:type="spellEnd"/>
-      <w:r>
-        <w:rPr>
-          <w:sz w:val="24"/>
-          <w:szCs w:val="24"/>
-        </w:rPr>
-        <w:t>))</w:t>
-      </w:r>
-      <w:r>
-        <w:rPr>
-          <w:sz w:val="24"/>
-          <w:szCs w:val="24"/>
-        </w:rPr>
-        <w:t>!</w:t>
-      </w:r>
-    </w:p>
-    <w:p>
-      <w:pPr>
-        <w:pStyle w:val="ListParagraph"/>
-        <w:numPr>
-          <w:ilvl w:val="1"/>
-          <w:numId w:val="1"/>
-        </w:numPr>
-        <w:rPr>
-          <w:sz w:val="24"/>
-          <w:szCs w:val="24"/>
-        </w:rPr>
-      </w:pPr>
-      <w:r>
-        <w:rPr>
-          <w:sz w:val="24"/>
-          <w:szCs w:val="24"/>
-        </w:rPr>
-        <w:t>Or what our outcome would be, given a treatment, and given the mediator value that would otherwise occur under the OTHER treatment! (</w:t>
-      </w:r>
-      <w:proofErr w:type="gramStart"/>
-      <w:r>
-        <w:rPr>
-          <w:sz w:val="24"/>
-          <w:szCs w:val="24"/>
-        </w:rPr>
-        <w:t>which</w:t>
-      </w:r>
       <w:proofErr w:type="gramEnd"/>
       <w:r>
         <w:rPr>
           <w:sz w:val="24"/>
           <w:szCs w:val="24"/>
         </w:rPr>
-        <w:t xml:space="preserve"> by definition… doesn’t exist!)</w:t>
-      </w:r>
-    </w:p>
-    <w:p>
-      <w:pPr>
-        <w:pStyle w:val="ListParagraph"/>
-        <w:numPr>
-          <w:ilvl w:val="0"/>
-          <w:numId w:val="1"/>
-        </w:numPr>
-        <w:rPr>
-          <w:sz w:val="24"/>
-          <w:szCs w:val="24"/>
-        </w:rPr>
-      </w:pPr>
-      <w:commentRangeStart w:id="2"/>
-      <w:r>
-        <w:rPr>
-          <w:sz w:val="24"/>
-          <w:szCs w:val="24"/>
-        </w:rPr>
-        <w:t xml:space="preserve">Theorem 1 suggests that we can obtain one Monte Carlo draw of our potential outcome </w:t>
-      </w:r>
-      <w:proofErr w:type="gramStart"/>
-      <w:r>
-        <w:rPr>
-          <w:sz w:val="24"/>
-          <w:szCs w:val="24"/>
-        </w:rPr>
-        <w:t>Y</w:t>
-      </w:r>
-      <w:r>
-        <w:rPr>
-          <w:sz w:val="24"/>
-          <w:szCs w:val="24"/>
-          <w:vertAlign w:val="subscript"/>
-        </w:rPr>
-        <w:t>i</w:t>
-      </w:r>
-      <w:r>
-        <w:rPr>
-          <w:sz w:val="24"/>
-          <w:szCs w:val="24"/>
-        </w:rPr>
-        <w:t>(</w:t>
-      </w:r>
-      <w:proofErr w:type="gramEnd"/>
-      <w:r>
-        <w:rPr>
-          <w:sz w:val="24"/>
-          <w:szCs w:val="24"/>
-        </w:rPr>
         <w:t>t</w:t>
-      </w:r>
-      <w:r>
-        <w:rPr>
-          <w:sz w:val="24"/>
-          <w:szCs w:val="24"/>
-          <w:vertAlign w:val="subscript"/>
-        </w:rPr>
-        <w:softHyphen/>
-      </w:r>
-      <w:r>
-        <w:rPr>
-          <w:sz w:val="24"/>
-          <w:szCs w:val="24"/>
-          <w:vertAlign w:val="subscript"/>
-        </w:rPr>
-        <w:t xml:space="preserve"> </w:t>
-      </w:r>
-      <w:r>
-        <w:rPr>
-          <w:sz w:val="24"/>
-          <w:szCs w:val="24"/>
-        </w:rPr>
-        <w:t>, M</w:t>
-      </w:r>
-      <w:r>
-        <w:rPr>
-          <w:sz w:val="24"/>
-          <w:szCs w:val="24"/>
-          <w:vertAlign w:val="subscript"/>
-        </w:rPr>
-        <w:t>i</w:t>
       </w:r>
       <w:r>
         <w:rPr>
@@ -17083,21 +17015,31 @@
           <w:sz w:val="24"/>
           <w:szCs w:val="24"/>
         </w:rPr>
-        <w:t>(</w:t>
-      </w:r>
-      <w:r>
-        <w:rPr>
-          <w:sz w:val="24"/>
-          <w:szCs w:val="24"/>
-        </w:rPr>
-        <w:t>t’</w:t>
-      </w:r>
-      <w:r>
-        <w:rPr>
-          <w:sz w:val="24"/>
-          <w:szCs w:val="24"/>
-        </w:rPr>
-        <w:t>))</w:t>
+        <w:t>, M</w:t>
+      </w:r>
+      <w:r>
+        <w:rPr>
+          <w:sz w:val="24"/>
+          <w:szCs w:val="24"/>
+          <w:vertAlign w:val="subscript"/>
+        </w:rPr>
+        <w:t>i</w:t>
+      </w:r>
+      <w:r>
+        <w:rPr>
+          <w:sz w:val="24"/>
+          <w:szCs w:val="24"/>
+          <w:vertAlign w:val="subscript"/>
+        </w:rPr>
+        <w:softHyphen/>
+        <w:t xml:space="preserve"> </w:t>
+      </w:r>
+      <w:r>
+        <w:rPr>
+          <w:sz w:val="24"/>
+          <w:szCs w:val="24"/>
+        </w:rPr>
+        <w:t>(t’))</w:t>
       </w:r>
       <w:r>
         <w:rPr>
@@ -17274,14 +17216,7 @@
           <w:sz w:val="24"/>
           <w:szCs w:val="24"/>
         </w:rPr>
-        <w:t xml:space="preserve"> the mediator, sample </w:t>
-      </w:r>
-      <w:r>
-        <w:rPr>
-          <w:sz w:val="24"/>
-          <w:szCs w:val="24"/>
-        </w:rPr>
-        <w:t>Y</w:t>
+        <w:t xml:space="preserve"> the mediator, sample Y</w:t>
       </w:r>
       <w:r>
         <w:rPr>
@@ -17296,21 +17231,7 @@
           <w:sz w:val="24"/>
           <w:szCs w:val="24"/>
         </w:rPr>
-        <w:t>(</w:t>
-      </w:r>
-      <w:r>
-        <w:rPr>
-          <w:sz w:val="24"/>
-          <w:szCs w:val="24"/>
-        </w:rPr>
-        <w:t xml:space="preserve">t </w:t>
-      </w:r>
-      <w:r>
-        <w:rPr>
-          <w:sz w:val="24"/>
-          <w:szCs w:val="24"/>
-        </w:rPr>
-        <w:t>, M</w:t>
+        <w:t>(t , M</w:t>
       </w:r>
       <w:r>
         <w:rPr>
@@ -17334,35 +17255,14 @@
           <w:sz w:val="24"/>
           <w:szCs w:val="24"/>
         </w:rPr>
-        <w:t>(</w:t>
-      </w:r>
-      <w:r>
-        <w:rPr>
-          <w:sz w:val="24"/>
-          <w:szCs w:val="24"/>
-        </w:rPr>
-        <w:t>t’</w:t>
-      </w:r>
-      <w:r>
-        <w:rPr>
-          <w:sz w:val="24"/>
-          <w:szCs w:val="24"/>
-        </w:rPr>
-        <w:t>))</w:t>
-      </w:r>
-      <w:r>
-        <w:rPr>
-          <w:sz w:val="24"/>
-          <w:szCs w:val="24"/>
-        </w:rPr>
-        <w:t xml:space="preserve"> from our outcome model, </w:t>
-      </w:r>
-      <w:r>
-        <w:rPr>
-          <w:sz w:val="24"/>
-          <w:szCs w:val="24"/>
-        </w:rPr>
-        <w:t>f(</w:t>
+        <w:t>(t’))</w:t>
+      </w:r>
+      <w:r>
+        <w:rPr>
+          <w:sz w:val="24"/>
+          <w:szCs w:val="24"/>
+        </w:rPr>
+        <w:t xml:space="preserve"> from our outcome model, f(</w:t>
       </w:r>
       <w:proofErr w:type="spellStart"/>
       <w:r>
@@ -17401,14 +17301,7 @@
           <w:sz w:val="24"/>
           <w:szCs w:val="24"/>
         </w:rPr>
-        <w:t xml:space="preserve"> = t, </w:t>
-      </w:r>
-      <w:r>
-        <w:rPr>
-          <w:sz w:val="24"/>
-          <w:szCs w:val="24"/>
-        </w:rPr>
-        <w:t>M</w:t>
+        <w:t xml:space="preserve"> = t, M</w:t>
       </w:r>
       <w:r>
         <w:rPr>
@@ -17423,43 +17316,158 @@
           <w:sz w:val="24"/>
           <w:szCs w:val="24"/>
         </w:rPr>
+        <w:t xml:space="preserve"> (t’)</w:t>
+      </w:r>
+      <w:r>
+        <w:rPr>
+          <w:sz w:val="24"/>
+          <w:szCs w:val="24"/>
+        </w:rPr>
+        <w:t>, X</w:t>
+      </w:r>
+      <w:r>
+        <w:rPr>
+          <w:sz w:val="24"/>
+          <w:szCs w:val="24"/>
+          <w:vertAlign w:val="subscript"/>
+        </w:rPr>
+        <w:t>i</w:t>
+      </w:r>
+      <w:r>
+        <w:rPr>
+          <w:sz w:val="24"/>
+          <w:szCs w:val="24"/>
+        </w:rPr>
+        <w:t xml:space="preserve"> = x</w:t>
+      </w:r>
+      <w:r>
+        <w:rPr>
+          <w:sz w:val="24"/>
+          <w:szCs w:val="24"/>
+        </w:rPr>
+        <w:t>)</w:t>
+      </w:r>
+    </w:p>
+    <w:p>
+      <w:pPr>
+        <w:pStyle w:val="ListParagraph"/>
+        <w:numPr>
+          <w:ilvl w:val="1"/>
+          <w:numId w:val="1"/>
+        </w:numPr>
+        <w:rPr>
+          <w:sz w:val="24"/>
+          <w:szCs w:val="24"/>
+          <w:highlight w:val="yellow"/>
+        </w:rPr>
+      </w:pPr>
+      <w:commentRangeStart w:id="3"/>
+      <w:r>
+        <w:rPr>
+          <w:sz w:val="24"/>
+          <w:szCs w:val="24"/>
+          <w:highlight w:val="yellow"/>
+        </w:rPr>
+        <w:t>Our nonparametric identification result implies that this procedure doesn’t have to change, regardless of statistical models used for the mediator and outcome</w:t>
+      </w:r>
+      <w:commentRangeEnd w:id="3"/>
+      <w:r>
+        <w:rPr>
+          <w:rStyle w:val="CommentReference"/>
+        </w:rPr>
+        <w:commentReference w:id="3"/>
+      </w:r>
+    </w:p>
+    <w:p>
+      <w:pPr>
+        <w:pStyle w:val="ListParagraph"/>
+        <w:numPr>
+          <w:ilvl w:val="0"/>
+          <w:numId w:val="1"/>
+        </w:numPr>
+        <w:rPr>
+          <w:sz w:val="24"/>
+          <w:szCs w:val="24"/>
+        </w:rPr>
+      </w:pPr>
+      <w:r>
+        <w:rPr>
+          <w:sz w:val="24"/>
+          <w:szCs w:val="24"/>
+        </w:rPr>
+        <w:t>Once we obtain these Monte Carlo draws of potential outcomes, we can compute the relevant quantities of interest that are functions of these potential outcomes</w:t>
+      </w:r>
+    </w:p>
+    <w:p>
+      <w:pPr>
+        <w:pStyle w:val="ListParagraph"/>
+        <w:numPr>
+          <w:ilvl w:val="1"/>
+          <w:numId w:val="1"/>
+        </w:numPr>
+        <w:rPr>
+          <w:sz w:val="24"/>
+          <w:szCs w:val="24"/>
+        </w:rPr>
+      </w:pPr>
+      <w:r>
+        <w:rPr>
+          <w:sz w:val="24"/>
+          <w:szCs w:val="24"/>
+        </w:rPr>
+        <w:t>Thus, we generate two general algorithms that can accommodate many situations that we encounter in practice</w:t>
+      </w:r>
+    </w:p>
+    <w:p>
+      <w:pPr>
+        <w:pStyle w:val="ListParagraph"/>
+        <w:numPr>
+          <w:ilvl w:val="0"/>
+          <w:numId w:val="1"/>
+        </w:numPr>
+        <w:rPr>
+          <w:sz w:val="24"/>
+          <w:szCs w:val="24"/>
+        </w:rPr>
+      </w:pPr>
+      <w:r>
+        <w:rPr>
+          <w:sz w:val="24"/>
+          <w:szCs w:val="24"/>
+        </w:rPr>
+        <w:t>First: We have an algorithm for parametric inference, in which parametric models (</w:t>
+      </w:r>
+      <w:proofErr w:type="gramStart"/>
+      <w:r>
+        <w:rPr>
+          <w:sz w:val="24"/>
+          <w:szCs w:val="24"/>
+        </w:rPr>
+        <w:t>e.g.</w:t>
+      </w:r>
+      <w:proofErr w:type="gramEnd"/>
+      <w:r>
+        <w:rPr>
+          <w:sz w:val="24"/>
+          <w:szCs w:val="24"/>
+        </w:rPr>
         <w:t xml:space="preserve"> </w:t>
       </w:r>
-      <w:r>
-        <w:rPr>
-          <w:sz w:val="24"/>
-          <w:szCs w:val="24"/>
-        </w:rPr>
-        <w:t>(t’)</w:t>
-      </w:r>
-      <w:r>
-        <w:rPr>
-          <w:sz w:val="24"/>
-          <w:szCs w:val="24"/>
-        </w:rPr>
-        <w:t>, X</w:t>
-      </w:r>
-      <w:r>
-        <w:rPr>
-          <w:sz w:val="24"/>
-          <w:szCs w:val="24"/>
-          <w:vertAlign w:val="subscript"/>
-        </w:rPr>
-        <w:t>i</w:t>
-      </w:r>
-      <w:r>
-        <w:rPr>
-          <w:sz w:val="24"/>
-          <w:szCs w:val="24"/>
-        </w:rPr>
-        <w:t xml:space="preserve"> = x</w:t>
-      </w:r>
-      <w:r>
-        <w:rPr>
-          <w:sz w:val="24"/>
-          <w:szCs w:val="24"/>
-        </w:rPr>
-        <w:t>)</w:t>
+      <w:proofErr w:type="spellStart"/>
+      <w:r>
+        <w:rPr>
+          <w:sz w:val="24"/>
+          <w:szCs w:val="24"/>
+        </w:rPr>
+        <w:t>probit</w:t>
+      </w:r>
+      <w:proofErr w:type="spellEnd"/>
+      <w:r>
+        <w:rPr>
+          <w:sz w:val="24"/>
+          <w:szCs w:val="24"/>
+        </w:rPr>
+        <w:t xml:space="preserve"> or logit) are specified for the mediator and the outcome variable.</w:t>
       </w:r>
     </w:p>
     <w:p>
@@ -17472,44 +17480,67 @@
         <w:rPr>
           <w:sz w:val="24"/>
           <w:szCs w:val="24"/>
+        </w:rPr>
+      </w:pPr>
+      <w:r>
+        <w:rPr>
+          <w:sz w:val="24"/>
+          <w:szCs w:val="24"/>
+        </w:rPr>
+        <w:t>We can describe this algorithm to estimate the average causal mediation effects!</w:t>
+      </w:r>
+    </w:p>
+    <w:p>
+      <w:pPr>
+        <w:pStyle w:val="ListParagraph"/>
+        <w:numPr>
+          <w:ilvl w:val="0"/>
+          <w:numId w:val="1"/>
+        </w:numPr>
+        <w:rPr>
+          <w:sz w:val="24"/>
+          <w:szCs w:val="24"/>
+        </w:rPr>
+      </w:pPr>
+      <w:r>
+        <w:rPr>
+          <w:sz w:val="24"/>
+          <w:szCs w:val="24"/>
+        </w:rPr>
+        <w:t xml:space="preserve">Note that this is based on the Quasi Bayesian Monte Carlo approximation of </w:t>
+      </w:r>
+      <w:r>
+        <w:rPr>
+          <w:sz w:val="24"/>
+          <w:szCs w:val="24"/>
           <w:highlight w:val="yellow"/>
         </w:rPr>
-      </w:pPr>
-      <w:commentRangeStart w:id="3"/>
+        <w:t xml:space="preserve">King, </w:t>
+      </w:r>
+      <w:proofErr w:type="spellStart"/>
       <w:r>
         <w:rPr>
           <w:sz w:val="24"/>
           <w:szCs w:val="24"/>
           <w:highlight w:val="yellow"/>
         </w:rPr>
-        <w:t>Our nonparametric identification result implies that this procedure doesn’t have to change, regardless of statistical models used for the mediator and outcome</w:t>
-      </w:r>
-      <w:commentRangeEnd w:id="3"/>
-      <w:r>
-        <w:rPr>
-          <w:rStyle w:val="CommentReference"/>
-        </w:rPr>
-        <w:commentReference w:id="3"/>
-      </w:r>
-    </w:p>
-    <w:p>
-      <w:pPr>
-        <w:pStyle w:val="ListParagraph"/>
-        <w:numPr>
-          <w:ilvl w:val="0"/>
-          <w:numId w:val="1"/>
-        </w:numPr>
-        <w:rPr>
-          <w:sz w:val="24"/>
-          <w:szCs w:val="24"/>
-        </w:rPr>
-      </w:pPr>
-      <w:r>
-        <w:rPr>
-          <w:sz w:val="24"/>
-          <w:szCs w:val="24"/>
-        </w:rPr>
-        <w:t>Once we obtain these Monte Carlo draws of potential outcomes, we can compute the relevant quantities of interest that are functions of these potential outcomes</w:t>
+        <w:t>Tomz</w:t>
+      </w:r>
+      <w:proofErr w:type="spellEnd"/>
+      <w:r>
+        <w:rPr>
+          <w:sz w:val="24"/>
+          <w:szCs w:val="24"/>
+          <w:highlight w:val="yellow"/>
+        </w:rPr>
+        <w:t>, and Wittenberg (2000)</w:t>
+      </w:r>
+      <w:r>
+        <w:rPr>
+          <w:sz w:val="24"/>
+          <w:szCs w:val="24"/>
+        </w:rPr>
+        <w:t xml:space="preserve"> where our posterior distribution of quantities of interest is approximated by their sampling distribution.</w:t>
       </w:r>
     </w:p>
     <w:p>
@@ -17522,185 +17553,16 @@
         <w:rPr>
           <w:sz w:val="24"/>
           <w:szCs w:val="24"/>
-        </w:rPr>
-      </w:pPr>
-      <w:r>
-        <w:rPr>
-          <w:sz w:val="24"/>
-          <w:szCs w:val="24"/>
-        </w:rPr>
-        <w:t>Thus, we generate two general algorithms that can accommodate many situations that we encounter in practice</w:t>
-      </w:r>
-    </w:p>
-    <w:p>
-      <w:pPr>
-        <w:pStyle w:val="ListParagraph"/>
-        <w:numPr>
-          <w:ilvl w:val="0"/>
-          <w:numId w:val="1"/>
-        </w:numPr>
-        <w:rPr>
-          <w:sz w:val="24"/>
-          <w:szCs w:val="24"/>
-        </w:rPr>
-      </w:pPr>
-      <w:r>
-        <w:rPr>
-          <w:sz w:val="24"/>
-          <w:szCs w:val="24"/>
-        </w:rPr>
-        <w:t>First: We have an algorithm for parametric inference, in which parametric models (</w:t>
-      </w:r>
-      <w:proofErr w:type="gramStart"/>
-      <w:r>
-        <w:rPr>
-          <w:sz w:val="24"/>
-          <w:szCs w:val="24"/>
-        </w:rPr>
-        <w:t>e.g.</w:t>
-      </w:r>
-      <w:proofErr w:type="gramEnd"/>
-      <w:r>
-        <w:rPr>
-          <w:sz w:val="24"/>
-          <w:szCs w:val="24"/>
-        </w:rPr>
-        <w:t xml:space="preserve"> </w:t>
-      </w:r>
-      <w:proofErr w:type="spellStart"/>
-      <w:r>
-        <w:rPr>
-          <w:sz w:val="24"/>
-          <w:szCs w:val="24"/>
-        </w:rPr>
-        <w:t>probit</w:t>
-      </w:r>
-      <w:proofErr w:type="spellEnd"/>
-      <w:r>
-        <w:rPr>
-          <w:sz w:val="24"/>
-          <w:szCs w:val="24"/>
-        </w:rPr>
-        <w:t xml:space="preserve"> or logit) are specified for the mediator and the outcome variable.</w:t>
-      </w:r>
-    </w:p>
-    <w:p>
-      <w:pPr>
-        <w:pStyle w:val="ListParagraph"/>
-        <w:numPr>
-          <w:ilvl w:val="1"/>
-          <w:numId w:val="1"/>
-        </w:numPr>
-        <w:rPr>
-          <w:sz w:val="24"/>
-          <w:szCs w:val="24"/>
-        </w:rPr>
-      </w:pPr>
-      <w:r>
-        <w:rPr>
-          <w:sz w:val="24"/>
-          <w:szCs w:val="24"/>
-        </w:rPr>
-        <w:t>We can describe this algorithm to estimate the average causal mediation effects!</w:t>
-      </w:r>
-    </w:p>
-    <w:p>
-      <w:pPr>
-        <w:pStyle w:val="ListParagraph"/>
-        <w:numPr>
-          <w:ilvl w:val="0"/>
-          <w:numId w:val="1"/>
-        </w:numPr>
-        <w:rPr>
-          <w:sz w:val="24"/>
-          <w:szCs w:val="24"/>
-        </w:rPr>
-      </w:pPr>
-      <w:r>
-        <w:rPr>
-          <w:sz w:val="24"/>
-          <w:szCs w:val="24"/>
-        </w:rPr>
-        <w:t xml:space="preserve">Note that this is based on the Quasi Bayesian Monte Carlo approximation of </w:t>
-      </w:r>
-      <w:r>
-        <w:rPr>
-          <w:sz w:val="24"/>
-          <w:szCs w:val="24"/>
           <w:highlight w:val="yellow"/>
         </w:rPr>
-        <w:t xml:space="preserve">King, </w:t>
-      </w:r>
-      <w:proofErr w:type="spellStart"/>
+      </w:pPr>
       <w:r>
         <w:rPr>
           <w:sz w:val="24"/>
           <w:szCs w:val="24"/>
           <w:highlight w:val="yellow"/>
         </w:rPr>
-        <w:t>Tomz</w:t>
-      </w:r>
-      <w:proofErr w:type="spellEnd"/>
-      <w:r>
-        <w:rPr>
-          <w:sz w:val="24"/>
-          <w:szCs w:val="24"/>
-          <w:highlight w:val="yellow"/>
-        </w:rPr>
-        <w:t>, and Wittenberg (2000)</w:t>
-      </w:r>
-      <w:r>
-        <w:rPr>
-          <w:sz w:val="24"/>
-          <w:szCs w:val="24"/>
-        </w:rPr>
-        <w:t xml:space="preserve"> where our posterior distribution of quantities of interest is approximated by their sampling distribution.</w:t>
-      </w:r>
-    </w:p>
-    <w:p>
-      <w:pPr>
-        <w:pStyle w:val="ListParagraph"/>
-        <w:numPr>
-          <w:ilvl w:val="1"/>
-          <w:numId w:val="1"/>
-        </w:numPr>
-        <w:rPr>
-          <w:sz w:val="24"/>
-          <w:szCs w:val="24"/>
-          <w:highlight w:val="yellow"/>
-        </w:rPr>
-      </w:pPr>
-      <w:r>
-        <w:rPr>
-          <w:sz w:val="24"/>
-          <w:szCs w:val="24"/>
-          <w:highlight w:val="yellow"/>
-        </w:rPr>
-        <w:t>Similar ideas have been used in previous models (</w:t>
-      </w:r>
-      <w:r>
-        <w:rPr>
-          <w:sz w:val="24"/>
-          <w:szCs w:val="24"/>
-          <w:highlight w:val="yellow"/>
-        </w:rPr>
-        <w:t>see Bauer, Preacher, &amp; Gil,</w:t>
-      </w:r>
-      <w:r>
-        <w:rPr>
-          <w:sz w:val="24"/>
-          <w:szCs w:val="24"/>
-          <w:highlight w:val="yellow"/>
-        </w:rPr>
-        <w:t xml:space="preserve"> </w:t>
-      </w:r>
-      <w:r>
-        <w:rPr>
-          <w:sz w:val="24"/>
-          <w:szCs w:val="24"/>
-          <w:highlight w:val="yellow"/>
-        </w:rPr>
-        <w:t>2006; MacKinnon, Lockwood, &amp; Williams, 2004).</w:t>
+        <w:t>Similar ideas have been used in previous models (see Bauer, Preacher, &amp; Gil, 2006; MacKinnon, Lockwood, &amp; Williams, 2004).</w:t>
       </w:r>
     </w:p>
     <w:p>
@@ -17945,6 +17807,1341 @@
         </w:rPr>
         <w:t>Step 4: Compute summary statistics such as point estimates and confidence intervals.</w:t>
       </w:r>
+    </w:p>
+    <w:p>
+      <w:pPr>
+        <w:pStyle w:val="ListParagraph"/>
+        <w:numPr>
+          <w:ilvl w:val="0"/>
+          <w:numId w:val="1"/>
+        </w:numPr>
+        <w:rPr>
+          <w:sz w:val="24"/>
+          <w:szCs w:val="24"/>
+        </w:rPr>
+      </w:pPr>
+      <w:r>
+        <w:rPr>
+          <w:sz w:val="24"/>
+          <w:szCs w:val="24"/>
+        </w:rPr>
+        <w:t>The strength here is that this algorithm can be applied to ANY parametric statistical model!</w:t>
+      </w:r>
+    </w:p>
+    <w:p>
+      <w:pPr>
+        <w:pStyle w:val="ListParagraph"/>
+        <w:numPr>
+          <w:ilvl w:val="0"/>
+          <w:numId w:val="1"/>
+        </w:numPr>
+        <w:rPr>
+          <w:sz w:val="24"/>
+          <w:szCs w:val="24"/>
+        </w:rPr>
+      </w:pPr>
+      <w:r>
+        <w:rPr>
+          <w:sz w:val="24"/>
+          <w:szCs w:val="24"/>
+        </w:rPr>
+        <w:t>1000 simulations per step (the default) works well here</w:t>
+      </w:r>
+    </w:p>
+    <w:p>
+      <w:pPr>
+        <w:pStyle w:val="ListParagraph"/>
+        <w:numPr>
+          <w:ilvl w:val="1"/>
+          <w:numId w:val="1"/>
+        </w:numPr>
+        <w:rPr>
+          <w:sz w:val="24"/>
+          <w:szCs w:val="24"/>
+        </w:rPr>
+      </w:pPr>
+      <w:r>
+        <w:rPr>
+          <w:sz w:val="24"/>
+          <w:szCs w:val="24"/>
+        </w:rPr>
+        <w:t>Greater or lesser numbers could be needed depending on the complexity of the models themselves</w:t>
+      </w:r>
+    </w:p>
+    <w:p>
+      <w:pPr>
+        <w:pStyle w:val="ListParagraph"/>
+        <w:numPr>
+          <w:ilvl w:val="1"/>
+          <w:numId w:val="1"/>
+        </w:numPr>
+        <w:rPr>
+          <w:sz w:val="24"/>
+          <w:szCs w:val="24"/>
+        </w:rPr>
+      </w:pPr>
+      <w:r>
+        <w:rPr>
+          <w:sz w:val="24"/>
+          <w:szCs w:val="24"/>
+        </w:rPr>
+        <w:t>Non/Semi-parametric models can be used as well, but an adaptation of the algorithm needs to be made to address the differences</w:t>
+      </w:r>
+    </w:p>
+    <w:p>
+      <w:pPr>
+        <w:rPr>
+          <w:sz w:val="28"/>
+          <w:szCs w:val="28"/>
+        </w:rPr>
+      </w:pPr>
+      <w:r>
+        <w:rPr>
+          <w:sz w:val="28"/>
+          <w:szCs w:val="28"/>
+        </w:rPr>
+        <w:t>Algorithm 2(Nonparametric Inference</w:t>
+      </w:r>
+      <w:r>
+        <w:rPr>
+          <w:sz w:val="28"/>
+          <w:szCs w:val="28"/>
+        </w:rPr>
+        <w:t>): Can apply to para and nonparametric models</w:t>
+      </w:r>
+    </w:p>
+    <w:p>
+      <w:pPr>
+        <w:rPr>
+          <w:sz w:val="28"/>
+          <w:szCs w:val="28"/>
+        </w:rPr>
+      </w:pPr>
+      <w:r>
+        <w:rPr>
+          <w:sz w:val="28"/>
+          <w:szCs w:val="28"/>
+        </w:rPr>
+        <w:t>Step 1: For each of the bootstrapped samples, repeat the following steps</w:t>
+      </w:r>
+    </w:p>
+    <w:p>
+      <w:pPr>
+        <w:pStyle w:val="ListParagraph"/>
+        <w:numPr>
+          <w:ilvl w:val="0"/>
+          <w:numId w:val="10"/>
+        </w:numPr>
+        <w:rPr>
+          <w:sz w:val="28"/>
+          <w:szCs w:val="28"/>
+        </w:rPr>
+      </w:pPr>
+      <w:r>
+        <w:rPr>
+          <w:sz w:val="28"/>
+          <w:szCs w:val="28"/>
+        </w:rPr>
+        <w:t>Fit models for observed and mediator variables</w:t>
+      </w:r>
+    </w:p>
+    <w:p>
+      <w:pPr>
+        <w:pStyle w:val="ListParagraph"/>
+        <w:numPr>
+          <w:ilvl w:val="0"/>
+          <w:numId w:val="10"/>
+        </w:numPr>
+        <w:rPr>
+          <w:sz w:val="28"/>
+          <w:szCs w:val="28"/>
+        </w:rPr>
+      </w:pPr>
+      <w:r>
+        <w:rPr>
+          <w:sz w:val="28"/>
+          <w:szCs w:val="28"/>
+        </w:rPr>
+        <w:t>Simulate the potential values of the mediator</w:t>
+      </w:r>
+    </w:p>
+    <w:p>
+      <w:pPr>
+        <w:pStyle w:val="ListParagraph"/>
+        <w:numPr>
+          <w:ilvl w:val="0"/>
+          <w:numId w:val="10"/>
+        </w:numPr>
+        <w:rPr>
+          <w:sz w:val="28"/>
+          <w:szCs w:val="28"/>
+        </w:rPr>
+      </w:pPr>
+      <w:r>
+        <w:rPr>
+          <w:sz w:val="28"/>
+          <w:szCs w:val="28"/>
+        </w:rPr>
+        <w:t>Simulate the potential outcomes, given the simulated values of the mediator</w:t>
+      </w:r>
+    </w:p>
+    <w:p>
+      <w:pPr>
+        <w:pStyle w:val="ListParagraph"/>
+        <w:numPr>
+          <w:ilvl w:val="0"/>
+          <w:numId w:val="10"/>
+        </w:numPr>
+        <w:rPr>
+          <w:sz w:val="28"/>
+          <w:szCs w:val="28"/>
+        </w:rPr>
+      </w:pPr>
+      <w:r>
+        <w:rPr>
+          <w:sz w:val="28"/>
+          <w:szCs w:val="28"/>
+        </w:rPr>
+        <w:t>Compute the causal mediation effects</w:t>
+      </w:r>
+    </w:p>
+    <w:p>
+      <w:pPr>
+        <w:rPr>
+          <w:sz w:val="28"/>
+          <w:szCs w:val="28"/>
+        </w:rPr>
+      </w:pPr>
+      <w:r>
+        <w:rPr>
+          <w:sz w:val="28"/>
+          <w:szCs w:val="28"/>
+        </w:rPr>
+        <w:t>Step 2: Compute summary statistics such as point estimates and confidence intervals.</w:t>
+      </w:r>
+    </w:p>
+    <w:p>
+      <w:pPr>
+        <w:pStyle w:val="ListParagraph"/>
+        <w:numPr>
+          <w:ilvl w:val="0"/>
+          <w:numId w:val="1"/>
+        </w:numPr>
+        <w:rPr>
+          <w:sz w:val="24"/>
+          <w:szCs w:val="24"/>
+        </w:rPr>
+      </w:pPr>
+      <w:r>
+        <w:rPr>
+          <w:sz w:val="24"/>
+          <w:szCs w:val="24"/>
+        </w:rPr>
+        <w:t>These algorithms are evaluated using sets of simulations in the paper itself</w:t>
+      </w:r>
+    </w:p>
+    <w:p>
+      <w:pPr>
+        <w:pStyle w:val="ListParagraph"/>
+        <w:numPr>
+          <w:ilvl w:val="1"/>
+          <w:numId w:val="1"/>
+        </w:numPr>
+        <w:rPr>
+          <w:sz w:val="24"/>
+          <w:szCs w:val="24"/>
+        </w:rPr>
+      </w:pPr>
+      <w:r>
+        <w:rPr>
+          <w:sz w:val="24"/>
+          <w:szCs w:val="24"/>
+        </w:rPr>
+        <w:t>Two sets of simulations, the first a population model that has a mediator with a nonlinear effect on the outcome</w:t>
+      </w:r>
+    </w:p>
+    <w:p>
+      <w:pPr>
+        <w:pStyle w:val="ListParagraph"/>
+        <w:numPr>
+          <w:ilvl w:val="2"/>
+          <w:numId w:val="1"/>
+        </w:numPr>
+        <w:rPr>
+          <w:sz w:val="24"/>
+          <w:szCs w:val="24"/>
+        </w:rPr>
+      </w:pPr>
+      <w:r>
+        <w:rPr>
+          <w:sz w:val="24"/>
+          <w:szCs w:val="24"/>
+        </w:rPr>
+        <w:t>Comp</w:t>
+      </w:r>
+      <w:r>
+        <w:rPr>
+          <w:sz w:val="24"/>
+          <w:szCs w:val="24"/>
+        </w:rPr>
+        <w:t>ared the performance of a semi-parametric model with that of a linear model with and without a quadratic term in the mediator</w:t>
+      </w:r>
+    </w:p>
+    <w:p>
+      <w:pPr>
+        <w:pStyle w:val="ListParagraph"/>
+        <w:numPr>
+          <w:ilvl w:val="1"/>
+          <w:numId w:val="1"/>
+        </w:numPr>
+        <w:rPr>
+          <w:sz w:val="24"/>
+          <w:szCs w:val="24"/>
+        </w:rPr>
+      </w:pPr>
+      <w:r>
+        <w:rPr>
+          <w:sz w:val="24"/>
+          <w:szCs w:val="24"/>
+        </w:rPr>
+        <w:lastRenderedPageBreak/>
+        <w:t xml:space="preserve">Other set of simulations has continuous mediator but binary outcome. </w:t>
+      </w:r>
+    </w:p>
+    <w:p>
+      <w:pPr>
+        <w:pStyle w:val="ListParagraph"/>
+        <w:numPr>
+          <w:ilvl w:val="2"/>
+          <w:numId w:val="1"/>
+        </w:numPr>
+        <w:rPr>
+          <w:sz w:val="24"/>
+          <w:szCs w:val="24"/>
+        </w:rPr>
+      </w:pPr>
+      <w:r>
+        <w:rPr>
+          <w:sz w:val="24"/>
+          <w:szCs w:val="24"/>
+        </w:rPr>
+        <w:t xml:space="preserve">Compares the performance of </w:t>
+      </w:r>
+      <w:proofErr w:type="spellStart"/>
+      <w:r>
+        <w:rPr>
+          <w:sz w:val="24"/>
+          <w:szCs w:val="24"/>
+        </w:rPr>
+        <w:t>probit</w:t>
+      </w:r>
+      <w:proofErr w:type="spellEnd"/>
+      <w:r>
+        <w:rPr>
+          <w:sz w:val="24"/>
+          <w:szCs w:val="24"/>
+        </w:rPr>
+        <w:t xml:space="preserve"> model against product of coefficients method.</w:t>
+      </w:r>
+    </w:p>
+    <w:p>
+      <w:pPr>
+        <w:pStyle w:val="ListParagraph"/>
+        <w:numPr>
+          <w:ilvl w:val="0"/>
+          <w:numId w:val="1"/>
+        </w:numPr>
+        <w:rPr>
+          <w:sz w:val="24"/>
+          <w:szCs w:val="24"/>
+        </w:rPr>
+      </w:pPr>
+      <w:r>
+        <w:rPr>
+          <w:sz w:val="24"/>
+          <w:szCs w:val="24"/>
+        </w:rPr>
+        <w:t>In both simulations, Imai’s methods recover the population parameters with little bias!</w:t>
+      </w:r>
+    </w:p>
+    <w:p>
+      <w:pPr>
+        <w:rPr>
+          <w:sz w:val="28"/>
+          <w:szCs w:val="28"/>
+        </w:rPr>
+      </w:pPr>
+      <w:r>
+        <w:rPr>
+          <w:sz w:val="28"/>
+          <w:szCs w:val="28"/>
+        </w:rPr>
+        <w:t>Quantile Causal Mediation Effects</w:t>
+      </w:r>
+    </w:p>
+    <w:p>
+      <w:pPr>
+        <w:pStyle w:val="ListParagraph"/>
+        <w:numPr>
+          <w:ilvl w:val="0"/>
+          <w:numId w:val="1"/>
+        </w:numPr>
+        <w:rPr>
+          <w:sz w:val="24"/>
+          <w:szCs w:val="24"/>
+        </w:rPr>
+      </w:pPr>
+      <w:r>
+        <w:rPr>
+          <w:sz w:val="24"/>
+          <w:szCs w:val="24"/>
+        </w:rPr>
+        <w:t xml:space="preserve">Methods based on LSEM can show ACME under certain criteria (sequential </w:t>
+      </w:r>
+      <w:proofErr w:type="spellStart"/>
+      <w:r>
+        <w:rPr>
+          <w:sz w:val="24"/>
+          <w:szCs w:val="24"/>
+        </w:rPr>
+        <w:t>ignorability</w:t>
+      </w:r>
+      <w:proofErr w:type="spellEnd"/>
+      <w:r>
+        <w:rPr>
+          <w:sz w:val="24"/>
+          <w:szCs w:val="24"/>
+        </w:rPr>
+        <w:t>)</w:t>
+      </w:r>
+    </w:p>
+    <w:p>
+      <w:pPr>
+        <w:pStyle w:val="ListParagraph"/>
+        <w:numPr>
+          <w:ilvl w:val="1"/>
+          <w:numId w:val="1"/>
+        </w:numPr>
+        <w:rPr>
+          <w:sz w:val="24"/>
+          <w:szCs w:val="24"/>
+        </w:rPr>
+      </w:pPr>
+      <w:proofErr w:type="gramStart"/>
+      <w:r>
+        <w:rPr>
+          <w:sz w:val="24"/>
+          <w:szCs w:val="24"/>
+        </w:rPr>
+        <w:t>However</w:t>
+      </w:r>
+      <w:proofErr w:type="gramEnd"/>
+      <w:r>
+        <w:rPr>
+          <w:sz w:val="24"/>
+          <w:szCs w:val="24"/>
+        </w:rPr>
+        <w:t>… what about distributional features of the outcome variable OTHER than the average</w:t>
+      </w:r>
+    </w:p>
+    <w:p>
+      <w:pPr>
+        <w:pStyle w:val="ListParagraph"/>
+        <w:numPr>
+          <w:ilvl w:val="0"/>
+          <w:numId w:val="1"/>
+        </w:numPr>
+        <w:rPr>
+          <w:sz w:val="24"/>
+          <w:szCs w:val="24"/>
+        </w:rPr>
+      </w:pPr>
+      <w:r>
+        <w:rPr>
+          <w:sz w:val="24"/>
+          <w:szCs w:val="24"/>
+        </w:rPr>
+        <w:t>For example: in JOBS II – What happens for individuals with a HIGH level of depression, rather than those of an AVERAGE level of depression?</w:t>
+      </w:r>
+    </w:p>
+    <w:p>
+      <w:pPr>
+        <w:pStyle w:val="ListParagraph"/>
+        <w:numPr>
+          <w:ilvl w:val="1"/>
+          <w:numId w:val="1"/>
+        </w:numPr>
+        <w:rPr>
+          <w:sz w:val="24"/>
+          <w:szCs w:val="24"/>
+        </w:rPr>
+      </w:pPr>
+      <w:r>
+        <w:rPr>
+          <w:sz w:val="24"/>
+          <w:szCs w:val="24"/>
+        </w:rPr>
+        <w:t>Some individuals might respond to the intervention strongly, making the average a poor description of how specific types of people respond to treatment</w:t>
+      </w:r>
+    </w:p>
+    <w:p>
+      <w:pPr>
+        <w:pStyle w:val="ListParagraph"/>
+        <w:numPr>
+          <w:ilvl w:val="0"/>
+          <w:numId w:val="1"/>
+        </w:numPr>
+        <w:rPr>
+          <w:sz w:val="24"/>
+          <w:szCs w:val="24"/>
+        </w:rPr>
+      </w:pPr>
+      <w:r>
+        <w:rPr>
+          <w:sz w:val="24"/>
+          <w:szCs w:val="24"/>
+          <w:highlight w:val="yellow"/>
+        </w:rPr>
+        <w:t>‘Quantile Causal Mediation Effects’</w:t>
+      </w:r>
+      <w:r>
+        <w:rPr>
+          <w:sz w:val="24"/>
+          <w:szCs w:val="24"/>
+        </w:rPr>
+        <w:t xml:space="preserve"> address these issues!</w:t>
+      </w:r>
+    </w:p>
+    <w:p>
+      <w:pPr>
+        <w:pStyle w:val="ListParagraph"/>
+        <w:numPr>
+          <w:ilvl w:val="1"/>
+          <w:numId w:val="1"/>
+        </w:numPr>
+        <w:rPr>
+          <w:sz w:val="24"/>
+          <w:szCs w:val="24"/>
+          <w:highlight w:val="yellow"/>
+        </w:rPr>
+      </w:pPr>
+      <w:r>
+        <w:rPr>
+          <w:sz w:val="24"/>
+          <w:szCs w:val="24"/>
+          <w:highlight w:val="yellow"/>
+        </w:rPr>
+        <w:t>‘The difference between a certain quantile (</w:t>
+      </w:r>
+      <w:proofErr w:type="gramStart"/>
+      <w:r>
+        <w:rPr>
+          <w:sz w:val="24"/>
+          <w:szCs w:val="24"/>
+          <w:highlight w:val="yellow"/>
+        </w:rPr>
+        <w:t>e.g.</w:t>
+      </w:r>
+      <w:proofErr w:type="gramEnd"/>
+      <w:r>
+        <w:rPr>
+          <w:sz w:val="24"/>
+          <w:szCs w:val="24"/>
+          <w:highlight w:val="yellow"/>
+        </w:rPr>
+        <w:t xml:space="preserve"> median) of two relevant potential outcomes’</w:t>
+      </w:r>
+    </w:p>
+    <w:p>
+      <w:pPr>
+        <w:pStyle w:val="ListParagraph"/>
+        <w:numPr>
+          <w:ilvl w:val="0"/>
+          <w:numId w:val="1"/>
+        </w:numPr>
+        <w:rPr>
+          <w:sz w:val="24"/>
+          <w:szCs w:val="24"/>
+        </w:rPr>
+      </w:pPr>
+      <w:r>
+        <w:rPr>
+          <w:sz w:val="24"/>
+          <w:szCs w:val="24"/>
+        </w:rPr>
+        <w:t xml:space="preserve">In this context, Quantile regression allows </w:t>
+      </w:r>
+      <w:r>
+        <w:rPr>
+          <w:sz w:val="24"/>
+          <w:szCs w:val="24"/>
+        </w:rPr>
+        <w:t>for convenience in modeling the quantiles of the outcome distribution, while adjusting for various covariates.</w:t>
+      </w:r>
+    </w:p>
+    <w:p>
+      <w:pPr>
+        <w:pStyle w:val="ListParagraph"/>
+        <w:numPr>
+          <w:ilvl w:val="1"/>
+          <w:numId w:val="1"/>
+        </w:numPr>
+        <w:rPr>
+          <w:sz w:val="24"/>
+          <w:szCs w:val="24"/>
+        </w:rPr>
+      </w:pPr>
+      <w:r>
+        <w:rPr>
+          <w:sz w:val="24"/>
+          <w:szCs w:val="24"/>
+        </w:rPr>
+        <w:t>Can replace equation 7 above with this quantile regression model</w:t>
+      </w:r>
+    </w:p>
+    <w:p>
+      <w:pPr>
+        <w:pStyle w:val="ListParagraph"/>
+        <w:numPr>
+          <w:ilvl w:val="1"/>
+          <w:numId w:val="1"/>
+        </w:numPr>
+        <w:rPr>
+          <w:sz w:val="24"/>
+          <w:szCs w:val="24"/>
+        </w:rPr>
+      </w:pPr>
+      <w:r>
+        <w:rPr>
+          <w:sz w:val="24"/>
+          <w:szCs w:val="24"/>
+        </w:rPr>
+        <w:t>Can’t use the product of coefficients method… but algorithm 2 works just fine!</w:t>
+      </w:r>
+    </w:p>
+    <w:p>
+      <w:pPr>
+        <w:rPr>
+          <w:sz w:val="28"/>
+          <w:szCs w:val="28"/>
+        </w:rPr>
+      </w:pPr>
+      <w:r>
+        <w:rPr>
+          <w:sz w:val="28"/>
+          <w:szCs w:val="28"/>
+        </w:rPr>
+        <w:t>Quantile Regression Example: JOBS II Data</w:t>
+      </w:r>
+    </w:p>
+    <w:p>
+      <w:pPr>
+        <w:pStyle w:val="ListParagraph"/>
+        <w:numPr>
+          <w:ilvl w:val="0"/>
+          <w:numId w:val="1"/>
+        </w:numPr>
+        <w:rPr>
+          <w:sz w:val="24"/>
+          <w:szCs w:val="24"/>
+        </w:rPr>
+      </w:pPr>
+      <w:r>
+        <w:rPr>
+          <w:sz w:val="24"/>
+          <w:szCs w:val="24"/>
+        </w:rPr>
+        <w:t xml:space="preserve">In JOBS II we can see </w:t>
+      </w:r>
+      <w:proofErr w:type="gramStart"/>
+      <w:r>
+        <w:rPr>
+          <w:sz w:val="24"/>
+          <w:szCs w:val="24"/>
+        </w:rPr>
+        <w:t>whether or not</w:t>
+      </w:r>
+      <w:proofErr w:type="gramEnd"/>
+      <w:r>
+        <w:rPr>
+          <w:sz w:val="24"/>
+          <w:szCs w:val="24"/>
+        </w:rPr>
+        <w:t xml:space="preserve"> job training program DIRECTLY affects subjects’ levels of depression and whether job search self-efficacy mediated the relationship between outcome and treatment.</w:t>
+      </w:r>
+    </w:p>
+    <w:p>
+      <w:pPr>
+        <w:pStyle w:val="ListParagraph"/>
+        <w:numPr>
+          <w:ilvl w:val="1"/>
+          <w:numId w:val="1"/>
+        </w:numPr>
+        <w:rPr>
+          <w:sz w:val="24"/>
+          <w:szCs w:val="24"/>
+        </w:rPr>
+      </w:pPr>
+      <w:r>
+        <w:rPr>
+          <w:sz w:val="24"/>
+          <w:szCs w:val="24"/>
+        </w:rPr>
+        <w:t>Both direct and indirect effects in the figure are averaged over all observed pretreatment covariates included in the original models.</w:t>
+      </w:r>
+    </w:p>
+    <w:p>
+      <w:pPr>
+        <w:pStyle w:val="ListParagraph"/>
+        <w:numPr>
+          <w:ilvl w:val="0"/>
+          <w:numId w:val="1"/>
+        </w:numPr>
+        <w:rPr>
+          <w:sz w:val="24"/>
+          <w:szCs w:val="24"/>
+        </w:rPr>
+      </w:pPr>
+      <w:r>
+        <w:rPr>
+          <w:sz w:val="24"/>
+          <w:szCs w:val="24"/>
+        </w:rPr>
+        <w:t>The magnitude of the estimated mediation effects increases slightly as one moves from lower to higher quantiles. But the change is very small, and consistent over time.</w:t>
+      </w:r>
+    </w:p>
+    <w:p>
+      <w:pPr>
+        <w:pStyle w:val="ListParagraph"/>
+        <w:numPr>
+          <w:ilvl w:val="1"/>
+          <w:numId w:val="1"/>
+        </w:numPr>
+        <w:rPr>
+          <w:sz w:val="24"/>
+          <w:szCs w:val="24"/>
+        </w:rPr>
+      </w:pPr>
+      <w:r>
+        <w:rPr>
+          <w:sz w:val="24"/>
+          <w:szCs w:val="24"/>
+        </w:rPr>
+        <w:t xml:space="preserve">Contrasting this, the estimated direct effect varies a lot over the quantiles, and the </w:t>
+      </w:r>
+      <w:proofErr w:type="gramStart"/>
+      <w:r>
+        <w:rPr>
+          <w:sz w:val="24"/>
+          <w:szCs w:val="24"/>
+        </w:rPr>
+        <w:t>CI’s</w:t>
+      </w:r>
+      <w:proofErr w:type="gramEnd"/>
+      <w:r>
+        <w:rPr>
+          <w:sz w:val="24"/>
+          <w:szCs w:val="24"/>
+        </w:rPr>
+        <w:t xml:space="preserve"> are wide and always include zero, so it’s hard to be certain of </w:t>
+      </w:r>
+      <w:proofErr w:type="spellStart"/>
+      <w:r>
+        <w:rPr>
+          <w:sz w:val="24"/>
+          <w:szCs w:val="24"/>
+        </w:rPr>
+        <w:t>it’s</w:t>
+      </w:r>
+      <w:proofErr w:type="spellEnd"/>
+      <w:r>
+        <w:rPr>
+          <w:sz w:val="24"/>
+          <w:szCs w:val="24"/>
+        </w:rPr>
+        <w:t xml:space="preserve"> effect.</w:t>
+      </w:r>
+    </w:p>
+    <w:p>
+      <w:pPr>
+        <w:rPr>
+          <w:sz w:val="28"/>
+          <w:szCs w:val="28"/>
+        </w:rPr>
+      </w:pPr>
+      <w:r>
+        <w:rPr>
+          <w:sz w:val="28"/>
+          <w:szCs w:val="28"/>
+        </w:rPr>
+        <w:t>Nonparametric and Semiparametric Regressions</w:t>
+      </w:r>
+    </w:p>
+    <w:p>
+      <w:pPr>
+        <w:pStyle w:val="ListParagraph"/>
+        <w:numPr>
+          <w:ilvl w:val="0"/>
+          <w:numId w:val="1"/>
+        </w:numPr>
+        <w:rPr>
+          <w:sz w:val="24"/>
+          <w:szCs w:val="24"/>
+        </w:rPr>
+      </w:pPr>
+      <w:r>
+        <w:rPr>
+          <w:sz w:val="24"/>
+          <w:szCs w:val="24"/>
+        </w:rPr>
+        <w:t>LSEM framework allows estimation of ACME based on a set of linear regressions, and we need the assumption of linearity for this to work</w:t>
+      </w:r>
+    </w:p>
+    <w:p>
+      <w:pPr>
+        <w:pStyle w:val="ListParagraph"/>
+        <w:numPr>
+          <w:ilvl w:val="1"/>
+          <w:numId w:val="1"/>
+        </w:numPr>
+        <w:rPr>
+          <w:sz w:val="24"/>
+          <w:szCs w:val="24"/>
+        </w:rPr>
+      </w:pPr>
+      <w:r>
+        <w:rPr>
+          <w:sz w:val="24"/>
+          <w:szCs w:val="24"/>
+        </w:rPr>
+        <w:t>How can we relax the assumption of linearity?</w:t>
+      </w:r>
+    </w:p>
+    <w:p>
+      <w:pPr>
+        <w:pStyle w:val="ListParagraph"/>
+        <w:numPr>
+          <w:ilvl w:val="0"/>
+          <w:numId w:val="1"/>
+        </w:numPr>
+        <w:rPr>
+          <w:sz w:val="24"/>
+          <w:szCs w:val="24"/>
+        </w:rPr>
+      </w:pPr>
+      <w:r>
+        <w:rPr>
+          <w:sz w:val="24"/>
+          <w:szCs w:val="24"/>
+        </w:rPr>
+        <w:t xml:space="preserve">For example: In JOBS II, change in depression mediated by increased job search </w:t>
+      </w:r>
+      <w:proofErr w:type="spellStart"/>
+      <w:r>
+        <w:rPr>
+          <w:sz w:val="24"/>
+          <w:szCs w:val="24"/>
+        </w:rPr>
+        <w:t>self efficacy</w:t>
+      </w:r>
+      <w:proofErr w:type="spellEnd"/>
+      <w:r>
+        <w:rPr>
+          <w:sz w:val="24"/>
+          <w:szCs w:val="24"/>
+        </w:rPr>
+        <w:t xml:space="preserve"> might be very small amongst those with high levels of job search self-efficacy.</w:t>
+      </w:r>
+      <w:r>
+        <w:rPr>
+          <w:sz w:val="24"/>
+          <w:szCs w:val="24"/>
+        </w:rPr>
+        <w:t xml:space="preserve"> (a.k.a. ‘Ceiling effect’?)</w:t>
+      </w:r>
+    </w:p>
+    <w:p>
+      <w:pPr>
+        <w:pStyle w:val="ListParagraph"/>
+        <w:numPr>
+          <w:ilvl w:val="1"/>
+          <w:numId w:val="1"/>
+        </w:numPr>
+        <w:rPr>
+          <w:sz w:val="24"/>
+          <w:szCs w:val="24"/>
+        </w:rPr>
+      </w:pPr>
+      <w:r>
+        <w:rPr>
+          <w:sz w:val="24"/>
+          <w:szCs w:val="24"/>
+        </w:rPr>
+        <w:lastRenderedPageBreak/>
+        <w:t>For these subjects, program participation is unlikely to further increase mediating effects b/c of diminishing effect of treatment on mediator.</w:t>
+      </w:r>
+    </w:p>
+    <w:p>
+      <w:pPr>
+        <w:pStyle w:val="ListParagraph"/>
+        <w:numPr>
+          <w:ilvl w:val="2"/>
+          <w:numId w:val="1"/>
+        </w:numPr>
+        <w:rPr>
+          <w:sz w:val="24"/>
+          <w:szCs w:val="24"/>
+        </w:rPr>
+      </w:pPr>
+      <w:r>
+        <w:rPr>
+          <w:sz w:val="24"/>
+          <w:szCs w:val="24"/>
+        </w:rPr>
+        <w:t>Conversely… mediation effects might be smallest amongst those with low job search skills, as they are unable to overcome societal and institutional thresholds that reinforce levels of depression.</w:t>
+      </w:r>
+    </w:p>
+    <w:p>
+      <w:pPr>
+        <w:pStyle w:val="ListParagraph"/>
+        <w:numPr>
+          <w:ilvl w:val="0"/>
+          <w:numId w:val="1"/>
+        </w:numPr>
+        <w:rPr>
+          <w:sz w:val="24"/>
+          <w:szCs w:val="24"/>
+        </w:rPr>
+      </w:pPr>
+      <w:r>
+        <w:rPr>
+          <w:sz w:val="24"/>
+          <w:szCs w:val="24"/>
+        </w:rPr>
+        <w:t>Instead of assuming linear relationships between variables, we can use non and semiparametric regressions to avoid linear functional form assumptions!</w:t>
+      </w:r>
+      <w:r>
+        <w:rPr>
+          <w:sz w:val="24"/>
+          <w:szCs w:val="24"/>
+        </w:rPr>
+        <w:t xml:space="preserve"> </w:t>
+      </w:r>
+      <w:r>
+        <w:rPr>
+          <w:sz w:val="24"/>
+          <w:szCs w:val="24"/>
+          <w:highlight w:val="yellow"/>
+        </w:rPr>
+        <w:t>(e.g., Keele, 2008</w:t>
+      </w:r>
+      <w:r>
+        <w:rPr>
+          <w:sz w:val="24"/>
+          <w:szCs w:val="24"/>
+          <w:highlight w:val="yellow"/>
+        </w:rPr>
+        <w:t>)</w:t>
+      </w:r>
+    </w:p>
+    <w:p>
+      <w:pPr>
+        <w:pStyle w:val="ListParagraph"/>
+        <w:numPr>
+          <w:ilvl w:val="1"/>
+          <w:numId w:val="1"/>
+        </w:numPr>
+        <w:rPr>
+          <w:sz w:val="24"/>
+          <w:szCs w:val="24"/>
+        </w:rPr>
+      </w:pPr>
+      <w:r>
+        <w:rPr>
+          <w:sz w:val="24"/>
+          <w:szCs w:val="24"/>
+        </w:rPr>
+        <w:t>Attempts to recover the ‘true relationship’ from the data while imposing much weaker functional form assumptions.</w:t>
+      </w:r>
+    </w:p>
+    <w:p>
+      <w:pPr>
+        <w:pStyle w:val="ListParagraph"/>
+        <w:numPr>
+          <w:ilvl w:val="1"/>
+          <w:numId w:val="1"/>
+        </w:numPr>
+        <w:rPr>
+          <w:sz w:val="24"/>
+          <w:szCs w:val="24"/>
+        </w:rPr>
+      </w:pPr>
+      <w:r>
+        <w:rPr>
+          <w:sz w:val="24"/>
+          <w:szCs w:val="24"/>
+        </w:rPr>
+        <w:t>Could use quadratic terms in LSEM… but this transformation is often a poor approximation in actual practice.</w:t>
+      </w:r>
+    </w:p>
+    <w:p>
+      <w:pPr>
+        <w:pStyle w:val="ListParagraph"/>
+        <w:numPr>
+          <w:ilvl w:val="2"/>
+          <w:numId w:val="1"/>
+        </w:numPr>
+        <w:rPr>
+          <w:sz w:val="24"/>
+          <w:szCs w:val="24"/>
+        </w:rPr>
+      </w:pPr>
+      <w:r>
+        <w:rPr>
+          <w:sz w:val="24"/>
+          <w:szCs w:val="24"/>
+        </w:rPr>
+        <w:t>Also, once you do, the product of coefficients method no longer applies to these and more complex situations.</w:t>
+      </w:r>
+    </w:p>
+    <w:p>
+      <w:pPr>
+        <w:pStyle w:val="ListParagraph"/>
+        <w:numPr>
+          <w:ilvl w:val="1"/>
+          <w:numId w:val="1"/>
+        </w:numPr>
+        <w:rPr>
+          <w:sz w:val="24"/>
+          <w:szCs w:val="24"/>
+        </w:rPr>
+      </w:pPr>
+      <w:r>
+        <w:rPr>
+          <w:sz w:val="24"/>
+          <w:szCs w:val="24"/>
+        </w:rPr>
+        <w:t>We can use algorithm 2 to simulate parametric/nonparametric models however, and we can estimate the ACME using that!</w:t>
+      </w:r>
+    </w:p>
+    <w:p>
+      <w:pPr>
+        <w:pStyle w:val="ListParagraph"/>
+        <w:numPr>
+          <w:ilvl w:val="0"/>
+          <w:numId w:val="1"/>
+        </w:numPr>
+        <w:rPr>
+          <w:sz w:val="24"/>
+          <w:szCs w:val="24"/>
+        </w:rPr>
+      </w:pPr>
+      <w:r>
+        <w:rPr>
+          <w:sz w:val="24"/>
+          <w:szCs w:val="24"/>
+        </w:rPr>
+        <w:t>When we allow our mediator to have a nonlinear effect on our outcome, we can apply the generalized additive model (GAM) to estimate the average causal mediation effects</w:t>
+      </w:r>
+    </w:p>
+    <w:p>
+      <w:pPr>
+        <w:pStyle w:val="ListParagraph"/>
+        <w:numPr>
+          <w:ilvl w:val="1"/>
+          <w:numId w:val="1"/>
+        </w:numPr>
+        <w:rPr>
+          <w:sz w:val="24"/>
+          <w:szCs w:val="24"/>
+        </w:rPr>
+      </w:pPr>
+      <w:r>
+        <w:rPr>
+          <w:noProof/>
+          <w:sz w:val="24"/>
+          <w:szCs w:val="24"/>
+        </w:rPr>
+        <w:drawing>
+          <wp:inline distT="0" distB="0" distL="0" distR="0" wp14:anchorId="6BD32CA5" wp14:editId="0AB15E9D">
+            <wp:extent cx="4006215" cy="457200"/>
+            <wp:effectExtent l="0" t="0" r="0" b="0"/>
+            <wp:docPr id="20" name="Picture 20"/>
+            <wp:cNvGraphicFramePr>
+              <a:graphicFrameLocks xmlns:a="http://schemas.openxmlformats.org/drawingml/2006/main" noChangeAspect="1"/>
+            </wp:cNvGraphicFramePr>
+            <a:graphic xmlns:a="http://schemas.openxmlformats.org/drawingml/2006/main">
+              <a:graphicData uri="http://schemas.openxmlformats.org/drawingml/2006/picture">
+                <pic:pic xmlns:pic="http://schemas.openxmlformats.org/drawingml/2006/picture">
+                  <pic:nvPicPr>
+                    <pic:cNvPr id="0" name="Picture 1"/>
+                    <pic:cNvPicPr>
+                      <a:picLocks noChangeAspect="1" noChangeArrowheads="1"/>
+                    </pic:cNvPicPr>
+                  </pic:nvPicPr>
+                  <pic:blipFill>
+                    <a:blip r:embed="rId29">
+                      <a:extLst>
+                        <a:ext uri="{28A0092B-C50C-407E-A947-70E740481C1C}">
+                          <a14:useLocalDpi xmlns:a14="http://schemas.microsoft.com/office/drawing/2010/main" val="0"/>
+                        </a:ext>
+                      </a:extLst>
+                    </a:blip>
+                    <a:srcRect/>
+                    <a:stretch>
+                      <a:fillRect/>
+                    </a:stretch>
+                  </pic:blipFill>
+                  <pic:spPr bwMode="auto">
+                    <a:xfrm>
+                      <a:off x="0" y="0"/>
+                      <a:ext cx="4006215" cy="457200"/>
+                    </a:xfrm>
+                    <a:prstGeom prst="rect">
+                      <a:avLst/>
+                    </a:prstGeom>
+                    <a:noFill/>
+                    <a:ln>
+                      <a:noFill/>
+                    </a:ln>
+                  </pic:spPr>
+                </pic:pic>
+              </a:graphicData>
+            </a:graphic>
+          </wp:inline>
+        </w:drawing>
+      </w:r>
+      <w:r>
+        <w:rPr>
+          <w:sz w:val="24"/>
+          <w:szCs w:val="24"/>
+        </w:rPr>
+        <w:t xml:space="preserve"> </w:t>
+      </w:r>
+    </w:p>
+    <w:p>
+      <w:pPr>
+        <w:pStyle w:val="ListParagraph"/>
+        <w:numPr>
+          <w:ilvl w:val="1"/>
+          <w:numId w:val="1"/>
+        </w:numPr>
+        <w:rPr>
+          <w:sz w:val="24"/>
+          <w:szCs w:val="24"/>
+        </w:rPr>
+      </w:pPr>
+      <w:r>
+        <w:rPr>
+          <w:sz w:val="24"/>
+          <w:szCs w:val="24"/>
+        </w:rPr>
+        <w:t>Instead of equation 7, where the s(x) function is a smooth and possibly nonlinear function that is ESTIMATED nonparametrically from the data (</w:t>
+      </w:r>
+      <w:proofErr w:type="gramStart"/>
+      <w:r>
+        <w:rPr>
+          <w:sz w:val="24"/>
+          <w:szCs w:val="24"/>
+        </w:rPr>
+        <w:t>e.g.</w:t>
+      </w:r>
+      <w:proofErr w:type="gramEnd"/>
+      <w:r>
+        <w:rPr>
+          <w:sz w:val="24"/>
+          <w:szCs w:val="24"/>
+        </w:rPr>
+        <w:t xml:space="preserve"> a Spline!)</w:t>
+      </w:r>
+    </w:p>
+    <w:p>
+      <w:pPr>
+        <w:pStyle w:val="ListParagraph"/>
+        <w:numPr>
+          <w:ilvl w:val="0"/>
+          <w:numId w:val="1"/>
+        </w:numPr>
+        <w:rPr>
+          <w:sz w:val="24"/>
+          <w:szCs w:val="24"/>
+        </w:rPr>
+      </w:pPr>
+      <w:r>
+        <w:rPr>
+          <w:sz w:val="24"/>
+          <w:szCs w:val="24"/>
+        </w:rPr>
+        <w:t>In the LSEM framework, we assume s(x) to be a linear function… but we relax the no-interaction assumption by fitting an additional following model instead of equation 8</w:t>
+      </w:r>
+    </w:p>
+    <w:p>
+      <w:pPr>
+        <w:pStyle w:val="ListParagraph"/>
+        <w:numPr>
+          <w:ilvl w:val="1"/>
+          <w:numId w:val="1"/>
+        </w:numPr>
+        <w:rPr>
+          <w:sz w:val="24"/>
+          <w:szCs w:val="24"/>
+        </w:rPr>
+      </w:pPr>
+      <w:r>
+        <w:rPr>
+          <w:sz w:val="24"/>
+          <w:szCs w:val="24"/>
+        </w:rPr>
+        <w:t>In our analysis, we see that there is a mild threshold effect in the no-interaction model, self-efficacy must exceed average before we see depression go down.</w:t>
+      </w:r>
+    </w:p>
+    <w:p>
+      <w:pPr>
+        <w:pStyle w:val="ListParagraph"/>
+        <w:numPr>
+          <w:ilvl w:val="1"/>
+          <w:numId w:val="1"/>
+        </w:numPr>
+        <w:rPr>
+          <w:sz w:val="24"/>
+          <w:szCs w:val="24"/>
+        </w:rPr>
+      </w:pPr>
+      <w:r>
+        <w:rPr>
+          <w:sz w:val="24"/>
+          <w:szCs w:val="24"/>
+        </w:rPr>
+        <w:t>When accounting for interaction, we see that there is a negative relationship at higher levels of our mediator.</w:t>
+      </w:r>
+    </w:p>
+    <w:p>
+      <w:pPr>
+        <w:pStyle w:val="ListParagraph"/>
+        <w:numPr>
+          <w:ilvl w:val="2"/>
+          <w:numId w:val="1"/>
+        </w:numPr>
+        <w:rPr>
+          <w:sz w:val="24"/>
+          <w:szCs w:val="24"/>
+        </w:rPr>
+      </w:pPr>
+      <w:r>
+        <w:rPr>
+          <w:sz w:val="24"/>
+          <w:szCs w:val="24"/>
+        </w:rPr>
+        <w:t>Treatment group, pattern mirrors our no interaction model but an even stronger effect (but wider CI?!?)</w:t>
+      </w:r>
+    </w:p>
+    <w:p>
+      <w:pPr>
+        <w:pStyle w:val="ListParagraph"/>
+        <w:numPr>
+          <w:ilvl w:val="2"/>
+          <w:numId w:val="1"/>
+        </w:numPr>
+        <w:rPr>
+          <w:sz w:val="24"/>
+          <w:szCs w:val="24"/>
+        </w:rPr>
+      </w:pPr>
+      <w:r>
+        <w:rPr>
+          <w:sz w:val="24"/>
+          <w:szCs w:val="24"/>
+        </w:rPr>
+        <w:t>We have a small but statistically significant negative mediation effect.</w:t>
+      </w:r>
+    </w:p>
+    <w:p>
+      <w:pPr>
+        <w:pStyle w:val="ListParagraph"/>
+        <w:numPr>
+          <w:ilvl w:val="0"/>
+          <w:numId w:val="1"/>
+        </w:numPr>
+        <w:rPr>
+          <w:sz w:val="24"/>
+          <w:szCs w:val="24"/>
+        </w:rPr>
+      </w:pPr>
+      <w:r>
+        <w:rPr>
+          <w:sz w:val="24"/>
+          <w:szCs w:val="24"/>
+        </w:rPr>
+        <w:t>We can indeed model nonlinearity (but it didn’t change our conclusion here)</w:t>
+      </w:r>
+    </w:p>
+    <w:p>
+      <w:pPr>
+        <w:pStyle w:val="ListParagraph"/>
+        <w:numPr>
+          <w:ilvl w:val="1"/>
+          <w:numId w:val="1"/>
+        </w:numPr>
+        <w:rPr>
+          <w:sz w:val="24"/>
+          <w:szCs w:val="24"/>
+        </w:rPr>
+      </w:pPr>
+      <w:r>
+        <w:rPr>
+          <w:sz w:val="24"/>
+          <w:szCs w:val="24"/>
+        </w:rPr>
+        <w:t xml:space="preserve">Algo 2 allows us to relax basic model assumptions and STILL produce well-defined direct, mediation, and total effects, </w:t>
+      </w:r>
+      <w:proofErr w:type="gramStart"/>
+      <w:r>
+        <w:rPr>
+          <w:sz w:val="24"/>
+          <w:szCs w:val="24"/>
+        </w:rPr>
+        <w:t>as long as</w:t>
+      </w:r>
+      <w:proofErr w:type="gramEnd"/>
+      <w:r>
+        <w:rPr>
+          <w:sz w:val="24"/>
+          <w:szCs w:val="24"/>
+        </w:rPr>
+        <w:t xml:space="preserve"> we assume sequential </w:t>
+      </w:r>
+      <w:proofErr w:type="spellStart"/>
+      <w:r>
+        <w:rPr>
+          <w:sz w:val="24"/>
+          <w:szCs w:val="24"/>
+        </w:rPr>
+        <w:t>ignorability</w:t>
+      </w:r>
+      <w:proofErr w:type="spellEnd"/>
+      <w:r>
+        <w:rPr>
+          <w:sz w:val="24"/>
+          <w:szCs w:val="24"/>
+        </w:rPr>
+        <w:t>!</w:t>
+      </w:r>
+    </w:p>
+    <w:p>
+      <w:pPr>
+        <w:rPr>
+          <w:sz w:val="24"/>
+          <w:szCs w:val="24"/>
+        </w:rPr>
+      </w:pPr>
+    </w:p>
+    <w:p>
+      <w:pPr>
+        <w:rPr>
+          <w:sz w:val="28"/>
+          <w:szCs w:val="28"/>
+        </w:rPr>
+      </w:pPr>
     </w:p>
     <w:sectPr>
       <w:pgSz w:w="12240" w:h="15840"/>
@@ -18233,6 +19430,95 @@
     </w:lvl>
   </w:abstractNum>
   <w:abstractNum w:abstractNumId="2" w15:restartNumberingAfterBreak="0">
+    <w:nsid w:val="29B00303"/>
+    <w:multiLevelType w:val="hybridMultilevel"/>
+    <w:tmpl w:val="B880A1AE"/>
+    <w:lvl w:ilvl="0" w:tplc="CDF83926">
+      <w:start w:val="1"/>
+      <w:numFmt w:val="lowerLetter"/>
+      <w:lvlText w:val="%1."/>
+      <w:lvlJc w:val="left"/>
+      <w:pPr>
+        <w:ind w:left="720" w:hanging="360"/>
+      </w:pPr>
+      <w:rPr>
+        <w:rFonts w:hint="default"/>
+      </w:rPr>
+    </w:lvl>
+    <w:lvl w:ilvl="1" w:tplc="04090019" w:tentative="1">
+      <w:start w:val="1"/>
+      <w:numFmt w:val="lowerLetter"/>
+      <w:lvlText w:val="%2."/>
+      <w:lvlJc w:val="left"/>
+      <w:pPr>
+        <w:ind w:left="1440" w:hanging="360"/>
+      </w:pPr>
+    </w:lvl>
+    <w:lvl w:ilvl="2" w:tplc="0409001B" w:tentative="1">
+      <w:start w:val="1"/>
+      <w:numFmt w:val="lowerRoman"/>
+      <w:lvlText w:val="%3."/>
+      <w:lvlJc w:val="right"/>
+      <w:pPr>
+        <w:ind w:left="2160" w:hanging="180"/>
+      </w:pPr>
+    </w:lvl>
+    <w:lvl w:ilvl="3" w:tplc="0409000F" w:tentative="1">
+      <w:start w:val="1"/>
+      <w:numFmt w:val="decimal"/>
+      <w:lvlText w:val="%4."/>
+      <w:lvlJc w:val="left"/>
+      <w:pPr>
+        <w:ind w:left="2880" w:hanging="360"/>
+      </w:pPr>
+    </w:lvl>
+    <w:lvl w:ilvl="4" w:tplc="04090019" w:tentative="1">
+      <w:start w:val="1"/>
+      <w:numFmt w:val="lowerLetter"/>
+      <w:lvlText w:val="%5."/>
+      <w:lvlJc w:val="left"/>
+      <w:pPr>
+        <w:ind w:left="3600" w:hanging="360"/>
+      </w:pPr>
+    </w:lvl>
+    <w:lvl w:ilvl="5" w:tplc="0409001B" w:tentative="1">
+      <w:start w:val="1"/>
+      <w:numFmt w:val="lowerRoman"/>
+      <w:lvlText w:val="%6."/>
+      <w:lvlJc w:val="right"/>
+      <w:pPr>
+        <w:ind w:left="4320" w:hanging="180"/>
+      </w:pPr>
+    </w:lvl>
+    <w:lvl w:ilvl="6" w:tplc="0409000F" w:tentative="1">
+      <w:start w:val="1"/>
+      <w:numFmt w:val="decimal"/>
+      <w:lvlText w:val="%7."/>
+      <w:lvlJc w:val="left"/>
+      <w:pPr>
+        <w:ind w:left="5040" w:hanging="360"/>
+      </w:pPr>
+    </w:lvl>
+    <w:lvl w:ilvl="7" w:tplc="04090019" w:tentative="1">
+      <w:start w:val="1"/>
+      <w:numFmt w:val="lowerLetter"/>
+      <w:lvlText w:val="%8."/>
+      <w:lvlJc w:val="left"/>
+      <w:pPr>
+        <w:ind w:left="5760" w:hanging="360"/>
+      </w:pPr>
+    </w:lvl>
+    <w:lvl w:ilvl="8" w:tplc="0409001B" w:tentative="1">
+      <w:start w:val="1"/>
+      <w:numFmt w:val="lowerRoman"/>
+      <w:lvlText w:val="%9."/>
+      <w:lvlJc w:val="right"/>
+      <w:pPr>
+        <w:ind w:left="6480" w:hanging="180"/>
+      </w:pPr>
+    </w:lvl>
+  </w:abstractNum>
+  <w:abstractNum w:abstractNumId="3" w15:restartNumberingAfterBreak="0">
     <w:nsid w:val="366C7F18"/>
     <w:multiLevelType w:val="hybridMultilevel"/>
     <w:tmpl w:val="23F23F72"/>
@@ -18321,7 +19607,7 @@
       </w:pPr>
     </w:lvl>
   </w:abstractNum>
-  <w:abstractNum w:abstractNumId="3" w15:restartNumberingAfterBreak="0">
+  <w:abstractNum w:abstractNumId="4" w15:restartNumberingAfterBreak="0">
     <w:nsid w:val="3B480796"/>
     <w:multiLevelType w:val="hybridMultilevel"/>
     <w:tmpl w:val="D7DE0F92"/>
@@ -18410,7 +19696,7 @@
       </w:pPr>
     </w:lvl>
   </w:abstractNum>
-  <w:abstractNum w:abstractNumId="4" w15:restartNumberingAfterBreak="0">
+  <w:abstractNum w:abstractNumId="5" w15:restartNumberingAfterBreak="0">
     <w:nsid w:val="3C7A4FEE"/>
     <w:multiLevelType w:val="hybridMultilevel"/>
     <w:tmpl w:val="BB52F0AE"/>
@@ -18522,7 +19808,7 @@
       </w:rPr>
     </w:lvl>
   </w:abstractNum>
-  <w:abstractNum w:abstractNumId="5" w15:restartNumberingAfterBreak="0">
+  <w:abstractNum w:abstractNumId="6" w15:restartNumberingAfterBreak="0">
     <w:nsid w:val="3EC005C0"/>
     <w:multiLevelType w:val="hybridMultilevel"/>
     <w:tmpl w:val="938008A6"/>
@@ -18611,7 +19897,7 @@
       </w:pPr>
     </w:lvl>
   </w:abstractNum>
-  <w:abstractNum w:abstractNumId="6" w15:restartNumberingAfterBreak="0">
+  <w:abstractNum w:abstractNumId="7" w15:restartNumberingAfterBreak="0">
     <w:nsid w:val="480B17C1"/>
     <w:multiLevelType w:val="hybridMultilevel"/>
     <w:tmpl w:val="916420E4"/>
@@ -18700,7 +19986,7 @@
       </w:pPr>
     </w:lvl>
   </w:abstractNum>
-  <w:abstractNum w:abstractNumId="7" w15:restartNumberingAfterBreak="0">
+  <w:abstractNum w:abstractNumId="8" w15:restartNumberingAfterBreak="0">
     <w:nsid w:val="4F6A4AD4"/>
     <w:multiLevelType w:val="hybridMultilevel"/>
     <w:tmpl w:val="29C4A588"/>
@@ -18789,7 +20075,7 @@
       </w:pPr>
     </w:lvl>
   </w:abstractNum>
-  <w:abstractNum w:abstractNumId="8" w15:restartNumberingAfterBreak="0">
+  <w:abstractNum w:abstractNumId="9" w15:restartNumberingAfterBreak="0">
     <w:nsid w:val="55E8776B"/>
     <w:multiLevelType w:val="hybridMultilevel"/>
     <w:tmpl w:val="5AE2145C"/>
@@ -18879,31 +20165,34 @@
     </w:lvl>
   </w:abstractNum>
   <w:num w:numId="1" w16cid:durableId="1291979068">
-    <w:abstractNumId w:val="4"/>
+    <w:abstractNumId w:val="5"/>
   </w:num>
   <w:num w:numId="2" w16cid:durableId="1456945272">
-    <w:abstractNumId w:val="7"/>
+    <w:abstractNumId w:val="8"/>
   </w:num>
   <w:num w:numId="3" w16cid:durableId="532763986">
     <w:abstractNumId w:val="1"/>
   </w:num>
   <w:num w:numId="4" w16cid:durableId="2070613459">
-    <w:abstractNumId w:val="6"/>
+    <w:abstractNumId w:val="7"/>
   </w:num>
   <w:num w:numId="5" w16cid:durableId="1117407076">
-    <w:abstractNumId w:val="2"/>
+    <w:abstractNumId w:val="3"/>
   </w:num>
   <w:num w:numId="6" w16cid:durableId="1112550131">
-    <w:abstractNumId w:val="5"/>
+    <w:abstractNumId w:val="6"/>
   </w:num>
   <w:num w:numId="7" w16cid:durableId="567687856">
     <w:abstractNumId w:val="0"/>
   </w:num>
   <w:num w:numId="8" w16cid:durableId="1151140151">
-    <w:abstractNumId w:val="3"/>
+    <w:abstractNumId w:val="4"/>
   </w:num>
   <w:num w:numId="9" w16cid:durableId="1843429116">
-    <w:abstractNumId w:val="8"/>
+    <w:abstractNumId w:val="9"/>
+  </w:num>
+  <w:num w:numId="10" w16cid:durableId="849611405">
+    <w:abstractNumId w:val="2"/>
   </w:num>
 </w:numbering>
 </file>

</xml_diff>

<commit_message>
sent out our draft to clint, crushed some more statistical mediation notes (finished reading Imai 2010b).
</commit_message>
<xml_diff>
--- a/Comps Reading List/Statistical Mediation/Statistical Mediation Notes.docx
+++ b/Comps Reading List/Statistical Mediation/Statistical Mediation Notes.docx
@@ -18733,15 +18733,7 @@
           <w:szCs w:val="24"/>
           <w:highlight w:val="yellow"/>
         </w:rPr>
-        <w:t>(e.g., Keele, 2008</w:t>
-      </w:r>
-      <w:r>
-        <w:rPr>
-          <w:sz w:val="24"/>
-          <w:szCs w:val="24"/>
-          <w:highlight w:val="yellow"/>
-        </w:rPr>
-        <w:t>)</w:t>
+        <w:t>(e.g., Keele, 2008)</w:t>
       </w:r>
     </w:p>
     <w:p>
@@ -19142,6 +19134,3204 @@
           <w:szCs w:val="28"/>
         </w:rPr>
       </w:pPr>
+      <w:r>
+        <w:rPr>
+          <w:sz w:val="28"/>
+          <w:szCs w:val="28"/>
+        </w:rPr>
+        <w:t>Discrete Mediator</w:t>
+      </w:r>
+    </w:p>
+    <w:p>
+      <w:pPr>
+        <w:pStyle w:val="ListParagraph"/>
+        <w:numPr>
+          <w:ilvl w:val="0"/>
+          <w:numId w:val="1"/>
+        </w:numPr>
+        <w:rPr>
+          <w:sz w:val="24"/>
+          <w:szCs w:val="24"/>
+        </w:rPr>
+      </w:pPr>
+      <w:r>
+        <w:rPr>
+          <w:sz w:val="24"/>
+          <w:szCs w:val="24"/>
+        </w:rPr>
+        <w:t>What about circumstances when the mediator itself is discrete?</w:t>
+      </w:r>
+    </w:p>
+    <w:p>
+      <w:pPr>
+        <w:pStyle w:val="ListParagraph"/>
+        <w:numPr>
+          <w:ilvl w:val="0"/>
+          <w:numId w:val="1"/>
+        </w:numPr>
+        <w:rPr>
+          <w:sz w:val="24"/>
+          <w:szCs w:val="24"/>
+        </w:rPr>
+      </w:pPr>
+      <w:r>
+        <w:rPr>
+          <w:sz w:val="24"/>
+          <w:szCs w:val="24"/>
+        </w:rPr>
+        <w:lastRenderedPageBreak/>
+        <w:t>In these cases, the mediator is often an ordered scale or a binary</w:t>
+      </w:r>
+    </w:p>
+    <w:p>
+      <w:pPr>
+        <w:pStyle w:val="ListParagraph"/>
+        <w:numPr>
+          <w:ilvl w:val="1"/>
+          <w:numId w:val="1"/>
+        </w:numPr>
+        <w:rPr>
+          <w:sz w:val="24"/>
+          <w:szCs w:val="24"/>
+        </w:rPr>
+      </w:pPr>
+      <w:r>
+        <w:rPr>
+          <w:sz w:val="24"/>
+          <w:szCs w:val="24"/>
+        </w:rPr>
+        <w:t>Algorithm 1 can be used here, with some simplifying modifications</w:t>
+      </w:r>
+    </w:p>
+    <w:p>
+      <w:pPr>
+        <w:pStyle w:val="ListParagraph"/>
+        <w:numPr>
+          <w:ilvl w:val="0"/>
+          <w:numId w:val="1"/>
+        </w:numPr>
+        <w:rPr>
+          <w:sz w:val="24"/>
+          <w:szCs w:val="24"/>
+        </w:rPr>
+      </w:pPr>
+      <w:r>
+        <w:rPr>
+          <w:sz w:val="24"/>
+          <w:szCs w:val="24"/>
+        </w:rPr>
+        <w:t xml:space="preserve">Using either a </w:t>
+      </w:r>
+      <w:proofErr w:type="spellStart"/>
+      <w:r>
+        <w:rPr>
+          <w:sz w:val="24"/>
+          <w:szCs w:val="24"/>
+        </w:rPr>
+        <w:t>probit</w:t>
+      </w:r>
+      <w:proofErr w:type="spellEnd"/>
+      <w:r>
+        <w:rPr>
+          <w:sz w:val="24"/>
+          <w:szCs w:val="24"/>
+        </w:rPr>
+        <w:t xml:space="preserve">-logit or ordered </w:t>
+      </w:r>
+      <w:proofErr w:type="spellStart"/>
+      <w:r>
+        <w:rPr>
+          <w:sz w:val="24"/>
+          <w:szCs w:val="24"/>
+        </w:rPr>
+        <w:t>probit</w:t>
+      </w:r>
+      <w:proofErr w:type="spellEnd"/>
+      <w:r>
+        <w:rPr>
+          <w:sz w:val="24"/>
+          <w:szCs w:val="24"/>
+        </w:rPr>
+        <w:t>-logit model allows for straightforward parametric adjustments of pretreatment covariates.</w:t>
+      </w:r>
+    </w:p>
+    <w:p>
+      <w:pPr>
+        <w:pStyle w:val="ListParagraph"/>
+        <w:numPr>
+          <w:ilvl w:val="1"/>
+          <w:numId w:val="1"/>
+        </w:numPr>
+        <w:rPr>
+          <w:sz w:val="24"/>
+          <w:szCs w:val="24"/>
+        </w:rPr>
+      </w:pPr>
+      <w:r>
+        <w:rPr>
+          <w:sz w:val="24"/>
+          <w:szCs w:val="24"/>
+        </w:rPr>
+        <w:t>In these models, the algorithms provide estimates of ACME and the estimation uncertainty!</w:t>
+      </w:r>
+    </w:p>
+    <w:p>
+      <w:pPr>
+        <w:pStyle w:val="ListParagraph"/>
+        <w:numPr>
+          <w:ilvl w:val="0"/>
+          <w:numId w:val="1"/>
+        </w:numPr>
+        <w:rPr>
+          <w:sz w:val="24"/>
+          <w:szCs w:val="24"/>
+        </w:rPr>
+      </w:pPr>
+      <w:r>
+        <w:rPr>
+          <w:sz w:val="24"/>
+          <w:szCs w:val="24"/>
+        </w:rPr>
+        <w:t>This is super valuable because LSEM can’t handle discrete and binary measures, yet they are both very common circumstances</w:t>
+      </w:r>
+    </w:p>
+    <w:p>
+      <w:pPr>
+        <w:pStyle w:val="ListParagraph"/>
+        <w:numPr>
+          <w:ilvl w:val="0"/>
+          <w:numId w:val="1"/>
+        </w:numPr>
+        <w:rPr>
+          <w:sz w:val="24"/>
+          <w:szCs w:val="24"/>
+        </w:rPr>
+      </w:pPr>
+      <w:r>
+        <w:rPr>
+          <w:sz w:val="24"/>
+          <w:szCs w:val="24"/>
+        </w:rPr>
+        <w:t>For example: In JOBS II, the mediating variable is originally job-search self-efficacy.</w:t>
+      </w:r>
+    </w:p>
+    <w:p>
+      <w:pPr>
+        <w:pStyle w:val="ListParagraph"/>
+        <w:numPr>
+          <w:ilvl w:val="1"/>
+          <w:numId w:val="1"/>
+        </w:numPr>
+        <w:rPr>
+          <w:sz w:val="24"/>
+          <w:szCs w:val="24"/>
+        </w:rPr>
+      </w:pPr>
+      <w:r>
+        <w:rPr>
+          <w:sz w:val="24"/>
+          <w:szCs w:val="24"/>
+        </w:rPr>
+        <w:t>We can recode this into two discrete measures to show how this works for a binary</w:t>
+      </w:r>
+    </w:p>
+    <w:p>
+      <w:pPr>
+        <w:pStyle w:val="ListParagraph"/>
+        <w:numPr>
+          <w:ilvl w:val="1"/>
+          <w:numId w:val="1"/>
+        </w:numPr>
+        <w:rPr>
+          <w:sz w:val="24"/>
+          <w:szCs w:val="24"/>
+        </w:rPr>
+      </w:pPr>
+      <w:r>
+        <w:rPr>
+          <w:sz w:val="24"/>
+          <w:szCs w:val="24"/>
+        </w:rPr>
+        <w:t>First, we can split the continuous variable into two categories by cutting at the median</w:t>
+      </w:r>
+    </w:p>
+    <w:p>
+      <w:pPr>
+        <w:pStyle w:val="ListParagraph"/>
+        <w:numPr>
+          <w:ilvl w:val="1"/>
+          <w:numId w:val="1"/>
+        </w:numPr>
+        <w:rPr>
+          <w:sz w:val="24"/>
+          <w:szCs w:val="24"/>
+        </w:rPr>
+      </w:pPr>
+      <w:r>
+        <w:rPr>
+          <w:sz w:val="24"/>
+          <w:szCs w:val="24"/>
+        </w:rPr>
+        <w:t>Next, we can recode the same continuous variable into a four-category ordered variable.</w:t>
+      </w:r>
+    </w:p>
+    <w:p>
+      <w:pPr>
+        <w:pStyle w:val="ListParagraph"/>
+        <w:numPr>
+          <w:ilvl w:val="0"/>
+          <w:numId w:val="1"/>
+        </w:numPr>
+        <w:rPr>
+          <w:sz w:val="24"/>
+          <w:szCs w:val="24"/>
+        </w:rPr>
+      </w:pPr>
+      <w:r>
+        <w:rPr>
+          <w:sz w:val="24"/>
+          <w:szCs w:val="24"/>
+        </w:rPr>
+        <w:t>We perform 2 analyses</w:t>
+      </w:r>
+    </w:p>
+    <w:p>
+      <w:pPr>
+        <w:pStyle w:val="ListParagraph"/>
+        <w:numPr>
+          <w:ilvl w:val="1"/>
+          <w:numId w:val="1"/>
+        </w:numPr>
+        <w:rPr>
+          <w:sz w:val="24"/>
+          <w:szCs w:val="24"/>
+        </w:rPr>
+      </w:pPr>
+      <w:r>
+        <w:rPr>
+          <w:sz w:val="24"/>
+          <w:szCs w:val="24"/>
+        </w:rPr>
+        <w:t xml:space="preserve">First, model our binary mediator using a </w:t>
+      </w:r>
+      <w:proofErr w:type="spellStart"/>
+      <w:r>
+        <w:rPr>
+          <w:sz w:val="24"/>
+          <w:szCs w:val="24"/>
+        </w:rPr>
+        <w:t>probit</w:t>
+      </w:r>
+      <w:proofErr w:type="spellEnd"/>
+      <w:r>
+        <w:rPr>
+          <w:sz w:val="24"/>
+          <w:szCs w:val="24"/>
+        </w:rPr>
+        <w:t xml:space="preserve"> model, and estimate the ACME with and without the no-interaction assumption</w:t>
+      </w:r>
+    </w:p>
+    <w:p>
+      <w:pPr>
+        <w:pStyle w:val="ListParagraph"/>
+        <w:numPr>
+          <w:ilvl w:val="2"/>
+          <w:numId w:val="1"/>
+        </w:numPr>
+        <w:rPr>
+          <w:sz w:val="24"/>
+          <w:szCs w:val="24"/>
+        </w:rPr>
+      </w:pPr>
+      <w:r>
+        <w:rPr>
+          <w:sz w:val="24"/>
+          <w:szCs w:val="24"/>
+        </w:rPr>
+        <w:t>We see that these results are consistent with the prior analysis</w:t>
+      </w:r>
+    </w:p>
+    <w:p>
+      <w:pPr>
+        <w:pStyle w:val="ListParagraph"/>
+        <w:numPr>
+          <w:ilvl w:val="2"/>
+          <w:numId w:val="1"/>
+        </w:numPr>
+        <w:rPr>
+          <w:sz w:val="24"/>
+          <w:szCs w:val="24"/>
+        </w:rPr>
+      </w:pPr>
+      <w:r>
+        <w:rPr>
+          <w:sz w:val="24"/>
+          <w:szCs w:val="24"/>
+        </w:rPr>
+        <w:t xml:space="preserve">Treatment decreased depression by increasing job search </w:t>
+      </w:r>
+      <w:proofErr w:type="spellStart"/>
+      <w:r>
+        <w:rPr>
+          <w:sz w:val="24"/>
+          <w:szCs w:val="24"/>
+        </w:rPr>
+        <w:t>self efficacy</w:t>
+      </w:r>
+      <w:proofErr w:type="spellEnd"/>
+      <w:r>
+        <w:rPr>
+          <w:sz w:val="24"/>
+          <w:szCs w:val="24"/>
+        </w:rPr>
+        <w:t>, but had little direct causal effect</w:t>
+      </w:r>
+    </w:p>
+    <w:p>
+      <w:pPr>
+        <w:pStyle w:val="ListParagraph"/>
+        <w:numPr>
+          <w:ilvl w:val="1"/>
+          <w:numId w:val="1"/>
+        </w:numPr>
+        <w:rPr>
+          <w:sz w:val="24"/>
+          <w:szCs w:val="24"/>
+        </w:rPr>
+      </w:pPr>
+      <w:r>
+        <w:rPr>
+          <w:sz w:val="24"/>
+          <w:szCs w:val="24"/>
+        </w:rPr>
+        <w:t xml:space="preserve">Next, use the four-category measure for our mediator and fit an ordered </w:t>
+      </w:r>
+      <w:proofErr w:type="spellStart"/>
+      <w:r>
+        <w:rPr>
+          <w:sz w:val="24"/>
+          <w:szCs w:val="24"/>
+        </w:rPr>
+        <w:t>probit</w:t>
+      </w:r>
+      <w:proofErr w:type="spellEnd"/>
+      <w:r>
+        <w:rPr>
+          <w:sz w:val="24"/>
+          <w:szCs w:val="24"/>
+        </w:rPr>
+        <w:t xml:space="preserve"> model for the mediator.</w:t>
+      </w:r>
+    </w:p>
+    <w:p>
+      <w:pPr>
+        <w:pStyle w:val="ListParagraph"/>
+        <w:numPr>
+          <w:ilvl w:val="2"/>
+          <w:numId w:val="1"/>
+        </w:numPr>
+        <w:rPr>
+          <w:sz w:val="24"/>
+          <w:szCs w:val="24"/>
+        </w:rPr>
+      </w:pPr>
+      <w:r>
+        <w:rPr>
+          <w:sz w:val="24"/>
+          <w:szCs w:val="24"/>
+        </w:rPr>
+        <w:t>We see that assuming no interaction b/w the mediator and our treatment, we see a small negative ACME</w:t>
+      </w:r>
+    </w:p>
+    <w:p>
+      <w:pPr>
+        <w:pStyle w:val="ListParagraph"/>
+        <w:numPr>
+          <w:ilvl w:val="2"/>
+          <w:numId w:val="1"/>
+        </w:numPr>
+        <w:rPr>
+          <w:sz w:val="24"/>
+          <w:szCs w:val="24"/>
+        </w:rPr>
+      </w:pPr>
+      <w:r>
+        <w:rPr>
+          <w:sz w:val="24"/>
+          <w:szCs w:val="24"/>
+        </w:rPr>
+        <w:t>Relaxing that assumption by including an interaction term, we see little evidence of an interaction effect, and we have similar results.</w:t>
+      </w:r>
+    </w:p>
+    <w:p>
+      <w:pPr>
+        <w:rPr>
+          <w:sz w:val="28"/>
+          <w:szCs w:val="28"/>
+        </w:rPr>
+      </w:pPr>
+      <w:r>
+        <w:rPr>
+          <w:sz w:val="28"/>
+          <w:szCs w:val="28"/>
+        </w:rPr>
+        <w:t>Binary Outcome</w:t>
+      </w:r>
+    </w:p>
+    <w:p>
+      <w:pPr>
+        <w:pStyle w:val="ListParagraph"/>
+        <w:numPr>
+          <w:ilvl w:val="0"/>
+          <w:numId w:val="1"/>
+        </w:numPr>
+        <w:rPr>
+          <w:sz w:val="24"/>
+          <w:szCs w:val="24"/>
+        </w:rPr>
+      </w:pPr>
+      <w:r>
+        <w:rPr>
+          <w:sz w:val="24"/>
+          <w:szCs w:val="24"/>
+        </w:rPr>
+        <w:t>What about if we have a BINARY outcome and a CONTINOUS mediator?</w:t>
+      </w:r>
+    </w:p>
+    <w:p>
+      <w:pPr>
+        <w:pStyle w:val="ListParagraph"/>
+        <w:numPr>
+          <w:ilvl w:val="1"/>
+          <w:numId w:val="1"/>
+        </w:numPr>
+        <w:rPr>
+          <w:sz w:val="24"/>
+          <w:szCs w:val="24"/>
+        </w:rPr>
+      </w:pPr>
+      <w:r>
+        <w:rPr>
+          <w:sz w:val="24"/>
+          <w:szCs w:val="24"/>
+        </w:rPr>
+        <w:t>Some approaches exist in the literature (</w:t>
+      </w:r>
+      <w:r>
+        <w:rPr>
+          <w:sz w:val="24"/>
+          <w:szCs w:val="24"/>
+          <w:highlight w:val="yellow"/>
+        </w:rPr>
+        <w:t>e.g.,</w:t>
+      </w:r>
+      <w:r>
+        <w:rPr>
+          <w:sz w:val="24"/>
+          <w:szCs w:val="24"/>
+          <w:highlight w:val="yellow"/>
+        </w:rPr>
+        <w:t xml:space="preserve"> </w:t>
+      </w:r>
+      <w:r>
+        <w:rPr>
+          <w:sz w:val="24"/>
+          <w:szCs w:val="24"/>
+          <w:highlight w:val="yellow"/>
+        </w:rPr>
+        <w:t>Ditlevsen, Christensen, Lynch, Damsgaard, &amp; Keiding, 2005;</w:t>
+      </w:r>
+      <w:r>
+        <w:rPr>
+          <w:sz w:val="24"/>
+          <w:szCs w:val="24"/>
+          <w:highlight w:val="yellow"/>
+        </w:rPr>
+        <w:t xml:space="preserve"> </w:t>
+      </w:r>
+      <w:r>
+        <w:rPr>
+          <w:sz w:val="24"/>
+          <w:szCs w:val="24"/>
+          <w:highlight w:val="yellow"/>
+        </w:rPr>
+        <w:t xml:space="preserve">Freedman, Graubard, &amp; </w:t>
+      </w:r>
+      <w:proofErr w:type="spellStart"/>
+      <w:r>
+        <w:rPr>
+          <w:sz w:val="24"/>
+          <w:szCs w:val="24"/>
+          <w:highlight w:val="yellow"/>
+        </w:rPr>
+        <w:t>Schatzkin</w:t>
+      </w:r>
+      <w:proofErr w:type="spellEnd"/>
+      <w:r>
+        <w:rPr>
+          <w:sz w:val="24"/>
+          <w:szCs w:val="24"/>
+          <w:highlight w:val="yellow"/>
+        </w:rPr>
+        <w:t xml:space="preserve">, 1992; </w:t>
+      </w:r>
+      <w:r>
+        <w:rPr>
+          <w:sz w:val="24"/>
+          <w:szCs w:val="24"/>
+          <w:highlight w:val="yellow"/>
+        </w:rPr>
+        <w:t>M</w:t>
+      </w:r>
+      <w:r>
+        <w:rPr>
+          <w:sz w:val="24"/>
+          <w:szCs w:val="24"/>
+          <w:highlight w:val="yellow"/>
+        </w:rPr>
+        <w:t>acKinnon, 2008;</w:t>
+      </w:r>
+      <w:r>
+        <w:rPr>
+          <w:sz w:val="24"/>
+          <w:szCs w:val="24"/>
+          <w:highlight w:val="yellow"/>
+        </w:rPr>
+        <w:t xml:space="preserve"> </w:t>
+      </w:r>
+      <w:r>
+        <w:rPr>
+          <w:sz w:val="24"/>
+          <w:szCs w:val="24"/>
+          <w:highlight w:val="yellow"/>
+        </w:rPr>
+        <w:t>MacKinnon et al., 2007, 2002; Wang &amp; Taylor, 2002</w:t>
+      </w:r>
+      <w:r>
+        <w:rPr>
+          <w:sz w:val="24"/>
+          <w:szCs w:val="24"/>
+        </w:rPr>
+        <w:t>)</w:t>
+      </w:r>
+    </w:p>
+    <w:p>
+      <w:pPr>
+        <w:pStyle w:val="ListParagraph"/>
+        <w:numPr>
+          <w:ilvl w:val="1"/>
+          <w:numId w:val="1"/>
+        </w:numPr>
+        <w:rPr>
+          <w:sz w:val="24"/>
+          <w:szCs w:val="24"/>
+        </w:rPr>
+      </w:pPr>
+      <w:proofErr w:type="gramStart"/>
+      <w:r>
+        <w:rPr>
+          <w:sz w:val="24"/>
+          <w:szCs w:val="24"/>
+        </w:rPr>
+        <w:t>However</w:t>
+      </w:r>
+      <w:proofErr w:type="gramEnd"/>
+      <w:r>
+        <w:rPr>
+          <w:sz w:val="24"/>
+          <w:szCs w:val="24"/>
+        </w:rPr>
+        <w:t>… they lack a ‘causal’ interpretation (e.g., did our mediator actually CAUSE the change in our measured outcome?)</w:t>
+      </w:r>
+    </w:p>
+    <w:p>
+      <w:pPr>
+        <w:pStyle w:val="ListParagraph"/>
+        <w:numPr>
+          <w:ilvl w:val="0"/>
+          <w:numId w:val="1"/>
+        </w:numPr>
+        <w:rPr>
+          <w:sz w:val="24"/>
+          <w:szCs w:val="24"/>
+        </w:rPr>
+      </w:pPr>
+      <w:r>
+        <w:rPr>
+          <w:sz w:val="24"/>
+          <w:szCs w:val="24"/>
+        </w:rPr>
+        <w:t>We can derive analytical expressions for causal mediation effects with binary outcomes!</w:t>
+      </w:r>
+    </w:p>
+    <w:p>
+      <w:pPr>
+        <w:pStyle w:val="ListParagraph"/>
+        <w:numPr>
+          <w:ilvl w:val="1"/>
+          <w:numId w:val="1"/>
+        </w:numPr>
+        <w:rPr>
+          <w:sz w:val="24"/>
+          <w:szCs w:val="24"/>
+        </w:rPr>
+      </w:pPr>
+      <w:r>
+        <w:rPr>
+          <w:sz w:val="24"/>
+          <w:szCs w:val="24"/>
+        </w:rPr>
+        <w:t>The general approach can easily accommodate binary outcomes.</w:t>
+      </w:r>
+    </w:p>
+    <w:p>
+      <w:pPr>
+        <w:pStyle w:val="ListParagraph"/>
+        <w:numPr>
+          <w:ilvl w:val="0"/>
+          <w:numId w:val="1"/>
+        </w:numPr>
+        <w:rPr>
+          <w:sz w:val="24"/>
+          <w:szCs w:val="24"/>
+        </w:rPr>
+      </w:pPr>
+      <w:r>
+        <w:rPr>
+          <w:sz w:val="24"/>
+          <w:szCs w:val="24"/>
+        </w:rPr>
+        <w:t>Analytical expressions are derived below</w:t>
+      </w:r>
+    </w:p>
+    <w:p>
+      <w:pPr>
+        <w:pStyle w:val="ListParagraph"/>
+        <w:numPr>
+          <w:ilvl w:val="1"/>
+          <w:numId w:val="1"/>
+        </w:numPr>
+        <w:rPr>
+          <w:sz w:val="24"/>
+          <w:szCs w:val="24"/>
+        </w:rPr>
+      </w:pPr>
+      <w:r>
+        <w:rPr>
+          <w:sz w:val="24"/>
+          <w:szCs w:val="24"/>
+        </w:rPr>
+        <w:t>Considering a simple model without pretreatment confounders!</w:t>
+      </w:r>
+    </w:p>
+    <w:p>
+      <w:pPr>
+        <w:pStyle w:val="ListParagraph"/>
+        <w:numPr>
+          <w:ilvl w:val="0"/>
+          <w:numId w:val="1"/>
+        </w:numPr>
+        <w:rPr>
+          <w:sz w:val="24"/>
+          <w:szCs w:val="24"/>
+        </w:rPr>
+      </w:pPr>
+      <w:r>
+        <w:rPr>
+          <w:noProof/>
+          <w:sz w:val="24"/>
+          <w:szCs w:val="24"/>
+        </w:rPr>
+        <w:lastRenderedPageBreak/>
+        <w:drawing>
+          <wp:inline distT="0" distB="0" distL="0" distR="0" wp14:anchorId="33A4FE9D" wp14:editId="5AA40E15">
+            <wp:extent cx="4138295" cy="906780"/>
+            <wp:effectExtent l="0" t="0" r="0" b="7620"/>
+            <wp:docPr id="21" name="Picture 21"/>
+            <wp:cNvGraphicFramePr>
+              <a:graphicFrameLocks xmlns:a="http://schemas.openxmlformats.org/drawingml/2006/main" noChangeAspect="1"/>
+            </wp:cNvGraphicFramePr>
+            <a:graphic xmlns:a="http://schemas.openxmlformats.org/drawingml/2006/main">
+              <a:graphicData uri="http://schemas.openxmlformats.org/drawingml/2006/picture">
+                <pic:pic xmlns:pic="http://schemas.openxmlformats.org/drawingml/2006/picture">
+                  <pic:nvPicPr>
+                    <pic:cNvPr id="0" name="Picture 1"/>
+                    <pic:cNvPicPr>
+                      <a:picLocks noChangeAspect="1" noChangeArrowheads="1"/>
+                    </pic:cNvPicPr>
+                  </pic:nvPicPr>
+                  <pic:blipFill>
+                    <a:blip r:embed="rId30">
+                      <a:extLst>
+                        <a:ext uri="{28A0092B-C50C-407E-A947-70E740481C1C}">
+                          <a14:useLocalDpi xmlns:a14="http://schemas.microsoft.com/office/drawing/2010/main" val="0"/>
+                        </a:ext>
+                      </a:extLst>
+                    </a:blip>
+                    <a:srcRect/>
+                    <a:stretch>
+                      <a:fillRect/>
+                    </a:stretch>
+                  </pic:blipFill>
+                  <pic:spPr bwMode="auto">
+                    <a:xfrm>
+                      <a:off x="0" y="0"/>
+                      <a:ext cx="4138295" cy="906780"/>
+                    </a:xfrm>
+                    <a:prstGeom prst="rect">
+                      <a:avLst/>
+                    </a:prstGeom>
+                    <a:noFill/>
+                    <a:ln>
+                      <a:noFill/>
+                    </a:ln>
+                  </pic:spPr>
+                </pic:pic>
+              </a:graphicData>
+            </a:graphic>
+          </wp:inline>
+        </w:drawing>
+      </w:r>
+      <w:r>
+        <w:rPr>
+          <w:sz w:val="24"/>
+          <w:szCs w:val="24"/>
+        </w:rPr>
+        <w:t>where both error terms are independently and identically distributed random variables with zero mean, and variance equal to sigma</w:t>
+      </w:r>
+      <w:r>
+        <w:rPr>
+          <w:sz w:val="24"/>
+          <w:szCs w:val="24"/>
+          <w:vertAlign w:val="subscript"/>
+        </w:rPr>
+        <w:t>2</w:t>
+      </w:r>
+      <w:r>
+        <w:rPr>
+          <w:sz w:val="24"/>
+          <w:szCs w:val="24"/>
+        </w:rPr>
+        <w:t>^2 or sigma</w:t>
+      </w:r>
+      <w:r>
+        <w:rPr>
+          <w:sz w:val="24"/>
+          <w:szCs w:val="24"/>
+          <w:vertAlign w:val="subscript"/>
+        </w:rPr>
+        <w:t>3</w:t>
+      </w:r>
+      <w:r>
+        <w:rPr>
+          <w:sz w:val="24"/>
+          <w:szCs w:val="24"/>
+        </w:rPr>
+        <w:t>^2</w:t>
+      </w:r>
+      <w:r>
+        <w:rPr>
+          <w:sz w:val="24"/>
+          <w:szCs w:val="24"/>
+        </w:rPr>
+        <w:t xml:space="preserve"> respectively.</w:t>
+      </w:r>
+    </w:p>
+    <w:p>
+      <w:pPr>
+        <w:pStyle w:val="ListParagraph"/>
+        <w:numPr>
+          <w:ilvl w:val="1"/>
+          <w:numId w:val="1"/>
+        </w:numPr>
+        <w:rPr>
+          <w:sz w:val="24"/>
+          <w:szCs w:val="24"/>
+        </w:rPr>
+      </w:pPr>
+      <w:r>
+        <w:rPr>
+          <w:sz w:val="24"/>
+          <w:szCs w:val="24"/>
+        </w:rPr>
+        <w:t>The observed outcome variable Y</w:t>
+      </w:r>
+      <w:r>
+        <w:rPr>
+          <w:sz w:val="24"/>
+          <w:szCs w:val="24"/>
+          <w:vertAlign w:val="subscript"/>
+        </w:rPr>
+        <w:t>i</w:t>
+      </w:r>
+      <w:r>
+        <w:rPr>
+          <w:sz w:val="24"/>
+          <w:szCs w:val="24"/>
+        </w:rPr>
+        <w:t xml:space="preserve"> is equal to 1 or 0 depending on </w:t>
+      </w:r>
+      <w:proofErr w:type="gramStart"/>
+      <w:r>
+        <w:rPr>
+          <w:sz w:val="24"/>
+          <w:szCs w:val="24"/>
+        </w:rPr>
+        <w:t>whether or not</w:t>
+      </w:r>
+      <w:proofErr w:type="gramEnd"/>
+      <w:r>
+        <w:rPr>
+          <w:sz w:val="24"/>
+          <w:szCs w:val="24"/>
+        </w:rPr>
+        <w:t xml:space="preserve"> the value of the latent variable Y</w:t>
+      </w:r>
+      <w:r>
+        <w:rPr>
+          <w:sz w:val="24"/>
+          <w:szCs w:val="24"/>
+          <w:vertAlign w:val="subscript"/>
+        </w:rPr>
+        <w:t>i</w:t>
+      </w:r>
+      <w:r>
+        <w:rPr>
+          <w:sz w:val="24"/>
+          <w:szCs w:val="24"/>
+        </w:rPr>
+        <w:t>* is greater than zero.</w:t>
+      </w:r>
+    </w:p>
+    <w:p>
+      <w:pPr>
+        <w:pStyle w:val="ListParagraph"/>
+        <w:numPr>
+          <w:ilvl w:val="0"/>
+          <w:numId w:val="1"/>
+        </w:numPr>
+        <w:rPr>
+          <w:sz w:val="24"/>
+          <w:szCs w:val="24"/>
+        </w:rPr>
+      </w:pPr>
+      <w:r>
+        <w:rPr>
+          <w:sz w:val="24"/>
+          <w:szCs w:val="24"/>
+        </w:rPr>
+        <w:t xml:space="preserve">This simple model holds where if the error 2 is an </w:t>
+      </w:r>
+      <w:proofErr w:type="spellStart"/>
+      <w:r>
+        <w:rPr>
+          <w:sz w:val="24"/>
+          <w:szCs w:val="24"/>
+        </w:rPr>
+        <w:t>iid</w:t>
+      </w:r>
+      <w:proofErr w:type="spellEnd"/>
+      <w:r>
+        <w:rPr>
+          <w:sz w:val="24"/>
+          <w:szCs w:val="24"/>
+        </w:rPr>
+        <w:t xml:space="preserve"> standard logistic RV, the model for our outcome is a logistic regression.</w:t>
+      </w:r>
+    </w:p>
+    <w:p>
+      <w:pPr>
+        <w:pStyle w:val="ListParagraph"/>
+        <w:numPr>
+          <w:ilvl w:val="1"/>
+          <w:numId w:val="1"/>
+        </w:numPr>
+        <w:rPr>
+          <w:sz w:val="24"/>
+          <w:szCs w:val="24"/>
+        </w:rPr>
+      </w:pPr>
+      <w:r>
+        <w:rPr>
+          <w:sz w:val="24"/>
+          <w:szCs w:val="24"/>
+        </w:rPr>
+        <w:t>More complex models with interactions, or nonparametric terms, can work within this general framework, but the simplest example is here to illustrate.</w:t>
+      </w:r>
+    </w:p>
+    <w:p>
+      <w:pPr>
+        <w:pStyle w:val="ListParagraph"/>
+        <w:numPr>
+          <w:ilvl w:val="0"/>
+          <w:numId w:val="1"/>
+        </w:numPr>
+        <w:rPr>
+          <w:sz w:val="24"/>
+          <w:szCs w:val="24"/>
+        </w:rPr>
+      </w:pPr>
+      <w:r>
+        <w:rPr>
+          <w:sz w:val="24"/>
+          <w:szCs w:val="24"/>
+        </w:rPr>
+        <w:t>This general approach incorporates the calculation of causal mediation effects with binary outcome variables.</w:t>
+      </w:r>
+    </w:p>
+    <w:p>
+      <w:pPr>
+        <w:pStyle w:val="ListParagraph"/>
+        <w:numPr>
+          <w:ilvl w:val="1"/>
+          <w:numId w:val="1"/>
+        </w:numPr>
+        <w:rPr>
+          <w:sz w:val="24"/>
+          <w:szCs w:val="24"/>
+        </w:rPr>
+      </w:pPr>
+      <w:r>
+        <w:rPr>
+          <w:sz w:val="24"/>
+          <w:szCs w:val="24"/>
+        </w:rPr>
+        <w:t xml:space="preserve">The analytical expression for ACME, with the function form differing (depending on whether </w:t>
+      </w:r>
+      <w:proofErr w:type="spellStart"/>
+      <w:r>
+        <w:rPr>
+          <w:sz w:val="24"/>
+          <w:szCs w:val="24"/>
+        </w:rPr>
+        <w:t>probit</w:t>
+      </w:r>
+      <w:proofErr w:type="spellEnd"/>
+      <w:r>
+        <w:rPr>
+          <w:sz w:val="24"/>
+          <w:szCs w:val="24"/>
+        </w:rPr>
+        <w:t xml:space="preserve"> or logit model is fitted).</w:t>
+      </w:r>
+    </w:p>
+    <w:p>
+      <w:pPr>
+        <w:pStyle w:val="ListParagraph"/>
+        <w:numPr>
+          <w:ilvl w:val="1"/>
+          <w:numId w:val="1"/>
+        </w:numPr>
+        <w:rPr>
+          <w:sz w:val="24"/>
+          <w:szCs w:val="24"/>
+        </w:rPr>
+      </w:pPr>
+      <w:r>
+        <w:rPr>
+          <w:sz w:val="24"/>
+          <w:szCs w:val="24"/>
+        </w:rPr>
+        <w:t>This is because different nonlinear link functions are used in each of these models.</w:t>
+      </w:r>
+    </w:p>
+    <w:p>
+      <w:pPr>
+        <w:pStyle w:val="ListParagraph"/>
+        <w:numPr>
+          <w:ilvl w:val="0"/>
+          <w:numId w:val="1"/>
+        </w:numPr>
+        <w:rPr>
+          <w:sz w:val="24"/>
+          <w:szCs w:val="24"/>
+        </w:rPr>
+      </w:pPr>
+      <w:r>
+        <w:rPr>
+          <w:sz w:val="24"/>
+          <w:szCs w:val="24"/>
+        </w:rPr>
+        <w:t>For example, in our logistic model:</w:t>
+      </w:r>
+    </w:p>
+    <w:p>
+      <w:pPr>
+        <w:pStyle w:val="ListParagraph"/>
+        <w:numPr>
+          <w:ilvl w:val="0"/>
+          <w:numId w:val="1"/>
+        </w:numPr>
+        <w:rPr>
+          <w:sz w:val="24"/>
+          <w:szCs w:val="24"/>
+        </w:rPr>
+      </w:pPr>
+      <w:r>
+        <w:rPr>
+          <w:noProof/>
+          <w:sz w:val="24"/>
+          <w:szCs w:val="24"/>
+        </w:rPr>
+        <w:drawing>
+          <wp:inline distT="0" distB="0" distL="0" distR="0" wp14:anchorId="3760DF4F" wp14:editId="3BA6B5E3">
+            <wp:extent cx="4518025" cy="2053590"/>
+            <wp:effectExtent l="0" t="0" r="0" b="3810"/>
+            <wp:docPr id="22" name="Picture 22"/>
+            <wp:cNvGraphicFramePr>
+              <a:graphicFrameLocks xmlns:a="http://schemas.openxmlformats.org/drawingml/2006/main" noChangeAspect="1"/>
+            </wp:cNvGraphicFramePr>
+            <a:graphic xmlns:a="http://schemas.openxmlformats.org/drawingml/2006/main">
+              <a:graphicData uri="http://schemas.openxmlformats.org/drawingml/2006/picture">
+                <pic:pic xmlns:pic="http://schemas.openxmlformats.org/drawingml/2006/picture">
+                  <pic:nvPicPr>
+                    <pic:cNvPr id="0" name="Picture 2"/>
+                    <pic:cNvPicPr>
+                      <a:picLocks noChangeAspect="1" noChangeArrowheads="1"/>
+                    </pic:cNvPicPr>
+                  </pic:nvPicPr>
+                  <pic:blipFill>
+                    <a:blip r:embed="rId31">
+                      <a:extLst>
+                        <a:ext uri="{28A0092B-C50C-407E-A947-70E740481C1C}">
+                          <a14:useLocalDpi xmlns:a14="http://schemas.microsoft.com/office/drawing/2010/main" val="0"/>
+                        </a:ext>
+                      </a:extLst>
+                    </a:blip>
+                    <a:srcRect/>
+                    <a:stretch>
+                      <a:fillRect/>
+                    </a:stretch>
+                  </pic:blipFill>
+                  <pic:spPr bwMode="auto">
+                    <a:xfrm>
+                      <a:off x="0" y="0"/>
+                      <a:ext cx="4518025" cy="2053590"/>
+                    </a:xfrm>
+                    <a:prstGeom prst="rect">
+                      <a:avLst/>
+                    </a:prstGeom>
+                    <a:noFill/>
+                    <a:ln>
+                      <a:noFill/>
+                    </a:ln>
+                  </pic:spPr>
+                </pic:pic>
+              </a:graphicData>
+            </a:graphic>
+          </wp:inline>
+        </w:drawing>
+      </w:r>
+    </w:p>
+    <w:p>
+      <w:pPr>
+        <w:pStyle w:val="ListParagraph"/>
+        <w:numPr>
+          <w:ilvl w:val="1"/>
+          <w:numId w:val="1"/>
+        </w:numPr>
+        <w:rPr>
+          <w:sz w:val="24"/>
+          <w:szCs w:val="24"/>
+        </w:rPr>
+      </w:pPr>
+      <w:r>
+        <w:rPr>
+          <w:sz w:val="24"/>
+          <w:szCs w:val="24"/>
+        </w:rPr>
+        <w:t>Computing this value using standard numerical integration.</w:t>
+      </w:r>
+    </w:p>
+    <w:p>
+      <w:pPr>
+        <w:pStyle w:val="ListParagraph"/>
+        <w:numPr>
+          <w:ilvl w:val="0"/>
+          <w:numId w:val="1"/>
+        </w:numPr>
+        <w:rPr>
+          <w:sz w:val="24"/>
+          <w:szCs w:val="24"/>
+        </w:rPr>
+      </w:pPr>
+      <w:r>
+        <w:rPr>
+          <w:sz w:val="24"/>
+          <w:szCs w:val="24"/>
+        </w:rPr>
+        <w:t>The average total effect equals</w:t>
+      </w:r>
+    </w:p>
+    <w:p>
+      <w:pPr>
+        <w:pStyle w:val="ListParagraph"/>
+        <w:numPr>
+          <w:ilvl w:val="1"/>
+          <w:numId w:val="1"/>
+        </w:numPr>
+        <w:rPr>
+          <w:sz w:val="24"/>
+          <w:szCs w:val="24"/>
+        </w:rPr>
+      </w:pPr>
+      <w:r>
+        <w:rPr>
+          <w:noProof/>
+          <w:sz w:val="24"/>
+          <w:szCs w:val="24"/>
+        </w:rPr>
+        <w:drawing>
+          <wp:inline distT="0" distB="0" distL="0" distR="0" wp14:anchorId="2B2EE929" wp14:editId="3AB986F0">
+            <wp:extent cx="3301365" cy="201295"/>
+            <wp:effectExtent l="0" t="0" r="0" b="8255"/>
+            <wp:docPr id="23" name="Picture 23"/>
+            <wp:cNvGraphicFramePr>
+              <a:graphicFrameLocks xmlns:a="http://schemas.openxmlformats.org/drawingml/2006/main" noChangeAspect="1"/>
+            </wp:cNvGraphicFramePr>
+            <a:graphic xmlns:a="http://schemas.openxmlformats.org/drawingml/2006/main">
+              <a:graphicData uri="http://schemas.openxmlformats.org/drawingml/2006/picture">
+                <pic:pic xmlns:pic="http://schemas.openxmlformats.org/drawingml/2006/picture">
+                  <pic:nvPicPr>
+                    <pic:cNvPr id="0" name="Picture 3"/>
+                    <pic:cNvPicPr>
+                      <a:picLocks noChangeAspect="1" noChangeArrowheads="1"/>
+                    </pic:cNvPicPr>
+                  </pic:nvPicPr>
+                  <pic:blipFill>
+                    <a:blip r:embed="rId32">
+                      <a:extLst>
+                        <a:ext uri="{28A0092B-C50C-407E-A947-70E740481C1C}">
+                          <a14:useLocalDpi xmlns:a14="http://schemas.microsoft.com/office/drawing/2010/main" val="0"/>
+                        </a:ext>
+                      </a:extLst>
+                    </a:blip>
+                    <a:srcRect/>
+                    <a:stretch>
+                      <a:fillRect/>
+                    </a:stretch>
+                  </pic:blipFill>
+                  <pic:spPr bwMode="auto">
+                    <a:xfrm>
+                      <a:off x="0" y="0"/>
+                      <a:ext cx="3301365" cy="201295"/>
+                    </a:xfrm>
+                    <a:prstGeom prst="rect">
+                      <a:avLst/>
+                    </a:prstGeom>
+                    <a:noFill/>
+                    <a:ln>
+                      <a:noFill/>
+                    </a:ln>
+                  </pic:spPr>
+                </pic:pic>
+              </a:graphicData>
+            </a:graphic>
+          </wp:inline>
+        </w:drawing>
+      </w:r>
+    </w:p>
+    <w:p>
+      <w:pPr>
+        <w:pStyle w:val="ListParagraph"/>
+        <w:numPr>
+          <w:ilvl w:val="0"/>
+          <w:numId w:val="1"/>
+        </w:numPr>
+        <w:rPr>
+          <w:sz w:val="24"/>
+          <w:szCs w:val="24"/>
+        </w:rPr>
+      </w:pPr>
+      <w:r>
+        <w:rPr>
+          <w:sz w:val="24"/>
+          <w:szCs w:val="24"/>
+        </w:rPr>
+        <w:t xml:space="preserve">We can also see in the </w:t>
+      </w:r>
+      <w:proofErr w:type="spellStart"/>
+      <w:r>
+        <w:rPr>
+          <w:sz w:val="24"/>
+          <w:szCs w:val="24"/>
+        </w:rPr>
+        <w:t>probit</w:t>
+      </w:r>
+      <w:proofErr w:type="spellEnd"/>
+      <w:r>
+        <w:rPr>
+          <w:sz w:val="24"/>
+          <w:szCs w:val="24"/>
+        </w:rPr>
+        <w:t xml:space="preserve"> model:</w:t>
+      </w:r>
+    </w:p>
+    <w:p>
+      <w:pPr>
+        <w:pStyle w:val="ListParagraph"/>
+        <w:numPr>
+          <w:ilvl w:val="0"/>
+          <w:numId w:val="1"/>
+        </w:numPr>
+        <w:rPr>
+          <w:sz w:val="24"/>
+          <w:szCs w:val="24"/>
+        </w:rPr>
+      </w:pPr>
+      <w:r>
+        <w:rPr>
+          <w:noProof/>
+          <w:sz w:val="24"/>
+          <w:szCs w:val="24"/>
+        </w:rPr>
+        <w:lastRenderedPageBreak/>
+        <w:drawing>
+          <wp:inline distT="0" distB="0" distL="0" distR="0" wp14:anchorId="067C52AC" wp14:editId="2C44A8C5">
+            <wp:extent cx="4455795" cy="3417570"/>
+            <wp:effectExtent l="0" t="0" r="1905" b="0"/>
+            <wp:docPr id="24" name="Picture 24"/>
+            <wp:cNvGraphicFramePr>
+              <a:graphicFrameLocks xmlns:a="http://schemas.openxmlformats.org/drawingml/2006/main" noChangeAspect="1"/>
+            </wp:cNvGraphicFramePr>
+            <a:graphic xmlns:a="http://schemas.openxmlformats.org/drawingml/2006/main">
+              <a:graphicData uri="http://schemas.openxmlformats.org/drawingml/2006/picture">
+                <pic:pic xmlns:pic="http://schemas.openxmlformats.org/drawingml/2006/picture">
+                  <pic:nvPicPr>
+                    <pic:cNvPr id="0" name="Picture 4"/>
+                    <pic:cNvPicPr>
+                      <a:picLocks noChangeAspect="1" noChangeArrowheads="1"/>
+                    </pic:cNvPicPr>
+                  </pic:nvPicPr>
+                  <pic:blipFill>
+                    <a:blip r:embed="rId33">
+                      <a:extLst>
+                        <a:ext uri="{28A0092B-C50C-407E-A947-70E740481C1C}">
+                          <a14:useLocalDpi xmlns:a14="http://schemas.microsoft.com/office/drawing/2010/main" val="0"/>
+                        </a:ext>
+                      </a:extLst>
+                    </a:blip>
+                    <a:srcRect/>
+                    <a:stretch>
+                      <a:fillRect/>
+                    </a:stretch>
+                  </pic:blipFill>
+                  <pic:spPr bwMode="auto">
+                    <a:xfrm>
+                      <a:off x="0" y="0"/>
+                      <a:ext cx="4455795" cy="3417570"/>
+                    </a:xfrm>
+                    <a:prstGeom prst="rect">
+                      <a:avLst/>
+                    </a:prstGeom>
+                    <a:noFill/>
+                    <a:ln>
+                      <a:noFill/>
+                    </a:ln>
+                  </pic:spPr>
+                </pic:pic>
+              </a:graphicData>
+            </a:graphic>
+          </wp:inline>
+        </w:drawing>
+      </w:r>
+    </w:p>
+    <w:p>
+      <w:pPr>
+        <w:pStyle w:val="ListParagraph"/>
+        <w:numPr>
+          <w:ilvl w:val="0"/>
+          <w:numId w:val="1"/>
+        </w:numPr>
+        <w:rPr>
+          <w:sz w:val="24"/>
+          <w:szCs w:val="24"/>
+        </w:rPr>
+      </w:pPr>
+      <w:r>
+        <w:rPr>
+          <w:sz w:val="24"/>
+          <w:szCs w:val="24"/>
+        </w:rPr>
+        <w:t>Analytical Results compared to existing methods:</w:t>
+      </w:r>
+    </w:p>
+    <w:p>
+      <w:pPr>
+        <w:pStyle w:val="ListParagraph"/>
+        <w:numPr>
+          <w:ilvl w:val="1"/>
+          <w:numId w:val="1"/>
+        </w:numPr>
+        <w:rPr>
+          <w:sz w:val="24"/>
+          <w:szCs w:val="24"/>
+        </w:rPr>
+      </w:pPr>
+      <w:r>
+        <w:rPr>
+          <w:sz w:val="24"/>
+          <w:szCs w:val="24"/>
+        </w:rPr>
+        <w:t>Computing ACME using binary outcomes previously was done using Freedman et al difference of coefficients method, or MacKinnon et al with the product of coefficients method</w:t>
+      </w:r>
+    </w:p>
+    <w:p>
+      <w:pPr>
+        <w:pStyle w:val="ListParagraph"/>
+        <w:numPr>
+          <w:ilvl w:val="1"/>
+          <w:numId w:val="1"/>
+        </w:numPr>
+        <w:rPr>
+          <w:sz w:val="24"/>
+          <w:szCs w:val="24"/>
+        </w:rPr>
+      </w:pPr>
+      <w:proofErr w:type="gramStart"/>
+      <w:r>
+        <w:rPr>
+          <w:sz w:val="24"/>
+          <w:szCs w:val="24"/>
+        </w:rPr>
+        <w:t>However</w:t>
+      </w:r>
+      <w:proofErr w:type="gramEnd"/>
+      <w:r>
+        <w:rPr>
+          <w:sz w:val="24"/>
+          <w:szCs w:val="24"/>
+        </w:rPr>
+        <w:t xml:space="preserve">… since </w:t>
+      </w:r>
+      <w:proofErr w:type="spellStart"/>
+      <w:r>
+        <w:rPr>
+          <w:sz w:val="24"/>
+          <w:szCs w:val="24"/>
+        </w:rPr>
+        <w:t>probit</w:t>
+      </w:r>
+      <w:proofErr w:type="spellEnd"/>
+      <w:r>
+        <w:rPr>
+          <w:sz w:val="24"/>
+          <w:szCs w:val="24"/>
+        </w:rPr>
+        <w:t xml:space="preserve"> and logit regressions are nonlinear models, the difference of coefficients and product of coefficients methods give different estimates, and thus implies that neither or the two methods consistently estimates the ACME.</w:t>
+      </w:r>
+    </w:p>
+    <w:p>
+      <w:pPr>
+        <w:rPr>
+          <w:sz w:val="28"/>
+          <w:szCs w:val="28"/>
+        </w:rPr>
+      </w:pPr>
+      <w:r>
+        <w:rPr>
+          <w:sz w:val="28"/>
+          <w:szCs w:val="28"/>
+        </w:rPr>
+        <w:t>Proportion Mediated:</w:t>
+      </w:r>
+    </w:p>
+    <w:p>
+      <w:pPr>
+        <w:pStyle w:val="ListParagraph"/>
+        <w:numPr>
+          <w:ilvl w:val="0"/>
+          <w:numId w:val="1"/>
+        </w:numPr>
+        <w:rPr>
+          <w:sz w:val="24"/>
+          <w:szCs w:val="24"/>
+        </w:rPr>
+      </w:pPr>
+      <w:r>
+        <w:rPr>
+          <w:sz w:val="24"/>
+          <w:szCs w:val="24"/>
+        </w:rPr>
+        <w:t>Could also examine the proportion mediated, or the MAGNITUDE of the ACME relative to the average total effect (how much of the total effect was due to mediation?)</w:t>
+      </w:r>
+    </w:p>
+    <w:p>
+      <w:pPr>
+        <w:pStyle w:val="ListParagraph"/>
+        <w:numPr>
+          <w:ilvl w:val="0"/>
+          <w:numId w:val="1"/>
+        </w:numPr>
+        <w:rPr>
+          <w:sz w:val="24"/>
+          <w:szCs w:val="24"/>
+        </w:rPr>
+      </w:pPr>
+      <w:r>
+        <w:rPr>
+          <w:sz w:val="24"/>
+          <w:szCs w:val="24"/>
+        </w:rPr>
+        <w:t>This can be defined as:</w:t>
+      </w:r>
+    </w:p>
+    <w:p>
+      <w:pPr>
+        <w:pStyle w:val="ListParagraph"/>
+        <w:numPr>
+          <w:ilvl w:val="0"/>
+          <w:numId w:val="1"/>
+        </w:numPr>
+        <w:rPr>
+          <w:sz w:val="24"/>
+          <w:szCs w:val="24"/>
+        </w:rPr>
+      </w:pPr>
+      <w:r>
+        <w:rPr>
+          <w:noProof/>
+          <w:sz w:val="24"/>
+          <w:szCs w:val="24"/>
+        </w:rPr>
+        <w:drawing>
+          <wp:inline distT="0" distB="0" distL="0" distR="0" wp14:anchorId="5A206AA2" wp14:editId="61E2F6C5">
+            <wp:extent cx="3270250" cy="635635"/>
+            <wp:effectExtent l="0" t="0" r="6350" b="0"/>
+            <wp:docPr id="25" name="Picture 25"/>
+            <wp:cNvGraphicFramePr>
+              <a:graphicFrameLocks xmlns:a="http://schemas.openxmlformats.org/drawingml/2006/main" noChangeAspect="1"/>
+            </wp:cNvGraphicFramePr>
+            <a:graphic xmlns:a="http://schemas.openxmlformats.org/drawingml/2006/main">
+              <a:graphicData uri="http://schemas.openxmlformats.org/drawingml/2006/picture">
+                <pic:pic xmlns:pic="http://schemas.openxmlformats.org/drawingml/2006/picture">
+                  <pic:nvPicPr>
+                    <pic:cNvPr id="0" name="Picture 5"/>
+                    <pic:cNvPicPr>
+                      <a:picLocks noChangeAspect="1" noChangeArrowheads="1"/>
+                    </pic:cNvPicPr>
+                  </pic:nvPicPr>
+                  <pic:blipFill>
+                    <a:blip r:embed="rId34">
+                      <a:extLst>
+                        <a:ext uri="{28A0092B-C50C-407E-A947-70E740481C1C}">
+                          <a14:useLocalDpi xmlns:a14="http://schemas.microsoft.com/office/drawing/2010/main" val="0"/>
+                        </a:ext>
+                      </a:extLst>
+                    </a:blip>
+                    <a:srcRect/>
+                    <a:stretch>
+                      <a:fillRect/>
+                    </a:stretch>
+                  </pic:blipFill>
+                  <pic:spPr bwMode="auto">
+                    <a:xfrm>
+                      <a:off x="0" y="0"/>
+                      <a:ext cx="3270250" cy="635635"/>
+                    </a:xfrm>
+                    <a:prstGeom prst="rect">
+                      <a:avLst/>
+                    </a:prstGeom>
+                    <a:noFill/>
+                    <a:ln>
+                      <a:noFill/>
+                    </a:ln>
+                  </pic:spPr>
+                </pic:pic>
+              </a:graphicData>
+            </a:graphic>
+          </wp:inline>
+        </w:drawing>
+      </w:r>
+    </w:p>
+    <w:p>
+      <w:pPr>
+        <w:pStyle w:val="ListParagraph"/>
+        <w:numPr>
+          <w:ilvl w:val="1"/>
+          <w:numId w:val="1"/>
+        </w:numPr>
+        <w:rPr>
+          <w:sz w:val="24"/>
+          <w:szCs w:val="24"/>
+        </w:rPr>
+      </w:pPr>
+      <w:r>
+        <w:rPr>
+          <w:sz w:val="24"/>
+          <w:szCs w:val="24"/>
+        </w:rPr>
+        <w:t>This is the average causal mediation effect divided by the average total effect.</w:t>
+      </w:r>
+      <w:r>
+        <w:rPr>
+          <w:sz w:val="24"/>
+          <w:szCs w:val="24"/>
+        </w:rPr>
+        <w:t xml:space="preserve"> </w:t>
+      </w:r>
+    </w:p>
+    <w:p>
+      <w:pPr>
+        <w:pStyle w:val="ListParagraph"/>
+        <w:numPr>
+          <w:ilvl w:val="1"/>
+          <w:numId w:val="1"/>
+        </w:numPr>
+        <w:rPr>
+          <w:sz w:val="24"/>
+          <w:szCs w:val="24"/>
+        </w:rPr>
+      </w:pPr>
+      <w:r>
+        <w:rPr>
+          <w:sz w:val="24"/>
+          <w:szCs w:val="24"/>
+        </w:rPr>
+        <w:t>This can also be defined as average nu</w:t>
+      </w:r>
+    </w:p>
+    <w:p>
+      <w:pPr>
+        <w:pStyle w:val="ListParagraph"/>
+        <w:numPr>
+          <w:ilvl w:val="0"/>
+          <w:numId w:val="1"/>
+        </w:numPr>
+        <w:rPr>
+          <w:sz w:val="24"/>
+          <w:szCs w:val="24"/>
+        </w:rPr>
+      </w:pPr>
+      <w:r>
+        <w:rPr>
+          <w:noProof/>
+          <w:sz w:val="24"/>
+          <w:szCs w:val="24"/>
+        </w:rPr>
+        <w:drawing>
+          <wp:inline distT="0" distB="0" distL="0" distR="0" wp14:anchorId="586B45AF" wp14:editId="053C9454">
+            <wp:extent cx="2921635" cy="549910"/>
+            <wp:effectExtent l="0" t="0" r="0" b="2540"/>
+            <wp:docPr id="26" name="Picture 26"/>
+            <wp:cNvGraphicFramePr>
+              <a:graphicFrameLocks xmlns:a="http://schemas.openxmlformats.org/drawingml/2006/main" noChangeAspect="1"/>
+            </wp:cNvGraphicFramePr>
+            <a:graphic xmlns:a="http://schemas.openxmlformats.org/drawingml/2006/main">
+              <a:graphicData uri="http://schemas.openxmlformats.org/drawingml/2006/picture">
+                <pic:pic xmlns:pic="http://schemas.openxmlformats.org/drawingml/2006/picture">
+                  <pic:nvPicPr>
+                    <pic:cNvPr id="0" name="Picture 6"/>
+                    <pic:cNvPicPr>
+                      <a:picLocks noChangeAspect="1" noChangeArrowheads="1"/>
+                    </pic:cNvPicPr>
+                  </pic:nvPicPr>
+                  <pic:blipFill>
+                    <a:blip r:embed="rId35">
+                      <a:extLst>
+                        <a:ext uri="{28A0092B-C50C-407E-A947-70E740481C1C}">
+                          <a14:useLocalDpi xmlns:a14="http://schemas.microsoft.com/office/drawing/2010/main" val="0"/>
+                        </a:ext>
+                      </a:extLst>
+                    </a:blip>
+                    <a:srcRect/>
+                    <a:stretch>
+                      <a:fillRect/>
+                    </a:stretch>
+                  </pic:blipFill>
+                  <pic:spPr bwMode="auto">
+                    <a:xfrm>
+                      <a:off x="0" y="0"/>
+                      <a:ext cx="2921635" cy="549910"/>
+                    </a:xfrm>
+                    <a:prstGeom prst="rect">
+                      <a:avLst/>
+                    </a:prstGeom>
+                    <a:noFill/>
+                    <a:ln>
+                      <a:noFill/>
+                    </a:ln>
+                  </pic:spPr>
+                </pic:pic>
+              </a:graphicData>
+            </a:graphic>
+          </wp:inline>
+        </w:drawing>
+      </w:r>
+    </w:p>
+    <w:p>
+      <w:pPr>
+        <w:pStyle w:val="ListParagraph"/>
+        <w:numPr>
+          <w:ilvl w:val="1"/>
+          <w:numId w:val="1"/>
+        </w:numPr>
+        <w:rPr>
+          <w:sz w:val="24"/>
+          <w:szCs w:val="24"/>
+        </w:rPr>
+      </w:pPr>
+      <w:r>
+        <w:rPr>
+          <w:sz w:val="24"/>
+          <w:szCs w:val="24"/>
+        </w:rPr>
+        <w:lastRenderedPageBreak/>
+        <w:t>Average nu is a valid measure of proportion mediated on the latent variable scale (that is, Y</w:t>
+      </w:r>
+      <w:r>
+        <w:rPr>
+          <w:sz w:val="24"/>
+          <w:szCs w:val="24"/>
+          <w:vertAlign w:val="subscript"/>
+        </w:rPr>
+        <w:softHyphen/>
+        <w:t>i</w:t>
+      </w:r>
+      <w:r>
+        <w:rPr>
+          <w:sz w:val="24"/>
+          <w:szCs w:val="24"/>
+        </w:rPr>
+        <w:t>*) but is not exactly equal to nu, which is the relative magnitude of the ACME with respect to the average causal effect.</w:t>
+      </w:r>
+    </w:p>
+    <w:p>
+      <w:pPr>
+        <w:pStyle w:val="ListParagraph"/>
+        <w:numPr>
+          <w:ilvl w:val="0"/>
+          <w:numId w:val="1"/>
+        </w:numPr>
+        <w:rPr>
+          <w:sz w:val="24"/>
+          <w:szCs w:val="24"/>
+        </w:rPr>
+      </w:pPr>
+      <w:r>
+        <w:rPr>
+          <w:sz w:val="24"/>
+          <w:szCs w:val="24"/>
+        </w:rPr>
+        <w:t>However, when the direct effect is small, average nu approximates nu well enough.</w:t>
+      </w:r>
+    </w:p>
+    <w:p>
+      <w:pPr>
+        <w:pStyle w:val="ListParagraph"/>
+        <w:numPr>
+          <w:ilvl w:val="0"/>
+          <w:numId w:val="1"/>
+        </w:numPr>
+        <w:rPr>
+          <w:sz w:val="24"/>
+          <w:szCs w:val="24"/>
+        </w:rPr>
+      </w:pPr>
+      <w:r>
+        <w:rPr>
+          <w:sz w:val="24"/>
+          <w:szCs w:val="24"/>
+        </w:rPr>
+        <w:t xml:space="preserve">For example: In the JOBS II study, we want to know </w:t>
+      </w:r>
+      <w:proofErr w:type="gramStart"/>
+      <w:r>
+        <w:rPr>
+          <w:sz w:val="24"/>
+          <w:szCs w:val="24"/>
+        </w:rPr>
+        <w:t>whether or not</w:t>
+      </w:r>
+      <w:proofErr w:type="gramEnd"/>
+      <w:r>
+        <w:rPr>
+          <w:sz w:val="24"/>
+          <w:szCs w:val="24"/>
+        </w:rPr>
+        <w:t xml:space="preserve"> program participation leads to better employment outcome by increasing job search self-efficacy.</w:t>
+      </w:r>
+    </w:p>
+    <w:p>
+      <w:pPr>
+        <w:pStyle w:val="ListParagraph"/>
+        <w:numPr>
+          <w:ilvl w:val="1"/>
+          <w:numId w:val="1"/>
+        </w:numPr>
+        <w:rPr>
+          <w:sz w:val="24"/>
+          <w:szCs w:val="24"/>
+        </w:rPr>
+      </w:pPr>
+      <w:r>
+        <w:rPr>
+          <w:sz w:val="24"/>
+          <w:szCs w:val="24"/>
+        </w:rPr>
+        <w:t>Our approach estimates the ACME when the outcome is a binary variable (whether the subjects had a 20+hr a week job 6 months after the program)</w:t>
+      </w:r>
+    </w:p>
+    <w:p>
+      <w:pPr>
+        <w:pStyle w:val="ListParagraph"/>
+        <w:numPr>
+          <w:ilvl w:val="1"/>
+          <w:numId w:val="1"/>
+        </w:numPr>
+        <w:rPr>
+          <w:sz w:val="24"/>
+          <w:szCs w:val="24"/>
+        </w:rPr>
+      </w:pPr>
+      <w:r>
+        <w:rPr>
+          <w:sz w:val="24"/>
+          <w:szCs w:val="24"/>
+        </w:rPr>
+        <w:t xml:space="preserve">We model this both with and without the interaction </w:t>
+      </w:r>
+      <w:proofErr w:type="gramStart"/>
+      <w:r>
+        <w:rPr>
+          <w:sz w:val="24"/>
+          <w:szCs w:val="24"/>
+        </w:rPr>
+        <w:t>term, and</w:t>
+      </w:r>
+      <w:proofErr w:type="gramEnd"/>
+      <w:r>
+        <w:rPr>
+          <w:sz w:val="24"/>
+          <w:szCs w:val="24"/>
+        </w:rPr>
+        <w:t xml:space="preserve"> include the same set of pretreatment covariates.</w:t>
+      </w:r>
+    </w:p>
+    <w:p>
+      <w:pPr>
+        <w:pStyle w:val="ListParagraph"/>
+        <w:numPr>
+          <w:ilvl w:val="0"/>
+          <w:numId w:val="1"/>
+        </w:numPr>
+        <w:rPr>
+          <w:sz w:val="24"/>
+          <w:szCs w:val="24"/>
+        </w:rPr>
+      </w:pPr>
+      <w:r>
+        <w:rPr>
+          <w:sz w:val="24"/>
+          <w:szCs w:val="24"/>
+        </w:rPr>
+        <w:t>Results indicate that unlike what we saw for depression, the ACME is small, and 95% CI contains zero.</w:t>
+      </w:r>
+    </w:p>
+    <w:p>
+      <w:pPr>
+        <w:pStyle w:val="ListParagraph"/>
+        <w:numPr>
+          <w:ilvl w:val="1"/>
+          <w:numId w:val="1"/>
+        </w:numPr>
+        <w:rPr>
+          <w:sz w:val="24"/>
+          <w:szCs w:val="24"/>
+        </w:rPr>
+      </w:pPr>
+      <w:r>
+        <w:rPr>
+          <w:sz w:val="24"/>
+          <w:szCs w:val="24"/>
+        </w:rPr>
+        <w:t xml:space="preserve">Average direct effect is larger than the </w:t>
+      </w:r>
+      <w:proofErr w:type="gramStart"/>
+      <w:r>
+        <w:rPr>
+          <w:sz w:val="24"/>
+          <w:szCs w:val="24"/>
+        </w:rPr>
+        <w:t>ACME, but</w:t>
+      </w:r>
+      <w:proofErr w:type="gramEnd"/>
+      <w:r>
+        <w:rPr>
+          <w:sz w:val="24"/>
+          <w:szCs w:val="24"/>
+        </w:rPr>
+        <w:t xml:space="preserve"> is NOT statistically significant.</w:t>
+      </w:r>
+    </w:p>
+    <w:p>
+      <w:pPr>
+        <w:pStyle w:val="ListParagraph"/>
+        <w:numPr>
+          <w:ilvl w:val="1"/>
+          <w:numId w:val="1"/>
+        </w:numPr>
+        <w:rPr>
+          <w:sz w:val="24"/>
+          <w:szCs w:val="24"/>
+        </w:rPr>
+      </w:pPr>
+      <w:r>
+        <w:rPr>
+          <w:sz w:val="24"/>
+          <w:szCs w:val="24"/>
+        </w:rPr>
+        <w:t>Estimated proportion mediated is a mere 6% (not relevant!)</w:t>
+      </w:r>
+    </w:p>
+    <w:p>
+      <w:pPr>
+        <w:pStyle w:val="ListParagraph"/>
+        <w:numPr>
+          <w:ilvl w:val="0"/>
+          <w:numId w:val="1"/>
+        </w:numPr>
+        <w:rPr>
+          <w:sz w:val="24"/>
+          <w:szCs w:val="24"/>
+        </w:rPr>
+      </w:pPr>
+      <w:r>
+        <w:rPr>
+          <w:sz w:val="24"/>
+          <w:szCs w:val="24"/>
+        </w:rPr>
+        <w:t>Testing the no-interaction assumption, we see that mediation effect does NOT vary across levels of treatment.</w:t>
+      </w:r>
+    </w:p>
+    <w:p>
+      <w:pPr>
+        <w:pStyle w:val="ListParagraph"/>
+        <w:numPr>
+          <w:ilvl w:val="1"/>
+          <w:numId w:val="1"/>
+        </w:numPr>
+        <w:rPr>
+          <w:sz w:val="24"/>
+          <w:szCs w:val="24"/>
+        </w:rPr>
+      </w:pPr>
+      <w:r>
+        <w:rPr>
+          <w:sz w:val="24"/>
+          <w:szCs w:val="24"/>
+        </w:rPr>
+        <w:t>Results are same under no-interaction assumption.</w:t>
+      </w:r>
+    </w:p>
+    <w:p>
+      <w:pPr>
+        <w:rPr>
+          <w:sz w:val="28"/>
+          <w:szCs w:val="28"/>
+        </w:rPr>
+      </w:pPr>
+      <w:r>
+        <w:rPr>
+          <w:sz w:val="28"/>
+          <w:szCs w:val="28"/>
+        </w:rPr>
+        <w:t>Nonbinary Treatment:</w:t>
+      </w:r>
+    </w:p>
+    <w:p>
+      <w:pPr>
+        <w:pStyle w:val="ListParagraph"/>
+        <w:numPr>
+          <w:ilvl w:val="0"/>
+          <w:numId w:val="1"/>
+        </w:numPr>
+        <w:rPr>
+          <w:sz w:val="24"/>
+          <w:szCs w:val="24"/>
+        </w:rPr>
+      </w:pPr>
+      <w:r>
+        <w:rPr>
+          <w:sz w:val="24"/>
+          <w:szCs w:val="24"/>
+        </w:rPr>
+        <w:t xml:space="preserve">What about when the treatment variable is NOT binary? Other research considers the case of binary treatment variables, our approach can be extended with only a little bit more NOTATIONAL complexity! </w:t>
+      </w:r>
+    </w:p>
+    <w:p>
+      <w:pPr>
+        <w:pStyle w:val="ListParagraph"/>
+        <w:numPr>
+          <w:ilvl w:val="1"/>
+          <w:numId w:val="1"/>
+        </w:numPr>
+        <w:rPr>
+          <w:sz w:val="24"/>
+          <w:szCs w:val="24"/>
+        </w:rPr>
+      </w:pPr>
+      <w:r>
+        <w:rPr>
+          <w:sz w:val="24"/>
+          <w:szCs w:val="24"/>
+        </w:rPr>
+        <w:t>We can define our causal mediation effects for any two levels of our treatment</w:t>
+      </w:r>
+    </w:p>
+    <w:p>
+      <w:pPr>
+        <w:pStyle w:val="ListParagraph"/>
+        <w:numPr>
+          <w:ilvl w:val="1"/>
+          <w:numId w:val="1"/>
+        </w:numPr>
+        <w:rPr>
+          <w:sz w:val="24"/>
+          <w:szCs w:val="24"/>
+        </w:rPr>
+      </w:pPr>
+      <w:r>
+        <w:rPr>
+          <w:noProof/>
+          <w:sz w:val="24"/>
+          <w:szCs w:val="24"/>
+        </w:rPr>
+        <w:drawing>
+          <wp:inline distT="0" distB="0" distL="0" distR="0" wp14:anchorId="18728778" wp14:editId="294E297E">
+            <wp:extent cx="3742690" cy="418465"/>
+            <wp:effectExtent l="0" t="0" r="0" b="635"/>
+            <wp:docPr id="27" name="Picture 27"/>
+            <wp:cNvGraphicFramePr>
+              <a:graphicFrameLocks xmlns:a="http://schemas.openxmlformats.org/drawingml/2006/main" noChangeAspect="1"/>
+            </wp:cNvGraphicFramePr>
+            <a:graphic xmlns:a="http://schemas.openxmlformats.org/drawingml/2006/main">
+              <a:graphicData uri="http://schemas.openxmlformats.org/drawingml/2006/picture">
+                <pic:pic xmlns:pic="http://schemas.openxmlformats.org/drawingml/2006/picture">
+                  <pic:nvPicPr>
+                    <pic:cNvPr id="0" name="Picture 7"/>
+                    <pic:cNvPicPr>
+                      <a:picLocks noChangeAspect="1" noChangeArrowheads="1"/>
+                    </pic:cNvPicPr>
+                  </pic:nvPicPr>
+                  <pic:blipFill>
+                    <a:blip r:embed="rId36">
+                      <a:extLst>
+                        <a:ext uri="{28A0092B-C50C-407E-A947-70E740481C1C}">
+                          <a14:useLocalDpi xmlns:a14="http://schemas.microsoft.com/office/drawing/2010/main" val="0"/>
+                        </a:ext>
+                      </a:extLst>
+                    </a:blip>
+                    <a:srcRect/>
+                    <a:stretch>
+                      <a:fillRect/>
+                    </a:stretch>
+                  </pic:blipFill>
+                  <pic:spPr bwMode="auto">
+                    <a:xfrm>
+                      <a:off x="0" y="0"/>
+                      <a:ext cx="3742690" cy="418465"/>
+                    </a:xfrm>
+                    <a:prstGeom prst="rect">
+                      <a:avLst/>
+                    </a:prstGeom>
+                    <a:noFill/>
+                    <a:ln>
+                      <a:noFill/>
+                    </a:ln>
+                  </pic:spPr>
+                </pic:pic>
+              </a:graphicData>
+            </a:graphic>
+          </wp:inline>
+        </w:drawing>
+      </w:r>
+    </w:p>
+    <w:p>
+      <w:pPr>
+        <w:pStyle w:val="ListParagraph"/>
+        <w:numPr>
+          <w:ilvl w:val="0"/>
+          <w:numId w:val="1"/>
+        </w:numPr>
+        <w:rPr>
+          <w:sz w:val="24"/>
+          <w:szCs w:val="24"/>
+        </w:rPr>
+      </w:pPr>
+      <w:r>
+        <w:rPr>
+          <w:sz w:val="24"/>
+          <w:szCs w:val="24"/>
+        </w:rPr>
+        <w:t>This equals the definition given in equation 1 where t</w:t>
+      </w:r>
+      <w:r>
+        <w:rPr>
+          <w:sz w:val="24"/>
+          <w:szCs w:val="24"/>
+          <w:vertAlign w:val="subscript"/>
+        </w:rPr>
+        <w:t>1</w:t>
+      </w:r>
+      <w:r>
+        <w:rPr>
+          <w:sz w:val="24"/>
+          <w:szCs w:val="24"/>
+        </w:rPr>
+        <w:t xml:space="preserve"> =1 and t</w:t>
+      </w:r>
+      <w:r>
+        <w:rPr>
+          <w:sz w:val="24"/>
+          <w:szCs w:val="24"/>
+          <w:vertAlign w:val="subscript"/>
+        </w:rPr>
+        <w:t>0</w:t>
+      </w:r>
+      <w:r>
+        <w:rPr>
+          <w:sz w:val="24"/>
+          <w:szCs w:val="24"/>
+        </w:rPr>
+        <w:t xml:space="preserve"> =0. Because of these values of t need to be selected to compute our treatment effect, we can instead choose the baseline treatment level and compute ACME with respect to this baseline.</w:t>
+      </w:r>
+    </w:p>
+    <w:p>
+      <w:pPr>
+        <w:pStyle w:val="ListParagraph"/>
+        <w:numPr>
+          <w:ilvl w:val="1"/>
+          <w:numId w:val="1"/>
+        </w:numPr>
+        <w:rPr>
+          <w:sz w:val="24"/>
+          <w:szCs w:val="24"/>
+        </w:rPr>
+      </w:pPr>
+      <w:r>
+        <w:rPr>
+          <w:sz w:val="24"/>
+          <w:szCs w:val="24"/>
+        </w:rPr>
+        <w:t xml:space="preserve">Can also PLOT the estimated value of the ACME against various values of our treatment compared to our baseline </w:t>
+      </w:r>
+      <w:proofErr w:type="gramStart"/>
+      <w:r>
+        <w:rPr>
+          <w:sz w:val="24"/>
+          <w:szCs w:val="24"/>
+        </w:rPr>
+        <w:t>in order to</w:t>
+      </w:r>
+      <w:proofErr w:type="gramEnd"/>
+      <w:r>
+        <w:rPr>
+          <w:sz w:val="24"/>
+          <w:szCs w:val="24"/>
+        </w:rPr>
+        <w:t xml:space="preserve"> see how the ACME changes as a function of treatment intensity.</w:t>
+      </w:r>
+    </w:p>
+    <w:p>
+      <w:pPr>
+        <w:rPr>
+          <w:sz w:val="32"/>
+          <w:szCs w:val="32"/>
+        </w:rPr>
+      </w:pPr>
+      <w:r>
+        <w:rPr>
+          <w:sz w:val="32"/>
+          <w:szCs w:val="32"/>
+        </w:rPr>
+        <w:t>Sensitivity Analysis for Nonlinear Models:</w:t>
+      </w:r>
+    </w:p>
+    <w:p>
+      <w:pPr>
+        <w:pStyle w:val="ListParagraph"/>
+        <w:numPr>
+          <w:ilvl w:val="0"/>
+          <w:numId w:val="1"/>
+        </w:numPr>
+        <w:rPr>
+          <w:sz w:val="24"/>
+          <w:szCs w:val="24"/>
+        </w:rPr>
+      </w:pPr>
+      <w:proofErr w:type="gramStart"/>
+      <w:r>
+        <w:rPr>
+          <w:sz w:val="24"/>
+          <w:szCs w:val="24"/>
+        </w:rPr>
+        <w:t>Lastly</w:t>
+      </w:r>
+      <w:proofErr w:type="gramEnd"/>
+      <w:r>
+        <w:rPr>
+          <w:sz w:val="24"/>
+          <w:szCs w:val="24"/>
+        </w:rPr>
+        <w:t xml:space="preserve"> we can generalize sensitivity analysis to commonly used nonlinear models.</w:t>
+      </w:r>
+    </w:p>
+    <w:p>
+      <w:pPr>
+        <w:pStyle w:val="ListParagraph"/>
+        <w:numPr>
+          <w:ilvl w:val="1"/>
+          <w:numId w:val="1"/>
+        </w:numPr>
+        <w:rPr>
+          <w:sz w:val="24"/>
+          <w:szCs w:val="24"/>
+        </w:rPr>
+      </w:pPr>
+      <w:r>
+        <w:rPr>
+          <w:sz w:val="24"/>
+          <w:szCs w:val="24"/>
+        </w:rPr>
+        <w:t xml:space="preserve">These analyses aren’t </w:t>
+      </w:r>
+      <w:proofErr w:type="gramStart"/>
+      <w:r>
+        <w:rPr>
+          <w:sz w:val="24"/>
+          <w:szCs w:val="24"/>
+        </w:rPr>
+        <w:t>general, and</w:t>
+      </w:r>
+      <w:proofErr w:type="gramEnd"/>
+      <w:r>
+        <w:rPr>
+          <w:sz w:val="24"/>
+          <w:szCs w:val="24"/>
+        </w:rPr>
+        <w:t xml:space="preserve"> developed in the CONTEXT of a specific statistical model, however some ideas are applicable across models.</w:t>
+      </w:r>
+    </w:p>
+    <w:p>
+      <w:pPr>
+        <w:pStyle w:val="ListParagraph"/>
+        <w:numPr>
+          <w:ilvl w:val="0"/>
+          <w:numId w:val="1"/>
+        </w:numPr>
+        <w:rPr>
+          <w:sz w:val="24"/>
+          <w:szCs w:val="24"/>
+        </w:rPr>
+      </w:pPr>
+      <w:r>
+        <w:rPr>
+          <w:sz w:val="28"/>
+          <w:szCs w:val="28"/>
+        </w:rPr>
+        <w:t>Binary Mediator:</w:t>
+      </w:r>
+    </w:p>
+    <w:p>
+      <w:pPr>
+        <w:pStyle w:val="ListParagraph"/>
+        <w:numPr>
+          <w:ilvl w:val="1"/>
+          <w:numId w:val="1"/>
+        </w:numPr>
+        <w:rPr>
+          <w:sz w:val="24"/>
+          <w:szCs w:val="24"/>
+        </w:rPr>
+      </w:pPr>
+      <w:r>
+        <w:rPr>
+          <w:sz w:val="24"/>
+          <w:szCs w:val="24"/>
+        </w:rPr>
+        <w:lastRenderedPageBreak/>
+        <w:t xml:space="preserve">When our latent binary variable, with a continuous outcome and we allow interaction between treatment and mediator, has a more complex case but </w:t>
+      </w:r>
+      <w:proofErr w:type="gramStart"/>
+      <w:r>
+        <w:rPr>
+          <w:sz w:val="24"/>
+          <w:szCs w:val="24"/>
+        </w:rPr>
+        <w:t>similar to</w:t>
+      </w:r>
+      <w:proofErr w:type="gramEnd"/>
+      <w:r>
+        <w:rPr>
+          <w:sz w:val="24"/>
+          <w:szCs w:val="24"/>
+        </w:rPr>
+        <w:t xml:space="preserve"> LSEM</w:t>
+      </w:r>
+    </w:p>
+    <w:p>
+      <w:pPr>
+        <w:pStyle w:val="ListParagraph"/>
+        <w:numPr>
+          <w:ilvl w:val="1"/>
+          <w:numId w:val="1"/>
+        </w:numPr>
+        <w:rPr>
+          <w:sz w:val="24"/>
+          <w:szCs w:val="24"/>
+        </w:rPr>
+      </w:pPr>
+      <w:r>
+        <w:rPr>
+          <w:sz w:val="24"/>
+          <w:szCs w:val="24"/>
+        </w:rPr>
+        <w:t xml:space="preserve">Derives the mediation effects as a function of rho and other quantities that can be estimated when rho is nonzero, and assume errors are </w:t>
+      </w:r>
+      <w:proofErr w:type="spellStart"/>
+      <w:r>
+        <w:rPr>
+          <w:sz w:val="24"/>
+          <w:szCs w:val="24"/>
+        </w:rPr>
+        <w:t>iid</w:t>
+      </w:r>
+      <w:proofErr w:type="spellEnd"/>
+      <w:r>
+        <w:rPr>
+          <w:sz w:val="24"/>
+          <w:szCs w:val="24"/>
+        </w:rPr>
+        <w:t xml:space="preserve"> bivariate normal </w:t>
+      </w:r>
+      <w:proofErr w:type="spellStart"/>
+      <w:r>
+        <w:rPr>
+          <w:sz w:val="24"/>
+          <w:szCs w:val="24"/>
+        </w:rPr>
+        <w:t>rvs</w:t>
+      </w:r>
+      <w:proofErr w:type="spellEnd"/>
+      <w:r>
+        <w:rPr>
+          <w:sz w:val="24"/>
+          <w:szCs w:val="24"/>
+        </w:rPr>
+        <w:t>.</w:t>
+      </w:r>
+    </w:p>
+    <w:p>
+      <w:pPr>
+        <w:pStyle w:val="ListParagraph"/>
+        <w:numPr>
+          <w:ilvl w:val="1"/>
+          <w:numId w:val="1"/>
+        </w:numPr>
+        <w:rPr>
+          <w:sz w:val="24"/>
+          <w:szCs w:val="24"/>
+        </w:rPr>
+      </w:pPr>
+      <w:r>
+        <w:rPr>
+          <w:sz w:val="24"/>
+          <w:szCs w:val="24"/>
+        </w:rPr>
+        <w:t>The goal is to demonstrate how sensitive the estimate is to the possible existence of an unobserved confounder!</w:t>
+      </w:r>
+    </w:p>
+    <w:p>
+      <w:pPr>
+        <w:pStyle w:val="ListParagraph"/>
+        <w:numPr>
+          <w:ilvl w:val="0"/>
+          <w:numId w:val="1"/>
+        </w:numPr>
+        <w:rPr>
+          <w:sz w:val="24"/>
+          <w:szCs w:val="24"/>
+        </w:rPr>
+      </w:pPr>
+      <w:r>
+        <w:rPr>
+          <w:sz w:val="28"/>
+          <w:szCs w:val="28"/>
+        </w:rPr>
+        <w:t>Binary Outcome:</w:t>
+      </w:r>
+    </w:p>
+    <w:p>
+      <w:pPr>
+        <w:pStyle w:val="ListParagraph"/>
+        <w:numPr>
+          <w:ilvl w:val="1"/>
+          <w:numId w:val="1"/>
+        </w:numPr>
+        <w:rPr>
+          <w:sz w:val="24"/>
+          <w:szCs w:val="24"/>
+        </w:rPr>
+      </w:pPr>
+      <w:r>
+        <w:rPr>
+          <w:sz w:val="24"/>
+          <w:szCs w:val="24"/>
+        </w:rPr>
+        <w:t>Very similar to our sensitivity analysis results for LSEM.</w:t>
+      </w:r>
+    </w:p>
+    <w:p>
+      <w:pPr>
+        <w:pStyle w:val="ListParagraph"/>
+        <w:numPr>
+          <w:ilvl w:val="1"/>
+          <w:numId w:val="1"/>
+        </w:numPr>
+        <w:rPr>
+          <w:sz w:val="24"/>
+          <w:szCs w:val="24"/>
+        </w:rPr>
+      </w:pPr>
+      <w:r>
+        <w:rPr>
+          <w:sz w:val="24"/>
+          <w:szCs w:val="24"/>
+        </w:rPr>
+        <w:t>Taking partial derivatives with result to rho shows that the total average effect monotonically decreases with respect to rho when beta</w:t>
+      </w:r>
+      <w:r>
+        <w:rPr>
+          <w:sz w:val="24"/>
+          <w:szCs w:val="24"/>
+          <w:vertAlign w:val="subscript"/>
+        </w:rPr>
+        <w:t>2</w:t>
+      </w:r>
+      <w:r>
+        <w:rPr>
+          <w:sz w:val="24"/>
+          <w:szCs w:val="24"/>
+        </w:rPr>
+        <w:t>&gt;0</w:t>
+      </w:r>
+    </w:p>
+    <w:p>
+      <w:pPr>
+        <w:rPr>
+          <w:sz w:val="24"/>
+          <w:szCs w:val="24"/>
+        </w:rPr>
+      </w:pPr>
+    </w:p>
+    <w:p>
+      <w:pPr>
+        <w:rPr>
+          <w:sz w:val="28"/>
+          <w:szCs w:val="28"/>
+        </w:rPr>
+      </w:pPr>
+      <w:r>
+        <w:rPr>
+          <w:sz w:val="28"/>
+          <w:szCs w:val="28"/>
+        </w:rPr>
+        <w:t>Sensitivity Analysis Based on Coefficients of Determination (Interpretation)</w:t>
+      </w:r>
+    </w:p>
+    <w:p>
+      <w:pPr>
+        <w:pStyle w:val="ListParagraph"/>
+        <w:numPr>
+          <w:ilvl w:val="0"/>
+          <w:numId w:val="1"/>
+        </w:numPr>
+        <w:rPr>
+          <w:sz w:val="24"/>
+          <w:szCs w:val="24"/>
+        </w:rPr>
+      </w:pPr>
+      <w:r>
+        <w:rPr>
+          <w:sz w:val="24"/>
+          <w:szCs w:val="24"/>
+        </w:rPr>
+        <w:t xml:space="preserve">It can be hard to interpret what the magnitude of our sensitivity parameter Rho </w:t>
+      </w:r>
+      <w:proofErr w:type="gramStart"/>
+      <w:r>
+        <w:rPr>
+          <w:sz w:val="24"/>
+          <w:szCs w:val="24"/>
+        </w:rPr>
+        <w:t>actually means</w:t>
+      </w:r>
+      <w:proofErr w:type="gramEnd"/>
+      <w:r>
+        <w:rPr>
+          <w:sz w:val="24"/>
+          <w:szCs w:val="24"/>
+        </w:rPr>
+        <w:t>!</w:t>
+      </w:r>
+    </w:p>
+    <w:p>
+      <w:pPr>
+        <w:pStyle w:val="ListParagraph"/>
+        <w:numPr>
+          <w:ilvl w:val="0"/>
+          <w:numId w:val="1"/>
+        </w:numPr>
+        <w:rPr>
+          <w:sz w:val="24"/>
+          <w:szCs w:val="24"/>
+        </w:rPr>
+      </w:pPr>
+      <w:r>
+        <w:rPr>
+          <w:sz w:val="24"/>
+          <w:szCs w:val="24"/>
+        </w:rPr>
+        <w:t>Alternative method for interpreting Rho, using a specific decomposition of the error terms for equations 6 and 7</w:t>
+      </w:r>
+    </w:p>
+    <w:p>
+      <w:pPr>
+        <w:pStyle w:val="ListParagraph"/>
+        <w:numPr>
+          <w:ilvl w:val="1"/>
+          <w:numId w:val="1"/>
+        </w:numPr>
+        <w:rPr>
+          <w:sz w:val="24"/>
+          <w:szCs w:val="24"/>
+        </w:rPr>
+      </w:pPr>
+      <w:r>
+        <w:rPr>
+          <w:noProof/>
+          <w:sz w:val="24"/>
+          <w:szCs w:val="24"/>
+        </w:rPr>
+        <w:drawing>
+          <wp:inline distT="0" distB="0" distL="0" distR="0" wp14:anchorId="4EC90E73" wp14:editId="1EF9DE0A">
+            <wp:extent cx="1456690" cy="317500"/>
+            <wp:effectExtent l="0" t="0" r="0" b="6350"/>
+            <wp:docPr id="28" name="Picture 28"/>
+            <wp:cNvGraphicFramePr>
+              <a:graphicFrameLocks xmlns:a="http://schemas.openxmlformats.org/drawingml/2006/main" noChangeAspect="1"/>
+            </wp:cNvGraphicFramePr>
+            <a:graphic xmlns:a="http://schemas.openxmlformats.org/drawingml/2006/main">
+              <a:graphicData uri="http://schemas.openxmlformats.org/drawingml/2006/picture">
+                <pic:pic xmlns:pic="http://schemas.openxmlformats.org/drawingml/2006/picture">
+                  <pic:nvPicPr>
+                    <pic:cNvPr id="0" name="Picture 8"/>
+                    <pic:cNvPicPr>
+                      <a:picLocks noChangeAspect="1" noChangeArrowheads="1"/>
+                    </pic:cNvPicPr>
+                  </pic:nvPicPr>
+                  <pic:blipFill>
+                    <a:blip r:embed="rId37">
+                      <a:extLst>
+                        <a:ext uri="{28A0092B-C50C-407E-A947-70E740481C1C}">
+                          <a14:useLocalDpi xmlns:a14="http://schemas.microsoft.com/office/drawing/2010/main" val="0"/>
+                        </a:ext>
+                      </a:extLst>
+                    </a:blip>
+                    <a:srcRect/>
+                    <a:stretch>
+                      <a:fillRect/>
+                    </a:stretch>
+                  </pic:blipFill>
+                  <pic:spPr bwMode="auto">
+                    <a:xfrm>
+                      <a:off x="0" y="0"/>
+                      <a:ext cx="1456690" cy="317500"/>
+                    </a:xfrm>
+                    <a:prstGeom prst="rect">
+                      <a:avLst/>
+                    </a:prstGeom>
+                    <a:noFill/>
+                    <a:ln>
+                      <a:noFill/>
+                    </a:ln>
+                  </pic:spPr>
+                </pic:pic>
+              </a:graphicData>
+            </a:graphic>
+          </wp:inline>
+        </w:drawing>
+      </w:r>
+      <w:r>
+        <w:rPr>
+          <w:sz w:val="24"/>
+          <w:szCs w:val="24"/>
+        </w:rPr>
+        <w:t>for j = 2,3, with U</w:t>
+      </w:r>
+      <w:r>
+        <w:rPr>
+          <w:sz w:val="24"/>
+          <w:szCs w:val="24"/>
+          <w:vertAlign w:val="subscript"/>
+        </w:rPr>
+        <w:t>i</w:t>
+      </w:r>
+      <w:r>
+        <w:rPr>
+          <w:sz w:val="24"/>
+          <w:szCs w:val="24"/>
+        </w:rPr>
+        <w:t xml:space="preserve"> as unobserved pretreatment confounder (or linear combination of confounders) influencing both the mediator and the outcome</w:t>
+      </w:r>
+    </w:p>
+    <w:p>
+      <w:pPr>
+        <w:pStyle w:val="ListParagraph"/>
+        <w:numPr>
+          <w:ilvl w:val="0"/>
+          <w:numId w:val="1"/>
+        </w:numPr>
+        <w:rPr>
+          <w:sz w:val="24"/>
+          <w:szCs w:val="24"/>
+        </w:rPr>
+      </w:pPr>
+      <w:r>
+        <w:rPr>
+          <w:sz w:val="24"/>
+          <w:szCs w:val="24"/>
+        </w:rPr>
+        <w:t>Under this assumption, rho can be written as a function of the coefficients of determination (a.k.a. R</w:t>
+      </w:r>
+      <w:r>
+        <w:rPr>
+          <w:sz w:val="24"/>
+          <w:szCs w:val="24"/>
+          <w:vertAlign w:val="superscript"/>
+        </w:rPr>
+        <w:t>2</w:t>
+      </w:r>
+      <w:r>
+        <w:rPr>
+          <w:sz w:val="24"/>
+          <w:szCs w:val="24"/>
+        </w:rPr>
+        <w:t>).</w:t>
+      </w:r>
+    </w:p>
+    <w:p>
+      <w:pPr>
+        <w:pStyle w:val="ListParagraph"/>
+        <w:numPr>
+          <w:ilvl w:val="1"/>
+          <w:numId w:val="1"/>
+        </w:numPr>
+        <w:rPr>
+          <w:sz w:val="24"/>
+          <w:szCs w:val="24"/>
+          <w:highlight w:val="yellow"/>
+        </w:rPr>
+      </w:pPr>
+      <w:r>
+        <w:rPr>
+          <w:sz w:val="24"/>
+          <w:szCs w:val="24"/>
+          <w:highlight w:val="yellow"/>
+        </w:rPr>
+        <w:t>This allows sensitivity analysis to be based on the magnitude of the effect for an omitted variable!</w:t>
+      </w:r>
+    </w:p>
+    <w:p>
+      <w:pPr>
+        <w:pStyle w:val="ListParagraph"/>
+        <w:numPr>
+          <w:ilvl w:val="0"/>
+          <w:numId w:val="1"/>
+        </w:numPr>
+        <w:rPr>
+          <w:sz w:val="24"/>
+          <w:szCs w:val="24"/>
+          <w:highlight w:val="yellow"/>
+        </w:rPr>
+      </w:pPr>
+      <w:r>
+        <w:rPr>
+          <w:sz w:val="24"/>
+          <w:szCs w:val="24"/>
+          <w:highlight w:val="yellow"/>
+        </w:rPr>
+        <w:t>This can be done in two ways:</w:t>
+      </w:r>
+    </w:p>
+    <w:p>
+      <w:pPr>
+        <w:pStyle w:val="ListParagraph"/>
+        <w:numPr>
+          <w:ilvl w:val="1"/>
+          <w:numId w:val="1"/>
+        </w:numPr>
+        <w:rPr>
+          <w:sz w:val="24"/>
+          <w:szCs w:val="24"/>
+          <w:highlight w:val="yellow"/>
+        </w:rPr>
+      </w:pPr>
+      <w:r>
+        <w:rPr>
+          <w:sz w:val="24"/>
+          <w:szCs w:val="24"/>
+          <w:highlight w:val="yellow"/>
+        </w:rPr>
+        <w:t>First, Rho can be expressed as a function of the proportions of previously unexplained variances in the mediator and outcome regressions</w:t>
+      </w:r>
+    </w:p>
+    <w:p>
+      <w:pPr>
+        <w:pStyle w:val="ListParagraph"/>
+        <w:numPr>
+          <w:ilvl w:val="1"/>
+          <w:numId w:val="1"/>
+        </w:numPr>
+        <w:rPr>
+          <w:sz w:val="24"/>
+          <w:szCs w:val="24"/>
+          <w:highlight w:val="yellow"/>
+        </w:rPr>
+      </w:pPr>
+      <w:r>
+        <w:rPr>
+          <w:noProof/>
+          <w:sz w:val="24"/>
+          <w:szCs w:val="24"/>
+          <w:highlight w:val="yellow"/>
+        </w:rPr>
+        <w:drawing>
+          <wp:inline distT="0" distB="0" distL="0" distR="0" wp14:anchorId="1A91E2D6" wp14:editId="76376CBE">
+            <wp:extent cx="4331970" cy="232410"/>
+            <wp:effectExtent l="0" t="0" r="0" b="0"/>
+            <wp:docPr id="29" name="Picture 29"/>
+            <wp:cNvGraphicFramePr>
+              <a:graphicFrameLocks xmlns:a="http://schemas.openxmlformats.org/drawingml/2006/main" noChangeAspect="1"/>
+            </wp:cNvGraphicFramePr>
+            <a:graphic xmlns:a="http://schemas.openxmlformats.org/drawingml/2006/main">
+              <a:graphicData uri="http://schemas.openxmlformats.org/drawingml/2006/picture">
+                <pic:pic xmlns:pic="http://schemas.openxmlformats.org/drawingml/2006/picture">
+                  <pic:nvPicPr>
+                    <pic:cNvPr id="0" name="Picture 9"/>
+                    <pic:cNvPicPr>
+                      <a:picLocks noChangeAspect="1" noChangeArrowheads="1"/>
+                    </pic:cNvPicPr>
+                  </pic:nvPicPr>
+                  <pic:blipFill>
+                    <a:blip r:embed="rId38">
+                      <a:extLst>
+                        <a:ext uri="{28A0092B-C50C-407E-A947-70E740481C1C}">
+                          <a14:useLocalDpi xmlns:a14="http://schemas.microsoft.com/office/drawing/2010/main" val="0"/>
+                        </a:ext>
+                      </a:extLst>
+                    </a:blip>
+                    <a:srcRect/>
+                    <a:stretch>
+                      <a:fillRect/>
+                    </a:stretch>
+                  </pic:blipFill>
+                  <pic:spPr bwMode="auto">
+                    <a:xfrm>
+                      <a:off x="0" y="0"/>
+                      <a:ext cx="4331970" cy="232410"/>
+                    </a:xfrm>
+                    <a:prstGeom prst="rect">
+                      <a:avLst/>
+                    </a:prstGeom>
+                    <a:noFill/>
+                    <a:ln>
+                      <a:noFill/>
+                    </a:ln>
+                  </pic:spPr>
+                </pic:pic>
+              </a:graphicData>
+            </a:graphic>
+          </wp:inline>
+        </w:drawing>
+      </w:r>
+    </w:p>
+    <w:p>
+      <w:pPr>
+        <w:pStyle w:val="ListParagraph"/>
+        <w:numPr>
+          <w:ilvl w:val="2"/>
+          <w:numId w:val="1"/>
+        </w:numPr>
+        <w:rPr>
+          <w:sz w:val="24"/>
+          <w:szCs w:val="24"/>
+          <w:highlight w:val="yellow"/>
+        </w:rPr>
+      </w:pPr>
+      <w:r>
+        <w:rPr>
+          <w:sz w:val="24"/>
+          <w:szCs w:val="24"/>
+          <w:highlight w:val="yellow"/>
+        </w:rPr>
+        <w:t>We can express our sensitivity parameter as a function of these two quantities above</w:t>
+      </w:r>
+    </w:p>
+    <w:p>
+      <w:pPr>
+        <w:pStyle w:val="ListParagraph"/>
+        <w:numPr>
+          <w:ilvl w:val="1"/>
+          <w:numId w:val="1"/>
+        </w:numPr>
+        <w:rPr>
+          <w:sz w:val="24"/>
+          <w:szCs w:val="24"/>
+          <w:highlight w:val="yellow"/>
+        </w:rPr>
+      </w:pPr>
+      <w:r>
+        <w:rPr>
+          <w:noProof/>
+          <w:sz w:val="24"/>
+          <w:szCs w:val="24"/>
+          <w:highlight w:val="yellow"/>
+        </w:rPr>
+        <w:drawing>
+          <wp:inline distT="0" distB="0" distL="0" distR="0" wp14:anchorId="6351003F" wp14:editId="6CB632B9">
+            <wp:extent cx="1379220" cy="217170"/>
+            <wp:effectExtent l="0" t="0" r="0" b="0"/>
+            <wp:docPr id="30" name="Picture 30"/>
+            <wp:cNvGraphicFramePr>
+              <a:graphicFrameLocks xmlns:a="http://schemas.openxmlformats.org/drawingml/2006/main" noChangeAspect="1"/>
+            </wp:cNvGraphicFramePr>
+            <a:graphic xmlns:a="http://schemas.openxmlformats.org/drawingml/2006/main">
+              <a:graphicData uri="http://schemas.openxmlformats.org/drawingml/2006/picture">
+                <pic:pic xmlns:pic="http://schemas.openxmlformats.org/drawingml/2006/picture">
+                  <pic:nvPicPr>
+                    <pic:cNvPr id="0" name="Picture 10"/>
+                    <pic:cNvPicPr>
+                      <a:picLocks noChangeAspect="1" noChangeArrowheads="1"/>
+                    </pic:cNvPicPr>
+                  </pic:nvPicPr>
+                  <pic:blipFill>
+                    <a:blip r:embed="rId39">
+                      <a:extLst>
+                        <a:ext uri="{28A0092B-C50C-407E-A947-70E740481C1C}">
+                          <a14:useLocalDpi xmlns:a14="http://schemas.microsoft.com/office/drawing/2010/main" val="0"/>
+                        </a:ext>
+                      </a:extLst>
+                    </a:blip>
+                    <a:srcRect/>
+                    <a:stretch>
+                      <a:fillRect/>
+                    </a:stretch>
+                  </pic:blipFill>
+                  <pic:spPr bwMode="auto">
+                    <a:xfrm>
+                      <a:off x="0" y="0"/>
+                      <a:ext cx="1379220" cy="217170"/>
+                    </a:xfrm>
+                    <a:prstGeom prst="rect">
+                      <a:avLst/>
+                    </a:prstGeom>
+                    <a:noFill/>
+                    <a:ln>
+                      <a:noFill/>
+                    </a:ln>
+                  </pic:spPr>
+                </pic:pic>
+              </a:graphicData>
+            </a:graphic>
+          </wp:inline>
+        </w:drawing>
+      </w:r>
+      <w:r>
+        <w:rPr>
+          <w:sz w:val="24"/>
+          <w:szCs w:val="24"/>
+          <w:highlight w:val="yellow"/>
+        </w:rPr>
+        <w:t xml:space="preserve">where </w:t>
+      </w:r>
+      <w:proofErr w:type="spellStart"/>
+      <w:r>
+        <w:rPr>
+          <w:sz w:val="24"/>
+          <w:szCs w:val="24"/>
+          <w:highlight w:val="yellow"/>
+        </w:rPr>
+        <w:t>sgn</w:t>
+      </w:r>
+      <w:proofErr w:type="spellEnd"/>
+      <w:r>
+        <w:rPr>
+          <w:sz w:val="24"/>
+          <w:szCs w:val="24"/>
+          <w:highlight w:val="yellow"/>
+        </w:rPr>
+        <w:t>(x) is our sign function, equally 1 if x is positive and 0 if x is 0, and -1 if x is negative.</w:t>
+      </w:r>
+    </w:p>
+    <w:p>
+      <w:pPr>
+        <w:pStyle w:val="ListParagraph"/>
+        <w:numPr>
+          <w:ilvl w:val="2"/>
+          <w:numId w:val="1"/>
+        </w:numPr>
+        <w:rPr>
+          <w:sz w:val="24"/>
+          <w:szCs w:val="24"/>
+          <w:highlight w:val="yellow"/>
+        </w:rPr>
+      </w:pPr>
+      <w:r>
+        <w:rPr>
+          <w:sz w:val="24"/>
+          <w:szCs w:val="24"/>
+          <w:highlight w:val="yellow"/>
+        </w:rPr>
+        <w:t>Which means we can conduct this analysis once we specify the direction of the effects of our unobserved confounder in both our mediator and outcome models (and the relative magnitude of those effects)</w:t>
+      </w:r>
+    </w:p>
+    <w:p>
+      <w:pPr>
+        <w:pStyle w:val="ListParagraph"/>
+        <w:numPr>
+          <w:ilvl w:val="0"/>
+          <w:numId w:val="1"/>
+        </w:numPr>
+        <w:rPr>
+          <w:sz w:val="24"/>
+          <w:szCs w:val="24"/>
+        </w:rPr>
+      </w:pPr>
+      <w:r>
+        <w:rPr>
+          <w:sz w:val="24"/>
+          <w:szCs w:val="24"/>
+        </w:rPr>
+        <w:lastRenderedPageBreak/>
+        <w:t>Can also base this on the proportion of original variances that are explained by the unobserved confounder in the mediator and outcome regressions</w:t>
+      </w:r>
+    </w:p>
+    <w:p>
+      <w:pPr>
+        <w:pStyle w:val="ListParagraph"/>
+        <w:numPr>
+          <w:ilvl w:val="1"/>
+          <w:numId w:val="1"/>
+        </w:numPr>
+        <w:rPr>
+          <w:sz w:val="24"/>
+          <w:szCs w:val="24"/>
+        </w:rPr>
+      </w:pPr>
+      <w:r>
+        <w:rPr>
+          <w:sz w:val="24"/>
+          <w:szCs w:val="24"/>
+        </w:rPr>
+        <w:t>In this case, the expression for rho is similarly a sign function, with the coefficients of determination for the mediator and outcome regression used as terms.</w:t>
+      </w:r>
+    </w:p>
+    <w:p>
+      <w:pPr>
+        <w:pStyle w:val="ListParagraph"/>
+        <w:numPr>
+          <w:ilvl w:val="0"/>
+          <w:numId w:val="1"/>
+        </w:numPr>
+        <w:rPr>
+          <w:sz w:val="24"/>
+          <w:szCs w:val="24"/>
+        </w:rPr>
+      </w:pPr>
+      <w:r>
+        <w:rPr>
+          <w:sz w:val="24"/>
+          <w:szCs w:val="24"/>
+        </w:rPr>
+        <w:t>When we have a binary mediator or outcome variable, we can use pseudo R</w:t>
+      </w:r>
+      <w:r>
+        <w:rPr>
+          <w:sz w:val="24"/>
+          <w:szCs w:val="24"/>
+          <w:vertAlign w:val="superscript"/>
+        </w:rPr>
+        <w:t>2</w:t>
+      </w:r>
+      <w:r>
+        <w:rPr>
+          <w:sz w:val="24"/>
+          <w:szCs w:val="24"/>
+        </w:rPr>
+        <w:t xml:space="preserve"> instead!</w:t>
+      </w:r>
+    </w:p>
+    <w:p>
+      <w:pPr>
+        <w:pStyle w:val="ListParagraph"/>
+        <w:numPr>
+          <w:ilvl w:val="0"/>
+          <w:numId w:val="1"/>
+        </w:numPr>
+        <w:rPr>
+          <w:sz w:val="24"/>
+          <w:szCs w:val="24"/>
+        </w:rPr>
+      </w:pPr>
+      <w:r>
+        <w:rPr>
+          <w:sz w:val="24"/>
+          <w:szCs w:val="24"/>
+        </w:rPr>
+        <w:t>Looking at our sensitivity analysis… we try an alternative mediator</w:t>
+      </w:r>
+    </w:p>
+    <w:p>
+      <w:pPr>
+        <w:pStyle w:val="ListParagraph"/>
+        <w:numPr>
+          <w:ilvl w:val="1"/>
+          <w:numId w:val="1"/>
+        </w:numPr>
+        <w:rPr>
+          <w:sz w:val="24"/>
+          <w:szCs w:val="24"/>
+        </w:rPr>
+      </w:pPr>
+      <w:r>
+        <w:rPr>
+          <w:sz w:val="24"/>
+          <w:szCs w:val="24"/>
+        </w:rPr>
+        <w:t>This mediator is an index of several psychological measures and is called ‘mastery’</w:t>
+      </w:r>
+    </w:p>
+    <w:p>
+      <w:pPr>
+        <w:pStyle w:val="ListParagraph"/>
+        <w:numPr>
+          <w:ilvl w:val="1"/>
+          <w:numId w:val="1"/>
+        </w:numPr>
+        <w:rPr>
+          <w:sz w:val="24"/>
+          <w:szCs w:val="24"/>
+        </w:rPr>
+      </w:pPr>
+      <w:r>
+        <w:rPr>
+          <w:sz w:val="24"/>
+          <w:szCs w:val="24"/>
+        </w:rPr>
+        <w:t>How sensitive is this result to an unobserved confounder?</w:t>
+      </w:r>
+    </w:p>
+    <w:p>
+      <w:pPr>
+        <w:pStyle w:val="ListParagraph"/>
+        <w:numPr>
+          <w:ilvl w:val="1"/>
+          <w:numId w:val="1"/>
+        </w:numPr>
+        <w:rPr>
+          <w:sz w:val="24"/>
+          <w:szCs w:val="24"/>
+        </w:rPr>
+      </w:pPr>
+      <w:r>
+        <w:rPr>
+          <w:sz w:val="24"/>
+          <w:szCs w:val="24"/>
+        </w:rPr>
+        <w:t>A good example is ‘ability’ bias, where participants with greater ability are likely to respond to training, thus increasing their mastery even further, and they have a lower level of depression already.</w:t>
+      </w:r>
+    </w:p>
+    <w:p>
+      <w:pPr>
+        <w:pStyle w:val="ListParagraph"/>
+        <w:numPr>
+          <w:ilvl w:val="0"/>
+          <w:numId w:val="1"/>
+        </w:numPr>
+        <w:rPr>
+          <w:sz w:val="24"/>
+          <w:szCs w:val="24"/>
+          <w:highlight w:val="yellow"/>
+        </w:rPr>
+      </w:pPr>
+      <w:r>
+        <w:rPr>
+          <w:sz w:val="24"/>
+          <w:szCs w:val="24"/>
+          <w:highlight w:val="yellow"/>
+        </w:rPr>
+        <w:t>Under this scenario, we assume the sign of the product of coefficients is negative, because the effects are expected to operate in opposite directions.</w:t>
+      </w:r>
+    </w:p>
+    <w:p>
+      <w:pPr>
+        <w:pStyle w:val="ListParagraph"/>
+        <w:numPr>
+          <w:ilvl w:val="1"/>
+          <w:numId w:val="1"/>
+        </w:numPr>
+        <w:rPr>
+          <w:sz w:val="24"/>
+          <w:szCs w:val="24"/>
+          <w:highlight w:val="yellow"/>
+        </w:rPr>
+      </w:pPr>
+      <w:r>
+        <w:rPr>
+          <w:sz w:val="24"/>
+          <w:szCs w:val="24"/>
+          <w:highlight w:val="yellow"/>
+        </w:rPr>
+        <w:t>We see here that when R</w:t>
+      </w:r>
+      <w:r>
+        <w:rPr>
+          <w:sz w:val="24"/>
+          <w:szCs w:val="24"/>
+          <w:highlight w:val="yellow"/>
+          <w:vertAlign w:val="subscript"/>
+        </w:rPr>
+        <w:t>M</w:t>
+      </w:r>
+      <w:r>
+        <w:rPr>
+          <w:sz w:val="24"/>
+          <w:szCs w:val="24"/>
+          <w:highlight w:val="yellow"/>
+          <w:vertAlign w:val="superscript"/>
+        </w:rPr>
+        <w:t xml:space="preserve">2 </w:t>
+      </w:r>
+      <w:r>
+        <w:rPr>
+          <w:sz w:val="24"/>
+          <w:szCs w:val="24"/>
+          <w:highlight w:val="yellow"/>
+        </w:rPr>
+        <w:t>=.6 and R</w:t>
+      </w:r>
+      <w:r>
+        <w:rPr>
+          <w:sz w:val="24"/>
+          <w:szCs w:val="24"/>
+          <w:highlight w:val="yellow"/>
+          <w:vertAlign w:val="subscript"/>
+        </w:rPr>
+        <w:t>y</w:t>
+      </w:r>
+      <w:r>
+        <w:rPr>
+          <w:sz w:val="24"/>
+          <w:szCs w:val="24"/>
+          <w:highlight w:val="yellow"/>
+          <w:vertAlign w:val="superscript"/>
+        </w:rPr>
+        <w:t xml:space="preserve">2 </w:t>
+      </w:r>
+      <w:r>
+        <w:rPr>
+          <w:sz w:val="24"/>
+          <w:szCs w:val="24"/>
+          <w:highlight w:val="yellow"/>
+        </w:rPr>
+        <w:t>= .3 the estimated mediation effect is approximately zero.</w:t>
+      </w:r>
+    </w:p>
+    <w:p>
+      <w:pPr>
+        <w:pStyle w:val="ListParagraph"/>
+        <w:numPr>
+          <w:ilvl w:val="1"/>
+          <w:numId w:val="1"/>
+        </w:numPr>
+        <w:rPr>
+          <w:sz w:val="24"/>
+          <w:szCs w:val="24"/>
+          <w:highlight w:val="yellow"/>
+        </w:rPr>
+      </w:pPr>
+      <w:r>
+        <w:rPr>
+          <w:sz w:val="24"/>
+          <w:szCs w:val="24"/>
+          <w:highlight w:val="yellow"/>
+        </w:rPr>
+        <w:t>This means that our unobserved confounder, ability, would have to explain 60% of the original variance in the (latent) mastery variable, and 30% of the original variance in the depression variable, for our estimate to be zero.</w:t>
+      </w:r>
+    </w:p>
+    <w:p>
+      <w:pPr>
+        <w:pStyle w:val="ListParagraph"/>
+        <w:numPr>
+          <w:ilvl w:val="1"/>
+          <w:numId w:val="1"/>
+        </w:numPr>
+        <w:rPr>
+          <w:sz w:val="24"/>
+          <w:szCs w:val="24"/>
+          <w:highlight w:val="yellow"/>
+        </w:rPr>
+      </w:pPr>
+      <w:r>
+        <w:rPr>
+          <w:sz w:val="24"/>
+          <w:szCs w:val="24"/>
+          <w:highlight w:val="yellow"/>
+        </w:rPr>
+        <w:t>At higher levels of %’s explained, the ACME would be positive, whereas at lower values, the sign remains negative</w:t>
+      </w:r>
+    </w:p>
+    <w:p>
+      <w:pPr>
+        <w:pStyle w:val="ListParagraph"/>
+        <w:numPr>
+          <w:ilvl w:val="0"/>
+          <w:numId w:val="1"/>
+        </w:numPr>
+        <w:rPr>
+          <w:sz w:val="24"/>
+          <w:szCs w:val="24"/>
+          <w:highlight w:val="yellow"/>
+        </w:rPr>
+      </w:pPr>
+      <w:r>
+        <w:rPr>
+          <w:sz w:val="24"/>
+          <w:szCs w:val="24"/>
+          <w:highlight w:val="yellow"/>
+        </w:rPr>
+        <w:t xml:space="preserve">This implies that values of % explained </w:t>
+      </w:r>
+      <w:proofErr w:type="gramStart"/>
+      <w:r>
+        <w:rPr>
+          <w:sz w:val="24"/>
+          <w:szCs w:val="24"/>
+          <w:highlight w:val="yellow"/>
+        </w:rPr>
+        <w:t>have to</w:t>
+      </w:r>
+      <w:proofErr w:type="gramEnd"/>
+      <w:r>
+        <w:rPr>
+          <w:sz w:val="24"/>
+          <w:szCs w:val="24"/>
+          <w:highlight w:val="yellow"/>
+        </w:rPr>
+        <w:t xml:space="preserve"> be relatively high for our original conclusion to be reversed!</w:t>
+      </w:r>
     </w:p>
     <w:sectPr>
       <w:pgSz w:w="12240" w:h="15840"/>

</xml_diff>